<commit_message>
Created Database, Models and AppController.
</commit_message>
<xml_diff>
--- a/docs/E-Cycle_Analisi.docx
+++ b/docs/E-Cycle_Analisi.docx
@@ -5,35 +5,1101 @@
     <w:p>
       <w:pPr>
         <w:pStyle w:val="Title"/>
+      </w:pPr>
+      <w:r>
+        <w:t>E-Cycle: Analisi</w:t>
+      </w:r>
+    </w:p>
+    <w:p>
+      <w:pPr>
         <w:rPr>
-          <w:lang w:val="it-IT"/>
+          <w:lang w:val="en-GB"/>
         </w:rPr>
       </w:pPr>
-      <w:r>
+    </w:p>
+    <w:p>
+      <w:pPr>
+        <w:pStyle w:val="TOC1"/>
+        <w:tabs>
+          <w:tab w:val="right" w:leader="dot" w:pos="9628"/>
+        </w:tabs>
         <w:rPr>
-          <w:lang w:val="it-IT"/>
+          <w:rFonts w:asciiTheme="minorHAnsi" w:eastAsiaTheme="minorEastAsia" w:hAnsiTheme="minorHAnsi"/>
+          <w:noProof/>
+          <w:szCs w:val="24"/>
+          <w:lang w:eastAsia="it-IT"/>
         </w:rPr>
-        <w:t>E-Cycle : Analisi</w:t>
-      </w:r>
-    </w:p>
-    <w:p/>
-    <w:p>
+      </w:pPr>
       <w:r>
         <w:fldChar w:fldCharType="begin"/>
       </w:r>
       <w:r>
+        <w:rPr>
+          <w:lang w:val="en-GB"/>
+        </w:rPr>
         <w:instrText xml:space="preserve"> TOC \o "1-3" \h \z \u </w:instrText>
       </w:r>
       <w:r>
         <w:fldChar w:fldCharType="separate"/>
       </w:r>
-      <w:r>
+      <w:hyperlink w:anchor="_Toc198157064" w:history="1">
+        <w:r>
+          <w:rPr>
+            <w:rStyle w:val="Hyperlink"/>
+            <w:noProof/>
+          </w:rPr>
+          <w:t>Introduzione</w:t>
+        </w:r>
+        <w:r>
+          <w:rPr>
+            <w:noProof/>
+            <w:webHidden/>
+          </w:rPr>
+          <w:tab/>
+        </w:r>
+        <w:r>
+          <w:rPr>
+            <w:noProof/>
+            <w:webHidden/>
+          </w:rPr>
+          <w:fldChar w:fldCharType="begin"/>
+        </w:r>
+        <w:r>
+          <w:rPr>
+            <w:noProof/>
+            <w:webHidden/>
+          </w:rPr>
+          <w:instrText xml:space="preserve"> PAGEREF _Toc198157064 \h </w:instrText>
+        </w:r>
+        <w:r>
+          <w:rPr>
+            <w:noProof/>
+            <w:webHidden/>
+          </w:rPr>
+        </w:r>
+        <w:r>
+          <w:rPr>
+            <w:noProof/>
+            <w:webHidden/>
+          </w:rPr>
+          <w:fldChar w:fldCharType="separate"/>
+        </w:r>
+        <w:r>
+          <w:rPr>
+            <w:noProof/>
+            <w:webHidden/>
+          </w:rPr>
+          <w:t>1</w:t>
+        </w:r>
+        <w:r>
+          <w:rPr>
+            <w:noProof/>
+            <w:webHidden/>
+          </w:rPr>
+          <w:fldChar w:fldCharType="end"/>
+        </w:r>
+      </w:hyperlink>
+    </w:p>
+    <w:p>
+      <w:pPr>
+        <w:pStyle w:val="TOC1"/>
+        <w:tabs>
+          <w:tab w:val="right" w:leader="dot" w:pos="9628"/>
+        </w:tabs>
         <w:rPr>
-          <w:b/>
-          <w:bCs/>
+          <w:rFonts w:asciiTheme="minorHAnsi" w:eastAsiaTheme="minorEastAsia" w:hAnsiTheme="minorHAnsi"/>
+          <w:noProof/>
+          <w:szCs w:val="24"/>
+          <w:lang w:eastAsia="it-IT"/>
         </w:rPr>
-        <w:t>No table of contents entries found.</w:t>
-      </w:r>
+      </w:pPr>
+      <w:hyperlink w:anchor="_Toc198157065" w:history="1">
+        <w:r>
+          <w:rPr>
+            <w:rStyle w:val="Hyperlink"/>
+            <w:noProof/>
+          </w:rPr>
+          <w:t>Obiettivo dell’Applicazione</w:t>
+        </w:r>
+        <w:r>
+          <w:rPr>
+            <w:noProof/>
+            <w:webHidden/>
+          </w:rPr>
+          <w:tab/>
+        </w:r>
+        <w:r>
+          <w:rPr>
+            <w:noProof/>
+            <w:webHidden/>
+          </w:rPr>
+          <w:fldChar w:fldCharType="begin"/>
+        </w:r>
+        <w:r>
+          <w:rPr>
+            <w:noProof/>
+            <w:webHidden/>
+          </w:rPr>
+          <w:instrText xml:space="preserve"> PAGEREF _Toc198157065 \h </w:instrText>
+        </w:r>
+        <w:r>
+          <w:rPr>
+            <w:noProof/>
+            <w:webHidden/>
+          </w:rPr>
+        </w:r>
+        <w:r>
+          <w:rPr>
+            <w:noProof/>
+            <w:webHidden/>
+          </w:rPr>
+          <w:fldChar w:fldCharType="separate"/>
+        </w:r>
+        <w:r>
+          <w:rPr>
+            <w:noProof/>
+            <w:webHidden/>
+          </w:rPr>
+          <w:t>1</w:t>
+        </w:r>
+        <w:r>
+          <w:rPr>
+            <w:noProof/>
+            <w:webHidden/>
+          </w:rPr>
+          <w:fldChar w:fldCharType="end"/>
+        </w:r>
+      </w:hyperlink>
+    </w:p>
+    <w:p>
+      <w:pPr>
+        <w:pStyle w:val="TOC1"/>
+        <w:tabs>
+          <w:tab w:val="right" w:leader="dot" w:pos="9628"/>
+        </w:tabs>
+        <w:rPr>
+          <w:rFonts w:asciiTheme="minorHAnsi" w:eastAsiaTheme="minorEastAsia" w:hAnsiTheme="minorHAnsi"/>
+          <w:noProof/>
+          <w:szCs w:val="24"/>
+          <w:lang w:eastAsia="it-IT"/>
+        </w:rPr>
+      </w:pPr>
+      <w:hyperlink w:anchor="_Toc198157066" w:history="1">
+        <w:r>
+          <w:rPr>
+            <w:rStyle w:val="Hyperlink"/>
+            <w:noProof/>
+          </w:rPr>
+          <w:t>Glossario</w:t>
+        </w:r>
+        <w:r>
+          <w:rPr>
+            <w:noProof/>
+            <w:webHidden/>
+          </w:rPr>
+          <w:tab/>
+        </w:r>
+        <w:r>
+          <w:rPr>
+            <w:noProof/>
+            <w:webHidden/>
+          </w:rPr>
+          <w:fldChar w:fldCharType="begin"/>
+        </w:r>
+        <w:r>
+          <w:rPr>
+            <w:noProof/>
+            <w:webHidden/>
+          </w:rPr>
+          <w:instrText xml:space="preserve"> PAGEREF _Toc198157066 \h </w:instrText>
+        </w:r>
+        <w:r>
+          <w:rPr>
+            <w:noProof/>
+            <w:webHidden/>
+          </w:rPr>
+        </w:r>
+        <w:r>
+          <w:rPr>
+            <w:noProof/>
+            <w:webHidden/>
+          </w:rPr>
+          <w:fldChar w:fldCharType="separate"/>
+        </w:r>
+        <w:r>
+          <w:rPr>
+            <w:noProof/>
+            <w:webHidden/>
+          </w:rPr>
+          <w:t>2</w:t>
+        </w:r>
+        <w:r>
+          <w:rPr>
+            <w:noProof/>
+            <w:webHidden/>
+          </w:rPr>
+          <w:fldChar w:fldCharType="end"/>
+        </w:r>
+      </w:hyperlink>
+    </w:p>
+    <w:p>
+      <w:pPr>
+        <w:pStyle w:val="TOC1"/>
+        <w:tabs>
+          <w:tab w:val="right" w:leader="dot" w:pos="9628"/>
+        </w:tabs>
+        <w:rPr>
+          <w:rFonts w:asciiTheme="minorHAnsi" w:eastAsiaTheme="minorEastAsia" w:hAnsiTheme="minorHAnsi"/>
+          <w:noProof/>
+          <w:szCs w:val="24"/>
+          <w:lang w:eastAsia="it-IT"/>
+        </w:rPr>
+      </w:pPr>
+      <w:hyperlink w:anchor="_Toc198157067" w:history="1">
+        <w:r>
+          <w:rPr>
+            <w:rStyle w:val="Hyperlink"/>
+            <w:noProof/>
+          </w:rPr>
+          <w:t>Funzionamento dell’Applicazione</w:t>
+        </w:r>
+        <w:r>
+          <w:rPr>
+            <w:noProof/>
+            <w:webHidden/>
+          </w:rPr>
+          <w:tab/>
+        </w:r>
+        <w:r>
+          <w:rPr>
+            <w:noProof/>
+            <w:webHidden/>
+          </w:rPr>
+          <w:fldChar w:fldCharType="begin"/>
+        </w:r>
+        <w:r>
+          <w:rPr>
+            <w:noProof/>
+            <w:webHidden/>
+          </w:rPr>
+          <w:instrText xml:space="preserve"> PAGEREF _Toc198157067 \h </w:instrText>
+        </w:r>
+        <w:r>
+          <w:rPr>
+            <w:noProof/>
+            <w:webHidden/>
+          </w:rPr>
+        </w:r>
+        <w:r>
+          <w:rPr>
+            <w:noProof/>
+            <w:webHidden/>
+          </w:rPr>
+          <w:fldChar w:fldCharType="separate"/>
+        </w:r>
+        <w:r>
+          <w:rPr>
+            <w:noProof/>
+            <w:webHidden/>
+          </w:rPr>
+          <w:t>3</w:t>
+        </w:r>
+        <w:r>
+          <w:rPr>
+            <w:noProof/>
+            <w:webHidden/>
+          </w:rPr>
+          <w:fldChar w:fldCharType="end"/>
+        </w:r>
+      </w:hyperlink>
+    </w:p>
+    <w:p>
+      <w:pPr>
+        <w:pStyle w:val="TOC2"/>
+        <w:tabs>
+          <w:tab w:val="right" w:leader="dot" w:pos="9628"/>
+        </w:tabs>
+        <w:rPr>
+          <w:rFonts w:asciiTheme="minorHAnsi" w:eastAsiaTheme="minorEastAsia" w:hAnsiTheme="minorHAnsi"/>
+          <w:noProof/>
+          <w:szCs w:val="24"/>
+          <w:lang w:eastAsia="it-IT"/>
+        </w:rPr>
+      </w:pPr>
+      <w:hyperlink w:anchor="_Toc198157068" w:history="1">
+        <w:r>
+          <w:rPr>
+            <w:rStyle w:val="Hyperlink"/>
+            <w:noProof/>
+          </w:rPr>
+          <w:t>Registrazione e Accesso</w:t>
+        </w:r>
+        <w:r>
+          <w:rPr>
+            <w:noProof/>
+            <w:webHidden/>
+          </w:rPr>
+          <w:tab/>
+        </w:r>
+        <w:r>
+          <w:rPr>
+            <w:noProof/>
+            <w:webHidden/>
+          </w:rPr>
+          <w:fldChar w:fldCharType="begin"/>
+        </w:r>
+        <w:r>
+          <w:rPr>
+            <w:noProof/>
+            <w:webHidden/>
+          </w:rPr>
+          <w:instrText xml:space="preserve"> PAGEREF _Toc198157068 \h </w:instrText>
+        </w:r>
+        <w:r>
+          <w:rPr>
+            <w:noProof/>
+            <w:webHidden/>
+          </w:rPr>
+        </w:r>
+        <w:r>
+          <w:rPr>
+            <w:noProof/>
+            <w:webHidden/>
+          </w:rPr>
+          <w:fldChar w:fldCharType="separate"/>
+        </w:r>
+        <w:r>
+          <w:rPr>
+            <w:noProof/>
+            <w:webHidden/>
+          </w:rPr>
+          <w:t>3</w:t>
+        </w:r>
+        <w:r>
+          <w:rPr>
+            <w:noProof/>
+            <w:webHidden/>
+          </w:rPr>
+          <w:fldChar w:fldCharType="end"/>
+        </w:r>
+      </w:hyperlink>
+    </w:p>
+    <w:p>
+      <w:pPr>
+        <w:pStyle w:val="TOC2"/>
+        <w:tabs>
+          <w:tab w:val="right" w:leader="dot" w:pos="9628"/>
+        </w:tabs>
+        <w:rPr>
+          <w:rFonts w:asciiTheme="minorHAnsi" w:eastAsiaTheme="minorEastAsia" w:hAnsiTheme="minorHAnsi"/>
+          <w:noProof/>
+          <w:szCs w:val="24"/>
+          <w:lang w:eastAsia="it-IT"/>
+        </w:rPr>
+      </w:pPr>
+      <w:hyperlink w:anchor="_Toc198157069" w:history="1">
+        <w:r>
+          <w:rPr>
+            <w:rStyle w:val="Hyperlink"/>
+            <w:noProof/>
+          </w:rPr>
+          <w:t>Pubblicazione di un’Offerta</w:t>
+        </w:r>
+        <w:r>
+          <w:rPr>
+            <w:noProof/>
+            <w:webHidden/>
+          </w:rPr>
+          <w:tab/>
+        </w:r>
+        <w:r>
+          <w:rPr>
+            <w:noProof/>
+            <w:webHidden/>
+          </w:rPr>
+          <w:fldChar w:fldCharType="begin"/>
+        </w:r>
+        <w:r>
+          <w:rPr>
+            <w:noProof/>
+            <w:webHidden/>
+          </w:rPr>
+          <w:instrText xml:space="preserve"> PAGEREF _Toc198157069 \h </w:instrText>
+        </w:r>
+        <w:r>
+          <w:rPr>
+            <w:noProof/>
+            <w:webHidden/>
+          </w:rPr>
+        </w:r>
+        <w:r>
+          <w:rPr>
+            <w:noProof/>
+            <w:webHidden/>
+          </w:rPr>
+          <w:fldChar w:fldCharType="separate"/>
+        </w:r>
+        <w:r>
+          <w:rPr>
+            <w:noProof/>
+            <w:webHidden/>
+          </w:rPr>
+          <w:t>3</w:t>
+        </w:r>
+        <w:r>
+          <w:rPr>
+            <w:noProof/>
+            <w:webHidden/>
+          </w:rPr>
+          <w:fldChar w:fldCharType="end"/>
+        </w:r>
+      </w:hyperlink>
+    </w:p>
+    <w:p>
+      <w:pPr>
+        <w:pStyle w:val="TOC2"/>
+        <w:tabs>
+          <w:tab w:val="right" w:leader="dot" w:pos="9628"/>
+        </w:tabs>
+        <w:rPr>
+          <w:rFonts w:asciiTheme="minorHAnsi" w:eastAsiaTheme="minorEastAsia" w:hAnsiTheme="minorHAnsi"/>
+          <w:noProof/>
+          <w:szCs w:val="24"/>
+          <w:lang w:eastAsia="it-IT"/>
+        </w:rPr>
+      </w:pPr>
+      <w:hyperlink w:anchor="_Toc198157070" w:history="1">
+        <w:r>
+          <w:rPr>
+            <w:rStyle w:val="Hyperlink"/>
+            <w:noProof/>
+          </w:rPr>
+          <w:t>Creazione di una Richiesta</w:t>
+        </w:r>
+        <w:r>
+          <w:rPr>
+            <w:noProof/>
+            <w:webHidden/>
+          </w:rPr>
+          <w:tab/>
+        </w:r>
+        <w:r>
+          <w:rPr>
+            <w:noProof/>
+            <w:webHidden/>
+          </w:rPr>
+          <w:fldChar w:fldCharType="begin"/>
+        </w:r>
+        <w:r>
+          <w:rPr>
+            <w:noProof/>
+            <w:webHidden/>
+          </w:rPr>
+          <w:instrText xml:space="preserve"> PAGEREF _Toc198157070 \h </w:instrText>
+        </w:r>
+        <w:r>
+          <w:rPr>
+            <w:noProof/>
+            <w:webHidden/>
+          </w:rPr>
+        </w:r>
+        <w:r>
+          <w:rPr>
+            <w:noProof/>
+            <w:webHidden/>
+          </w:rPr>
+          <w:fldChar w:fldCharType="separate"/>
+        </w:r>
+        <w:r>
+          <w:rPr>
+            <w:noProof/>
+            <w:webHidden/>
+          </w:rPr>
+          <w:t>3</w:t>
+        </w:r>
+        <w:r>
+          <w:rPr>
+            <w:noProof/>
+            <w:webHidden/>
+          </w:rPr>
+          <w:fldChar w:fldCharType="end"/>
+        </w:r>
+      </w:hyperlink>
+    </w:p>
+    <w:p>
+      <w:pPr>
+        <w:pStyle w:val="TOC2"/>
+        <w:tabs>
+          <w:tab w:val="right" w:leader="dot" w:pos="9628"/>
+        </w:tabs>
+        <w:rPr>
+          <w:rFonts w:asciiTheme="minorHAnsi" w:eastAsiaTheme="minorEastAsia" w:hAnsiTheme="minorHAnsi"/>
+          <w:noProof/>
+          <w:szCs w:val="24"/>
+          <w:lang w:eastAsia="it-IT"/>
+        </w:rPr>
+      </w:pPr>
+      <w:hyperlink w:anchor="_Toc198157071" w:history="1">
+        <w:r>
+          <w:rPr>
+            <w:rStyle w:val="Hyperlink"/>
+            <w:noProof/>
+          </w:rPr>
+          <w:t>Matching Automatizzato</w:t>
+        </w:r>
+        <w:r>
+          <w:rPr>
+            <w:noProof/>
+            <w:webHidden/>
+          </w:rPr>
+          <w:tab/>
+        </w:r>
+        <w:r>
+          <w:rPr>
+            <w:noProof/>
+            <w:webHidden/>
+          </w:rPr>
+          <w:fldChar w:fldCharType="begin"/>
+        </w:r>
+        <w:r>
+          <w:rPr>
+            <w:noProof/>
+            <w:webHidden/>
+          </w:rPr>
+          <w:instrText xml:space="preserve"> PAGEREF _Toc198157071 \h </w:instrText>
+        </w:r>
+        <w:r>
+          <w:rPr>
+            <w:noProof/>
+            <w:webHidden/>
+          </w:rPr>
+        </w:r>
+        <w:r>
+          <w:rPr>
+            <w:noProof/>
+            <w:webHidden/>
+          </w:rPr>
+          <w:fldChar w:fldCharType="separate"/>
+        </w:r>
+        <w:r>
+          <w:rPr>
+            <w:noProof/>
+            <w:webHidden/>
+          </w:rPr>
+          <w:t>3</w:t>
+        </w:r>
+        <w:r>
+          <w:rPr>
+            <w:noProof/>
+            <w:webHidden/>
+          </w:rPr>
+          <w:fldChar w:fldCharType="end"/>
+        </w:r>
+      </w:hyperlink>
+    </w:p>
+    <w:p>
+      <w:pPr>
+        <w:pStyle w:val="TOC2"/>
+        <w:tabs>
+          <w:tab w:val="right" w:leader="dot" w:pos="9628"/>
+        </w:tabs>
+        <w:rPr>
+          <w:rFonts w:asciiTheme="minorHAnsi" w:eastAsiaTheme="minorEastAsia" w:hAnsiTheme="minorHAnsi"/>
+          <w:noProof/>
+          <w:szCs w:val="24"/>
+          <w:lang w:eastAsia="it-IT"/>
+        </w:rPr>
+      </w:pPr>
+      <w:hyperlink w:anchor="_Toc198157072" w:history="1">
+        <w:r>
+          <w:rPr>
+            <w:rStyle w:val="Hyperlink"/>
+            <w:noProof/>
+          </w:rPr>
+          <w:t>Ciclo vita di Richieste e Offerte</w:t>
+        </w:r>
+        <w:r>
+          <w:rPr>
+            <w:noProof/>
+            <w:webHidden/>
+          </w:rPr>
+          <w:tab/>
+        </w:r>
+        <w:r>
+          <w:rPr>
+            <w:noProof/>
+            <w:webHidden/>
+          </w:rPr>
+          <w:fldChar w:fldCharType="begin"/>
+        </w:r>
+        <w:r>
+          <w:rPr>
+            <w:noProof/>
+            <w:webHidden/>
+          </w:rPr>
+          <w:instrText xml:space="preserve"> PAGEREF _Toc198157072 \h </w:instrText>
+        </w:r>
+        <w:r>
+          <w:rPr>
+            <w:noProof/>
+            <w:webHidden/>
+          </w:rPr>
+        </w:r>
+        <w:r>
+          <w:rPr>
+            <w:noProof/>
+            <w:webHidden/>
+          </w:rPr>
+          <w:fldChar w:fldCharType="separate"/>
+        </w:r>
+        <w:r>
+          <w:rPr>
+            <w:noProof/>
+            <w:webHidden/>
+          </w:rPr>
+          <w:t>4</w:t>
+        </w:r>
+        <w:r>
+          <w:rPr>
+            <w:noProof/>
+            <w:webHidden/>
+          </w:rPr>
+          <w:fldChar w:fldCharType="end"/>
+        </w:r>
+      </w:hyperlink>
+    </w:p>
+    <w:p>
+      <w:pPr>
+        <w:pStyle w:val="TOC1"/>
+        <w:tabs>
+          <w:tab w:val="right" w:leader="dot" w:pos="9628"/>
+        </w:tabs>
+        <w:rPr>
+          <w:rFonts w:asciiTheme="minorHAnsi" w:eastAsiaTheme="minorEastAsia" w:hAnsiTheme="minorHAnsi"/>
+          <w:noProof/>
+          <w:szCs w:val="24"/>
+          <w:lang w:eastAsia="it-IT"/>
+        </w:rPr>
+      </w:pPr>
+      <w:hyperlink w:anchor="_Toc198157073" w:history="1">
+        <w:r>
+          <w:rPr>
+            <w:rStyle w:val="Hyperlink"/>
+            <w:noProof/>
+          </w:rPr>
+          <w:t>Modello Concettuale di E-Cycle</w:t>
+        </w:r>
+        <w:r>
+          <w:rPr>
+            <w:noProof/>
+            <w:webHidden/>
+          </w:rPr>
+          <w:tab/>
+        </w:r>
+        <w:r>
+          <w:rPr>
+            <w:noProof/>
+            <w:webHidden/>
+          </w:rPr>
+          <w:fldChar w:fldCharType="begin"/>
+        </w:r>
+        <w:r>
+          <w:rPr>
+            <w:noProof/>
+            <w:webHidden/>
+          </w:rPr>
+          <w:instrText xml:space="preserve"> PAGEREF _Toc198157073 \h </w:instrText>
+        </w:r>
+        <w:r>
+          <w:rPr>
+            <w:noProof/>
+            <w:webHidden/>
+          </w:rPr>
+        </w:r>
+        <w:r>
+          <w:rPr>
+            <w:noProof/>
+            <w:webHidden/>
+          </w:rPr>
+          <w:fldChar w:fldCharType="separate"/>
+        </w:r>
+        <w:r>
+          <w:rPr>
+            <w:noProof/>
+            <w:webHidden/>
+          </w:rPr>
+          <w:t>5</w:t>
+        </w:r>
+        <w:r>
+          <w:rPr>
+            <w:noProof/>
+            <w:webHidden/>
+          </w:rPr>
+          <w:fldChar w:fldCharType="end"/>
+        </w:r>
+      </w:hyperlink>
+    </w:p>
+    <w:p>
+      <w:pPr>
+        <w:pStyle w:val="TOC2"/>
+        <w:tabs>
+          <w:tab w:val="right" w:leader="dot" w:pos="9628"/>
+        </w:tabs>
+        <w:rPr>
+          <w:rFonts w:asciiTheme="minorHAnsi" w:eastAsiaTheme="minorEastAsia" w:hAnsiTheme="minorHAnsi"/>
+          <w:noProof/>
+          <w:szCs w:val="24"/>
+          <w:lang w:eastAsia="it-IT"/>
+        </w:rPr>
+      </w:pPr>
+      <w:hyperlink w:anchor="_Toc198157074" w:history="1">
+        <w:r>
+          <w:rPr>
+            <w:rStyle w:val="Hyperlink"/>
+            <w:noProof/>
+          </w:rPr>
+          <w:t>Le Entità</w:t>
+        </w:r>
+        <w:r>
+          <w:rPr>
+            <w:noProof/>
+            <w:webHidden/>
+          </w:rPr>
+          <w:tab/>
+        </w:r>
+        <w:r>
+          <w:rPr>
+            <w:noProof/>
+            <w:webHidden/>
+          </w:rPr>
+          <w:fldChar w:fldCharType="begin"/>
+        </w:r>
+        <w:r>
+          <w:rPr>
+            <w:noProof/>
+            <w:webHidden/>
+          </w:rPr>
+          <w:instrText xml:space="preserve"> PAGEREF _Toc198157074 \h </w:instrText>
+        </w:r>
+        <w:r>
+          <w:rPr>
+            <w:noProof/>
+            <w:webHidden/>
+          </w:rPr>
+        </w:r>
+        <w:r>
+          <w:rPr>
+            <w:noProof/>
+            <w:webHidden/>
+          </w:rPr>
+          <w:fldChar w:fldCharType="separate"/>
+        </w:r>
+        <w:r>
+          <w:rPr>
+            <w:noProof/>
+            <w:webHidden/>
+          </w:rPr>
+          <w:t>5</w:t>
+        </w:r>
+        <w:r>
+          <w:rPr>
+            <w:noProof/>
+            <w:webHidden/>
+          </w:rPr>
+          <w:fldChar w:fldCharType="end"/>
+        </w:r>
+      </w:hyperlink>
+    </w:p>
+    <w:p>
+      <w:pPr>
+        <w:pStyle w:val="TOC2"/>
+        <w:tabs>
+          <w:tab w:val="right" w:leader="dot" w:pos="9628"/>
+        </w:tabs>
+        <w:rPr>
+          <w:rFonts w:asciiTheme="minorHAnsi" w:eastAsiaTheme="minorEastAsia" w:hAnsiTheme="minorHAnsi"/>
+          <w:noProof/>
+          <w:szCs w:val="24"/>
+          <w:lang w:eastAsia="it-IT"/>
+        </w:rPr>
+      </w:pPr>
+      <w:hyperlink w:anchor="_Toc198157075" w:history="1">
+        <w:r>
+          <w:rPr>
+            <w:rStyle w:val="Hyperlink"/>
+            <w:noProof/>
+          </w:rPr>
+          <w:t>Le Relazioni</w:t>
+        </w:r>
+        <w:r>
+          <w:rPr>
+            <w:noProof/>
+            <w:webHidden/>
+          </w:rPr>
+          <w:tab/>
+        </w:r>
+        <w:r>
+          <w:rPr>
+            <w:noProof/>
+            <w:webHidden/>
+          </w:rPr>
+          <w:fldChar w:fldCharType="begin"/>
+        </w:r>
+        <w:r>
+          <w:rPr>
+            <w:noProof/>
+            <w:webHidden/>
+          </w:rPr>
+          <w:instrText xml:space="preserve"> PAGEREF _Toc198157075 \h </w:instrText>
+        </w:r>
+        <w:r>
+          <w:rPr>
+            <w:noProof/>
+            <w:webHidden/>
+          </w:rPr>
+        </w:r>
+        <w:r>
+          <w:rPr>
+            <w:noProof/>
+            <w:webHidden/>
+          </w:rPr>
+          <w:fldChar w:fldCharType="separate"/>
+        </w:r>
+        <w:r>
+          <w:rPr>
+            <w:noProof/>
+            <w:webHidden/>
+          </w:rPr>
+          <w:t>5</w:t>
+        </w:r>
+        <w:r>
+          <w:rPr>
+            <w:noProof/>
+            <w:webHidden/>
+          </w:rPr>
+          <w:fldChar w:fldCharType="end"/>
+        </w:r>
+      </w:hyperlink>
+    </w:p>
+    <w:p>
+      <w:pPr>
+        <w:pStyle w:val="TOC1"/>
+        <w:tabs>
+          <w:tab w:val="right" w:leader="dot" w:pos="9628"/>
+        </w:tabs>
+        <w:rPr>
+          <w:rFonts w:asciiTheme="minorHAnsi" w:eastAsiaTheme="minorEastAsia" w:hAnsiTheme="minorHAnsi"/>
+          <w:noProof/>
+          <w:szCs w:val="24"/>
+          <w:lang w:eastAsia="it-IT"/>
+        </w:rPr>
+      </w:pPr>
+      <w:hyperlink w:anchor="_Toc198157076" w:history="1">
+        <w:r>
+          <w:rPr>
+            <w:rStyle w:val="Hyperlink"/>
+            <w:noProof/>
+          </w:rPr>
+          <w:t>Modello Logico di E-Cycle</w:t>
+        </w:r>
+        <w:r>
+          <w:rPr>
+            <w:noProof/>
+            <w:webHidden/>
+          </w:rPr>
+          <w:tab/>
+        </w:r>
+        <w:r>
+          <w:rPr>
+            <w:noProof/>
+            <w:webHidden/>
+          </w:rPr>
+          <w:fldChar w:fldCharType="begin"/>
+        </w:r>
+        <w:r>
+          <w:rPr>
+            <w:noProof/>
+            <w:webHidden/>
+          </w:rPr>
+          <w:instrText xml:space="preserve"> PAGEREF _Toc198157076 \h </w:instrText>
+        </w:r>
+        <w:r>
+          <w:rPr>
+            <w:noProof/>
+            <w:webHidden/>
+          </w:rPr>
+        </w:r>
+        <w:r>
+          <w:rPr>
+            <w:noProof/>
+            <w:webHidden/>
+          </w:rPr>
+          <w:fldChar w:fldCharType="separate"/>
+        </w:r>
+        <w:r>
+          <w:rPr>
+            <w:noProof/>
+            <w:webHidden/>
+          </w:rPr>
+          <w:t>7</w:t>
+        </w:r>
+        <w:r>
+          <w:rPr>
+            <w:noProof/>
+            <w:webHidden/>
+          </w:rPr>
+          <w:fldChar w:fldCharType="end"/>
+        </w:r>
+      </w:hyperlink>
+    </w:p>
+    <w:p>
+      <w:pPr>
+        <w:pStyle w:val="TOC2"/>
+        <w:tabs>
+          <w:tab w:val="right" w:leader="dot" w:pos="9628"/>
+        </w:tabs>
+        <w:rPr>
+          <w:rFonts w:asciiTheme="minorHAnsi" w:eastAsiaTheme="minorEastAsia" w:hAnsiTheme="minorHAnsi"/>
+          <w:noProof/>
+          <w:szCs w:val="24"/>
+          <w:lang w:eastAsia="it-IT"/>
+        </w:rPr>
+      </w:pPr>
+      <w:hyperlink w:anchor="_Toc198157077" w:history="1">
+        <w:r>
+          <w:rPr>
+            <w:rStyle w:val="Hyperlink"/>
+            <w:noProof/>
+          </w:rPr>
+          <w:t>La Ristrutturazione del Modello Concettuale</w:t>
+        </w:r>
+        <w:r>
+          <w:rPr>
+            <w:noProof/>
+            <w:webHidden/>
+          </w:rPr>
+          <w:tab/>
+        </w:r>
+        <w:r>
+          <w:rPr>
+            <w:noProof/>
+            <w:webHidden/>
+          </w:rPr>
+          <w:fldChar w:fldCharType="begin"/>
+        </w:r>
+        <w:r>
+          <w:rPr>
+            <w:noProof/>
+            <w:webHidden/>
+          </w:rPr>
+          <w:instrText xml:space="preserve"> PAGEREF _Toc198157077 \h </w:instrText>
+        </w:r>
+        <w:r>
+          <w:rPr>
+            <w:noProof/>
+            <w:webHidden/>
+          </w:rPr>
+        </w:r>
+        <w:r>
+          <w:rPr>
+            <w:noProof/>
+            <w:webHidden/>
+          </w:rPr>
+          <w:fldChar w:fldCharType="separate"/>
+        </w:r>
+        <w:r>
+          <w:rPr>
+            <w:noProof/>
+            <w:webHidden/>
+          </w:rPr>
+          <w:t>7</w:t>
+        </w:r>
+        <w:r>
+          <w:rPr>
+            <w:noProof/>
+            <w:webHidden/>
+          </w:rPr>
+          <w:fldChar w:fldCharType="end"/>
+        </w:r>
+      </w:hyperlink>
+    </w:p>
+    <w:p>
+      <w:pPr>
+        <w:pStyle w:val="TOC2"/>
+        <w:tabs>
+          <w:tab w:val="right" w:leader="dot" w:pos="9628"/>
+        </w:tabs>
+        <w:rPr>
+          <w:rFonts w:asciiTheme="minorHAnsi" w:eastAsiaTheme="minorEastAsia" w:hAnsiTheme="minorHAnsi"/>
+          <w:noProof/>
+          <w:szCs w:val="24"/>
+          <w:lang w:eastAsia="it-IT"/>
+        </w:rPr>
+      </w:pPr>
+      <w:hyperlink w:anchor="_Toc198157078" w:history="1">
+        <w:r>
+          <w:rPr>
+            <w:rStyle w:val="Hyperlink"/>
+            <w:noProof/>
+          </w:rPr>
+          <w:t>Il Modello Logico</w:t>
+        </w:r>
+        <w:r>
+          <w:rPr>
+            <w:noProof/>
+            <w:webHidden/>
+          </w:rPr>
+          <w:tab/>
+        </w:r>
+        <w:r>
+          <w:rPr>
+            <w:noProof/>
+            <w:webHidden/>
+          </w:rPr>
+          <w:fldChar w:fldCharType="begin"/>
+        </w:r>
+        <w:r>
+          <w:rPr>
+            <w:noProof/>
+            <w:webHidden/>
+          </w:rPr>
+          <w:instrText xml:space="preserve"> PAGEREF _Toc198157078 \h </w:instrText>
+        </w:r>
+        <w:r>
+          <w:rPr>
+            <w:noProof/>
+            <w:webHidden/>
+          </w:rPr>
+        </w:r>
+        <w:r>
+          <w:rPr>
+            <w:noProof/>
+            <w:webHidden/>
+          </w:rPr>
+          <w:fldChar w:fldCharType="separate"/>
+        </w:r>
+        <w:r>
+          <w:rPr>
+            <w:noProof/>
+            <w:webHidden/>
+          </w:rPr>
+          <w:t>7</w:t>
+        </w:r>
+        <w:r>
+          <w:rPr>
+            <w:noProof/>
+            <w:webHidden/>
+          </w:rPr>
+          <w:fldChar w:fldCharType="end"/>
+        </w:r>
+      </w:hyperlink>
+    </w:p>
+    <w:p>
+      <w:pPr>
+        <w:rPr>
+          <w:lang w:val="en-GB"/>
+        </w:rPr>
+      </w:pPr>
       <w:r>
         <w:fldChar w:fldCharType="end"/>
       </w:r>
@@ -42,8 +1108,14 @@
       <w:pPr>
         <w:spacing w:line="278" w:lineRule="auto"/>
         <w:jc w:val="left"/>
-      </w:pPr>
-      <w:r>
+        <w:rPr>
+          <w:lang w:val="en-GB"/>
+        </w:rPr>
+      </w:pPr>
+      <w:r>
+        <w:rPr>
+          <w:lang w:val="en-GB"/>
+        </w:rPr>
         <w:br w:type="page"/>
       </w:r>
     </w:p>
@@ -51,55 +1123,28 @@
       <w:pPr>
         <w:pStyle w:val="Heading1"/>
       </w:pPr>
+      <w:bookmarkStart w:id="0" w:name="_Toc198157064"/>
       <w:r>
         <w:lastRenderedPageBreak/>
         <w:t>Introduzione</w:t>
       </w:r>
-    </w:p>
-    <w:p>
-      <w:r>
-        <w:t>Viviamo circondati da beni che non usiamo</w:t>
-      </w:r>
-      <w:r>
-        <w:t>:</w:t>
+      <w:bookmarkEnd w:id="0"/>
+    </w:p>
+    <w:p>
+      <w:r>
+        <w:t xml:space="preserve">Oggi chi vuole disfarsi di un bene ha due strade: </w:t>
+      </w:r>
+      <w:r>
+        <w:t>l’accumulo, sia esso privato o in discariche,</w:t>
       </w:r>
       <w:r>
         <w:t xml:space="preserve"> </w:t>
       </w:r>
       <w:r>
-        <w:t>a</w:t>
-      </w:r>
-      <w:r>
-        <w:t xml:space="preserve">ziende e privati accumulano oggetti, strumenti, dispositivi, </w:t>
-      </w:r>
-      <w:r>
-        <w:t>beni</w:t>
-      </w:r>
-      <w:r>
-        <w:t xml:space="preserve"> tecnologici o materiali che </w:t>
-      </w:r>
-      <w:r>
-        <w:t>non vengono usati anche se</w:t>
-      </w:r>
-      <w:r>
-        <w:t xml:space="preserve"> </w:t>
-      </w:r>
-      <w:r>
-        <w:t xml:space="preserve">ancora </w:t>
-      </w:r>
-      <w:r>
-        <w:t>perfettamente funzionanti</w:t>
-      </w:r>
-      <w:r>
-        <w:t xml:space="preserve"> e riutilizzabili.</w:t>
-      </w:r>
-    </w:p>
-    <w:p>
-      <w:r>
-        <w:t>Oggi, chi vuole disfarsi di un bene ha due strade: l</w:t>
-      </w:r>
-      <w:r>
-        <w:t xml:space="preserve">a discarica o il </w:t>
+        <w:t>e</w:t>
+      </w:r>
+      <w:r>
+        <w:t xml:space="preserve"> il </w:t>
       </w:r>
       <w:r>
         <w:rPr>
@@ -109,7 +1154,12 @@
         <w:t>riutilizzo</w:t>
       </w:r>
       <w:r>
-        <w:t xml:space="preserve">. Con </w:t>
+        <w:t xml:space="preserve">. </w:t>
+      </w:r>
+    </w:p>
+    <w:p>
+      <w:r>
+        <w:t xml:space="preserve">Con </w:t>
       </w:r>
       <w:r>
         <w:rPr>
@@ -119,113 +1169,28 @@
         <w:t>riutilizzo</w:t>
       </w:r>
       <w:r>
-        <w:t xml:space="preserve"> si intende qualunque pratica che dà una nuova utilità ad un oggetto, e quindi con il termine si fa riferimento ad una gamma di attività comprese tra l’up-cycling</w:t>
-      </w:r>
-      <w:r>
-        <w:rPr>
-          <w:rStyle w:val="FootnoteReference"/>
-        </w:rPr>
-        <w:footnoteReference w:id="1"/>
-      </w:r>
-      <w:r>
-        <w:t xml:space="preserve"> e la rivendita.</w:t>
+        <w:t xml:space="preserve"> si intend</w:t>
+      </w:r>
+      <w:r>
+        <w:t xml:space="preserve">ono </w:t>
+      </w:r>
+      <w:r>
+        <w:t>pratic</w:t>
+      </w:r>
+      <w:r>
+        <w:t>he</w:t>
       </w:r>
       <w:r>
         <w:t xml:space="preserve"> </w:t>
       </w:r>
-    </w:p>
-    <w:p>
-      <w:r>
-        <w:t>L’attività di riutilizzo più conveniente, sia per il singolo individuo sia per la collettività, è la rivendita: non solo si riduce lo spreco, ma si riesce anche a guadagnare.</w:t>
-      </w:r>
-    </w:p>
-    <w:p>
-      <w:pPr>
-        <w:pStyle w:val="Heading1"/>
-      </w:pPr>
-      <w:r>
-        <w:t>Obiettivo dell’Applicazione</w:t>
-      </w:r>
-    </w:p>
-    <w:p>
-      <w:r>
-        <w:t xml:space="preserve">L’obiettivo di E-Cycle è quello di </w:t>
-      </w:r>
-      <w:r>
-        <w:t>fornire</w:t>
+      <w:r>
+        <w:t>tre pratiche principali</w:t>
+      </w:r>
+      <w:r>
+        <w:t>:</w:t>
       </w:r>
       <w:r>
         <w:t xml:space="preserve"> </w:t>
-      </w:r>
-      <w:r>
-        <w:t xml:space="preserve">una piattaforma </w:t>
-      </w:r>
-      <w:r>
-        <w:t xml:space="preserve">digitale </w:t>
-      </w:r>
-      <w:r>
-        <w:t xml:space="preserve">in </w:t>
-      </w:r>
-      <w:r>
-        <w:t xml:space="preserve">cui chi possiede </w:t>
-      </w:r>
-      <w:r>
-        <w:t xml:space="preserve">beni </w:t>
-      </w:r>
-      <w:r>
-        <w:t xml:space="preserve">funzionanti ma </w:t>
-      </w:r>
-      <w:r>
-        <w:t>in</w:t>
-      </w:r>
-      <w:r>
-        <w:t xml:space="preserve">utilizzati </w:t>
-      </w:r>
-      <w:r>
-        <w:t xml:space="preserve">può </w:t>
-      </w:r>
-      <w:r>
-        <w:t>offrirl</w:t>
-      </w:r>
-      <w:r>
-        <w:t>i</w:t>
-      </w:r>
-      <w:r>
-        <w:t xml:space="preserve"> a chiunque </w:t>
-      </w:r>
-      <w:r>
-        <w:t xml:space="preserve">li </w:t>
-      </w:r>
-      <w:r>
-        <w:t>richied</w:t>
-      </w:r>
-      <w:r>
-        <w:t>a</w:t>
-      </w:r>
-      <w:r>
-        <w:t xml:space="preserve">, e dove chiunque abbia bisogno </w:t>
-      </w:r>
-      <w:r>
-        <w:t>di qualunque tipo di bene può richiederli e vedere la propria richiesta soddisfatta automaticamente con pochi click.</w:t>
-      </w:r>
-    </w:p>
-    <w:p>
-      <w:pPr>
-        <w:pStyle w:val="Heading1"/>
-      </w:pPr>
-      <w:r>
-        <w:t>Strategia Risolutiva</w:t>
-      </w:r>
-      <w:r>
-        <w:t xml:space="preserve"> alla Problematica</w:t>
-      </w:r>
-    </w:p>
-    <w:p>
-      <w:pPr>
-        <w:pStyle w:val="Heading2"/>
-      </w:pPr>
-      <w:r>
-        <w:t>Attori</w:t>
       </w:r>
     </w:p>
     <w:p>
@@ -233,17 +1198,17 @@
         <w:pStyle w:val="ListParagraph"/>
         <w:numPr>
           <w:ilvl w:val="0"/>
-          <w:numId w:val="3"/>
+          <w:numId w:val="5"/>
         </w:numPr>
       </w:pPr>
       <w:r>
-        <w:t>Utente Registrato: attore generico che può assumere li ruoli di offerente e/o richiedente</w:t>
-      </w:r>
-      <w:r>
-        <w:t>. Può essere un’azienda o un privato</w:t>
-      </w:r>
-      <w:r>
-        <w:t>;</w:t>
+        <w:t>up-cycling</w:t>
+      </w:r>
+      <w:r>
+        <w:t>, con cui il bene assume una funzione diversa da quella designata;</w:t>
+      </w:r>
+      <w:r>
+        <w:t xml:space="preserve"> </w:t>
       </w:r>
     </w:p>
     <w:p>
@@ -251,14 +1216,20 @@
         <w:pStyle w:val="ListParagraph"/>
         <w:numPr>
           <w:ilvl w:val="0"/>
-          <w:numId w:val="3"/>
+          <w:numId w:val="5"/>
         </w:numPr>
       </w:pPr>
       <w:r>
-        <w:t>Offerente: attore che possiede</w:t>
-      </w:r>
-      <w:r>
-        <w:t xml:space="preserve"> beni inutilizzati che li mette in vendita mediante un’offerta;</w:t>
+        <w:t>riciclaggio</w:t>
+      </w:r>
+      <w:r>
+        <w:t>,</w:t>
+      </w:r>
+      <w:r>
+        <w:t xml:space="preserve"> </w:t>
+      </w:r>
+      <w:r>
+        <w:t>con cui il bene viene scomposto in parti rientranti nel ciclo produttivo;</w:t>
       </w:r>
     </w:p>
     <w:p>
@@ -266,22 +1237,135 @@
         <w:pStyle w:val="ListParagraph"/>
         <w:numPr>
           <w:ilvl w:val="0"/>
-          <w:numId w:val="3"/>
+          <w:numId w:val="5"/>
         </w:numPr>
       </w:pPr>
       <w:r>
-        <w:t xml:space="preserve">Richiedente: </w:t>
-      </w:r>
-      <w:r>
-        <w:t>attore che necessita di beni con caratteristiche specifiche.</w:t>
-      </w:r>
-    </w:p>
-    <w:p>
-      <w:pPr>
-        <w:pStyle w:val="Heading2"/>
-      </w:pPr>
-      <w:r>
-        <w:t>Flusso Operativo</w:t>
+        <w:t>e rivendita</w:t>
+      </w:r>
+      <w:r>
+        <w:t>,</w:t>
+      </w:r>
+      <w:r>
+        <w:t xml:space="preserve"> con cui il bene viene ceduto intatto a un altro soggetto, che poi </w:t>
+      </w:r>
+      <w:proofErr w:type="gramStart"/>
+      <w:r>
+        <w:t>né</w:t>
+      </w:r>
+      <w:proofErr w:type="gramEnd"/>
+      <w:r>
+        <w:t xml:space="preserve"> farà ciò che desidera.</w:t>
+      </w:r>
+    </w:p>
+    <w:p>
+      <w:r>
+        <w:t>L</w:t>
+      </w:r>
+      <w:r>
+        <w:t xml:space="preserve">’attività di riutilizzo più </w:t>
+      </w:r>
+      <w:r>
+        <w:t>semplice ed efficace è senza dubbio la rivendita</w:t>
+      </w:r>
+      <w:r>
+        <w:t>: il venditore non compie alcuna lavorazione sul bene e si limita a guadagnare</w:t>
+      </w:r>
+      <w:r>
+        <w:t>, il compratore ottiene l’oggetto desiderato pronto all’uso</w:t>
+      </w:r>
+      <w:r>
+        <w:t xml:space="preserve"> che più desidera</w:t>
+      </w:r>
+      <w:r>
+        <w:t>, e la collettività trae beneficio dallo scambio con la riduzione dei rifiuti</w:t>
+      </w:r>
+      <w:r>
+        <w:t>.</w:t>
+      </w:r>
+    </w:p>
+    <w:p>
+      <w:r>
+        <w:t>Ancora oggi però vendere un bene inutilizzato risulta complicato. I marketplace sono dispersivi</w:t>
+      </w:r>
+      <w:r>
+        <w:t xml:space="preserve"> e privi di alcuna logica strutturale: la domanda e l’offerta faticano ad incontrarsi. </w:t>
+      </w:r>
+      <w:r>
+        <w:t>Manca uno spazio dove si possa cercare non un prodotto specifico, ma un bene con determinate caratteristiche.</w:t>
+      </w:r>
+    </w:p>
+    <w:p>
+      <w:pPr>
+        <w:pStyle w:val="Heading1"/>
+      </w:pPr>
+      <w:bookmarkStart w:id="1" w:name="_Toc198157065"/>
+      <w:r>
+        <w:t>Obiettivo dell’Applicazione</w:t>
+      </w:r>
+      <w:bookmarkEnd w:id="1"/>
+    </w:p>
+    <w:p>
+      <w:r>
+        <w:t xml:space="preserve">E-Cycle nasce per colmare questo vuoto: lo scopo dell’app </w:t>
+      </w:r>
+      <w:r>
+        <w:t>è</w:t>
+      </w:r>
+      <w:r>
+        <w:t xml:space="preserve"> facilitare la rivendita dei beni inutilizzati dando loro una nuova vita</w:t>
+      </w:r>
+      <w:r>
+        <w:t>.</w:t>
+      </w:r>
+    </w:p>
+    <w:p>
+      <w:r>
+        <w:t>Chi possiede beni vacanti li può offrire, chi ne ha bisogno li può cercare</w:t>
+      </w:r>
+      <w:r>
+        <w:t>. Entrambi agiscono in base alle caratteristiche reali del bene, non solo</w:t>
+      </w:r>
+      <w:r>
+        <w:t xml:space="preserve"> in base al suo nome commerciale.</w:t>
+      </w:r>
+    </w:p>
+    <w:p>
+      <w:r>
+        <w:t>Con pochi click una richiesta può trovare una risposta, e un oggetto dimenticato</w:t>
+      </w:r>
+      <w:r>
+        <w:t xml:space="preserve"> un nuovo contesto d’uso.</w:t>
+      </w:r>
+    </w:p>
+    <w:p>
+      <w:r>
+        <w:t>E-Cycle è più di un semplice marketplace: è un’intelligenza collettiva applicata ai beni materiali.</w:t>
+      </w:r>
+    </w:p>
+    <w:p>
+      <w:pPr>
+        <w:spacing w:line="278" w:lineRule="auto"/>
+        <w:jc w:val="left"/>
+      </w:pPr>
+      <w:r>
+        <w:br w:type="page"/>
+      </w:r>
+    </w:p>
+    <w:p>
+      <w:pPr>
+        <w:pStyle w:val="Heading1"/>
+      </w:pPr>
+      <w:bookmarkStart w:id="2" w:name="_Toc198157066"/>
+      <w:r>
+        <w:lastRenderedPageBreak/>
+        <w:t>Glossario</w:t>
+      </w:r>
+      <w:bookmarkEnd w:id="2"/>
+    </w:p>
+    <w:p>
+      <w:r>
+        <w:t>Prima di affrontare il funzionamento dell’applicazione, è necessario chiarire alcuni termini specifici del progetto. Questo glossario definisce il vocabolario con cui descriveremo E-Cycle e i suoi meccanismi.</w:t>
       </w:r>
     </w:p>
     <w:p>
@@ -289,14 +1373,18 @@
         <w:pStyle w:val="ListParagraph"/>
         <w:numPr>
           <w:ilvl w:val="0"/>
-          <w:numId w:val="4"/>
+          <w:numId w:val="12"/>
         </w:numPr>
       </w:pPr>
       <w:r>
-        <w:t xml:space="preserve">Registrazione: l’utente si iscrive indicando </w:t>
-      </w:r>
-      <w:r>
-        <w:t>se sia un privato o un’azienda;</w:t>
+        <w:rPr>
+          <w:i/>
+          <w:iCs/>
+        </w:rPr>
+        <w:t>Utente</w:t>
+      </w:r>
+      <w:r>
+        <w:t>: qualsiasi soggetto registrato sull’app, sia esso privato o azienda.</w:t>
       </w:r>
     </w:p>
     <w:p>
@@ -304,17 +1392,11 @@
         <w:pStyle w:val="ListParagraph"/>
         <w:numPr>
           <w:ilvl w:val="0"/>
-          <w:numId w:val="4"/>
+          <w:numId w:val="12"/>
         </w:numPr>
       </w:pPr>
       <w:r>
-        <w:t>Offerta: l’offerente piazza un’offerta di un determinato numero di beni</w:t>
-      </w:r>
-      <w:r>
-        <w:t>, specificandone le caratteristiche</w:t>
-      </w:r>
-      <w:r>
-        <w:t>;</w:t>
+        <w:t>Asset: un bene fisico inutilizzato, registrato sull’applicazione, destinato a essere ceduto.</w:t>
       </w:r>
     </w:p>
     <w:p>
@@ -322,14 +1404,18 @@
         <w:pStyle w:val="ListParagraph"/>
         <w:numPr>
           <w:ilvl w:val="0"/>
-          <w:numId w:val="4"/>
+          <w:numId w:val="12"/>
         </w:numPr>
       </w:pPr>
       <w:r>
-        <w:t xml:space="preserve">Richiesta: un altro utente piazza una richiesta descrivendo le caratteristiche </w:t>
-      </w:r>
-      <w:r>
-        <w:t>dei beni che desidera;</w:t>
+        <w:rPr>
+          <w:i/>
+          <w:iCs/>
+        </w:rPr>
+        <w:t>Caratteristiche</w:t>
+      </w:r>
+      <w:r>
+        <w:t xml:space="preserve"> (o Insieme Caratteristico): l’insieme delle proprietà che definiscono un asset. Due asset con lo stesso insieme caratteristico sono considerati equivalenti in termini di funzione e utilizzo.</w:t>
       </w:r>
     </w:p>
     <w:p>
@@ -337,20 +1423,1186 @@
         <w:pStyle w:val="ListParagraph"/>
         <w:numPr>
           <w:ilvl w:val="0"/>
-          <w:numId w:val="4"/>
+          <w:numId w:val="12"/>
         </w:numPr>
       </w:pPr>
       <w:r>
+        <w:rPr>
+          <w:i/>
+          <w:iCs/>
+        </w:rPr>
+        <w:t>Marca</w:t>
+      </w:r>
+      <w:r>
+        <w:t xml:space="preserve"> e </w:t>
+      </w:r>
+      <w:r>
+        <w:rPr>
+          <w:i/>
+          <w:iCs/>
+        </w:rPr>
+        <w:t>Modello</w:t>
+      </w:r>
+      <w:r>
+        <w:t>: rispettivamente, il produttore e la denominazione specifica dell’asset.</w:t>
+      </w:r>
+    </w:p>
+    <w:p>
+      <w:pPr>
+        <w:pStyle w:val="ListParagraph"/>
+        <w:numPr>
+          <w:ilvl w:val="0"/>
+          <w:numId w:val="12"/>
+        </w:numPr>
+      </w:pPr>
+      <w:r>
+        <w:rPr>
+          <w:i/>
+          <w:iCs/>
+        </w:rPr>
+        <w:t>Categoria</w:t>
+      </w:r>
+      <w:r>
+        <w:t>: macro-classe di beni a cui un asset appartiene (es. “dispositivo elettronico”, “veicolo industriale”, “mobile d’ufficio”).</w:t>
+      </w:r>
+    </w:p>
+    <w:p>
+      <w:pPr>
+        <w:pStyle w:val="ListParagraph"/>
+        <w:numPr>
+          <w:ilvl w:val="0"/>
+          <w:numId w:val="12"/>
+        </w:numPr>
+      </w:pPr>
+      <w:r>
+        <w:rPr>
+          <w:i/>
+          <w:iCs/>
+        </w:rPr>
+        <w:t>Natura</w:t>
+      </w:r>
+      <w:r>
+        <w:t>: il nome comune con cui si identifica l’oggetto (es. “laptop”, “forno industriale”, “trapano”).</w:t>
+      </w:r>
+    </w:p>
+    <w:p>
+      <w:pPr>
+        <w:pStyle w:val="ListParagraph"/>
+        <w:numPr>
+          <w:ilvl w:val="0"/>
+          <w:numId w:val="12"/>
+        </w:numPr>
+      </w:pPr>
+      <w:r>
+        <w:rPr>
+          <w:i/>
+          <w:iCs/>
+        </w:rPr>
+        <w:t>Richiesta</w:t>
+      </w:r>
+      <w:r>
+        <w:t>: la formulazione, da parte di un utente, di un bisogno relativo a uno o più asset dotati di caratteristiche specifiche. Una richiesta può riguardare beni omogenei (identici tra loro) o eterogenei (diversi ma compatibili con usi distinti).</w:t>
+      </w:r>
+    </w:p>
+    <w:p>
+      <w:pPr>
+        <w:pStyle w:val="ListParagraph"/>
+        <w:numPr>
+          <w:ilvl w:val="0"/>
+          <w:numId w:val="12"/>
+        </w:numPr>
+      </w:pPr>
+      <w:r>
+        <w:rPr>
+          <w:i/>
+          <w:iCs/>
+        </w:rPr>
+        <w:t>Offerta</w:t>
+      </w:r>
+      <w:r>
+        <w:t>: la disponibilità, da parte di un utente, a cedere uno o più asset. Ogni offerta specifica quantità, caratteristiche e prezzo unitario.</w:t>
+      </w:r>
+    </w:p>
+    <w:p>
+      <w:pPr>
+        <w:pStyle w:val="ListParagraph"/>
+        <w:numPr>
+          <w:ilvl w:val="0"/>
+          <w:numId w:val="12"/>
+        </w:numPr>
+      </w:pPr>
+      <w:r>
+        <w:rPr>
+          <w:i/>
+          <w:iCs/>
+        </w:rPr>
+        <w:t>Matching</w:t>
+      </w:r>
+      <w:r>
+        <w:t>: il processo attraverso cui l’applicazione confronta una richiesta con le offerte disponibili, identificando gli asset compatibili per caratteristiche e prezzo.</w:t>
+      </w:r>
+    </w:p>
+    <w:p>
+      <w:pPr>
+        <w:pStyle w:val="ListParagraph"/>
+        <w:numPr>
+          <w:ilvl w:val="0"/>
+          <w:numId w:val="12"/>
+        </w:numPr>
+      </w:pPr>
+      <w:r>
+        <w:rPr>
+          <w:i/>
+          <w:iCs/>
+        </w:rPr>
+        <w:t>Trattazione</w:t>
+      </w:r>
+      <w:r>
+        <w:t>: la fase in cui un utente visualizza un asset proposto in risposta a una sua richiesta e ha 24 ore di tempo per accettarlo o rifiutarlo. Oltre tale termine, la proposta decade automaticamente.</w:t>
+      </w:r>
+    </w:p>
+    <w:p>
+      <w:pPr>
+        <w:spacing w:line="278" w:lineRule="auto"/>
+        <w:jc w:val="left"/>
+      </w:pPr>
+      <w:r>
+        <w:br w:type="page"/>
+      </w:r>
+    </w:p>
+    <w:p>
+      <w:pPr>
+        <w:pStyle w:val="Heading1"/>
+      </w:pPr>
+      <w:bookmarkStart w:id="3" w:name="_Toc198157067"/>
+      <w:r>
         <w:lastRenderedPageBreak/>
-        <w:t xml:space="preserve">L’app calcola </w:t>
-      </w:r>
-      <w:r>
-        <w:t>quali beni esistenti possono soddisfare la richiesta, anche se sono di utenti diversi.</w:t>
+        <w:t>Funzionamento dell’Applicazione</w:t>
+      </w:r>
+      <w:bookmarkEnd w:id="3"/>
+    </w:p>
+    <w:p>
+      <w:pPr>
+        <w:pStyle w:val="Heading2"/>
+      </w:pPr>
+      <w:bookmarkStart w:id="4" w:name="_Toc198157068"/>
+      <w:r>
+        <w:t>Registrazione e Accesso</w:t>
+      </w:r>
+      <w:bookmarkEnd w:id="4"/>
+    </w:p>
+    <w:p>
+      <w:r>
+        <w:t>Ogni utente, privato o azienda, accede alla piattaforma tramite un account. Dopo la registrazione, può interagire con l’applicazione in qualità di offerente (chi cede beni) o richiedente (chi li cerca).</w:t>
+      </w:r>
+    </w:p>
+    <w:p>
+      <w:pPr>
+        <w:pStyle w:val="Heading2"/>
+      </w:pPr>
+      <w:bookmarkStart w:id="5" w:name="_Toc198157069"/>
+      <w:r>
+        <w:t>Pubblicazione di un’Offerta</w:t>
+      </w:r>
+      <w:bookmarkEnd w:id="5"/>
+    </w:p>
+    <w:p>
+      <w:r>
+        <w:t>Un utente che intende vendere beni inutilizzati procede come segue:</w:t>
+      </w:r>
+    </w:p>
+    <w:p>
+      <w:pPr>
+        <w:numPr>
+          <w:ilvl w:val="0"/>
+          <w:numId w:val="14"/>
+        </w:numPr>
+        <w:ind w:left="714" w:hanging="357"/>
+        <w:contextualSpacing/>
+      </w:pPr>
+      <w:r>
+        <w:t>a</w:t>
+      </w:r>
+      <w:r>
+        <w:t>ccede all’area di creazione di un’offerta</w:t>
+      </w:r>
+      <w:r>
+        <w:t>;</w:t>
+      </w:r>
+    </w:p>
+    <w:p>
+      <w:pPr>
+        <w:numPr>
+          <w:ilvl w:val="0"/>
+          <w:numId w:val="14"/>
+        </w:numPr>
+        <w:ind w:left="714" w:hanging="357"/>
+        <w:contextualSpacing/>
+      </w:pPr>
+      <w:r>
+        <w:t>s</w:t>
+      </w:r>
+      <w:r>
+        <w:t>pecifica le caratteristiche dell’asset che desidera cedere: marca, modello, categoria, natura, stato qualitativo, ecc</w:t>
+      </w:r>
+      <w:r>
+        <w:t>.;</w:t>
+      </w:r>
+    </w:p>
+    <w:p>
+      <w:pPr>
+        <w:numPr>
+          <w:ilvl w:val="0"/>
+          <w:numId w:val="14"/>
+        </w:numPr>
+        <w:ind w:left="714" w:hanging="357"/>
+        <w:contextualSpacing/>
+      </w:pPr>
+      <w:r>
+        <w:t>i</w:t>
+      </w:r>
+      <w:r>
+        <w:t>ndica la quantità disponibile di asset con quelle caratteristiche</w:t>
+      </w:r>
+      <w:r>
+        <w:t>;</w:t>
+      </w:r>
+    </w:p>
+    <w:p>
+      <w:pPr>
+        <w:numPr>
+          <w:ilvl w:val="0"/>
+          <w:numId w:val="14"/>
+        </w:numPr>
+        <w:ind w:left="714" w:hanging="357"/>
+        <w:contextualSpacing/>
+      </w:pPr>
+      <w:r>
+        <w:t>a</w:t>
+      </w:r>
+      <w:r>
+        <w:t>ssegna un prezzo unitario a ciascun asset</w:t>
+      </w:r>
+      <w:r>
+        <w:t>;</w:t>
+      </w:r>
+    </w:p>
+    <w:p>
+      <w:pPr>
+        <w:numPr>
+          <w:ilvl w:val="0"/>
+          <w:numId w:val="14"/>
+        </w:numPr>
+        <w:ind w:left="714" w:hanging="357"/>
+      </w:pPr>
+      <w:r>
+        <w:t>e s</w:t>
+      </w:r>
+      <w:r>
+        <w:t>alva l’offerta, che entra nel sistema e rimane disponibile al matching fino alla sua scadenza</w:t>
+      </w:r>
+      <w:r>
+        <w:t>.</w:t>
+      </w:r>
+    </w:p>
+    <w:p>
+      <w:pPr>
+        <w:rPr>
+          <w:i/>
+          <w:iCs/>
+        </w:rPr>
+      </w:pPr>
+      <w:r>
+        <w:rPr>
+          <w:i/>
+          <w:iCs/>
+        </w:rPr>
+        <w:t>Nota: È possibile offrire più asset contemporaneamente, anche con caratteristiche diverse, tramite una singola offerta articolata.</w:t>
+      </w:r>
+    </w:p>
+    <w:p>
+      <w:pPr>
+        <w:pStyle w:val="Heading2"/>
+      </w:pPr>
+      <w:bookmarkStart w:id="6" w:name="_Toc198157070"/>
+      <w:r>
+        <w:t>Creazione di una Richiesta</w:t>
+      </w:r>
+      <w:bookmarkEnd w:id="6"/>
+    </w:p>
+    <w:p>
+      <w:r>
+        <w:t>Un utente con un bisogno definito può:</w:t>
+      </w:r>
+    </w:p>
+    <w:p>
+      <w:pPr>
+        <w:pStyle w:val="ListParagraph"/>
+        <w:numPr>
+          <w:ilvl w:val="0"/>
+          <w:numId w:val="15"/>
+        </w:numPr>
+      </w:pPr>
+      <w:r>
+        <w:t>a</w:t>
+      </w:r>
+      <w:r>
+        <w:t>ccedere all’area “Richieste”</w:t>
+      </w:r>
+      <w:r>
+        <w:t>;</w:t>
+      </w:r>
+    </w:p>
+    <w:p>
+      <w:pPr>
+        <w:pStyle w:val="ListParagraph"/>
+        <w:numPr>
+          <w:ilvl w:val="0"/>
+          <w:numId w:val="15"/>
+        </w:numPr>
+      </w:pPr>
+      <w:r>
+        <w:t>d</w:t>
+      </w:r>
+      <w:r>
+        <w:t>escrivere l’insieme caratteristico desiderato degli asset di cui ha bisogno</w:t>
+      </w:r>
+      <w:r>
+        <w:t>;</w:t>
+      </w:r>
+    </w:p>
+    <w:p>
+      <w:pPr>
+        <w:pStyle w:val="ListParagraph"/>
+        <w:numPr>
+          <w:ilvl w:val="0"/>
+          <w:numId w:val="15"/>
+        </w:numPr>
+      </w:pPr>
+      <w:r>
+        <w:t>i</w:t>
+      </w:r>
+      <w:r>
+        <w:t>ndicare la quantità necessaria</w:t>
+      </w:r>
+      <w:r>
+        <w:t>;</w:t>
+      </w:r>
+    </w:p>
+    <w:p>
+      <w:pPr>
+        <w:pStyle w:val="ListParagraph"/>
+        <w:numPr>
+          <w:ilvl w:val="0"/>
+          <w:numId w:val="15"/>
+        </w:numPr>
+      </w:pPr>
+      <w:r>
+        <w:t>e, opzionalmente, i</w:t>
+      </w:r>
+      <w:r>
+        <w:t>nserire un prezzo massimo disposto a pagare per ciascun asset.</w:t>
+      </w:r>
+    </w:p>
+    <w:p>
+      <w:r>
+        <w:t>L</w:t>
+      </w:r>
+      <w:r>
+        <w:t>a richiesta viene inserita nel sistema e attivata per il processo di matching continuo.</w:t>
+      </w:r>
+    </w:p>
+    <w:p>
+      <w:pPr>
+        <w:pStyle w:val="Heading2"/>
+      </w:pPr>
+      <w:bookmarkStart w:id="7" w:name="_Toc198157071"/>
+      <w:r>
+        <w:t>Matching Automatizzato</w:t>
+      </w:r>
+      <w:bookmarkEnd w:id="7"/>
+    </w:p>
+    <w:p>
+      <w:r>
+        <w:t>Il sistema esegue periodicamente un confronto tra richieste e offerte. Un asset viene considerato compatibile se:</w:t>
+      </w:r>
+    </w:p>
+    <w:p>
+      <w:pPr>
+        <w:pStyle w:val="ListParagraph"/>
+        <w:numPr>
+          <w:ilvl w:val="0"/>
+          <w:numId w:val="16"/>
+        </w:numPr>
+      </w:pPr>
+      <w:r>
+        <w:t>il suo insieme caratteristico coincide o è contenuto in quello richiesto;</w:t>
+      </w:r>
+    </w:p>
+    <w:p>
+      <w:pPr>
+        <w:pStyle w:val="ListParagraph"/>
+        <w:numPr>
+          <w:ilvl w:val="0"/>
+          <w:numId w:val="16"/>
+        </w:numPr>
+      </w:pPr>
+      <w:r>
+        <w:t>il prezzo richiesto è inferiore o uguale a quello massimo indicato nella richiesta (se presente);</w:t>
+      </w:r>
+    </w:p>
+    <w:p>
+      <w:pPr>
+        <w:pStyle w:val="ListParagraph"/>
+        <w:numPr>
+          <w:ilvl w:val="0"/>
+          <w:numId w:val="16"/>
+        </w:numPr>
+      </w:pPr>
+      <w:r>
+        <w:t>o l’offerta non è scaduta.</w:t>
+      </w:r>
+    </w:p>
+    <w:p>
+      <w:r>
+        <w:lastRenderedPageBreak/>
+        <w:t>Quando vengono trovate corrispondenze:</w:t>
+      </w:r>
+    </w:p>
+    <w:p>
+      <w:pPr>
+        <w:pStyle w:val="ListParagraph"/>
+        <w:numPr>
+          <w:ilvl w:val="0"/>
+          <w:numId w:val="17"/>
+        </w:numPr>
+      </w:pPr>
+      <w:r>
+        <w:t>al richiedente viene mostrata la richiesta con gli asset compatibili;</w:t>
+      </w:r>
+    </w:p>
+    <w:p>
+      <w:pPr>
+        <w:pStyle w:val="ListParagraph"/>
+        <w:numPr>
+          <w:ilvl w:val="0"/>
+          <w:numId w:val="17"/>
+        </w:numPr>
+      </w:pPr>
+      <w:r>
+        <w:t>si apre una trattazione: il richiedente ha 24 ore per accettare o rifiutare l’acquisto;</w:t>
+      </w:r>
+    </w:p>
+    <w:p>
+      <w:pPr>
+        <w:pStyle w:val="ListParagraph"/>
+        <w:numPr>
+          <w:ilvl w:val="0"/>
+          <w:numId w:val="17"/>
+        </w:numPr>
+      </w:pPr>
+      <w:r>
+        <w:t>e se accetta, l’asset viene considerato assegnato</w:t>
+      </w:r>
+      <w:r>
+        <w:t>. Se rifiuta o non risponde entro il termine, la trattazione decade.</w:t>
+      </w:r>
+    </w:p>
+    <w:p>
+      <w:pPr>
+        <w:pStyle w:val="Heading2"/>
+      </w:pPr>
+      <w:bookmarkStart w:id="8" w:name="_Toc198157072"/>
+      <w:r>
+        <w:t>Ciclo vita di Richieste e Offerte</w:t>
+      </w:r>
+      <w:bookmarkEnd w:id="8"/>
+    </w:p>
+    <w:p>
+      <w:pPr>
+        <w:pStyle w:val="ListParagraph"/>
+        <w:numPr>
+          <w:ilvl w:val="0"/>
+          <w:numId w:val="18"/>
+        </w:numPr>
+      </w:pPr>
+      <w:r>
+        <w:t>Un’offerta ha una durata temporale limitata: dopo la data di scadenza non viene più considerata nei matching.</w:t>
+      </w:r>
+    </w:p>
+    <w:p>
+      <w:pPr>
+        <w:pStyle w:val="ListParagraph"/>
+        <w:numPr>
+          <w:ilvl w:val="0"/>
+          <w:numId w:val="18"/>
+        </w:numPr>
+      </w:pPr>
+      <w:r>
+        <w:t>Una richiesta resta attiva finché non viene soddisfatta o cancellata dall’utente richiedente.</w:t>
+      </w:r>
+    </w:p>
+    <w:p>
+      <w:pPr>
+        <w:pStyle w:val="ListParagraph"/>
+        <w:numPr>
+          <w:ilvl w:val="0"/>
+          <w:numId w:val="18"/>
+        </w:numPr>
+      </w:pPr>
+      <w:r>
+        <w:t xml:space="preserve">Gli asset </w:t>
+      </w:r>
+      <w:r>
+        <w:t>offerti ma non ancora accettati possono partecipare ad una singola trattazione al momento.</w:t>
+      </w:r>
+      <w:r>
+        <w:t xml:space="preserve"> </w:t>
+      </w:r>
+    </w:p>
+    <w:p>
+      <w:pPr>
+        <w:spacing w:line="278" w:lineRule="auto"/>
+        <w:jc w:val="left"/>
+      </w:pPr>
+      <w:r>
+        <w:br w:type="page"/>
+      </w:r>
+    </w:p>
+    <w:p>
+      <w:pPr>
+        <w:pStyle w:val="Heading1"/>
+      </w:pPr>
+      <w:bookmarkStart w:id="9" w:name="_Toc198157073"/>
+      <w:r>
+        <w:lastRenderedPageBreak/>
+        <w:t>Modello Concettuale</w:t>
+      </w:r>
+      <w:r>
+        <w:t xml:space="preserve"> d</w:t>
+      </w:r>
+      <w:r>
+        <w:t>i E-Cycle</w:t>
+      </w:r>
+      <w:bookmarkEnd w:id="9"/>
+    </w:p>
+    <w:p>
+      <w:pPr>
+        <w:pStyle w:val="Heading2"/>
+      </w:pPr>
+      <w:bookmarkStart w:id="10" w:name="_Toc198157074"/>
+      <w:r>
+        <w:t>Le Entità</w:t>
+      </w:r>
+      <w:bookmarkEnd w:id="10"/>
+    </w:p>
+    <w:p>
+      <w:r>
+        <w:t>Le entità individuate nella progettazione di E-Cycle sono:</w:t>
+      </w:r>
+    </w:p>
+    <w:p>
+      <w:pPr>
+        <w:pStyle w:val="ListParagraph"/>
+        <w:numPr>
+          <w:ilvl w:val="0"/>
+          <w:numId w:val="19"/>
+        </w:numPr>
+      </w:pPr>
+      <w:r>
+        <w:t>u</w:t>
+      </w:r>
+      <w:r>
+        <w:t>tente, caratterizzat</w:t>
+      </w:r>
+      <w:r>
+        <w:t>a</w:t>
+      </w:r>
+      <w:r>
+        <w:t xml:space="preserve"> da username, nome, cognome, </w:t>
+      </w:r>
+      <w:r>
+        <w:t>e-mail</w:t>
+      </w:r>
+      <w:r>
+        <w:t>, password</w:t>
+      </w:r>
+      <w:r>
+        <w:t>, indirizzo e ID;</w:t>
+      </w:r>
+    </w:p>
+    <w:p>
+      <w:pPr>
+        <w:pStyle w:val="ListParagraph"/>
+        <w:numPr>
+          <w:ilvl w:val="0"/>
+          <w:numId w:val="19"/>
+        </w:numPr>
+      </w:pPr>
+      <w:r>
+        <w:t xml:space="preserve">richiesta, caratterizzata da timestamp di creazione, timestamp di cancellazione e </w:t>
+      </w:r>
+      <w:r>
+        <w:t>ID</w:t>
+      </w:r>
+      <w:r>
+        <w:t>;</w:t>
+      </w:r>
+    </w:p>
+    <w:p>
+      <w:pPr>
+        <w:pStyle w:val="ListParagraph"/>
+        <w:numPr>
+          <w:ilvl w:val="0"/>
+          <w:numId w:val="19"/>
+        </w:numPr>
+      </w:pPr>
+      <w:r>
+        <w:t>offerta, caratterizzata da timestamp di creazione, data di scadenza e ID;</w:t>
+      </w:r>
+    </w:p>
+    <w:p>
+      <w:pPr>
+        <w:pStyle w:val="ListParagraph"/>
+        <w:numPr>
+          <w:ilvl w:val="0"/>
+          <w:numId w:val="19"/>
+        </w:numPr>
+      </w:pPr>
+      <w:r>
+        <w:t>caratteristiche (degli asset), caratterizzat</w:t>
+      </w:r>
+      <w:r>
+        <w:t>a</w:t>
+      </w:r>
+      <w:r>
+        <w:t xml:space="preserve"> da colore principale, funzione, stato qualitativo, anno di produzione e ID;</w:t>
+      </w:r>
+    </w:p>
+    <w:p>
+      <w:pPr>
+        <w:pStyle w:val="ListParagraph"/>
+        <w:numPr>
+          <w:ilvl w:val="0"/>
+          <w:numId w:val="19"/>
+        </w:numPr>
+      </w:pPr>
+      <w:r>
+        <w:t>modello</w:t>
+      </w:r>
+      <w:r>
+        <w:t>, marca, categoria e natura, ciascun</w:t>
+      </w:r>
+      <w:r>
+        <w:t>a</w:t>
+      </w:r>
+      <w:r>
+        <w:t xml:space="preserve"> delle quali caratterizzate da un ID;</w:t>
+      </w:r>
+    </w:p>
+    <w:p>
+      <w:pPr>
+        <w:pStyle w:val="ListParagraph"/>
+        <w:numPr>
+          <w:ilvl w:val="0"/>
+          <w:numId w:val="19"/>
+        </w:numPr>
+      </w:pPr>
+      <w:r>
+        <w:t>asset, caratterizzat</w:t>
+      </w:r>
+      <w:r>
+        <w:t>a</w:t>
+      </w:r>
+      <w:r>
+        <w:t xml:space="preserve"> da prezzo, percorso della foto che lo ritrae e ID;</w:t>
+      </w:r>
+    </w:p>
+    <w:p>
+      <w:pPr>
+        <w:pStyle w:val="ListParagraph"/>
+        <w:numPr>
+          <w:ilvl w:val="0"/>
+          <w:numId w:val="19"/>
+        </w:numPr>
+      </w:pPr>
+      <w:r>
+        <w:t>e trattazione, caratterizzata</w:t>
+      </w:r>
+      <w:r>
+        <w:t xml:space="preserve"> da timestamp di creazione, timestamp di update, timestamp di chiusura, esito (</w:t>
+      </w:r>
+      <w:r>
+        <w:t>accettato/rifiutato)</w:t>
+      </w:r>
+      <w:r>
+        <w:t xml:space="preserve"> e ID.</w:t>
+      </w:r>
+    </w:p>
+    <w:p>
+      <w:pPr>
+        <w:pStyle w:val="Heading2"/>
+      </w:pPr>
+      <w:bookmarkStart w:id="11" w:name="_Toc198157075"/>
+      <w:r>
+        <w:t>Le Relazioni</w:t>
+      </w:r>
+      <w:bookmarkEnd w:id="11"/>
+    </w:p>
+    <w:p>
+      <w:r>
+        <w:t>Le relazioni individuate sono</w:t>
+      </w:r>
+      <w:r>
+        <w:t>:</w:t>
+      </w:r>
+    </w:p>
+    <w:p>
+      <w:pPr>
+        <w:pStyle w:val="ListParagraph"/>
+        <w:numPr>
+          <w:ilvl w:val="0"/>
+          <w:numId w:val="20"/>
+        </w:numPr>
+      </w:pPr>
+      <w:r>
+        <w:t xml:space="preserve">tra utente e richiesta, di tipo n:1, con vincoli </w:t>
+      </w:r>
+      <w:r>
+        <w:t xml:space="preserve">di cardinalità </w:t>
+      </w:r>
+      <w:r>
+        <w:t>rispettivamente di “(0, n)” e “(1, 1)”;</w:t>
+      </w:r>
+    </w:p>
+    <w:p>
+      <w:pPr>
+        <w:pStyle w:val="ListParagraph"/>
+        <w:numPr>
+          <w:ilvl w:val="0"/>
+          <w:numId w:val="20"/>
+        </w:numPr>
+      </w:pPr>
+      <w:r>
+        <w:t xml:space="preserve">tra utente </w:t>
+      </w:r>
+      <w:r>
+        <w:t xml:space="preserve">e offerta, di tipo n:1, </w:t>
+      </w:r>
+      <w:r>
+        <w:t>con vincoli di cardinalità rispettivamente di “(0, n)” e “(1, 1)”;</w:t>
+      </w:r>
+    </w:p>
+    <w:p>
+      <w:pPr>
+        <w:pStyle w:val="ListParagraph"/>
+        <w:numPr>
+          <w:ilvl w:val="0"/>
+          <w:numId w:val="20"/>
+        </w:numPr>
+      </w:pPr>
+      <w:r>
+        <w:t xml:space="preserve">tra richiesta e caratteristiche, di tipo </w:t>
+      </w:r>
+      <w:proofErr w:type="gramStart"/>
+      <w:r>
+        <w:t>n:n</w:t>
+      </w:r>
+      <w:proofErr w:type="gramEnd"/>
+      <w:r>
+        <w:t>, con vincoli di cardinalità rispettivamente di “(1, n)” e “(0, n)”;</w:t>
+      </w:r>
+    </w:p>
+    <w:p>
+      <w:pPr>
+        <w:pStyle w:val="ListParagraph"/>
+        <w:numPr>
+          <w:ilvl w:val="0"/>
+          <w:numId w:val="20"/>
+        </w:numPr>
+      </w:pPr>
+      <w:r>
+        <w:t xml:space="preserve">tra </w:t>
+      </w:r>
+      <w:r>
+        <w:t>offerta e asset, di tipo n:1, con vincoli di cardinalità rispettivamente di “(1, n)” e “(1, 1)”;</w:t>
+      </w:r>
+    </w:p>
+    <w:p>
+      <w:pPr>
+        <w:pStyle w:val="ListParagraph"/>
+        <w:numPr>
+          <w:ilvl w:val="0"/>
+          <w:numId w:val="20"/>
+        </w:numPr>
+      </w:pPr>
+      <w:r>
+        <w:t xml:space="preserve">tra asset e caratteristiche, di tipo </w:t>
+      </w:r>
+      <w:proofErr w:type="gramStart"/>
+      <w:r>
+        <w:t>1:n</w:t>
+      </w:r>
+      <w:proofErr w:type="gramEnd"/>
+      <w:r>
+        <w:t>, con vincoli di cardinalità rispettivamente di “(1, 1)” e “(0, n)”;</w:t>
+      </w:r>
+    </w:p>
+    <w:p>
+      <w:pPr>
+        <w:pStyle w:val="ListParagraph"/>
+        <w:numPr>
+          <w:ilvl w:val="0"/>
+          <w:numId w:val="20"/>
+        </w:numPr>
+      </w:pPr>
+      <w:r>
+        <w:t>tra richiesta e trattazione, di tipo n:1, con vincoli di cardinalità rispettivamente di “(0, n)” e “(</w:t>
+      </w:r>
+      <w:r>
+        <w:t>0</w:t>
+      </w:r>
+      <w:r>
+        <w:t>, 1)”;</w:t>
+      </w:r>
+    </w:p>
+    <w:p>
+      <w:pPr>
+        <w:pStyle w:val="ListParagraph"/>
+        <w:numPr>
+          <w:ilvl w:val="0"/>
+          <w:numId w:val="20"/>
+        </w:numPr>
+      </w:pPr>
+      <w:r>
+        <w:t>tra asset e trattazione, di tipo n:1, con vincoli di cardinalità rispettivamente di “(0, n)” e “(</w:t>
+      </w:r>
+      <w:r>
+        <w:t>0</w:t>
+      </w:r>
+      <w:r>
+        <w:t>, 1)”;</w:t>
+      </w:r>
+    </w:p>
+    <w:p>
+      <w:pPr>
+        <w:pStyle w:val="ListParagraph"/>
+        <w:numPr>
+          <w:ilvl w:val="0"/>
+          <w:numId w:val="20"/>
+        </w:numPr>
+      </w:pPr>
+      <w:r>
+        <w:t xml:space="preserve">tra modello e caratteristiche, di tipo </w:t>
+      </w:r>
+      <w:r>
+        <w:t>n:1, con vincoli di cardinalità rispettivamente di “(1, n)” e “(1, 1)”;</w:t>
+      </w:r>
+    </w:p>
+    <w:p>
+      <w:pPr>
+        <w:pStyle w:val="ListParagraph"/>
+        <w:numPr>
+          <w:ilvl w:val="0"/>
+          <w:numId w:val="20"/>
+        </w:numPr>
+      </w:pPr>
+      <w:r>
+        <w:t>tra marca e modello, di tipo n:1, con vincoli di cardinalità rispettivamente di “(1, n)” e “(1, 1)”;</w:t>
+      </w:r>
+    </w:p>
+    <w:p>
+      <w:pPr>
+        <w:pStyle w:val="ListParagraph"/>
+        <w:numPr>
+          <w:ilvl w:val="0"/>
+          <w:numId w:val="20"/>
+        </w:numPr>
+      </w:pPr>
+      <w:r>
+        <w:lastRenderedPageBreak/>
+        <w:t>tra categoria e caratteristiche, di tipo n:1, con vincoli di cardinalità rispettivamente di “(1, n)” e “(1, 1)”;</w:t>
+      </w:r>
+    </w:p>
+    <w:p>
+      <w:pPr>
+        <w:pStyle w:val="ListParagraph"/>
+        <w:numPr>
+          <w:ilvl w:val="0"/>
+          <w:numId w:val="20"/>
+        </w:numPr>
+      </w:pPr>
+      <w:r>
+        <w:t>e tra natura e caratteristiche, di tipo n:1, con vincoli di cardinalità rispettivamente di “(1, n)” e “(1, 1)”.</w:t>
+      </w:r>
+    </w:p>
+    <w:p>
+      <w:r>
+        <w:t xml:space="preserve">Per ragioni funzionali e di semantica una delle relazioni, quella tra richiesta e caratteristiche, è inoltre caratterizzata </w:t>
+      </w:r>
+      <w:r>
+        <w:t xml:space="preserve">da prezzo massimo (che indica quanto l’utente richiedente è disposto a pagare </w:t>
+      </w:r>
+      <w:r>
+        <w:t>per un asset avente le caratteristiche considerate)</w:t>
+      </w:r>
+      <w:r>
+        <w:t xml:space="preserve"> e un ID.</w:t>
+      </w:r>
+    </w:p>
+    <w:p>
+      <w:r>
+        <w:t>Di seguito una foto del modello concettuale</w:t>
+      </w:r>
+      <w:r>
+        <w:t>.</w:t>
+      </w:r>
+    </w:p>
+    <w:p>
+      <w:pPr>
+        <w:jc w:val="center"/>
+      </w:pPr>
+      <w:r>
+        <w:rPr>
+          <w:noProof/>
+        </w:rPr>
+        <w:drawing>
+          <wp:inline distT="0" distB="0" distL="0" distR="0" wp14:anchorId="7DCDA39E" wp14:editId="00DC44F2">
+            <wp:extent cx="4524375" cy="3933830"/>
+            <wp:effectExtent l="0" t="0" r="0" b="9525"/>
+            <wp:docPr id="1631556186" name="Picture 2" descr="A graph paper with text and words&#10;&#10;AI-generated content may be incorrect."/>
+            <wp:cNvGraphicFramePr>
+              <a:graphicFrameLocks xmlns:a="http://schemas.openxmlformats.org/drawingml/2006/main" noChangeAspect="1"/>
+            </wp:cNvGraphicFramePr>
+            <a:graphic xmlns:a="http://schemas.openxmlformats.org/drawingml/2006/main">
+              <a:graphicData uri="http://schemas.openxmlformats.org/drawingml/2006/picture">
+                <pic:pic xmlns:pic="http://schemas.openxmlformats.org/drawingml/2006/picture">
+                  <pic:nvPicPr>
+                    <pic:cNvPr id="1631556186" name="Picture 2" descr="A graph paper with text and words&#10;&#10;AI-generated content may be incorrect."/>
+                    <pic:cNvPicPr>
+                      <a:picLocks noChangeAspect="1" noChangeArrowheads="1"/>
+                    </pic:cNvPicPr>
+                  </pic:nvPicPr>
+                  <pic:blipFill>
+                    <a:blip r:embed="rId8">
+                      <a:extLst>
+                        <a:ext uri="{28A0092B-C50C-407E-A947-70E740481C1C}">
+                          <a14:useLocalDpi xmlns:a14="http://schemas.microsoft.com/office/drawing/2010/main" val="0"/>
+                        </a:ext>
+                      </a:extLst>
+                    </a:blip>
+                    <a:srcRect/>
+                    <a:stretch>
+                      <a:fillRect/>
+                    </a:stretch>
+                  </pic:blipFill>
+                  <pic:spPr bwMode="auto">
+                    <a:xfrm>
+                      <a:off x="0" y="0"/>
+                      <a:ext cx="4581129" cy="3983176"/>
+                    </a:xfrm>
+                    <a:prstGeom prst="rect">
+                      <a:avLst/>
+                    </a:prstGeom>
+                    <a:noFill/>
+                    <a:ln>
+                      <a:noFill/>
+                    </a:ln>
+                  </pic:spPr>
+                </pic:pic>
+              </a:graphicData>
+            </a:graphic>
+          </wp:inline>
+        </w:drawing>
+      </w:r>
+    </w:p>
+    <w:p>
+      <w:pPr>
+        <w:rPr>
+          <w:i/>
+          <w:iCs/>
+        </w:rPr>
+      </w:pPr>
+      <w:r>
+        <w:rPr>
+          <w:i/>
+          <w:iCs/>
+        </w:rPr>
+        <w:t>Nota</w:t>
+      </w:r>
+      <w:r>
+        <w:rPr>
+          <w:i/>
+          <w:iCs/>
+        </w:rPr>
+        <w:t>: dove è scritto “ts” si intende dire “timestamp”.</w:t>
+      </w:r>
+    </w:p>
+    <w:p>
+      <w:pPr>
+        <w:spacing w:line="278" w:lineRule="auto"/>
+        <w:jc w:val="left"/>
+        <w:rPr>
+          <w:i/>
+          <w:iCs/>
+        </w:rPr>
+      </w:pPr>
+      <w:r>
+        <w:rPr>
+          <w:i/>
+          <w:iCs/>
+        </w:rPr>
+        <w:br w:type="page"/>
+      </w:r>
+    </w:p>
+    <w:p>
+      <w:pPr>
+        <w:pStyle w:val="Heading1"/>
+      </w:pPr>
+      <w:bookmarkStart w:id="12" w:name="_Toc198157076"/>
+      <w:r>
+        <w:lastRenderedPageBreak/>
+        <w:t>Modello Logico di E-Cycle</w:t>
+      </w:r>
+      <w:bookmarkEnd w:id="12"/>
+    </w:p>
+    <w:p>
+      <w:pPr>
+        <w:pStyle w:val="Heading2"/>
+      </w:pPr>
+      <w:bookmarkStart w:id="13" w:name="_Toc198157077"/>
+      <w:r>
+        <w:t>La Ristrutturazione del Modello Concettuale</w:t>
+      </w:r>
+      <w:bookmarkEnd w:id="13"/>
+    </w:p>
+    <w:p>
+      <w:pPr>
+        <w:jc w:val="center"/>
+      </w:pPr>
+      <w:r>
+        <w:rPr>
+          <w:noProof/>
+        </w:rPr>
+        <w:drawing>
+          <wp:inline distT="0" distB="0" distL="0" distR="0" wp14:anchorId="794BDB14" wp14:editId="31715C44">
+            <wp:extent cx="4362450" cy="3686674"/>
+            <wp:effectExtent l="0" t="0" r="0" b="9525"/>
+            <wp:docPr id="1921338284" name="Picture 1" descr="A diagram on a graph paper&#10;&#10;AI-generated content may be incorrect."/>
+            <wp:cNvGraphicFramePr>
+              <a:graphicFrameLocks xmlns:a="http://schemas.openxmlformats.org/drawingml/2006/main" noChangeAspect="1"/>
+            </wp:cNvGraphicFramePr>
+            <a:graphic xmlns:a="http://schemas.openxmlformats.org/drawingml/2006/main">
+              <a:graphicData uri="http://schemas.openxmlformats.org/drawingml/2006/picture">
+                <pic:pic xmlns:pic="http://schemas.openxmlformats.org/drawingml/2006/picture">
+                  <pic:nvPicPr>
+                    <pic:cNvPr id="1921338284" name="Picture 1" descr="A diagram on a graph paper&#10;&#10;AI-generated content may be incorrect."/>
+                    <pic:cNvPicPr/>
+                  </pic:nvPicPr>
+                  <pic:blipFill>
+                    <a:blip r:embed="rId9"/>
+                    <a:stretch>
+                      <a:fillRect/>
+                    </a:stretch>
+                  </pic:blipFill>
+                  <pic:spPr>
+                    <a:xfrm>
+                      <a:off x="0" y="0"/>
+                      <a:ext cx="4377875" cy="3699710"/>
+                    </a:xfrm>
+                    <a:prstGeom prst="rect">
+                      <a:avLst/>
+                    </a:prstGeom>
+                  </pic:spPr>
+                </pic:pic>
+              </a:graphicData>
+            </a:graphic>
+          </wp:inline>
+        </w:drawing>
+      </w:r>
+    </w:p>
+    <w:p>
+      <w:pPr>
+        <w:pStyle w:val="Heading2"/>
+      </w:pPr>
+      <w:bookmarkStart w:id="14" w:name="_Toc198157078"/>
+      <w:r>
+        <w:t>Il Modello Logico</w:t>
+      </w:r>
+      <w:bookmarkEnd w:id="14"/>
+    </w:p>
+    <w:p>
+      <w:r>
+        <w:t>Nella trasposizione del modello concettuale a</w:t>
+      </w:r>
+      <w:r>
+        <w:t xml:space="preserve"> modello logico, per facilitare l’eventuale ricerca di informazioni in fase di sviluppo, tutto è stat</w:t>
+      </w:r>
+      <w:r>
+        <w:t>o tradotto in inglese.</w:t>
+      </w:r>
+    </w:p>
+    <w:p>
+      <w:pPr>
+        <w:jc w:val="center"/>
+      </w:pPr>
+      <w:r>
+        <w:rPr>
+          <w:noProof/>
+        </w:rPr>
+        <w:drawing>
+          <wp:inline distT="0" distB="0" distL="0" distR="0" wp14:anchorId="7BA1093B" wp14:editId="79B6D39B">
+            <wp:extent cx="3650037" cy="2934269"/>
+            <wp:effectExtent l="0" t="0" r="7620" b="0"/>
+            <wp:docPr id="1211404927" name="Picture 2" descr="A paper with writing on it&#10;&#10;AI-generated content may be incorrect."/>
+            <wp:cNvGraphicFramePr>
+              <a:graphicFrameLocks xmlns:a="http://schemas.openxmlformats.org/drawingml/2006/main" noChangeAspect="1"/>
+            </wp:cNvGraphicFramePr>
+            <a:graphic xmlns:a="http://schemas.openxmlformats.org/drawingml/2006/main">
+              <a:graphicData uri="http://schemas.openxmlformats.org/drawingml/2006/picture">
+                <pic:pic xmlns:pic="http://schemas.openxmlformats.org/drawingml/2006/picture">
+                  <pic:nvPicPr>
+                    <pic:cNvPr id="1211404927" name="Picture 2" descr="A paper with writing on it&#10;&#10;AI-generated content may be incorrect."/>
+                    <pic:cNvPicPr>
+                      <a:picLocks noChangeAspect="1" noChangeArrowheads="1"/>
+                    </pic:cNvPicPr>
+                  </pic:nvPicPr>
+                  <pic:blipFill>
+                    <a:blip r:embed="rId10" cstate="print">
+                      <a:extLst>
+                        <a:ext uri="{28A0092B-C50C-407E-A947-70E740481C1C}">
+                          <a14:useLocalDpi xmlns:a14="http://schemas.microsoft.com/office/drawing/2010/main" val="0"/>
+                        </a:ext>
+                      </a:extLst>
+                    </a:blip>
+                    <a:srcRect/>
+                    <a:stretch>
+                      <a:fillRect/>
+                    </a:stretch>
+                  </pic:blipFill>
+                  <pic:spPr bwMode="auto">
+                    <a:xfrm>
+                      <a:off x="0" y="0"/>
+                      <a:ext cx="3663811" cy="2945342"/>
+                    </a:xfrm>
+                    <a:prstGeom prst="rect">
+                      <a:avLst/>
+                    </a:prstGeom>
+                    <a:noFill/>
+                    <a:ln>
+                      <a:noFill/>
+                    </a:ln>
+                  </pic:spPr>
+                </pic:pic>
+              </a:graphicData>
+            </a:graphic>
+          </wp:inline>
+        </w:drawing>
       </w:r>
     </w:p>
     <w:sectPr>
-      <w:headerReference w:type="default" r:id="rId8"/>
-      <w:footerReference w:type="default" r:id="rId9"/>
+      <w:headerReference w:type="default" r:id="rId11"/>
+      <w:footerReference w:type="default" r:id="rId12"/>
       <w:pgSz w:w="11906" w:h="16838"/>
       <w:pgMar w:top="1418" w:right="1134" w:bottom="1134" w:left="1134" w:header="709" w:footer="709" w:gutter="0"/>
       <w:pgNumType w:start="0"/>
@@ -451,22 +2703,6 @@
       </w:r>
     </w:p>
   </w:footnote>
-  <w:footnote w:id="1">
-    <w:p>
-      <w:pPr>
-        <w:pStyle w:val="FootnoteText"/>
-      </w:pPr>
-      <w:r>
-        <w:rPr>
-          <w:rStyle w:val="FootnoteReference"/>
-        </w:rPr>
-        <w:footnoteRef/>
-      </w:r>
-      <w:r>
-        <w:t xml:space="preserve"> Riutilizzo alternativo di un bene per una funzione per il quale non era designato.</w:t>
-      </w:r>
-    </w:p>
-  </w:footnote>
 </w:footnotes>
 </file>
 
@@ -481,10 +2717,7 @@
       <w:jc w:val="left"/>
     </w:pPr>
     <w:r>
-      <w:t>Bellott</w:t>
-    </w:r>
-    <w:r>
-      <w:t>a; Bonanomi;</w:t>
+      <w:t>Bellotta; Bonanomi;</w:t>
     </w:r>
     <w:r>
       <w:t xml:space="preserve"> </w:t>
@@ -494,8 +2727,6 @@
     </w:r>
     <w:r>
       <w:tab/>
-    </w:r>
-    <w:r>
       <w:t>5</w:t>
     </w:r>
     <w:r>
@@ -652,6 +2883,1264 @@
     </w:lvl>
   </w:abstractNum>
   <w:abstractNum w:abstractNumId="1" w15:restartNumberingAfterBreak="0">
+    <w:nsid w:val="1A572C54"/>
+    <w:multiLevelType w:val="hybridMultilevel"/>
+    <w:tmpl w:val="BD9EF22A"/>
+    <w:lvl w:ilvl="0" w:tplc="04100001">
+      <w:start w:val="1"/>
+      <w:numFmt w:val="bullet"/>
+      <w:lvlText w:val=""/>
+      <w:lvlJc w:val="left"/>
+      <w:pPr>
+        <w:ind w:left="720" w:hanging="360"/>
+      </w:pPr>
+      <w:rPr>
+        <w:rFonts w:ascii="Symbol" w:hAnsi="Symbol" w:hint="default"/>
+      </w:rPr>
+    </w:lvl>
+    <w:lvl w:ilvl="1" w:tplc="04100003" w:tentative="1">
+      <w:start w:val="1"/>
+      <w:numFmt w:val="bullet"/>
+      <w:lvlText w:val="o"/>
+      <w:lvlJc w:val="left"/>
+      <w:pPr>
+        <w:ind w:left="1440" w:hanging="360"/>
+      </w:pPr>
+      <w:rPr>
+        <w:rFonts w:ascii="Courier New" w:hAnsi="Courier New" w:cs="Courier New" w:hint="default"/>
+      </w:rPr>
+    </w:lvl>
+    <w:lvl w:ilvl="2" w:tplc="04100005" w:tentative="1">
+      <w:start w:val="1"/>
+      <w:numFmt w:val="bullet"/>
+      <w:lvlText w:val=""/>
+      <w:lvlJc w:val="left"/>
+      <w:pPr>
+        <w:ind w:left="2160" w:hanging="360"/>
+      </w:pPr>
+      <w:rPr>
+        <w:rFonts w:ascii="Wingdings" w:hAnsi="Wingdings" w:hint="default"/>
+      </w:rPr>
+    </w:lvl>
+    <w:lvl w:ilvl="3" w:tplc="04100001" w:tentative="1">
+      <w:start w:val="1"/>
+      <w:numFmt w:val="bullet"/>
+      <w:lvlText w:val=""/>
+      <w:lvlJc w:val="left"/>
+      <w:pPr>
+        <w:ind w:left="2880" w:hanging="360"/>
+      </w:pPr>
+      <w:rPr>
+        <w:rFonts w:ascii="Symbol" w:hAnsi="Symbol" w:hint="default"/>
+      </w:rPr>
+    </w:lvl>
+    <w:lvl w:ilvl="4" w:tplc="04100003" w:tentative="1">
+      <w:start w:val="1"/>
+      <w:numFmt w:val="bullet"/>
+      <w:lvlText w:val="o"/>
+      <w:lvlJc w:val="left"/>
+      <w:pPr>
+        <w:ind w:left="3600" w:hanging="360"/>
+      </w:pPr>
+      <w:rPr>
+        <w:rFonts w:ascii="Courier New" w:hAnsi="Courier New" w:cs="Courier New" w:hint="default"/>
+      </w:rPr>
+    </w:lvl>
+    <w:lvl w:ilvl="5" w:tplc="04100005" w:tentative="1">
+      <w:start w:val="1"/>
+      <w:numFmt w:val="bullet"/>
+      <w:lvlText w:val=""/>
+      <w:lvlJc w:val="left"/>
+      <w:pPr>
+        <w:ind w:left="4320" w:hanging="360"/>
+      </w:pPr>
+      <w:rPr>
+        <w:rFonts w:ascii="Wingdings" w:hAnsi="Wingdings" w:hint="default"/>
+      </w:rPr>
+    </w:lvl>
+    <w:lvl w:ilvl="6" w:tplc="04100001" w:tentative="1">
+      <w:start w:val="1"/>
+      <w:numFmt w:val="bullet"/>
+      <w:lvlText w:val=""/>
+      <w:lvlJc w:val="left"/>
+      <w:pPr>
+        <w:ind w:left="5040" w:hanging="360"/>
+      </w:pPr>
+      <w:rPr>
+        <w:rFonts w:ascii="Symbol" w:hAnsi="Symbol" w:hint="default"/>
+      </w:rPr>
+    </w:lvl>
+    <w:lvl w:ilvl="7" w:tplc="04100003" w:tentative="1">
+      <w:start w:val="1"/>
+      <w:numFmt w:val="bullet"/>
+      <w:lvlText w:val="o"/>
+      <w:lvlJc w:val="left"/>
+      <w:pPr>
+        <w:ind w:left="5760" w:hanging="360"/>
+      </w:pPr>
+      <w:rPr>
+        <w:rFonts w:ascii="Courier New" w:hAnsi="Courier New" w:cs="Courier New" w:hint="default"/>
+      </w:rPr>
+    </w:lvl>
+    <w:lvl w:ilvl="8" w:tplc="04100005" w:tentative="1">
+      <w:start w:val="1"/>
+      <w:numFmt w:val="bullet"/>
+      <w:lvlText w:val=""/>
+      <w:lvlJc w:val="left"/>
+      <w:pPr>
+        <w:ind w:left="6480" w:hanging="360"/>
+      </w:pPr>
+      <w:rPr>
+        <w:rFonts w:ascii="Wingdings" w:hAnsi="Wingdings" w:hint="default"/>
+      </w:rPr>
+    </w:lvl>
+  </w:abstractNum>
+  <w:abstractNum w:abstractNumId="2" w15:restartNumberingAfterBreak="0">
+    <w:nsid w:val="212D770F"/>
+    <w:multiLevelType w:val="multilevel"/>
+    <w:tmpl w:val="0CBA806E"/>
+    <w:lvl w:ilvl="0">
+      <w:start w:val="1"/>
+      <w:numFmt w:val="bullet"/>
+      <w:lvlText w:val=""/>
+      <w:lvlJc w:val="left"/>
+      <w:pPr>
+        <w:tabs>
+          <w:tab w:val="num" w:pos="720"/>
+        </w:tabs>
+        <w:ind w:left="720" w:hanging="360"/>
+      </w:pPr>
+      <w:rPr>
+        <w:rFonts w:ascii="Wingdings" w:hAnsi="Wingdings" w:hint="default"/>
+      </w:rPr>
+    </w:lvl>
+    <w:lvl w:ilvl="1" w:tentative="1">
+      <w:start w:val="1"/>
+      <w:numFmt w:val="decimal"/>
+      <w:lvlText w:val="%2."/>
+      <w:lvlJc w:val="left"/>
+      <w:pPr>
+        <w:tabs>
+          <w:tab w:val="num" w:pos="1440"/>
+        </w:tabs>
+        <w:ind w:left="1440" w:hanging="360"/>
+      </w:pPr>
+    </w:lvl>
+    <w:lvl w:ilvl="2" w:tentative="1">
+      <w:start w:val="1"/>
+      <w:numFmt w:val="decimal"/>
+      <w:lvlText w:val="%3."/>
+      <w:lvlJc w:val="left"/>
+      <w:pPr>
+        <w:tabs>
+          <w:tab w:val="num" w:pos="2160"/>
+        </w:tabs>
+        <w:ind w:left="2160" w:hanging="360"/>
+      </w:pPr>
+    </w:lvl>
+    <w:lvl w:ilvl="3" w:tentative="1">
+      <w:start w:val="1"/>
+      <w:numFmt w:val="decimal"/>
+      <w:lvlText w:val="%4."/>
+      <w:lvlJc w:val="left"/>
+      <w:pPr>
+        <w:tabs>
+          <w:tab w:val="num" w:pos="2880"/>
+        </w:tabs>
+        <w:ind w:left="2880" w:hanging="360"/>
+      </w:pPr>
+    </w:lvl>
+    <w:lvl w:ilvl="4" w:tentative="1">
+      <w:start w:val="1"/>
+      <w:numFmt w:val="decimal"/>
+      <w:lvlText w:val="%5."/>
+      <w:lvlJc w:val="left"/>
+      <w:pPr>
+        <w:tabs>
+          <w:tab w:val="num" w:pos="3600"/>
+        </w:tabs>
+        <w:ind w:left="3600" w:hanging="360"/>
+      </w:pPr>
+    </w:lvl>
+    <w:lvl w:ilvl="5" w:tentative="1">
+      <w:start w:val="1"/>
+      <w:numFmt w:val="decimal"/>
+      <w:lvlText w:val="%6."/>
+      <w:lvlJc w:val="left"/>
+      <w:pPr>
+        <w:tabs>
+          <w:tab w:val="num" w:pos="4320"/>
+        </w:tabs>
+        <w:ind w:left="4320" w:hanging="360"/>
+      </w:pPr>
+    </w:lvl>
+    <w:lvl w:ilvl="6" w:tentative="1">
+      <w:start w:val="1"/>
+      <w:numFmt w:val="decimal"/>
+      <w:lvlText w:val="%7."/>
+      <w:lvlJc w:val="left"/>
+      <w:pPr>
+        <w:tabs>
+          <w:tab w:val="num" w:pos="5040"/>
+        </w:tabs>
+        <w:ind w:left="5040" w:hanging="360"/>
+      </w:pPr>
+    </w:lvl>
+    <w:lvl w:ilvl="7" w:tentative="1">
+      <w:start w:val="1"/>
+      <w:numFmt w:val="decimal"/>
+      <w:lvlText w:val="%8."/>
+      <w:lvlJc w:val="left"/>
+      <w:pPr>
+        <w:tabs>
+          <w:tab w:val="num" w:pos="5760"/>
+        </w:tabs>
+        <w:ind w:left="5760" w:hanging="360"/>
+      </w:pPr>
+    </w:lvl>
+    <w:lvl w:ilvl="8" w:tentative="1">
+      <w:start w:val="1"/>
+      <w:numFmt w:val="decimal"/>
+      <w:lvlText w:val="%9."/>
+      <w:lvlJc w:val="left"/>
+      <w:pPr>
+        <w:tabs>
+          <w:tab w:val="num" w:pos="6480"/>
+        </w:tabs>
+        <w:ind w:left="6480" w:hanging="360"/>
+      </w:pPr>
+    </w:lvl>
+  </w:abstractNum>
+  <w:abstractNum w:abstractNumId="3" w15:restartNumberingAfterBreak="0">
+    <w:nsid w:val="2A0B1344"/>
+    <w:multiLevelType w:val="hybridMultilevel"/>
+    <w:tmpl w:val="A170CCE2"/>
+    <w:lvl w:ilvl="0" w:tplc="04100005">
+      <w:start w:val="1"/>
+      <w:numFmt w:val="bullet"/>
+      <w:lvlText w:val=""/>
+      <w:lvlJc w:val="left"/>
+      <w:pPr>
+        <w:ind w:left="720" w:hanging="360"/>
+      </w:pPr>
+      <w:rPr>
+        <w:rFonts w:ascii="Wingdings" w:hAnsi="Wingdings" w:hint="default"/>
+      </w:rPr>
+    </w:lvl>
+    <w:lvl w:ilvl="1" w:tplc="04100003" w:tentative="1">
+      <w:start w:val="1"/>
+      <w:numFmt w:val="bullet"/>
+      <w:lvlText w:val="o"/>
+      <w:lvlJc w:val="left"/>
+      <w:pPr>
+        <w:ind w:left="1440" w:hanging="360"/>
+      </w:pPr>
+      <w:rPr>
+        <w:rFonts w:ascii="Courier New" w:hAnsi="Courier New" w:cs="Courier New" w:hint="default"/>
+      </w:rPr>
+    </w:lvl>
+    <w:lvl w:ilvl="2" w:tplc="04100005" w:tentative="1">
+      <w:start w:val="1"/>
+      <w:numFmt w:val="bullet"/>
+      <w:lvlText w:val=""/>
+      <w:lvlJc w:val="left"/>
+      <w:pPr>
+        <w:ind w:left="2160" w:hanging="360"/>
+      </w:pPr>
+      <w:rPr>
+        <w:rFonts w:ascii="Wingdings" w:hAnsi="Wingdings" w:hint="default"/>
+      </w:rPr>
+    </w:lvl>
+    <w:lvl w:ilvl="3" w:tplc="04100001" w:tentative="1">
+      <w:start w:val="1"/>
+      <w:numFmt w:val="bullet"/>
+      <w:lvlText w:val=""/>
+      <w:lvlJc w:val="left"/>
+      <w:pPr>
+        <w:ind w:left="2880" w:hanging="360"/>
+      </w:pPr>
+      <w:rPr>
+        <w:rFonts w:ascii="Symbol" w:hAnsi="Symbol" w:hint="default"/>
+      </w:rPr>
+    </w:lvl>
+    <w:lvl w:ilvl="4" w:tplc="04100003" w:tentative="1">
+      <w:start w:val="1"/>
+      <w:numFmt w:val="bullet"/>
+      <w:lvlText w:val="o"/>
+      <w:lvlJc w:val="left"/>
+      <w:pPr>
+        <w:ind w:left="3600" w:hanging="360"/>
+      </w:pPr>
+      <w:rPr>
+        <w:rFonts w:ascii="Courier New" w:hAnsi="Courier New" w:cs="Courier New" w:hint="default"/>
+      </w:rPr>
+    </w:lvl>
+    <w:lvl w:ilvl="5" w:tplc="04100005" w:tentative="1">
+      <w:start w:val="1"/>
+      <w:numFmt w:val="bullet"/>
+      <w:lvlText w:val=""/>
+      <w:lvlJc w:val="left"/>
+      <w:pPr>
+        <w:ind w:left="4320" w:hanging="360"/>
+      </w:pPr>
+      <w:rPr>
+        <w:rFonts w:ascii="Wingdings" w:hAnsi="Wingdings" w:hint="default"/>
+      </w:rPr>
+    </w:lvl>
+    <w:lvl w:ilvl="6" w:tplc="04100001" w:tentative="1">
+      <w:start w:val="1"/>
+      <w:numFmt w:val="bullet"/>
+      <w:lvlText w:val=""/>
+      <w:lvlJc w:val="left"/>
+      <w:pPr>
+        <w:ind w:left="5040" w:hanging="360"/>
+      </w:pPr>
+      <w:rPr>
+        <w:rFonts w:ascii="Symbol" w:hAnsi="Symbol" w:hint="default"/>
+      </w:rPr>
+    </w:lvl>
+    <w:lvl w:ilvl="7" w:tplc="04100003" w:tentative="1">
+      <w:start w:val="1"/>
+      <w:numFmt w:val="bullet"/>
+      <w:lvlText w:val="o"/>
+      <w:lvlJc w:val="left"/>
+      <w:pPr>
+        <w:ind w:left="5760" w:hanging="360"/>
+      </w:pPr>
+      <w:rPr>
+        <w:rFonts w:ascii="Courier New" w:hAnsi="Courier New" w:cs="Courier New" w:hint="default"/>
+      </w:rPr>
+    </w:lvl>
+    <w:lvl w:ilvl="8" w:tplc="04100005" w:tentative="1">
+      <w:start w:val="1"/>
+      <w:numFmt w:val="bullet"/>
+      <w:lvlText w:val=""/>
+      <w:lvlJc w:val="left"/>
+      <w:pPr>
+        <w:ind w:left="6480" w:hanging="360"/>
+      </w:pPr>
+      <w:rPr>
+        <w:rFonts w:ascii="Wingdings" w:hAnsi="Wingdings" w:hint="default"/>
+      </w:rPr>
+    </w:lvl>
+  </w:abstractNum>
+  <w:abstractNum w:abstractNumId="4" w15:restartNumberingAfterBreak="0">
+    <w:nsid w:val="39FC36FA"/>
+    <w:multiLevelType w:val="multilevel"/>
+    <w:tmpl w:val="884683F8"/>
+    <w:lvl w:ilvl="0">
+      <w:start w:val="1"/>
+      <w:numFmt w:val="decimal"/>
+      <w:lvlText w:val="%1."/>
+      <w:lvlJc w:val="left"/>
+      <w:pPr>
+        <w:tabs>
+          <w:tab w:val="num" w:pos="720"/>
+        </w:tabs>
+        <w:ind w:left="720" w:hanging="360"/>
+      </w:pPr>
+    </w:lvl>
+    <w:lvl w:ilvl="1" w:tentative="1">
+      <w:start w:val="1"/>
+      <w:numFmt w:val="decimal"/>
+      <w:lvlText w:val="%2."/>
+      <w:lvlJc w:val="left"/>
+      <w:pPr>
+        <w:tabs>
+          <w:tab w:val="num" w:pos="1440"/>
+        </w:tabs>
+        <w:ind w:left="1440" w:hanging="360"/>
+      </w:pPr>
+    </w:lvl>
+    <w:lvl w:ilvl="2" w:tentative="1">
+      <w:start w:val="1"/>
+      <w:numFmt w:val="decimal"/>
+      <w:lvlText w:val="%3."/>
+      <w:lvlJc w:val="left"/>
+      <w:pPr>
+        <w:tabs>
+          <w:tab w:val="num" w:pos="2160"/>
+        </w:tabs>
+        <w:ind w:left="2160" w:hanging="360"/>
+      </w:pPr>
+    </w:lvl>
+    <w:lvl w:ilvl="3" w:tentative="1">
+      <w:start w:val="1"/>
+      <w:numFmt w:val="decimal"/>
+      <w:lvlText w:val="%4."/>
+      <w:lvlJc w:val="left"/>
+      <w:pPr>
+        <w:tabs>
+          <w:tab w:val="num" w:pos="2880"/>
+        </w:tabs>
+        <w:ind w:left="2880" w:hanging="360"/>
+      </w:pPr>
+    </w:lvl>
+    <w:lvl w:ilvl="4" w:tentative="1">
+      <w:start w:val="1"/>
+      <w:numFmt w:val="decimal"/>
+      <w:lvlText w:val="%5."/>
+      <w:lvlJc w:val="left"/>
+      <w:pPr>
+        <w:tabs>
+          <w:tab w:val="num" w:pos="3600"/>
+        </w:tabs>
+        <w:ind w:left="3600" w:hanging="360"/>
+      </w:pPr>
+    </w:lvl>
+    <w:lvl w:ilvl="5" w:tentative="1">
+      <w:start w:val="1"/>
+      <w:numFmt w:val="decimal"/>
+      <w:lvlText w:val="%6."/>
+      <w:lvlJc w:val="left"/>
+      <w:pPr>
+        <w:tabs>
+          <w:tab w:val="num" w:pos="4320"/>
+        </w:tabs>
+        <w:ind w:left="4320" w:hanging="360"/>
+      </w:pPr>
+    </w:lvl>
+    <w:lvl w:ilvl="6" w:tentative="1">
+      <w:start w:val="1"/>
+      <w:numFmt w:val="decimal"/>
+      <w:lvlText w:val="%7."/>
+      <w:lvlJc w:val="left"/>
+      <w:pPr>
+        <w:tabs>
+          <w:tab w:val="num" w:pos="5040"/>
+        </w:tabs>
+        <w:ind w:left="5040" w:hanging="360"/>
+      </w:pPr>
+    </w:lvl>
+    <w:lvl w:ilvl="7" w:tentative="1">
+      <w:start w:val="1"/>
+      <w:numFmt w:val="decimal"/>
+      <w:lvlText w:val="%8."/>
+      <w:lvlJc w:val="left"/>
+      <w:pPr>
+        <w:tabs>
+          <w:tab w:val="num" w:pos="5760"/>
+        </w:tabs>
+        <w:ind w:left="5760" w:hanging="360"/>
+      </w:pPr>
+    </w:lvl>
+    <w:lvl w:ilvl="8" w:tentative="1">
+      <w:start w:val="1"/>
+      <w:numFmt w:val="decimal"/>
+      <w:lvlText w:val="%9."/>
+      <w:lvlJc w:val="left"/>
+      <w:pPr>
+        <w:tabs>
+          <w:tab w:val="num" w:pos="6480"/>
+        </w:tabs>
+        <w:ind w:left="6480" w:hanging="360"/>
+      </w:pPr>
+    </w:lvl>
+  </w:abstractNum>
+  <w:abstractNum w:abstractNumId="5" w15:restartNumberingAfterBreak="0">
+    <w:nsid w:val="3F111F3A"/>
+    <w:multiLevelType w:val="multilevel"/>
+    <w:tmpl w:val="0CBA806E"/>
+    <w:lvl w:ilvl="0">
+      <w:start w:val="1"/>
+      <w:numFmt w:val="bullet"/>
+      <w:lvlText w:val=""/>
+      <w:lvlJc w:val="left"/>
+      <w:pPr>
+        <w:tabs>
+          <w:tab w:val="num" w:pos="720"/>
+        </w:tabs>
+        <w:ind w:left="720" w:hanging="360"/>
+      </w:pPr>
+      <w:rPr>
+        <w:rFonts w:ascii="Wingdings" w:hAnsi="Wingdings" w:hint="default"/>
+      </w:rPr>
+    </w:lvl>
+    <w:lvl w:ilvl="1" w:tentative="1">
+      <w:start w:val="1"/>
+      <w:numFmt w:val="decimal"/>
+      <w:lvlText w:val="%2."/>
+      <w:lvlJc w:val="left"/>
+      <w:pPr>
+        <w:tabs>
+          <w:tab w:val="num" w:pos="1440"/>
+        </w:tabs>
+        <w:ind w:left="1440" w:hanging="360"/>
+      </w:pPr>
+    </w:lvl>
+    <w:lvl w:ilvl="2" w:tentative="1">
+      <w:start w:val="1"/>
+      <w:numFmt w:val="decimal"/>
+      <w:lvlText w:val="%3."/>
+      <w:lvlJc w:val="left"/>
+      <w:pPr>
+        <w:tabs>
+          <w:tab w:val="num" w:pos="2160"/>
+        </w:tabs>
+        <w:ind w:left="2160" w:hanging="360"/>
+      </w:pPr>
+    </w:lvl>
+    <w:lvl w:ilvl="3" w:tentative="1">
+      <w:start w:val="1"/>
+      <w:numFmt w:val="decimal"/>
+      <w:lvlText w:val="%4."/>
+      <w:lvlJc w:val="left"/>
+      <w:pPr>
+        <w:tabs>
+          <w:tab w:val="num" w:pos="2880"/>
+        </w:tabs>
+        <w:ind w:left="2880" w:hanging="360"/>
+      </w:pPr>
+    </w:lvl>
+    <w:lvl w:ilvl="4" w:tentative="1">
+      <w:start w:val="1"/>
+      <w:numFmt w:val="decimal"/>
+      <w:lvlText w:val="%5."/>
+      <w:lvlJc w:val="left"/>
+      <w:pPr>
+        <w:tabs>
+          <w:tab w:val="num" w:pos="3600"/>
+        </w:tabs>
+        <w:ind w:left="3600" w:hanging="360"/>
+      </w:pPr>
+    </w:lvl>
+    <w:lvl w:ilvl="5" w:tentative="1">
+      <w:start w:val="1"/>
+      <w:numFmt w:val="decimal"/>
+      <w:lvlText w:val="%6."/>
+      <w:lvlJc w:val="left"/>
+      <w:pPr>
+        <w:tabs>
+          <w:tab w:val="num" w:pos="4320"/>
+        </w:tabs>
+        <w:ind w:left="4320" w:hanging="360"/>
+      </w:pPr>
+    </w:lvl>
+    <w:lvl w:ilvl="6" w:tentative="1">
+      <w:start w:val="1"/>
+      <w:numFmt w:val="decimal"/>
+      <w:lvlText w:val="%7."/>
+      <w:lvlJc w:val="left"/>
+      <w:pPr>
+        <w:tabs>
+          <w:tab w:val="num" w:pos="5040"/>
+        </w:tabs>
+        <w:ind w:left="5040" w:hanging="360"/>
+      </w:pPr>
+    </w:lvl>
+    <w:lvl w:ilvl="7" w:tentative="1">
+      <w:start w:val="1"/>
+      <w:numFmt w:val="decimal"/>
+      <w:lvlText w:val="%8."/>
+      <w:lvlJc w:val="left"/>
+      <w:pPr>
+        <w:tabs>
+          <w:tab w:val="num" w:pos="5760"/>
+        </w:tabs>
+        <w:ind w:left="5760" w:hanging="360"/>
+      </w:pPr>
+    </w:lvl>
+    <w:lvl w:ilvl="8" w:tentative="1">
+      <w:start w:val="1"/>
+      <w:numFmt w:val="decimal"/>
+      <w:lvlText w:val="%9."/>
+      <w:lvlJc w:val="left"/>
+      <w:pPr>
+        <w:tabs>
+          <w:tab w:val="num" w:pos="6480"/>
+        </w:tabs>
+        <w:ind w:left="6480" w:hanging="360"/>
+      </w:pPr>
+    </w:lvl>
+  </w:abstractNum>
+  <w:abstractNum w:abstractNumId="6" w15:restartNumberingAfterBreak="0">
+    <w:nsid w:val="441E6F5C"/>
+    <w:multiLevelType w:val="hybridMultilevel"/>
+    <w:tmpl w:val="CCB61052"/>
+    <w:lvl w:ilvl="0" w:tplc="04100005">
+      <w:start w:val="1"/>
+      <w:numFmt w:val="bullet"/>
+      <w:lvlText w:val=""/>
+      <w:lvlJc w:val="left"/>
+      <w:pPr>
+        <w:ind w:left="720" w:hanging="360"/>
+      </w:pPr>
+      <w:rPr>
+        <w:rFonts w:ascii="Wingdings" w:hAnsi="Wingdings" w:hint="default"/>
+      </w:rPr>
+    </w:lvl>
+    <w:lvl w:ilvl="1" w:tplc="04100003" w:tentative="1">
+      <w:start w:val="1"/>
+      <w:numFmt w:val="bullet"/>
+      <w:lvlText w:val="o"/>
+      <w:lvlJc w:val="left"/>
+      <w:pPr>
+        <w:ind w:left="1440" w:hanging="360"/>
+      </w:pPr>
+      <w:rPr>
+        <w:rFonts w:ascii="Courier New" w:hAnsi="Courier New" w:cs="Courier New" w:hint="default"/>
+      </w:rPr>
+    </w:lvl>
+    <w:lvl w:ilvl="2" w:tplc="04100005" w:tentative="1">
+      <w:start w:val="1"/>
+      <w:numFmt w:val="bullet"/>
+      <w:lvlText w:val=""/>
+      <w:lvlJc w:val="left"/>
+      <w:pPr>
+        <w:ind w:left="2160" w:hanging="360"/>
+      </w:pPr>
+      <w:rPr>
+        <w:rFonts w:ascii="Wingdings" w:hAnsi="Wingdings" w:hint="default"/>
+      </w:rPr>
+    </w:lvl>
+    <w:lvl w:ilvl="3" w:tplc="04100001" w:tentative="1">
+      <w:start w:val="1"/>
+      <w:numFmt w:val="bullet"/>
+      <w:lvlText w:val=""/>
+      <w:lvlJc w:val="left"/>
+      <w:pPr>
+        <w:ind w:left="2880" w:hanging="360"/>
+      </w:pPr>
+      <w:rPr>
+        <w:rFonts w:ascii="Symbol" w:hAnsi="Symbol" w:hint="default"/>
+      </w:rPr>
+    </w:lvl>
+    <w:lvl w:ilvl="4" w:tplc="04100003" w:tentative="1">
+      <w:start w:val="1"/>
+      <w:numFmt w:val="bullet"/>
+      <w:lvlText w:val="o"/>
+      <w:lvlJc w:val="left"/>
+      <w:pPr>
+        <w:ind w:left="3600" w:hanging="360"/>
+      </w:pPr>
+      <w:rPr>
+        <w:rFonts w:ascii="Courier New" w:hAnsi="Courier New" w:cs="Courier New" w:hint="default"/>
+      </w:rPr>
+    </w:lvl>
+    <w:lvl w:ilvl="5" w:tplc="04100005" w:tentative="1">
+      <w:start w:val="1"/>
+      <w:numFmt w:val="bullet"/>
+      <w:lvlText w:val=""/>
+      <w:lvlJc w:val="left"/>
+      <w:pPr>
+        <w:ind w:left="4320" w:hanging="360"/>
+      </w:pPr>
+      <w:rPr>
+        <w:rFonts w:ascii="Wingdings" w:hAnsi="Wingdings" w:hint="default"/>
+      </w:rPr>
+    </w:lvl>
+    <w:lvl w:ilvl="6" w:tplc="04100001" w:tentative="1">
+      <w:start w:val="1"/>
+      <w:numFmt w:val="bullet"/>
+      <w:lvlText w:val=""/>
+      <w:lvlJc w:val="left"/>
+      <w:pPr>
+        <w:ind w:left="5040" w:hanging="360"/>
+      </w:pPr>
+      <w:rPr>
+        <w:rFonts w:ascii="Symbol" w:hAnsi="Symbol" w:hint="default"/>
+      </w:rPr>
+    </w:lvl>
+    <w:lvl w:ilvl="7" w:tplc="04100003" w:tentative="1">
+      <w:start w:val="1"/>
+      <w:numFmt w:val="bullet"/>
+      <w:lvlText w:val="o"/>
+      <w:lvlJc w:val="left"/>
+      <w:pPr>
+        <w:ind w:left="5760" w:hanging="360"/>
+      </w:pPr>
+      <w:rPr>
+        <w:rFonts w:ascii="Courier New" w:hAnsi="Courier New" w:cs="Courier New" w:hint="default"/>
+      </w:rPr>
+    </w:lvl>
+    <w:lvl w:ilvl="8" w:tplc="04100005" w:tentative="1">
+      <w:start w:val="1"/>
+      <w:numFmt w:val="bullet"/>
+      <w:lvlText w:val=""/>
+      <w:lvlJc w:val="left"/>
+      <w:pPr>
+        <w:ind w:left="6480" w:hanging="360"/>
+      </w:pPr>
+      <w:rPr>
+        <w:rFonts w:ascii="Wingdings" w:hAnsi="Wingdings" w:hint="default"/>
+      </w:rPr>
+    </w:lvl>
+  </w:abstractNum>
+  <w:abstractNum w:abstractNumId="7" w15:restartNumberingAfterBreak="0">
+    <w:nsid w:val="46E92357"/>
+    <w:multiLevelType w:val="hybridMultilevel"/>
+    <w:tmpl w:val="2C261B68"/>
+    <w:lvl w:ilvl="0" w:tplc="04100005">
+      <w:start w:val="1"/>
+      <w:numFmt w:val="bullet"/>
+      <w:lvlText w:val=""/>
+      <w:lvlJc w:val="left"/>
+      <w:pPr>
+        <w:ind w:left="720" w:hanging="360"/>
+      </w:pPr>
+      <w:rPr>
+        <w:rFonts w:ascii="Wingdings" w:hAnsi="Wingdings" w:hint="default"/>
+      </w:rPr>
+    </w:lvl>
+    <w:lvl w:ilvl="1" w:tplc="04100003" w:tentative="1">
+      <w:start w:val="1"/>
+      <w:numFmt w:val="bullet"/>
+      <w:lvlText w:val="o"/>
+      <w:lvlJc w:val="left"/>
+      <w:pPr>
+        <w:ind w:left="1440" w:hanging="360"/>
+      </w:pPr>
+      <w:rPr>
+        <w:rFonts w:ascii="Courier New" w:hAnsi="Courier New" w:cs="Courier New" w:hint="default"/>
+      </w:rPr>
+    </w:lvl>
+    <w:lvl w:ilvl="2" w:tplc="04100005" w:tentative="1">
+      <w:start w:val="1"/>
+      <w:numFmt w:val="bullet"/>
+      <w:lvlText w:val=""/>
+      <w:lvlJc w:val="left"/>
+      <w:pPr>
+        <w:ind w:left="2160" w:hanging="360"/>
+      </w:pPr>
+      <w:rPr>
+        <w:rFonts w:ascii="Wingdings" w:hAnsi="Wingdings" w:hint="default"/>
+      </w:rPr>
+    </w:lvl>
+    <w:lvl w:ilvl="3" w:tplc="04100001" w:tentative="1">
+      <w:start w:val="1"/>
+      <w:numFmt w:val="bullet"/>
+      <w:lvlText w:val=""/>
+      <w:lvlJc w:val="left"/>
+      <w:pPr>
+        <w:ind w:left="2880" w:hanging="360"/>
+      </w:pPr>
+      <w:rPr>
+        <w:rFonts w:ascii="Symbol" w:hAnsi="Symbol" w:hint="default"/>
+      </w:rPr>
+    </w:lvl>
+    <w:lvl w:ilvl="4" w:tplc="04100003" w:tentative="1">
+      <w:start w:val="1"/>
+      <w:numFmt w:val="bullet"/>
+      <w:lvlText w:val="o"/>
+      <w:lvlJc w:val="left"/>
+      <w:pPr>
+        <w:ind w:left="3600" w:hanging="360"/>
+      </w:pPr>
+      <w:rPr>
+        <w:rFonts w:ascii="Courier New" w:hAnsi="Courier New" w:cs="Courier New" w:hint="default"/>
+      </w:rPr>
+    </w:lvl>
+    <w:lvl w:ilvl="5" w:tplc="04100005" w:tentative="1">
+      <w:start w:val="1"/>
+      <w:numFmt w:val="bullet"/>
+      <w:lvlText w:val=""/>
+      <w:lvlJc w:val="left"/>
+      <w:pPr>
+        <w:ind w:left="4320" w:hanging="360"/>
+      </w:pPr>
+      <w:rPr>
+        <w:rFonts w:ascii="Wingdings" w:hAnsi="Wingdings" w:hint="default"/>
+      </w:rPr>
+    </w:lvl>
+    <w:lvl w:ilvl="6" w:tplc="04100001" w:tentative="1">
+      <w:start w:val="1"/>
+      <w:numFmt w:val="bullet"/>
+      <w:lvlText w:val=""/>
+      <w:lvlJc w:val="left"/>
+      <w:pPr>
+        <w:ind w:left="5040" w:hanging="360"/>
+      </w:pPr>
+      <w:rPr>
+        <w:rFonts w:ascii="Symbol" w:hAnsi="Symbol" w:hint="default"/>
+      </w:rPr>
+    </w:lvl>
+    <w:lvl w:ilvl="7" w:tplc="04100003" w:tentative="1">
+      <w:start w:val="1"/>
+      <w:numFmt w:val="bullet"/>
+      <w:lvlText w:val="o"/>
+      <w:lvlJc w:val="left"/>
+      <w:pPr>
+        <w:ind w:left="5760" w:hanging="360"/>
+      </w:pPr>
+      <w:rPr>
+        <w:rFonts w:ascii="Courier New" w:hAnsi="Courier New" w:cs="Courier New" w:hint="default"/>
+      </w:rPr>
+    </w:lvl>
+    <w:lvl w:ilvl="8" w:tplc="04100005" w:tentative="1">
+      <w:start w:val="1"/>
+      <w:numFmt w:val="bullet"/>
+      <w:lvlText w:val=""/>
+      <w:lvlJc w:val="left"/>
+      <w:pPr>
+        <w:ind w:left="6480" w:hanging="360"/>
+      </w:pPr>
+      <w:rPr>
+        <w:rFonts w:ascii="Wingdings" w:hAnsi="Wingdings" w:hint="default"/>
+      </w:rPr>
+    </w:lvl>
+  </w:abstractNum>
+  <w:abstractNum w:abstractNumId="8" w15:restartNumberingAfterBreak="0">
+    <w:nsid w:val="47D33308"/>
+    <w:multiLevelType w:val="multilevel"/>
+    <w:tmpl w:val="0CBA806E"/>
+    <w:lvl w:ilvl="0">
+      <w:start w:val="1"/>
+      <w:numFmt w:val="bullet"/>
+      <w:lvlText w:val=""/>
+      <w:lvlJc w:val="left"/>
+      <w:pPr>
+        <w:tabs>
+          <w:tab w:val="num" w:pos="720"/>
+        </w:tabs>
+        <w:ind w:left="720" w:hanging="360"/>
+      </w:pPr>
+      <w:rPr>
+        <w:rFonts w:ascii="Wingdings" w:hAnsi="Wingdings" w:hint="default"/>
+      </w:rPr>
+    </w:lvl>
+    <w:lvl w:ilvl="1" w:tentative="1">
+      <w:start w:val="1"/>
+      <w:numFmt w:val="decimal"/>
+      <w:lvlText w:val="%2."/>
+      <w:lvlJc w:val="left"/>
+      <w:pPr>
+        <w:tabs>
+          <w:tab w:val="num" w:pos="1440"/>
+        </w:tabs>
+        <w:ind w:left="1440" w:hanging="360"/>
+      </w:pPr>
+    </w:lvl>
+    <w:lvl w:ilvl="2" w:tentative="1">
+      <w:start w:val="1"/>
+      <w:numFmt w:val="decimal"/>
+      <w:lvlText w:val="%3."/>
+      <w:lvlJc w:val="left"/>
+      <w:pPr>
+        <w:tabs>
+          <w:tab w:val="num" w:pos="2160"/>
+        </w:tabs>
+        <w:ind w:left="2160" w:hanging="360"/>
+      </w:pPr>
+    </w:lvl>
+    <w:lvl w:ilvl="3" w:tentative="1">
+      <w:start w:val="1"/>
+      <w:numFmt w:val="decimal"/>
+      <w:lvlText w:val="%4."/>
+      <w:lvlJc w:val="left"/>
+      <w:pPr>
+        <w:tabs>
+          <w:tab w:val="num" w:pos="2880"/>
+        </w:tabs>
+        <w:ind w:left="2880" w:hanging="360"/>
+      </w:pPr>
+    </w:lvl>
+    <w:lvl w:ilvl="4" w:tentative="1">
+      <w:start w:val="1"/>
+      <w:numFmt w:val="decimal"/>
+      <w:lvlText w:val="%5."/>
+      <w:lvlJc w:val="left"/>
+      <w:pPr>
+        <w:tabs>
+          <w:tab w:val="num" w:pos="3600"/>
+        </w:tabs>
+        <w:ind w:left="3600" w:hanging="360"/>
+      </w:pPr>
+    </w:lvl>
+    <w:lvl w:ilvl="5" w:tentative="1">
+      <w:start w:val="1"/>
+      <w:numFmt w:val="decimal"/>
+      <w:lvlText w:val="%6."/>
+      <w:lvlJc w:val="left"/>
+      <w:pPr>
+        <w:tabs>
+          <w:tab w:val="num" w:pos="4320"/>
+        </w:tabs>
+        <w:ind w:left="4320" w:hanging="360"/>
+      </w:pPr>
+    </w:lvl>
+    <w:lvl w:ilvl="6" w:tentative="1">
+      <w:start w:val="1"/>
+      <w:numFmt w:val="decimal"/>
+      <w:lvlText w:val="%7."/>
+      <w:lvlJc w:val="left"/>
+      <w:pPr>
+        <w:tabs>
+          <w:tab w:val="num" w:pos="5040"/>
+        </w:tabs>
+        <w:ind w:left="5040" w:hanging="360"/>
+      </w:pPr>
+    </w:lvl>
+    <w:lvl w:ilvl="7" w:tentative="1">
+      <w:start w:val="1"/>
+      <w:numFmt w:val="decimal"/>
+      <w:lvlText w:val="%8."/>
+      <w:lvlJc w:val="left"/>
+      <w:pPr>
+        <w:tabs>
+          <w:tab w:val="num" w:pos="5760"/>
+        </w:tabs>
+        <w:ind w:left="5760" w:hanging="360"/>
+      </w:pPr>
+    </w:lvl>
+    <w:lvl w:ilvl="8" w:tentative="1">
+      <w:start w:val="1"/>
+      <w:numFmt w:val="decimal"/>
+      <w:lvlText w:val="%9."/>
+      <w:lvlJc w:val="left"/>
+      <w:pPr>
+        <w:tabs>
+          <w:tab w:val="num" w:pos="6480"/>
+        </w:tabs>
+        <w:ind w:left="6480" w:hanging="360"/>
+      </w:pPr>
+    </w:lvl>
+  </w:abstractNum>
+  <w:abstractNum w:abstractNumId="9" w15:restartNumberingAfterBreak="0">
+    <w:nsid w:val="4D544E11"/>
+    <w:multiLevelType w:val="multilevel"/>
+    <w:tmpl w:val="0CBA806E"/>
+    <w:lvl w:ilvl="0">
+      <w:start w:val="1"/>
+      <w:numFmt w:val="bullet"/>
+      <w:lvlText w:val=""/>
+      <w:lvlJc w:val="left"/>
+      <w:pPr>
+        <w:tabs>
+          <w:tab w:val="num" w:pos="720"/>
+        </w:tabs>
+        <w:ind w:left="720" w:hanging="360"/>
+      </w:pPr>
+      <w:rPr>
+        <w:rFonts w:ascii="Wingdings" w:hAnsi="Wingdings" w:hint="default"/>
+      </w:rPr>
+    </w:lvl>
+    <w:lvl w:ilvl="1" w:tentative="1">
+      <w:start w:val="1"/>
+      <w:numFmt w:val="decimal"/>
+      <w:lvlText w:val="%2."/>
+      <w:lvlJc w:val="left"/>
+      <w:pPr>
+        <w:tabs>
+          <w:tab w:val="num" w:pos="1440"/>
+        </w:tabs>
+        <w:ind w:left="1440" w:hanging="360"/>
+      </w:pPr>
+    </w:lvl>
+    <w:lvl w:ilvl="2" w:tentative="1">
+      <w:start w:val="1"/>
+      <w:numFmt w:val="decimal"/>
+      <w:lvlText w:val="%3."/>
+      <w:lvlJc w:val="left"/>
+      <w:pPr>
+        <w:tabs>
+          <w:tab w:val="num" w:pos="2160"/>
+        </w:tabs>
+        <w:ind w:left="2160" w:hanging="360"/>
+      </w:pPr>
+    </w:lvl>
+    <w:lvl w:ilvl="3" w:tentative="1">
+      <w:start w:val="1"/>
+      <w:numFmt w:val="decimal"/>
+      <w:lvlText w:val="%4."/>
+      <w:lvlJc w:val="left"/>
+      <w:pPr>
+        <w:tabs>
+          <w:tab w:val="num" w:pos="2880"/>
+        </w:tabs>
+        <w:ind w:left="2880" w:hanging="360"/>
+      </w:pPr>
+    </w:lvl>
+    <w:lvl w:ilvl="4" w:tentative="1">
+      <w:start w:val="1"/>
+      <w:numFmt w:val="decimal"/>
+      <w:lvlText w:val="%5."/>
+      <w:lvlJc w:val="left"/>
+      <w:pPr>
+        <w:tabs>
+          <w:tab w:val="num" w:pos="3600"/>
+        </w:tabs>
+        <w:ind w:left="3600" w:hanging="360"/>
+      </w:pPr>
+    </w:lvl>
+    <w:lvl w:ilvl="5" w:tentative="1">
+      <w:start w:val="1"/>
+      <w:numFmt w:val="decimal"/>
+      <w:lvlText w:val="%6."/>
+      <w:lvlJc w:val="left"/>
+      <w:pPr>
+        <w:tabs>
+          <w:tab w:val="num" w:pos="4320"/>
+        </w:tabs>
+        <w:ind w:left="4320" w:hanging="360"/>
+      </w:pPr>
+    </w:lvl>
+    <w:lvl w:ilvl="6" w:tentative="1">
+      <w:start w:val="1"/>
+      <w:numFmt w:val="decimal"/>
+      <w:lvlText w:val="%7."/>
+      <w:lvlJc w:val="left"/>
+      <w:pPr>
+        <w:tabs>
+          <w:tab w:val="num" w:pos="5040"/>
+        </w:tabs>
+        <w:ind w:left="5040" w:hanging="360"/>
+      </w:pPr>
+    </w:lvl>
+    <w:lvl w:ilvl="7" w:tentative="1">
+      <w:start w:val="1"/>
+      <w:numFmt w:val="decimal"/>
+      <w:lvlText w:val="%8."/>
+      <w:lvlJc w:val="left"/>
+      <w:pPr>
+        <w:tabs>
+          <w:tab w:val="num" w:pos="5760"/>
+        </w:tabs>
+        <w:ind w:left="5760" w:hanging="360"/>
+      </w:pPr>
+    </w:lvl>
+    <w:lvl w:ilvl="8" w:tentative="1">
+      <w:start w:val="1"/>
+      <w:numFmt w:val="decimal"/>
+      <w:lvlText w:val="%9."/>
+      <w:lvlJc w:val="left"/>
+      <w:pPr>
+        <w:tabs>
+          <w:tab w:val="num" w:pos="6480"/>
+        </w:tabs>
+        <w:ind w:left="6480" w:hanging="360"/>
+      </w:pPr>
+    </w:lvl>
+  </w:abstractNum>
+  <w:abstractNum w:abstractNumId="10" w15:restartNumberingAfterBreak="0">
+    <w:nsid w:val="5A26376B"/>
+    <w:multiLevelType w:val="multilevel"/>
+    <w:tmpl w:val="0CBA806E"/>
+    <w:lvl w:ilvl="0">
+      <w:start w:val="1"/>
+      <w:numFmt w:val="bullet"/>
+      <w:lvlText w:val=""/>
+      <w:lvlJc w:val="left"/>
+      <w:pPr>
+        <w:tabs>
+          <w:tab w:val="num" w:pos="720"/>
+        </w:tabs>
+        <w:ind w:left="720" w:hanging="360"/>
+      </w:pPr>
+      <w:rPr>
+        <w:rFonts w:ascii="Wingdings" w:hAnsi="Wingdings" w:hint="default"/>
+      </w:rPr>
+    </w:lvl>
+    <w:lvl w:ilvl="1" w:tentative="1">
+      <w:start w:val="1"/>
+      <w:numFmt w:val="decimal"/>
+      <w:lvlText w:val="%2."/>
+      <w:lvlJc w:val="left"/>
+      <w:pPr>
+        <w:tabs>
+          <w:tab w:val="num" w:pos="1440"/>
+        </w:tabs>
+        <w:ind w:left="1440" w:hanging="360"/>
+      </w:pPr>
+    </w:lvl>
+    <w:lvl w:ilvl="2" w:tentative="1">
+      <w:start w:val="1"/>
+      <w:numFmt w:val="decimal"/>
+      <w:lvlText w:val="%3."/>
+      <w:lvlJc w:val="left"/>
+      <w:pPr>
+        <w:tabs>
+          <w:tab w:val="num" w:pos="2160"/>
+        </w:tabs>
+        <w:ind w:left="2160" w:hanging="360"/>
+      </w:pPr>
+    </w:lvl>
+    <w:lvl w:ilvl="3" w:tentative="1">
+      <w:start w:val="1"/>
+      <w:numFmt w:val="decimal"/>
+      <w:lvlText w:val="%4."/>
+      <w:lvlJc w:val="left"/>
+      <w:pPr>
+        <w:tabs>
+          <w:tab w:val="num" w:pos="2880"/>
+        </w:tabs>
+        <w:ind w:left="2880" w:hanging="360"/>
+      </w:pPr>
+    </w:lvl>
+    <w:lvl w:ilvl="4" w:tentative="1">
+      <w:start w:val="1"/>
+      <w:numFmt w:val="decimal"/>
+      <w:lvlText w:val="%5."/>
+      <w:lvlJc w:val="left"/>
+      <w:pPr>
+        <w:tabs>
+          <w:tab w:val="num" w:pos="3600"/>
+        </w:tabs>
+        <w:ind w:left="3600" w:hanging="360"/>
+      </w:pPr>
+    </w:lvl>
+    <w:lvl w:ilvl="5" w:tentative="1">
+      <w:start w:val="1"/>
+      <w:numFmt w:val="decimal"/>
+      <w:lvlText w:val="%6."/>
+      <w:lvlJc w:val="left"/>
+      <w:pPr>
+        <w:tabs>
+          <w:tab w:val="num" w:pos="4320"/>
+        </w:tabs>
+        <w:ind w:left="4320" w:hanging="360"/>
+      </w:pPr>
+    </w:lvl>
+    <w:lvl w:ilvl="6" w:tentative="1">
+      <w:start w:val="1"/>
+      <w:numFmt w:val="decimal"/>
+      <w:lvlText w:val="%7."/>
+      <w:lvlJc w:val="left"/>
+      <w:pPr>
+        <w:tabs>
+          <w:tab w:val="num" w:pos="5040"/>
+        </w:tabs>
+        <w:ind w:left="5040" w:hanging="360"/>
+      </w:pPr>
+    </w:lvl>
+    <w:lvl w:ilvl="7" w:tentative="1">
+      <w:start w:val="1"/>
+      <w:numFmt w:val="decimal"/>
+      <w:lvlText w:val="%8."/>
+      <w:lvlJc w:val="left"/>
+      <w:pPr>
+        <w:tabs>
+          <w:tab w:val="num" w:pos="5760"/>
+        </w:tabs>
+        <w:ind w:left="5760" w:hanging="360"/>
+      </w:pPr>
+    </w:lvl>
+    <w:lvl w:ilvl="8" w:tentative="1">
+      <w:start w:val="1"/>
+      <w:numFmt w:val="decimal"/>
+      <w:lvlText w:val="%9."/>
+      <w:lvlJc w:val="left"/>
+      <w:pPr>
+        <w:tabs>
+          <w:tab w:val="num" w:pos="6480"/>
+        </w:tabs>
+        <w:ind w:left="6480" w:hanging="360"/>
+      </w:pPr>
+    </w:lvl>
+  </w:abstractNum>
+  <w:abstractNum w:abstractNumId="11" w15:restartNumberingAfterBreak="0">
+    <w:nsid w:val="5CB731D5"/>
+    <w:multiLevelType w:val="hybridMultilevel"/>
+    <w:tmpl w:val="E426357C"/>
+    <w:lvl w:ilvl="0" w:tplc="04100005">
+      <w:start w:val="1"/>
+      <w:numFmt w:val="bullet"/>
+      <w:lvlText w:val=""/>
+      <w:lvlJc w:val="left"/>
+      <w:pPr>
+        <w:ind w:left="720" w:hanging="360"/>
+      </w:pPr>
+      <w:rPr>
+        <w:rFonts w:ascii="Wingdings" w:hAnsi="Wingdings" w:hint="default"/>
+      </w:rPr>
+    </w:lvl>
+    <w:lvl w:ilvl="1" w:tplc="04100003" w:tentative="1">
+      <w:start w:val="1"/>
+      <w:numFmt w:val="bullet"/>
+      <w:lvlText w:val="o"/>
+      <w:lvlJc w:val="left"/>
+      <w:pPr>
+        <w:ind w:left="1440" w:hanging="360"/>
+      </w:pPr>
+      <w:rPr>
+        <w:rFonts w:ascii="Courier New" w:hAnsi="Courier New" w:cs="Courier New" w:hint="default"/>
+      </w:rPr>
+    </w:lvl>
+    <w:lvl w:ilvl="2" w:tplc="04100005" w:tentative="1">
+      <w:start w:val="1"/>
+      <w:numFmt w:val="bullet"/>
+      <w:lvlText w:val=""/>
+      <w:lvlJc w:val="left"/>
+      <w:pPr>
+        <w:ind w:left="2160" w:hanging="360"/>
+      </w:pPr>
+      <w:rPr>
+        <w:rFonts w:ascii="Wingdings" w:hAnsi="Wingdings" w:hint="default"/>
+      </w:rPr>
+    </w:lvl>
+    <w:lvl w:ilvl="3" w:tplc="04100001" w:tentative="1">
+      <w:start w:val="1"/>
+      <w:numFmt w:val="bullet"/>
+      <w:lvlText w:val=""/>
+      <w:lvlJc w:val="left"/>
+      <w:pPr>
+        <w:ind w:left="2880" w:hanging="360"/>
+      </w:pPr>
+      <w:rPr>
+        <w:rFonts w:ascii="Symbol" w:hAnsi="Symbol" w:hint="default"/>
+      </w:rPr>
+    </w:lvl>
+    <w:lvl w:ilvl="4" w:tplc="04100003" w:tentative="1">
+      <w:start w:val="1"/>
+      <w:numFmt w:val="bullet"/>
+      <w:lvlText w:val="o"/>
+      <w:lvlJc w:val="left"/>
+      <w:pPr>
+        <w:ind w:left="3600" w:hanging="360"/>
+      </w:pPr>
+      <w:rPr>
+        <w:rFonts w:ascii="Courier New" w:hAnsi="Courier New" w:cs="Courier New" w:hint="default"/>
+      </w:rPr>
+    </w:lvl>
+    <w:lvl w:ilvl="5" w:tplc="04100005" w:tentative="1">
+      <w:start w:val="1"/>
+      <w:numFmt w:val="bullet"/>
+      <w:lvlText w:val=""/>
+      <w:lvlJc w:val="left"/>
+      <w:pPr>
+        <w:ind w:left="4320" w:hanging="360"/>
+      </w:pPr>
+      <w:rPr>
+        <w:rFonts w:ascii="Wingdings" w:hAnsi="Wingdings" w:hint="default"/>
+      </w:rPr>
+    </w:lvl>
+    <w:lvl w:ilvl="6" w:tplc="04100001" w:tentative="1">
+      <w:start w:val="1"/>
+      <w:numFmt w:val="bullet"/>
+      <w:lvlText w:val=""/>
+      <w:lvlJc w:val="left"/>
+      <w:pPr>
+        <w:ind w:left="5040" w:hanging="360"/>
+      </w:pPr>
+      <w:rPr>
+        <w:rFonts w:ascii="Symbol" w:hAnsi="Symbol" w:hint="default"/>
+      </w:rPr>
+    </w:lvl>
+    <w:lvl w:ilvl="7" w:tplc="04100003" w:tentative="1">
+      <w:start w:val="1"/>
+      <w:numFmt w:val="bullet"/>
+      <w:lvlText w:val="o"/>
+      <w:lvlJc w:val="left"/>
+      <w:pPr>
+        <w:ind w:left="5760" w:hanging="360"/>
+      </w:pPr>
+      <w:rPr>
+        <w:rFonts w:ascii="Courier New" w:hAnsi="Courier New" w:cs="Courier New" w:hint="default"/>
+      </w:rPr>
+    </w:lvl>
+    <w:lvl w:ilvl="8" w:tplc="04100005" w:tentative="1">
+      <w:start w:val="1"/>
+      <w:numFmt w:val="bullet"/>
+      <w:lvlText w:val=""/>
+      <w:lvlJc w:val="left"/>
+      <w:pPr>
+        <w:ind w:left="6480" w:hanging="360"/>
+      </w:pPr>
+      <w:rPr>
+        <w:rFonts w:ascii="Wingdings" w:hAnsi="Wingdings" w:hint="default"/>
+      </w:rPr>
+    </w:lvl>
+  </w:abstractNum>
+  <w:abstractNum w:abstractNumId="12" w15:restartNumberingAfterBreak="0">
     <w:nsid w:val="611D568E"/>
     <w:multiLevelType w:val="hybridMultilevel"/>
     <w:tmpl w:val="AE1880BE"/>
@@ -764,7 +4253,236 @@
       </w:rPr>
     </w:lvl>
   </w:abstractNum>
-  <w:abstractNum w:abstractNumId="2" w15:restartNumberingAfterBreak="0">
+  <w:abstractNum w:abstractNumId="13" w15:restartNumberingAfterBreak="0">
+    <w:nsid w:val="68A72427"/>
+    <w:multiLevelType w:val="multilevel"/>
+    <w:tmpl w:val="0CBA806E"/>
+    <w:lvl w:ilvl="0">
+      <w:start w:val="1"/>
+      <w:numFmt w:val="bullet"/>
+      <w:lvlText w:val=""/>
+      <w:lvlJc w:val="left"/>
+      <w:pPr>
+        <w:tabs>
+          <w:tab w:val="num" w:pos="720"/>
+        </w:tabs>
+        <w:ind w:left="720" w:hanging="360"/>
+      </w:pPr>
+      <w:rPr>
+        <w:rFonts w:ascii="Wingdings" w:hAnsi="Wingdings" w:hint="default"/>
+      </w:rPr>
+    </w:lvl>
+    <w:lvl w:ilvl="1" w:tentative="1">
+      <w:start w:val="1"/>
+      <w:numFmt w:val="decimal"/>
+      <w:lvlText w:val="%2."/>
+      <w:lvlJc w:val="left"/>
+      <w:pPr>
+        <w:tabs>
+          <w:tab w:val="num" w:pos="1440"/>
+        </w:tabs>
+        <w:ind w:left="1440" w:hanging="360"/>
+      </w:pPr>
+    </w:lvl>
+    <w:lvl w:ilvl="2" w:tentative="1">
+      <w:start w:val="1"/>
+      <w:numFmt w:val="decimal"/>
+      <w:lvlText w:val="%3."/>
+      <w:lvlJc w:val="left"/>
+      <w:pPr>
+        <w:tabs>
+          <w:tab w:val="num" w:pos="2160"/>
+        </w:tabs>
+        <w:ind w:left="2160" w:hanging="360"/>
+      </w:pPr>
+    </w:lvl>
+    <w:lvl w:ilvl="3" w:tentative="1">
+      <w:start w:val="1"/>
+      <w:numFmt w:val="decimal"/>
+      <w:lvlText w:val="%4."/>
+      <w:lvlJc w:val="left"/>
+      <w:pPr>
+        <w:tabs>
+          <w:tab w:val="num" w:pos="2880"/>
+        </w:tabs>
+        <w:ind w:left="2880" w:hanging="360"/>
+      </w:pPr>
+    </w:lvl>
+    <w:lvl w:ilvl="4" w:tentative="1">
+      <w:start w:val="1"/>
+      <w:numFmt w:val="decimal"/>
+      <w:lvlText w:val="%5."/>
+      <w:lvlJc w:val="left"/>
+      <w:pPr>
+        <w:tabs>
+          <w:tab w:val="num" w:pos="3600"/>
+        </w:tabs>
+        <w:ind w:left="3600" w:hanging="360"/>
+      </w:pPr>
+    </w:lvl>
+    <w:lvl w:ilvl="5" w:tentative="1">
+      <w:start w:val="1"/>
+      <w:numFmt w:val="decimal"/>
+      <w:lvlText w:val="%6."/>
+      <w:lvlJc w:val="left"/>
+      <w:pPr>
+        <w:tabs>
+          <w:tab w:val="num" w:pos="4320"/>
+        </w:tabs>
+        <w:ind w:left="4320" w:hanging="360"/>
+      </w:pPr>
+    </w:lvl>
+    <w:lvl w:ilvl="6" w:tentative="1">
+      <w:start w:val="1"/>
+      <w:numFmt w:val="decimal"/>
+      <w:lvlText w:val="%7."/>
+      <w:lvlJc w:val="left"/>
+      <w:pPr>
+        <w:tabs>
+          <w:tab w:val="num" w:pos="5040"/>
+        </w:tabs>
+        <w:ind w:left="5040" w:hanging="360"/>
+      </w:pPr>
+    </w:lvl>
+    <w:lvl w:ilvl="7" w:tentative="1">
+      <w:start w:val="1"/>
+      <w:numFmt w:val="decimal"/>
+      <w:lvlText w:val="%8."/>
+      <w:lvlJc w:val="left"/>
+      <w:pPr>
+        <w:tabs>
+          <w:tab w:val="num" w:pos="5760"/>
+        </w:tabs>
+        <w:ind w:left="5760" w:hanging="360"/>
+      </w:pPr>
+    </w:lvl>
+    <w:lvl w:ilvl="8" w:tentative="1">
+      <w:start w:val="1"/>
+      <w:numFmt w:val="decimal"/>
+      <w:lvlText w:val="%9."/>
+      <w:lvlJc w:val="left"/>
+      <w:pPr>
+        <w:tabs>
+          <w:tab w:val="num" w:pos="6480"/>
+        </w:tabs>
+        <w:ind w:left="6480" w:hanging="360"/>
+      </w:pPr>
+    </w:lvl>
+  </w:abstractNum>
+  <w:abstractNum w:abstractNumId="14" w15:restartNumberingAfterBreak="0">
+    <w:nsid w:val="702D40EE"/>
+    <w:multiLevelType w:val="hybridMultilevel"/>
+    <w:tmpl w:val="0F245A3A"/>
+    <w:lvl w:ilvl="0" w:tplc="04100005">
+      <w:start w:val="1"/>
+      <w:numFmt w:val="bullet"/>
+      <w:lvlText w:val=""/>
+      <w:lvlJc w:val="left"/>
+      <w:pPr>
+        <w:ind w:left="720" w:hanging="360"/>
+      </w:pPr>
+      <w:rPr>
+        <w:rFonts w:ascii="Wingdings" w:hAnsi="Wingdings" w:hint="default"/>
+      </w:rPr>
+    </w:lvl>
+    <w:lvl w:ilvl="1" w:tplc="04100003" w:tentative="1">
+      <w:start w:val="1"/>
+      <w:numFmt w:val="bullet"/>
+      <w:lvlText w:val="o"/>
+      <w:lvlJc w:val="left"/>
+      <w:pPr>
+        <w:ind w:left="1440" w:hanging="360"/>
+      </w:pPr>
+      <w:rPr>
+        <w:rFonts w:ascii="Courier New" w:hAnsi="Courier New" w:cs="Courier New" w:hint="default"/>
+      </w:rPr>
+    </w:lvl>
+    <w:lvl w:ilvl="2" w:tplc="04100005" w:tentative="1">
+      <w:start w:val="1"/>
+      <w:numFmt w:val="bullet"/>
+      <w:lvlText w:val=""/>
+      <w:lvlJc w:val="left"/>
+      <w:pPr>
+        <w:ind w:left="2160" w:hanging="360"/>
+      </w:pPr>
+      <w:rPr>
+        <w:rFonts w:ascii="Wingdings" w:hAnsi="Wingdings" w:hint="default"/>
+      </w:rPr>
+    </w:lvl>
+    <w:lvl w:ilvl="3" w:tplc="04100001" w:tentative="1">
+      <w:start w:val="1"/>
+      <w:numFmt w:val="bullet"/>
+      <w:lvlText w:val=""/>
+      <w:lvlJc w:val="left"/>
+      <w:pPr>
+        <w:ind w:left="2880" w:hanging="360"/>
+      </w:pPr>
+      <w:rPr>
+        <w:rFonts w:ascii="Symbol" w:hAnsi="Symbol" w:hint="default"/>
+      </w:rPr>
+    </w:lvl>
+    <w:lvl w:ilvl="4" w:tplc="04100003" w:tentative="1">
+      <w:start w:val="1"/>
+      <w:numFmt w:val="bullet"/>
+      <w:lvlText w:val="o"/>
+      <w:lvlJc w:val="left"/>
+      <w:pPr>
+        <w:ind w:left="3600" w:hanging="360"/>
+      </w:pPr>
+      <w:rPr>
+        <w:rFonts w:ascii="Courier New" w:hAnsi="Courier New" w:cs="Courier New" w:hint="default"/>
+      </w:rPr>
+    </w:lvl>
+    <w:lvl w:ilvl="5" w:tplc="04100005" w:tentative="1">
+      <w:start w:val="1"/>
+      <w:numFmt w:val="bullet"/>
+      <w:lvlText w:val=""/>
+      <w:lvlJc w:val="left"/>
+      <w:pPr>
+        <w:ind w:left="4320" w:hanging="360"/>
+      </w:pPr>
+      <w:rPr>
+        <w:rFonts w:ascii="Wingdings" w:hAnsi="Wingdings" w:hint="default"/>
+      </w:rPr>
+    </w:lvl>
+    <w:lvl w:ilvl="6" w:tplc="04100001" w:tentative="1">
+      <w:start w:val="1"/>
+      <w:numFmt w:val="bullet"/>
+      <w:lvlText w:val=""/>
+      <w:lvlJc w:val="left"/>
+      <w:pPr>
+        <w:ind w:left="5040" w:hanging="360"/>
+      </w:pPr>
+      <w:rPr>
+        <w:rFonts w:ascii="Symbol" w:hAnsi="Symbol" w:hint="default"/>
+      </w:rPr>
+    </w:lvl>
+    <w:lvl w:ilvl="7" w:tplc="04100003" w:tentative="1">
+      <w:start w:val="1"/>
+      <w:numFmt w:val="bullet"/>
+      <w:lvlText w:val="o"/>
+      <w:lvlJc w:val="left"/>
+      <w:pPr>
+        <w:ind w:left="5760" w:hanging="360"/>
+      </w:pPr>
+      <w:rPr>
+        <w:rFonts w:ascii="Courier New" w:hAnsi="Courier New" w:cs="Courier New" w:hint="default"/>
+      </w:rPr>
+    </w:lvl>
+    <w:lvl w:ilvl="8" w:tplc="04100005" w:tentative="1">
+      <w:start w:val="1"/>
+      <w:numFmt w:val="bullet"/>
+      <w:lvlText w:val=""/>
+      <w:lvlJc w:val="left"/>
+      <w:pPr>
+        <w:ind w:left="6480" w:hanging="360"/>
+      </w:pPr>
+      <w:rPr>
+        <w:rFonts w:ascii="Wingdings" w:hAnsi="Wingdings" w:hint="default"/>
+      </w:rPr>
+    </w:lvl>
+  </w:abstractNum>
+  <w:abstractNum w:abstractNumId="15" w15:restartNumberingAfterBreak="0">
     <w:nsid w:val="726E2A0E"/>
     <w:multiLevelType w:val="hybridMultilevel"/>
     <w:tmpl w:val="08C48BD4"/>
@@ -877,7 +4595,349 @@
       </w:rPr>
     </w:lvl>
   </w:abstractNum>
-  <w:abstractNum w:abstractNumId="3" w15:restartNumberingAfterBreak="0">
+  <w:abstractNum w:abstractNumId="16" w15:restartNumberingAfterBreak="0">
+    <w:nsid w:val="77055917"/>
+    <w:multiLevelType w:val="hybridMultilevel"/>
+    <w:tmpl w:val="2E0CEF84"/>
+    <w:lvl w:ilvl="0" w:tplc="04100005">
+      <w:start w:val="1"/>
+      <w:numFmt w:val="bullet"/>
+      <w:lvlText w:val=""/>
+      <w:lvlJc w:val="left"/>
+      <w:pPr>
+        <w:ind w:left="720" w:hanging="360"/>
+      </w:pPr>
+      <w:rPr>
+        <w:rFonts w:ascii="Wingdings" w:hAnsi="Wingdings" w:hint="default"/>
+      </w:rPr>
+    </w:lvl>
+    <w:lvl w:ilvl="1" w:tplc="04100003" w:tentative="1">
+      <w:start w:val="1"/>
+      <w:numFmt w:val="bullet"/>
+      <w:lvlText w:val="o"/>
+      <w:lvlJc w:val="left"/>
+      <w:pPr>
+        <w:ind w:left="1440" w:hanging="360"/>
+      </w:pPr>
+      <w:rPr>
+        <w:rFonts w:ascii="Courier New" w:hAnsi="Courier New" w:cs="Courier New" w:hint="default"/>
+      </w:rPr>
+    </w:lvl>
+    <w:lvl w:ilvl="2" w:tplc="04100005" w:tentative="1">
+      <w:start w:val="1"/>
+      <w:numFmt w:val="bullet"/>
+      <w:lvlText w:val=""/>
+      <w:lvlJc w:val="left"/>
+      <w:pPr>
+        <w:ind w:left="2160" w:hanging="360"/>
+      </w:pPr>
+      <w:rPr>
+        <w:rFonts w:ascii="Wingdings" w:hAnsi="Wingdings" w:hint="default"/>
+      </w:rPr>
+    </w:lvl>
+    <w:lvl w:ilvl="3" w:tplc="04100001" w:tentative="1">
+      <w:start w:val="1"/>
+      <w:numFmt w:val="bullet"/>
+      <w:lvlText w:val=""/>
+      <w:lvlJc w:val="left"/>
+      <w:pPr>
+        <w:ind w:left="2880" w:hanging="360"/>
+      </w:pPr>
+      <w:rPr>
+        <w:rFonts w:ascii="Symbol" w:hAnsi="Symbol" w:hint="default"/>
+      </w:rPr>
+    </w:lvl>
+    <w:lvl w:ilvl="4" w:tplc="04100003" w:tentative="1">
+      <w:start w:val="1"/>
+      <w:numFmt w:val="bullet"/>
+      <w:lvlText w:val="o"/>
+      <w:lvlJc w:val="left"/>
+      <w:pPr>
+        <w:ind w:left="3600" w:hanging="360"/>
+      </w:pPr>
+      <w:rPr>
+        <w:rFonts w:ascii="Courier New" w:hAnsi="Courier New" w:cs="Courier New" w:hint="default"/>
+      </w:rPr>
+    </w:lvl>
+    <w:lvl w:ilvl="5" w:tplc="04100005" w:tentative="1">
+      <w:start w:val="1"/>
+      <w:numFmt w:val="bullet"/>
+      <w:lvlText w:val=""/>
+      <w:lvlJc w:val="left"/>
+      <w:pPr>
+        <w:ind w:left="4320" w:hanging="360"/>
+      </w:pPr>
+      <w:rPr>
+        <w:rFonts w:ascii="Wingdings" w:hAnsi="Wingdings" w:hint="default"/>
+      </w:rPr>
+    </w:lvl>
+    <w:lvl w:ilvl="6" w:tplc="04100001" w:tentative="1">
+      <w:start w:val="1"/>
+      <w:numFmt w:val="bullet"/>
+      <w:lvlText w:val=""/>
+      <w:lvlJc w:val="left"/>
+      <w:pPr>
+        <w:ind w:left="5040" w:hanging="360"/>
+      </w:pPr>
+      <w:rPr>
+        <w:rFonts w:ascii="Symbol" w:hAnsi="Symbol" w:hint="default"/>
+      </w:rPr>
+    </w:lvl>
+    <w:lvl w:ilvl="7" w:tplc="04100003" w:tentative="1">
+      <w:start w:val="1"/>
+      <w:numFmt w:val="bullet"/>
+      <w:lvlText w:val="o"/>
+      <w:lvlJc w:val="left"/>
+      <w:pPr>
+        <w:ind w:left="5760" w:hanging="360"/>
+      </w:pPr>
+      <w:rPr>
+        <w:rFonts w:ascii="Courier New" w:hAnsi="Courier New" w:cs="Courier New" w:hint="default"/>
+      </w:rPr>
+    </w:lvl>
+    <w:lvl w:ilvl="8" w:tplc="04100005" w:tentative="1">
+      <w:start w:val="1"/>
+      <w:numFmt w:val="bullet"/>
+      <w:lvlText w:val=""/>
+      <w:lvlJc w:val="left"/>
+      <w:pPr>
+        <w:ind w:left="6480" w:hanging="360"/>
+      </w:pPr>
+      <w:rPr>
+        <w:rFonts w:ascii="Wingdings" w:hAnsi="Wingdings" w:hint="default"/>
+      </w:rPr>
+    </w:lvl>
+  </w:abstractNum>
+  <w:abstractNum w:abstractNumId="17" w15:restartNumberingAfterBreak="0">
+    <w:nsid w:val="79FB7443"/>
+    <w:multiLevelType w:val="multilevel"/>
+    <w:tmpl w:val="0CBA806E"/>
+    <w:lvl w:ilvl="0">
+      <w:start w:val="1"/>
+      <w:numFmt w:val="bullet"/>
+      <w:lvlText w:val=""/>
+      <w:lvlJc w:val="left"/>
+      <w:pPr>
+        <w:tabs>
+          <w:tab w:val="num" w:pos="720"/>
+        </w:tabs>
+        <w:ind w:left="720" w:hanging="360"/>
+      </w:pPr>
+      <w:rPr>
+        <w:rFonts w:ascii="Wingdings" w:hAnsi="Wingdings" w:hint="default"/>
+      </w:rPr>
+    </w:lvl>
+    <w:lvl w:ilvl="1" w:tentative="1">
+      <w:start w:val="1"/>
+      <w:numFmt w:val="decimal"/>
+      <w:lvlText w:val="%2."/>
+      <w:lvlJc w:val="left"/>
+      <w:pPr>
+        <w:tabs>
+          <w:tab w:val="num" w:pos="1440"/>
+        </w:tabs>
+        <w:ind w:left="1440" w:hanging="360"/>
+      </w:pPr>
+    </w:lvl>
+    <w:lvl w:ilvl="2" w:tentative="1">
+      <w:start w:val="1"/>
+      <w:numFmt w:val="decimal"/>
+      <w:lvlText w:val="%3."/>
+      <w:lvlJc w:val="left"/>
+      <w:pPr>
+        <w:tabs>
+          <w:tab w:val="num" w:pos="2160"/>
+        </w:tabs>
+        <w:ind w:left="2160" w:hanging="360"/>
+      </w:pPr>
+    </w:lvl>
+    <w:lvl w:ilvl="3" w:tentative="1">
+      <w:start w:val="1"/>
+      <w:numFmt w:val="decimal"/>
+      <w:lvlText w:val="%4."/>
+      <w:lvlJc w:val="left"/>
+      <w:pPr>
+        <w:tabs>
+          <w:tab w:val="num" w:pos="2880"/>
+        </w:tabs>
+        <w:ind w:left="2880" w:hanging="360"/>
+      </w:pPr>
+    </w:lvl>
+    <w:lvl w:ilvl="4" w:tentative="1">
+      <w:start w:val="1"/>
+      <w:numFmt w:val="decimal"/>
+      <w:lvlText w:val="%5."/>
+      <w:lvlJc w:val="left"/>
+      <w:pPr>
+        <w:tabs>
+          <w:tab w:val="num" w:pos="3600"/>
+        </w:tabs>
+        <w:ind w:left="3600" w:hanging="360"/>
+      </w:pPr>
+    </w:lvl>
+    <w:lvl w:ilvl="5" w:tentative="1">
+      <w:start w:val="1"/>
+      <w:numFmt w:val="decimal"/>
+      <w:lvlText w:val="%6."/>
+      <w:lvlJc w:val="left"/>
+      <w:pPr>
+        <w:tabs>
+          <w:tab w:val="num" w:pos="4320"/>
+        </w:tabs>
+        <w:ind w:left="4320" w:hanging="360"/>
+      </w:pPr>
+    </w:lvl>
+    <w:lvl w:ilvl="6" w:tentative="1">
+      <w:start w:val="1"/>
+      <w:numFmt w:val="decimal"/>
+      <w:lvlText w:val="%7."/>
+      <w:lvlJc w:val="left"/>
+      <w:pPr>
+        <w:tabs>
+          <w:tab w:val="num" w:pos="5040"/>
+        </w:tabs>
+        <w:ind w:left="5040" w:hanging="360"/>
+      </w:pPr>
+    </w:lvl>
+    <w:lvl w:ilvl="7" w:tentative="1">
+      <w:start w:val="1"/>
+      <w:numFmt w:val="decimal"/>
+      <w:lvlText w:val="%8."/>
+      <w:lvlJc w:val="left"/>
+      <w:pPr>
+        <w:tabs>
+          <w:tab w:val="num" w:pos="5760"/>
+        </w:tabs>
+        <w:ind w:left="5760" w:hanging="360"/>
+      </w:pPr>
+    </w:lvl>
+    <w:lvl w:ilvl="8" w:tentative="1">
+      <w:start w:val="1"/>
+      <w:numFmt w:val="decimal"/>
+      <w:lvlText w:val="%9."/>
+      <w:lvlJc w:val="left"/>
+      <w:pPr>
+        <w:tabs>
+          <w:tab w:val="num" w:pos="6480"/>
+        </w:tabs>
+        <w:ind w:left="6480" w:hanging="360"/>
+      </w:pPr>
+    </w:lvl>
+  </w:abstractNum>
+  <w:abstractNum w:abstractNumId="18" w15:restartNumberingAfterBreak="0">
+    <w:nsid w:val="7CF358AD"/>
+    <w:multiLevelType w:val="hybridMultilevel"/>
+    <w:tmpl w:val="BCF0E446"/>
+    <w:lvl w:ilvl="0" w:tplc="04100005">
+      <w:start w:val="1"/>
+      <w:numFmt w:val="bullet"/>
+      <w:lvlText w:val=""/>
+      <w:lvlJc w:val="left"/>
+      <w:pPr>
+        <w:ind w:left="720" w:hanging="360"/>
+      </w:pPr>
+      <w:rPr>
+        <w:rFonts w:ascii="Wingdings" w:hAnsi="Wingdings" w:hint="default"/>
+      </w:rPr>
+    </w:lvl>
+    <w:lvl w:ilvl="1" w:tplc="04100003" w:tentative="1">
+      <w:start w:val="1"/>
+      <w:numFmt w:val="bullet"/>
+      <w:lvlText w:val="o"/>
+      <w:lvlJc w:val="left"/>
+      <w:pPr>
+        <w:ind w:left="1440" w:hanging="360"/>
+      </w:pPr>
+      <w:rPr>
+        <w:rFonts w:ascii="Courier New" w:hAnsi="Courier New" w:cs="Courier New" w:hint="default"/>
+      </w:rPr>
+    </w:lvl>
+    <w:lvl w:ilvl="2" w:tplc="04100005" w:tentative="1">
+      <w:start w:val="1"/>
+      <w:numFmt w:val="bullet"/>
+      <w:lvlText w:val=""/>
+      <w:lvlJc w:val="left"/>
+      <w:pPr>
+        <w:ind w:left="2160" w:hanging="360"/>
+      </w:pPr>
+      <w:rPr>
+        <w:rFonts w:ascii="Wingdings" w:hAnsi="Wingdings" w:hint="default"/>
+      </w:rPr>
+    </w:lvl>
+    <w:lvl w:ilvl="3" w:tplc="04100001" w:tentative="1">
+      <w:start w:val="1"/>
+      <w:numFmt w:val="bullet"/>
+      <w:lvlText w:val=""/>
+      <w:lvlJc w:val="left"/>
+      <w:pPr>
+        <w:ind w:left="2880" w:hanging="360"/>
+      </w:pPr>
+      <w:rPr>
+        <w:rFonts w:ascii="Symbol" w:hAnsi="Symbol" w:hint="default"/>
+      </w:rPr>
+    </w:lvl>
+    <w:lvl w:ilvl="4" w:tplc="04100003" w:tentative="1">
+      <w:start w:val="1"/>
+      <w:numFmt w:val="bullet"/>
+      <w:lvlText w:val="o"/>
+      <w:lvlJc w:val="left"/>
+      <w:pPr>
+        <w:ind w:left="3600" w:hanging="360"/>
+      </w:pPr>
+      <w:rPr>
+        <w:rFonts w:ascii="Courier New" w:hAnsi="Courier New" w:cs="Courier New" w:hint="default"/>
+      </w:rPr>
+    </w:lvl>
+    <w:lvl w:ilvl="5" w:tplc="04100005" w:tentative="1">
+      <w:start w:val="1"/>
+      <w:numFmt w:val="bullet"/>
+      <w:lvlText w:val=""/>
+      <w:lvlJc w:val="left"/>
+      <w:pPr>
+        <w:ind w:left="4320" w:hanging="360"/>
+      </w:pPr>
+      <w:rPr>
+        <w:rFonts w:ascii="Wingdings" w:hAnsi="Wingdings" w:hint="default"/>
+      </w:rPr>
+    </w:lvl>
+    <w:lvl w:ilvl="6" w:tplc="04100001" w:tentative="1">
+      <w:start w:val="1"/>
+      <w:numFmt w:val="bullet"/>
+      <w:lvlText w:val=""/>
+      <w:lvlJc w:val="left"/>
+      <w:pPr>
+        <w:ind w:left="5040" w:hanging="360"/>
+      </w:pPr>
+      <w:rPr>
+        <w:rFonts w:ascii="Symbol" w:hAnsi="Symbol" w:hint="default"/>
+      </w:rPr>
+    </w:lvl>
+    <w:lvl w:ilvl="7" w:tplc="04100003" w:tentative="1">
+      <w:start w:val="1"/>
+      <w:numFmt w:val="bullet"/>
+      <w:lvlText w:val="o"/>
+      <w:lvlJc w:val="left"/>
+      <w:pPr>
+        <w:ind w:left="5760" w:hanging="360"/>
+      </w:pPr>
+      <w:rPr>
+        <w:rFonts w:ascii="Courier New" w:hAnsi="Courier New" w:cs="Courier New" w:hint="default"/>
+      </w:rPr>
+    </w:lvl>
+    <w:lvl w:ilvl="8" w:tplc="04100005" w:tentative="1">
+      <w:start w:val="1"/>
+      <w:numFmt w:val="bullet"/>
+      <w:lvlText w:val=""/>
+      <w:lvlJc w:val="left"/>
+      <w:pPr>
+        <w:ind w:left="6480" w:hanging="360"/>
+      </w:pPr>
+      <w:rPr>
+        <w:rFonts w:ascii="Wingdings" w:hAnsi="Wingdings" w:hint="default"/>
+      </w:rPr>
+    </w:lvl>
+  </w:abstractNum>
+  <w:abstractNum w:abstractNumId="19" w15:restartNumberingAfterBreak="0">
     <w:nsid w:val="7FD56A15"/>
     <w:multiLevelType w:val="hybridMultilevel"/>
     <w:tmpl w:val="EA242F00"/>
@@ -991,16 +5051,64 @@
     </w:lvl>
   </w:abstractNum>
   <w:num w:numId="1" w16cid:durableId="29651321">
-    <w:abstractNumId w:val="3"/>
+    <w:abstractNumId w:val="19"/>
   </w:num>
   <w:num w:numId="2" w16cid:durableId="369040371">
-    <w:abstractNumId w:val="2"/>
+    <w:abstractNumId w:val="15"/>
   </w:num>
   <w:num w:numId="3" w16cid:durableId="294798230">
     <w:abstractNumId w:val="0"/>
   </w:num>
   <w:num w:numId="4" w16cid:durableId="2073429471">
+    <w:abstractNumId w:val="12"/>
+  </w:num>
+  <w:num w:numId="5" w16cid:durableId="911887610">
+    <w:abstractNumId w:val="7"/>
+  </w:num>
+  <w:num w:numId="6" w16cid:durableId="9265751">
+    <w:abstractNumId w:val="16"/>
+  </w:num>
+  <w:num w:numId="7" w16cid:durableId="27031524">
+    <w:abstractNumId w:val="6"/>
+  </w:num>
+  <w:num w:numId="8" w16cid:durableId="275870760">
+    <w:abstractNumId w:val="14"/>
+  </w:num>
+  <w:num w:numId="9" w16cid:durableId="1263952938">
+    <w:abstractNumId w:val="18"/>
+  </w:num>
+  <w:num w:numId="10" w16cid:durableId="364478356">
     <w:abstractNumId w:val="1"/>
+  </w:num>
+  <w:num w:numId="11" w16cid:durableId="729620475">
+    <w:abstractNumId w:val="3"/>
+  </w:num>
+  <w:num w:numId="12" w16cid:durableId="135877259">
+    <w:abstractNumId w:val="11"/>
+  </w:num>
+  <w:num w:numId="13" w16cid:durableId="843011219">
+    <w:abstractNumId w:val="4"/>
+  </w:num>
+  <w:num w:numId="14" w16cid:durableId="1264024664">
+    <w:abstractNumId w:val="2"/>
+  </w:num>
+  <w:num w:numId="15" w16cid:durableId="1991251273">
+    <w:abstractNumId w:val="9"/>
+  </w:num>
+  <w:num w:numId="16" w16cid:durableId="2130121691">
+    <w:abstractNumId w:val="10"/>
+  </w:num>
+  <w:num w:numId="17" w16cid:durableId="1266302774">
+    <w:abstractNumId w:val="8"/>
+  </w:num>
+  <w:num w:numId="18" w16cid:durableId="1832335027">
+    <w:abstractNumId w:val="5"/>
+  </w:num>
+  <w:num w:numId="19" w16cid:durableId="231889808">
+    <w:abstractNumId w:val="17"/>
+  </w:num>
+  <w:num w:numId="20" w16cid:durableId="288826335">
+    <w:abstractNumId w:val="13"/>
   </w:num>
 </w:numbering>
 </file>
@@ -1615,6 +5723,7 @@
   <w:style w:type="character" w:default="1" w:styleId="DefaultParagraphFont">
     <w:name w:val="Default Paragraph Font"/>
     <w:uiPriority w:val="1"/>
+    <w:semiHidden/>
     <w:unhideWhenUsed/>
   </w:style>
   <w:style w:type="table" w:default="1" w:styleId="TableNormal">
@@ -2419,6 +6528,20 @@
       <w:shd w:val="clear" w:color="auto" w:fill="E1DFDD"/>
     </w:rPr>
   </w:style>
+  <w:style w:type="paragraph" w:styleId="Revision">
+    <w:name w:val="Revision"/>
+    <w:hidden/>
+    <w:uiPriority w:val="99"/>
+    <w:semiHidden/>
+    <w:rsid w:val="00CD01D1"/>
+    <w:pPr>
+      <w:spacing w:after="0" w:line="240" w:lineRule="auto"/>
+    </w:pPr>
+    <w:rPr>
+      <w:rFonts w:ascii="Daytona" w:eastAsia="MS Mincho" w:hAnsi="Daytona"/>
+      <w:szCs w:val="22"/>
+    </w:rPr>
+  </w:style>
 </w:styles>
 </file>
 

</xml_diff>

<commit_message>
Add styles and templates for header, navigation, and authentication pages
- Created header.css for navbar styling and theme switch functionality.
- Added index.css for index page specific styles including logo animations.
- Introduced links.css for various link styles and animations.
- Developed login.css for login page styling, including input fields and buttons.
- Created registration.css for registration page layout and form validation.
- Added error.html template for handling error pages.
- Implemented fragments for reusable content in templates.
- Created index.html, login.html, and registration.html templates with structured layouts.
- Added Croogla4F font and updated logo images.
- Implemented JavaScript for theme toggling and form validation.
</commit_message>
<xml_diff>
--- a/docs/E-Cycle_Analisi.docx
+++ b/docs/E-Cycle_Analisi.docx
@@ -1247,15 +1247,7 @@
         <w:t>,</w:t>
       </w:r>
       <w:r>
-        <w:t xml:space="preserve"> con cui il bene viene ceduto intatto a un altro soggetto, che poi </w:t>
-      </w:r>
-      <w:proofErr w:type="gramStart"/>
-      <w:r>
-        <w:t>né</w:t>
-      </w:r>
-      <w:proofErr w:type="gramEnd"/>
-      <w:r>
-        <w:t xml:space="preserve"> farà ciò che desidera.</w:t>
+        <w:t xml:space="preserve"> con cui il bene viene ceduto intatto a un altro soggetto, che poi né farà ciò che desidera.</w:t>
       </w:r>
     </w:p>
     <w:p>
@@ -2008,27 +2000,99 @@
           <w:ilvl w:val="0"/>
           <w:numId w:val="19"/>
         </w:numPr>
-      </w:pPr>
-      <w:r>
-        <w:t>u</w:t>
-      </w:r>
-      <w:r>
-        <w:t>tente, caratterizzat</w:t>
+        <w:rPr>
+          <w:i/>
+          <w:iCs/>
+        </w:rPr>
+      </w:pPr>
+      <w:r>
+        <w:rPr>
+          <w:i/>
+          <w:iCs/>
+        </w:rPr>
+        <w:t>user</w:t>
+      </w:r>
+      <w:r>
+        <w:t>, caratterizzat</w:t>
       </w:r>
       <w:r>
         <w:t>a</w:t>
       </w:r>
       <w:r>
-        <w:t xml:space="preserve"> da username, nome, cognome, </w:t>
-      </w:r>
-      <w:r>
-        <w:t>e-mail</w:t>
-      </w:r>
-      <w:r>
+        <w:t xml:space="preserve"> da </w:t>
+      </w:r>
+      <w:r>
+        <w:rPr>
+          <w:i/>
+          <w:iCs/>
+        </w:rPr>
+        <w:t xml:space="preserve">username, </w:t>
+      </w:r>
+      <w:r>
+        <w:rPr>
+          <w:i/>
+          <w:iCs/>
+        </w:rPr>
+        <w:t>name</w:t>
+      </w:r>
+      <w:r>
+        <w:rPr>
+          <w:i/>
+          <w:iCs/>
+        </w:rPr>
+        <w:t xml:space="preserve">, </w:t>
+      </w:r>
+      <w:r>
+        <w:rPr>
+          <w:i/>
+          <w:iCs/>
+        </w:rPr>
+        <w:t>surname</w:t>
+      </w:r>
+      <w:r>
+        <w:rPr>
+          <w:i/>
+          <w:iCs/>
+        </w:rPr>
+        <w:t xml:space="preserve">, </w:t>
+      </w:r>
+      <w:r>
+        <w:rPr>
+          <w:i/>
+          <w:iCs/>
+        </w:rPr>
+        <w:t>email</w:t>
+      </w:r>
+      <w:r>
+        <w:rPr>
+          <w:i/>
+          <w:iCs/>
+        </w:rPr>
         <w:t>, password</w:t>
       </w:r>
       <w:r>
-        <w:t>, indirizzo e ID;</w:t>
+        <w:rPr>
+          <w:i/>
+          <w:iCs/>
+        </w:rPr>
+        <w:t xml:space="preserve">, </w:t>
+      </w:r>
+      <w:r>
+        <w:rPr>
+          <w:i/>
+          <w:iCs/>
+        </w:rPr>
+        <w:t xml:space="preserve">address </w:t>
+      </w:r>
+      <w:r>
+        <w:t>e</w:t>
+      </w:r>
+      <w:r>
+        <w:rPr>
+          <w:i/>
+          <w:iCs/>
+        </w:rPr>
+        <w:t xml:space="preserve"> ID;</w:t>
       </w:r>
     </w:p>
     <w:p>
@@ -2038,14 +2102,71 @@
           <w:ilvl w:val="0"/>
           <w:numId w:val="19"/>
         </w:numPr>
-      </w:pPr>
-      <w:r>
-        <w:t xml:space="preserve">richiesta, caratterizzata da timestamp di creazione, timestamp di cancellazione e </w:t>
-      </w:r>
-      <w:r>
+        <w:rPr>
+          <w:i/>
+          <w:iCs/>
+        </w:rPr>
+      </w:pPr>
+      <w:r>
+        <w:rPr>
+          <w:i/>
+          <w:iCs/>
+        </w:rPr>
+        <w:t>request</w:t>
+      </w:r>
+      <w:r>
+        <w:t>, caratterizzata da</w:t>
+      </w:r>
+      <w:r>
+        <w:rPr>
+          <w:i/>
+          <w:iCs/>
+        </w:rPr>
+        <w:t xml:space="preserve"> ts_creation</w:t>
+      </w:r>
+      <w:r>
+        <w:rPr>
+          <w:i/>
+          <w:iCs/>
+        </w:rPr>
+        <w:t xml:space="preserve">, </w:t>
+      </w:r>
+      <w:r>
+        <w:rPr>
+          <w:i/>
+          <w:iCs/>
+        </w:rPr>
+        <w:t>ts_deletion</w:t>
+      </w:r>
+      <w:r>
+        <w:rPr>
+          <w:i/>
+          <w:iCs/>
+        </w:rPr>
+        <w:t xml:space="preserve"> </w:t>
+      </w:r>
+      <w:r>
+        <w:t>e</w:t>
+      </w:r>
+      <w:r>
+        <w:rPr>
+          <w:i/>
+          <w:iCs/>
+        </w:rPr>
+        <w:t xml:space="preserve"> </w:t>
+      </w:r>
+      <w:r>
+        <w:rPr>
+          <w:i/>
+          <w:iCs/>
+        </w:rPr>
         <w:t>ID</w:t>
       </w:r>
       <w:r>
+        <w:rPr>
+          <w:i/>
+          <w:iCs/>
+        </w:rPr>
         <w:t>;</w:t>
       </w:r>
     </w:p>
@@ -2056,9 +2177,68 @@
           <w:ilvl w:val="0"/>
           <w:numId w:val="19"/>
         </w:numPr>
-      </w:pPr>
-      <w:r>
-        <w:t>offerta, caratterizzata da timestamp di creazione, data di scadenza e ID;</w:t>
+        <w:rPr>
+          <w:i/>
+          <w:iCs/>
+        </w:rPr>
+      </w:pPr>
+      <w:r>
+        <w:rPr>
+          <w:i/>
+          <w:iCs/>
+        </w:rPr>
+        <w:t>offer</w:t>
+      </w:r>
+      <w:r>
+        <w:t>,</w:t>
+      </w:r>
+      <w:r>
+        <w:rPr>
+          <w:i/>
+          <w:iCs/>
+        </w:rPr>
+        <w:t xml:space="preserve"> </w:t>
+      </w:r>
+      <w:r>
+        <w:t>caratterizzata da</w:t>
+      </w:r>
+      <w:r>
+        <w:rPr>
+          <w:i/>
+          <w:iCs/>
+        </w:rPr>
+        <w:t xml:space="preserve"> </w:t>
+      </w:r>
+      <w:r>
+        <w:rPr>
+          <w:i/>
+          <w:iCs/>
+        </w:rPr>
+        <w:t>ts_creation</w:t>
+      </w:r>
+      <w:r>
+        <w:rPr>
+          <w:i/>
+          <w:iCs/>
+        </w:rPr>
+        <w:t xml:space="preserve">, </w:t>
+      </w:r>
+      <w:r>
+        <w:rPr>
+          <w:i/>
+          <w:iCs/>
+        </w:rPr>
+        <w:t xml:space="preserve">expiration </w:t>
+      </w:r>
+      <w:r>
+        <w:t>e</w:t>
+      </w:r>
+      <w:r>
+        <w:rPr>
+          <w:i/>
+          <w:iCs/>
+        </w:rPr>
+        <w:t xml:space="preserve"> ID;</w:t>
       </w:r>
     </w:p>
     <w:p>
@@ -2068,15 +2248,133 @@
           <w:ilvl w:val="0"/>
           <w:numId w:val="19"/>
         </w:numPr>
-      </w:pPr>
-      <w:r>
-        <w:t>caratteristiche (degli asset), caratterizzat</w:t>
-      </w:r>
-      <w:r>
+        <w:rPr>
+          <w:lang w:val="en-GB"/>
+        </w:rPr>
+      </w:pPr>
+      <w:r>
+        <w:rPr>
+          <w:i/>
+          <w:iCs/>
+          <w:lang w:val="en-GB"/>
+        </w:rPr>
+        <w:t>cha</w:t>
+      </w:r>
+      <w:r>
+        <w:rPr>
+          <w:i/>
+          <w:iCs/>
+          <w:lang w:val="en-GB"/>
+        </w:rPr>
+        <w:t xml:space="preserve">racteristics </w:t>
+      </w:r>
+      <w:r>
+        <w:rPr>
+          <w:lang w:val="en-GB"/>
+        </w:rPr>
+        <w:t>(degli asset), caratterizzat</w:t>
+      </w:r>
+      <w:r>
+        <w:rPr>
+          <w:lang w:val="en-GB"/>
+        </w:rPr>
         <w:t>a</w:t>
       </w:r>
       <w:r>
-        <w:t xml:space="preserve"> da colore principale, funzione, stato qualitativo, anno di produzione e ID;</w:t>
+        <w:rPr>
+          <w:lang w:val="en-GB"/>
+        </w:rPr>
+        <w:t xml:space="preserve"> da</w:t>
+      </w:r>
+      <w:r>
+        <w:rPr>
+          <w:i/>
+          <w:iCs/>
+          <w:lang w:val="en-GB"/>
+        </w:rPr>
+        <w:t xml:space="preserve"> </w:t>
+      </w:r>
+      <w:r>
+        <w:rPr>
+          <w:i/>
+          <w:iCs/>
+          <w:lang w:val="en-GB"/>
+        </w:rPr>
+        <w:t>main_color</w:t>
+      </w:r>
+      <w:r>
+        <w:rPr>
+          <w:i/>
+          <w:iCs/>
+          <w:lang w:val="en-GB"/>
+        </w:rPr>
+        <w:t xml:space="preserve">, </w:t>
+      </w:r>
+      <w:r>
+        <w:rPr>
+          <w:i/>
+          <w:iCs/>
+          <w:lang w:val="en-GB"/>
+        </w:rPr>
+        <w:t>function</w:t>
+      </w:r>
+      <w:r>
+        <w:rPr>
+          <w:i/>
+          <w:iCs/>
+          <w:lang w:val="en-GB"/>
+        </w:rPr>
+        <w:t xml:space="preserve">, </w:t>
+      </w:r>
+      <w:r>
+        <w:rPr>
+          <w:i/>
+          <w:iCs/>
+          <w:lang w:val="en-GB"/>
+        </w:rPr>
+        <w:t>quality</w:t>
+      </w:r>
+      <w:r>
+        <w:rPr>
+          <w:i/>
+          <w:iCs/>
+          <w:lang w:val="en-GB"/>
+        </w:rPr>
+        <w:t xml:space="preserve">, </w:t>
+      </w:r>
+      <w:r>
+        <w:rPr>
+          <w:i/>
+          <w:iCs/>
+          <w:lang w:val="en-GB"/>
+        </w:rPr>
+        <w:t>prod_year</w:t>
+      </w:r>
+      <w:r>
+        <w:rPr>
+          <w:lang w:val="en-GB"/>
+        </w:rPr>
+        <w:t xml:space="preserve"> </w:t>
+      </w:r>
+      <w:r>
+        <w:rPr>
+          <w:lang w:val="en-GB"/>
+        </w:rPr>
+        <w:t xml:space="preserve">e </w:t>
+      </w:r>
+      <w:r>
+        <w:rPr>
+          <w:i/>
+          <w:iCs/>
+          <w:lang w:val="en-GB"/>
+        </w:rPr>
+        <w:t>ID</w:t>
+      </w:r>
+      <w:r>
+        <w:rPr>
+          <w:lang w:val="en-GB"/>
+        </w:rPr>
+        <w:t>;</w:t>
       </w:r>
     </w:p>
     <w:p>
@@ -2088,16 +2386,63 @@
         </w:numPr>
       </w:pPr>
       <w:r>
-        <w:t>modello</w:t>
-      </w:r>
-      <w:r>
-        <w:t>, marca, categoria e natura, ciascun</w:t>
+        <w:rPr>
+          <w:i/>
+          <w:iCs/>
+        </w:rPr>
+        <w:t>model</w:t>
+      </w:r>
+      <w:r>
+        <w:t xml:space="preserve">, </w:t>
+      </w:r>
+      <w:r>
+        <w:rPr>
+          <w:i/>
+          <w:iCs/>
+        </w:rPr>
+        <w:t>brand</w:t>
+      </w:r>
+      <w:r>
+        <w:t xml:space="preserve">, </w:t>
+      </w:r>
+      <w:r>
+        <w:rPr>
+          <w:i/>
+          <w:iCs/>
+        </w:rPr>
+        <w:t>category</w:t>
+      </w:r>
+      <w:r>
+        <w:t xml:space="preserve"> </w:t>
+      </w:r>
+      <w:r>
+        <w:t xml:space="preserve">e </w:t>
+      </w:r>
+      <w:r>
+        <w:rPr>
+          <w:i/>
+          <w:iCs/>
+        </w:rPr>
+        <w:t>nature</w:t>
+      </w:r>
+      <w:r>
+        <w:t>, ciascun</w:t>
       </w:r>
       <w:r>
         <w:t>a</w:t>
       </w:r>
       <w:r>
-        <w:t xml:space="preserve"> delle quali caratterizzate da un ID;</w:t>
+        <w:t xml:space="preserve"> delle quali caratterizzate da un </w:t>
+      </w:r>
+      <w:r>
+        <w:rPr>
+          <w:i/>
+          <w:iCs/>
+        </w:rPr>
+        <w:t>ID</w:t>
+      </w:r>
+      <w:r>
+        <w:t>;</w:t>
       </w:r>
     </w:p>
     <w:p>
@@ -2115,7 +2460,40 @@
         <w:t>a</w:t>
       </w:r>
       <w:r>
-        <w:t xml:space="preserve"> da prezzo, percorso della foto che lo ritrae e ID;</w:t>
+        <w:t xml:space="preserve"> da </w:t>
+      </w:r>
+      <w:r>
+        <w:rPr>
+          <w:i/>
+          <w:iCs/>
+        </w:rPr>
+        <w:t>price</w:t>
+      </w:r>
+      <w:r>
+        <w:t xml:space="preserve">, </w:t>
+      </w:r>
+      <w:r>
+        <w:rPr>
+          <w:i/>
+          <w:iCs/>
+        </w:rPr>
+        <w:t>picture_path</w:t>
+      </w:r>
+      <w:r>
+        <w:t xml:space="preserve"> </w:t>
+      </w:r>
+      <w:r>
+        <w:t xml:space="preserve">e </w:t>
+      </w:r>
+      <w:r>
+        <w:rPr>
+          <w:i/>
+          <w:iCs/>
+        </w:rPr>
+        <w:t>ID</w:t>
+      </w:r>
+      <w:r>
+        <w:t>;</w:t>
       </w:r>
     </w:p>
     <w:p>
@@ -2125,18 +2503,145 @@
           <w:ilvl w:val="0"/>
           <w:numId w:val="19"/>
         </w:numPr>
-      </w:pPr>
-      <w:r>
-        <w:t>e trattazione, caratterizzata</w:t>
-      </w:r>
-      <w:r>
-        <w:t xml:space="preserve"> da timestamp di creazione, timestamp di update, timestamp di chiusura, esito (</w:t>
-      </w:r>
-      <w:r>
-        <w:t>accettato/rifiutato)</w:t>
-      </w:r>
-      <w:r>
-        <w:t xml:space="preserve"> e ID.</w:t>
+        <w:rPr>
+          <w:lang w:val="en-GB"/>
+        </w:rPr>
+      </w:pPr>
+      <w:r>
+        <w:rPr>
+          <w:lang w:val="en-GB"/>
+        </w:rPr>
+        <w:t xml:space="preserve">e </w:t>
+      </w:r>
+      <w:r>
+        <w:rPr>
+          <w:i/>
+          <w:iCs/>
+          <w:lang w:val="en-GB"/>
+        </w:rPr>
+        <w:t>negotiation</w:t>
+      </w:r>
+      <w:r>
+        <w:rPr>
+          <w:lang w:val="en-GB"/>
+        </w:rPr>
+        <w:t>, caratterizzata</w:t>
+      </w:r>
+      <w:r>
+        <w:rPr>
+          <w:lang w:val="en-GB"/>
+        </w:rPr>
+        <w:t xml:space="preserve"> da </w:t>
+      </w:r>
+      <w:r>
+        <w:rPr>
+          <w:i/>
+          <w:iCs/>
+          <w:lang w:val="en-GB"/>
+        </w:rPr>
+        <w:t>ts_creation</w:t>
+      </w:r>
+      <w:r>
+        <w:rPr>
+          <w:lang w:val="en-GB"/>
+        </w:rPr>
+        <w:t xml:space="preserve">, </w:t>
+      </w:r>
+      <w:r>
+        <w:rPr>
+          <w:i/>
+          <w:iCs/>
+          <w:lang w:val="en-GB"/>
+        </w:rPr>
+        <w:t>ts_update</w:t>
+      </w:r>
+      <w:r>
+        <w:rPr>
+          <w:lang w:val="en-GB"/>
+        </w:rPr>
+        <w:t xml:space="preserve">, </w:t>
+      </w:r>
+      <w:r>
+        <w:rPr>
+          <w:i/>
+          <w:iCs/>
+          <w:lang w:val="en-GB"/>
+        </w:rPr>
+        <w:t>ts_closure</w:t>
+      </w:r>
+      <w:r>
+        <w:rPr>
+          <w:lang w:val="en-GB"/>
+        </w:rPr>
+        <w:t xml:space="preserve">, </w:t>
+      </w:r>
+      <w:r>
+        <w:rPr>
+          <w:i/>
+          <w:iCs/>
+          <w:lang w:val="en-GB"/>
+        </w:rPr>
+        <w:t>closure</w:t>
+      </w:r>
+      <w:r>
+        <w:rPr>
+          <w:lang w:val="en-GB"/>
+        </w:rPr>
+        <w:t xml:space="preserve"> </w:t>
+      </w:r>
+      <w:r>
+        <w:rPr>
+          <w:lang w:val="en-GB"/>
+        </w:rPr>
+        <w:t>(</w:t>
+      </w:r>
+      <w:r>
+        <w:rPr>
+          <w:i/>
+          <w:iCs/>
+          <w:lang w:val="en-GB"/>
+        </w:rPr>
+        <w:t>Accepted</w:t>
+      </w:r>
+      <w:r>
+        <w:rPr>
+          <w:lang w:val="en-GB"/>
+        </w:rPr>
+        <w:t>/</w:t>
+      </w:r>
+      <w:r>
+        <w:rPr>
+          <w:i/>
+          <w:iCs/>
+          <w:lang w:val="en-GB"/>
+        </w:rPr>
+        <w:t>Refused</w:t>
+      </w:r>
+      <w:r>
+        <w:rPr>
+          <w:lang w:val="en-GB"/>
+        </w:rPr>
+        <w:t>)</w:t>
+      </w:r>
+      <w:r>
+        <w:rPr>
+          <w:lang w:val="en-GB"/>
+        </w:rPr>
+        <w:t xml:space="preserve"> e </w:t>
+      </w:r>
+      <w:r>
+        <w:rPr>
+          <w:i/>
+          <w:iCs/>
+          <w:lang w:val="en-GB"/>
+        </w:rPr>
+        <w:t>ID</w:t>
+      </w:r>
+      <w:r>
+        <w:rPr>
+          <w:lang w:val="en-GB"/>
+        </w:rPr>
+        <w:t>.</w:t>
       </w:r>
     </w:p>
     <w:p>
@@ -2166,7 +2671,27 @@
         </w:numPr>
       </w:pPr>
       <w:r>
-        <w:t xml:space="preserve">tra utente e richiesta, di tipo n:1, con vincoli </w:t>
+        <w:t xml:space="preserve">tra </w:t>
+      </w:r>
+      <w:r>
+        <w:rPr>
+          <w:i/>
+          <w:iCs/>
+        </w:rPr>
+        <w:t>user</w:t>
+      </w:r>
+      <w:r>
+        <w:t xml:space="preserve"> e </w:t>
+      </w:r>
+      <w:r>
+        <w:rPr>
+          <w:i/>
+          <w:iCs/>
+        </w:rPr>
+        <w:t>request</w:t>
+      </w:r>
+      <w:r>
+        <w:t xml:space="preserve">, di tipo n:1, con vincoli </w:t>
       </w:r>
       <w:r>
         <w:t xml:space="preserve">di cardinalità </w:t>
@@ -2184,10 +2709,30 @@
         </w:numPr>
       </w:pPr>
       <w:r>
-        <w:t xml:space="preserve">tra utente </w:t>
-      </w:r>
-      <w:r>
-        <w:t xml:space="preserve">e offerta, di tipo n:1, </w:t>
+        <w:t xml:space="preserve">tra </w:t>
+      </w:r>
+      <w:r>
+        <w:rPr>
+          <w:i/>
+          <w:iCs/>
+        </w:rPr>
+        <w:t>user</w:t>
+      </w:r>
+      <w:r>
+        <w:t xml:space="preserve"> </w:t>
+      </w:r>
+      <w:r>
+        <w:t xml:space="preserve">e </w:t>
+      </w:r>
+      <w:r>
+        <w:rPr>
+          <w:i/>
+          <w:iCs/>
+        </w:rPr>
+        <w:t>offer</w:t>
+      </w:r>
+      <w:r>
+        <w:t xml:space="preserve">, di tipo n:1, </w:t>
       </w:r>
       <w:r>
         <w:t>con vincoli di cardinalità rispettivamente di “(0, n)” e “(1, 1)”;</w:t>
@@ -2202,15 +2747,27 @@
         </w:numPr>
       </w:pPr>
       <w:r>
-        <w:t xml:space="preserve">tra richiesta e caratteristiche, di tipo </w:t>
-      </w:r>
-      <w:proofErr w:type="gramStart"/>
-      <w:r>
-        <w:t>n:n</w:t>
-      </w:r>
-      <w:proofErr w:type="gramEnd"/>
-      <w:r>
-        <w:t>, con vincoli di cardinalità rispettivamente di “(1, n)” e “(0, n)”;</w:t>
+        <w:t xml:space="preserve">tra </w:t>
+      </w:r>
+      <w:r>
+        <w:rPr>
+          <w:i/>
+          <w:iCs/>
+        </w:rPr>
+        <w:t>request</w:t>
+      </w:r>
+      <w:r>
+        <w:t xml:space="preserve"> e </w:t>
+      </w:r>
+      <w:r>
+        <w:rPr>
+          <w:i/>
+          <w:iCs/>
+        </w:rPr>
+        <w:t>characteristics</w:t>
+      </w:r>
+      <w:r>
+        <w:t>, di tipo n:n, con vincoli di cardinalità rispettivamente di “(1, n)” e “(0, n)”;</w:t>
       </w:r>
     </w:p>
     <w:p>
@@ -2225,7 +2782,24 @@
         <w:t xml:space="preserve">tra </w:t>
       </w:r>
       <w:r>
-        <w:t>offerta e asset, di tipo n:1, con vincoli di cardinalità rispettivamente di “(1, n)” e “(1, 1)”;</w:t>
+        <w:rPr>
+          <w:i/>
+          <w:iCs/>
+        </w:rPr>
+        <w:t>offer</w:t>
+      </w:r>
+      <w:r>
+        <w:t xml:space="preserve"> e </w:t>
+      </w:r>
+      <w:r>
+        <w:rPr>
+          <w:i/>
+          <w:iCs/>
+        </w:rPr>
+        <w:t>asset</w:t>
+      </w:r>
+      <w:r>
+        <w:t>, di tipo n:1, con vincoli di cardinalità rispettivamente di “(1, n)” e “(1, 1)”;</w:t>
       </w:r>
     </w:p>
     <w:p>
@@ -2237,15 +2811,30 @@
         </w:numPr>
       </w:pPr>
       <w:r>
-        <w:t xml:space="preserve">tra asset e caratteristiche, di tipo </w:t>
-      </w:r>
-      <w:proofErr w:type="gramStart"/>
-      <w:r>
-        <w:t>1:n</w:t>
-      </w:r>
-      <w:proofErr w:type="gramEnd"/>
-      <w:r>
-        <w:t>, con vincoli di cardinalità rispettivamente di “(1, 1)” e “(0, n)”;</w:t>
+        <w:t xml:space="preserve">tra </w:t>
+      </w:r>
+      <w:r>
+        <w:rPr>
+          <w:i/>
+          <w:iCs/>
+        </w:rPr>
+        <w:t>asset</w:t>
+      </w:r>
+      <w:r>
+        <w:t xml:space="preserve"> e </w:t>
+      </w:r>
+      <w:r>
+        <w:rPr>
+          <w:i/>
+          <w:iCs/>
+        </w:rPr>
+        <w:t>characteristics</w:t>
+      </w:r>
+      <w:r>
+        <w:t xml:space="preserve">, di tipo </w:t>
+      </w:r>
+      <w:r>
+        <w:t>1:n, con vincoli di cardinalità rispettivamente di “(1, 1)” e “(0, n)”;</w:t>
       </w:r>
     </w:p>
     <w:p>
@@ -2257,7 +2846,27 @@
         </w:numPr>
       </w:pPr>
       <w:r>
-        <w:t>tra richiesta e trattazione, di tipo n:1, con vincoli di cardinalità rispettivamente di “(0, n)” e “(</w:t>
+        <w:t xml:space="preserve">tra </w:t>
+      </w:r>
+      <w:r>
+        <w:rPr>
+          <w:i/>
+          <w:iCs/>
+        </w:rPr>
+        <w:t>request</w:t>
+      </w:r>
+      <w:r>
+        <w:t xml:space="preserve"> e </w:t>
+      </w:r>
+      <w:r>
+        <w:rPr>
+          <w:i/>
+          <w:iCs/>
+        </w:rPr>
+        <w:t>negotiation</w:t>
+      </w:r>
+      <w:r>
+        <w:t>, di tipo n:1, con vincoli di cardinalità rispettivamente di “(0, n)” e “(</w:t>
       </w:r>
       <w:r>
         <w:t>0</w:t>
@@ -2275,7 +2884,27 @@
         </w:numPr>
       </w:pPr>
       <w:r>
-        <w:t>tra asset e trattazione, di tipo n:1, con vincoli di cardinalità rispettivamente di “(0, n)” e “(</w:t>
+        <w:t xml:space="preserve">tra </w:t>
+      </w:r>
+      <w:r>
+        <w:rPr>
+          <w:i/>
+          <w:iCs/>
+        </w:rPr>
+        <w:t>asset</w:t>
+      </w:r>
+      <w:r>
+        <w:t xml:space="preserve"> e </w:t>
+      </w:r>
+      <w:r>
+        <w:rPr>
+          <w:i/>
+          <w:iCs/>
+        </w:rPr>
+        <w:t>negotiation</w:t>
+      </w:r>
+      <w:r>
+        <w:t>, di tipo n:1, con vincoli di cardinalità rispettivamente di “(0, n)” e “(</w:t>
       </w:r>
       <w:r>
         <w:t>0</w:t>
@@ -2293,7 +2922,27 @@
         </w:numPr>
       </w:pPr>
       <w:r>
-        <w:t xml:space="preserve">tra modello e caratteristiche, di tipo </w:t>
+        <w:t xml:space="preserve">tra </w:t>
+      </w:r>
+      <w:r>
+        <w:rPr>
+          <w:i/>
+          <w:iCs/>
+        </w:rPr>
+        <w:t>model</w:t>
+      </w:r>
+      <w:r>
+        <w:t xml:space="preserve"> e </w:t>
+      </w:r>
+      <w:r>
+        <w:rPr>
+          <w:i/>
+          <w:iCs/>
+        </w:rPr>
+        <w:t>characteristics</w:t>
+      </w:r>
+      <w:r>
+        <w:t xml:space="preserve">, di tipo </w:t>
       </w:r>
       <w:r>
         <w:t>n:1, con vincoli di cardinalità rispettivamente di “(1, n)” e “(1, 1)”;</w:t>
@@ -2308,7 +2957,27 @@
         </w:numPr>
       </w:pPr>
       <w:r>
-        <w:t>tra marca e modello, di tipo n:1, con vincoli di cardinalità rispettivamente di “(1, n)” e “(1, 1)”;</w:t>
+        <w:t xml:space="preserve">tra </w:t>
+      </w:r>
+      <w:r>
+        <w:rPr>
+          <w:i/>
+          <w:iCs/>
+        </w:rPr>
+        <w:t>brand</w:t>
+      </w:r>
+      <w:r>
+        <w:t xml:space="preserve"> e </w:t>
+      </w:r>
+      <w:r>
+        <w:rPr>
+          <w:i/>
+          <w:iCs/>
+        </w:rPr>
+        <w:t>model</w:t>
+      </w:r>
+      <w:r>
+        <w:t>, di tipo n:1, con vincoli di cardinalità rispettivamente di “(1, n)” e “(1, 1)”;</w:t>
       </w:r>
     </w:p>
     <w:p>
@@ -2320,8 +2989,27 @@
         </w:numPr>
       </w:pPr>
       <w:r>
-        <w:lastRenderedPageBreak/>
-        <w:t>tra categoria e caratteristiche, di tipo n:1, con vincoli di cardinalità rispettivamente di “(1, n)” e “(1, 1)”;</w:t>
+        <w:t xml:space="preserve">tra </w:t>
+      </w:r>
+      <w:r>
+        <w:rPr>
+          <w:i/>
+          <w:iCs/>
+        </w:rPr>
+        <w:t>category</w:t>
+      </w:r>
+      <w:r>
+        <w:t xml:space="preserve"> e </w:t>
+      </w:r>
+      <w:r>
+        <w:rPr>
+          <w:i/>
+          <w:iCs/>
+        </w:rPr>
+        <w:t>characteristics</w:t>
+      </w:r>
+      <w:r>
+        <w:t>, di tipo n:1, con vincoli di cardinalità rispettivamente di “(1, n)” e “(1, 1)”;</w:t>
       </w:r>
     </w:p>
     <w:p>
@@ -2333,21 +3021,100 @@
         </w:numPr>
       </w:pPr>
       <w:r>
-        <w:t>e tra natura e caratteristiche, di tipo n:1, con vincoli di cardinalità rispettivamente di “(1, n)” e “(1, 1)”.</w:t>
-      </w:r>
-    </w:p>
-    <w:p>
-      <w:r>
-        <w:t xml:space="preserve">Per ragioni funzionali e di semantica una delle relazioni, quella tra richiesta e caratteristiche, è inoltre caratterizzata </w:t>
-      </w:r>
-      <w:r>
-        <w:t xml:space="preserve">da prezzo massimo (che indica quanto l’utente richiedente è disposto a pagare </w:t>
-      </w:r>
-      <w:r>
-        <w:t>per un asset avente le caratteristiche considerate)</w:t>
-      </w:r>
-      <w:r>
-        <w:t xml:space="preserve"> e un ID.</w:t>
+        <w:lastRenderedPageBreak/>
+        <w:t xml:space="preserve">e tra </w:t>
+      </w:r>
+      <w:r>
+        <w:rPr>
+          <w:i/>
+          <w:iCs/>
+        </w:rPr>
+        <w:t>nature</w:t>
+      </w:r>
+      <w:r>
+        <w:t xml:space="preserve"> e </w:t>
+      </w:r>
+      <w:r>
+        <w:rPr>
+          <w:i/>
+          <w:iCs/>
+        </w:rPr>
+        <w:t>characteristics</w:t>
+      </w:r>
+      <w:r>
+        <w:t>, di tipo n:1, con vincoli di cardinalità rispettivamente di “(1, n)” e “(1, 1)”.</w:t>
+      </w:r>
+    </w:p>
+    <w:p>
+      <w:r>
+        <w:t xml:space="preserve">Per ragioni funzionali e di semantica </w:t>
+      </w:r>
+      <w:r>
+        <w:t>la</w:t>
+      </w:r>
+      <w:r>
+        <w:t xml:space="preserve"> relazion</w:t>
+      </w:r>
+      <w:r>
+        <w:t>e</w:t>
+      </w:r>
+      <w:r>
+        <w:t xml:space="preserve"> tra </w:t>
+      </w:r>
+      <w:r>
+        <w:rPr>
+          <w:i/>
+          <w:iCs/>
+        </w:rPr>
+        <w:t>requests</w:t>
+      </w:r>
+      <w:r>
+        <w:t xml:space="preserve"> e </w:t>
+      </w:r>
+      <w:r>
+        <w:rPr>
+          <w:i/>
+          <w:iCs/>
+        </w:rPr>
+        <w:t>characteristics</w:t>
+      </w:r>
+      <w:r>
+        <w:t xml:space="preserve"> è inoltre caratterizzata </w:t>
+      </w:r>
+      <w:r>
+        <w:t xml:space="preserve">da </w:t>
+      </w:r>
+      <w:r>
+        <w:rPr>
+          <w:i/>
+          <w:iCs/>
+        </w:rPr>
+        <w:t>max_price</w:t>
+      </w:r>
+      <w:r>
+        <w:t xml:space="preserve"> (che indica quanto l’utente richiedente è disposto a pagare </w:t>
+      </w:r>
+      <w:r>
+        <w:t xml:space="preserve">per un asset avente le caratteristiche </w:t>
+      </w:r>
+      <w:r>
+        <w:t>desiderate</w:t>
+      </w:r>
+      <w:r>
+        <w:t>)</w:t>
+      </w:r>
+      <w:r>
+        <w:t xml:space="preserve"> e un </w:t>
+      </w:r>
+      <w:r>
+        <w:rPr>
+          <w:i/>
+          <w:iCs/>
+        </w:rPr>
+        <w:t>ID</w:t>
+      </w:r>
+      <w:r>
+        <w:t>.</w:t>
       </w:r>
     </w:p>
     <w:p>
@@ -2363,14 +3130,11 @@
         <w:jc w:val="center"/>
       </w:pPr>
       <w:r>
-        <w:rPr>
-          <w:noProof/>
-        </w:rPr>
         <w:drawing>
-          <wp:inline distT="0" distB="0" distL="0" distR="0" wp14:anchorId="7DCDA39E" wp14:editId="00DC44F2">
-            <wp:extent cx="4524375" cy="3933830"/>
-            <wp:effectExtent l="0" t="0" r="0" b="9525"/>
-            <wp:docPr id="1631556186" name="Picture 2" descr="A graph paper with text and words&#10;&#10;AI-generated content may be incorrect."/>
+          <wp:inline distT="0" distB="0" distL="0" distR="0" wp14:anchorId="0253852E" wp14:editId="09D574B6">
+            <wp:extent cx="4685353" cy="3705308"/>
+            <wp:effectExtent l="0" t="0" r="1270" b="0"/>
+            <wp:docPr id="1038814955" name="Picture 1" descr="A diagram of a diagram&#10;&#10;AI-generated content may be incorrect."/>
             <wp:cNvGraphicFramePr>
               <a:graphicFrameLocks xmlns:a="http://schemas.openxmlformats.org/drawingml/2006/main" noChangeAspect="1"/>
             </wp:cNvGraphicFramePr>
@@ -2378,36 +3142,23 @@
               <a:graphicData uri="http://schemas.openxmlformats.org/drawingml/2006/picture">
                 <pic:pic xmlns:pic="http://schemas.openxmlformats.org/drawingml/2006/picture">
                   <pic:nvPicPr>
-                    <pic:cNvPr id="1631556186" name="Picture 2" descr="A graph paper with text and words&#10;&#10;AI-generated content may be incorrect."/>
-                    <pic:cNvPicPr>
-                      <a:picLocks noChangeAspect="1" noChangeArrowheads="1"/>
-                    </pic:cNvPicPr>
+                    <pic:cNvPr id="1038814955" name="Picture 1" descr="A diagram of a diagram&#10;&#10;AI-generated content may be incorrect."/>
+                    <pic:cNvPicPr/>
                   </pic:nvPicPr>
                   <pic:blipFill>
-                    <a:blip r:embed="rId8">
-                      <a:extLst>
-                        <a:ext uri="{28A0092B-C50C-407E-A947-70E740481C1C}">
-                          <a14:useLocalDpi xmlns:a14="http://schemas.microsoft.com/office/drawing/2010/main" val="0"/>
-                        </a:ext>
-                      </a:extLst>
-                    </a:blip>
-                    <a:srcRect/>
+                    <a:blip r:embed="rId8"/>
                     <a:stretch>
                       <a:fillRect/>
                     </a:stretch>
                   </pic:blipFill>
-                  <pic:spPr bwMode="auto">
+                  <pic:spPr>
                     <a:xfrm>
                       <a:off x="0" y="0"/>
-                      <a:ext cx="4581129" cy="3983176"/>
+                      <a:ext cx="4700654" cy="3717409"/>
                     </a:xfrm>
                     <a:prstGeom prst="rect">
                       <a:avLst/>
                     </a:prstGeom>
-                    <a:noFill/>
-                    <a:ln>
-                      <a:noFill/>
-                    </a:ln>
                   </pic:spPr>
                 </pic:pic>
               </a:graphicData>
@@ -2481,14 +3232,11 @@
         <w:jc w:val="center"/>
       </w:pPr>
       <w:r>
-        <w:rPr>
-          <w:noProof/>
-        </w:rPr>
         <w:drawing>
-          <wp:inline distT="0" distB="0" distL="0" distR="0" wp14:anchorId="794BDB14" wp14:editId="31715C44">
-            <wp:extent cx="4362450" cy="3686674"/>
-            <wp:effectExtent l="0" t="0" r="0" b="9525"/>
-            <wp:docPr id="1921338284" name="Picture 1" descr="A diagram on a graph paper&#10;&#10;AI-generated content may be incorrect."/>
+          <wp:inline distT="0" distB="0" distL="0" distR="0" wp14:anchorId="72B5D895" wp14:editId="69EA1908">
+            <wp:extent cx="4625986" cy="3427012"/>
+            <wp:effectExtent l="0" t="0" r="3175" b="2540"/>
+            <wp:docPr id="2041290003" name="Picture 1" descr="A diagram of a diagram&#10;&#10;AI-generated content may be incorrect."/>
             <wp:cNvGraphicFramePr>
               <a:graphicFrameLocks xmlns:a="http://schemas.openxmlformats.org/drawingml/2006/main" noChangeAspect="1"/>
             </wp:cNvGraphicFramePr>
@@ -2496,7 +3244,7 @@
               <a:graphicData uri="http://schemas.openxmlformats.org/drawingml/2006/picture">
                 <pic:pic xmlns:pic="http://schemas.openxmlformats.org/drawingml/2006/picture">
                   <pic:nvPicPr>
-                    <pic:cNvPr id="1921338284" name="Picture 1" descr="A diagram on a graph paper&#10;&#10;AI-generated content may be incorrect."/>
+                    <pic:cNvPr id="2041290003" name="Picture 1" descr="A diagram of a diagram&#10;&#10;AI-generated content may be incorrect."/>
                     <pic:cNvPicPr/>
                   </pic:nvPicPr>
                   <pic:blipFill>
@@ -2508,7 +3256,7 @@
                   <pic:spPr>
                     <a:xfrm>
                       <a:off x="0" y="0"/>
-                      <a:ext cx="4377875" cy="3699710"/>
+                      <a:ext cx="4653665" cy="3447517"/>
                     </a:xfrm>
                     <a:prstGeom prst="rect">
                       <a:avLst/>
@@ -2532,29 +3280,15 @@
       <w:bookmarkEnd w:id="14"/>
     </w:p>
     <w:p>
-      <w:r>
-        <w:t>Nella trasposizione del modello concettuale a</w:t>
-      </w:r>
-      <w:r>
-        <w:t xml:space="preserve"> modello logico, per facilitare l’eventuale ricerca di informazioni in fase di sviluppo, tutto è stat</w:t>
-      </w:r>
-      <w:r>
-        <w:t>o tradotto in inglese.</w:t>
-      </w:r>
-    </w:p>
-    <w:p>
       <w:pPr>
         <w:jc w:val="center"/>
       </w:pPr>
       <w:r>
-        <w:rPr>
-          <w:noProof/>
-        </w:rPr>
         <w:drawing>
-          <wp:inline distT="0" distB="0" distL="0" distR="0" wp14:anchorId="7BA1093B" wp14:editId="79B6D39B">
-            <wp:extent cx="3650037" cy="2934269"/>
-            <wp:effectExtent l="0" t="0" r="7620" b="0"/>
-            <wp:docPr id="1211404927" name="Picture 2" descr="A paper with writing on it&#10;&#10;AI-generated content may be incorrect."/>
+          <wp:inline distT="0" distB="0" distL="0" distR="0" wp14:anchorId="7499073B" wp14:editId="3DA97A32">
+            <wp:extent cx="4214274" cy="3454081"/>
+            <wp:effectExtent l="0" t="0" r="0" b="0"/>
+            <wp:docPr id="960423062" name="Picture 1" descr="A paper with writing on it&#10;&#10;AI-generated content may be incorrect."/>
             <wp:cNvGraphicFramePr>
               <a:graphicFrameLocks xmlns:a="http://schemas.openxmlformats.org/drawingml/2006/main" noChangeAspect="1"/>
             </wp:cNvGraphicFramePr>
@@ -2562,36 +3296,23 @@
               <a:graphicData uri="http://schemas.openxmlformats.org/drawingml/2006/picture">
                 <pic:pic xmlns:pic="http://schemas.openxmlformats.org/drawingml/2006/picture">
                   <pic:nvPicPr>
-                    <pic:cNvPr id="1211404927" name="Picture 2" descr="A paper with writing on it&#10;&#10;AI-generated content may be incorrect."/>
-                    <pic:cNvPicPr>
-                      <a:picLocks noChangeAspect="1" noChangeArrowheads="1"/>
-                    </pic:cNvPicPr>
+                    <pic:cNvPr id="960423062" name="Picture 1" descr="A paper with writing on it&#10;&#10;AI-generated content may be incorrect."/>
+                    <pic:cNvPicPr/>
                   </pic:nvPicPr>
                   <pic:blipFill>
-                    <a:blip r:embed="rId10" cstate="print">
-                      <a:extLst>
-                        <a:ext uri="{28A0092B-C50C-407E-A947-70E740481C1C}">
-                          <a14:useLocalDpi xmlns:a14="http://schemas.microsoft.com/office/drawing/2010/main" val="0"/>
-                        </a:ext>
-                      </a:extLst>
-                    </a:blip>
-                    <a:srcRect/>
+                    <a:blip r:embed="rId10"/>
                     <a:stretch>
                       <a:fillRect/>
                     </a:stretch>
                   </pic:blipFill>
-                  <pic:spPr bwMode="auto">
+                  <pic:spPr>
                     <a:xfrm>
                       <a:off x="0" y="0"/>
-                      <a:ext cx="3663811" cy="2945342"/>
+                      <a:ext cx="4222939" cy="3461183"/>
                     </a:xfrm>
                     <a:prstGeom prst="rect">
                       <a:avLst/>
                     </a:prstGeom>
-                    <a:noFill/>
-                    <a:ln>
-                      <a:noFill/>
-                    </a:ln>
                   </pic:spPr>
                 </pic:pic>
               </a:graphicData>

</xml_diff>

<commit_message>
Refactor database schema and update application dependencies
- Removed the `assets` and `offers` tables, introducing `sing_offers` and `interactions` tables instead.
- Updated foreign key constraints in the `characteristics`, `models`, and `negotiations` tables to use cascading updates.
- Modified the `characteristics` table structure, changing `quality` to an enum of strings and adding a `batch` column.
- Added new `Interaction`, `SingOffer`, and `SingRequest` model classes to represent new database entities.
- Updated the `pom.xml` to use Spring Boot version 3.4.5 and Java version 24.
- Added a new home page with user-specific content and horizontal card UI components.
- Introduced CSS styles for the home page and card components, enhancing the user interface.
- Removed the deprecated `Request` model class and adjusted related entities accordingly.
</commit_message>
<xml_diff>
--- a/docs/E-Cycle_Analisi.docx
+++ b/docs/E-Cycle_Analisi.docx
@@ -42,7 +42,7 @@
       <w:r>
         <w:fldChar w:fldCharType="separate"/>
       </w:r>
-      <w:hyperlink w:anchor="_Toc198157064" w:history="1">
+      <w:hyperlink w:anchor="_Toc198254761" w:history="1">
         <w:r>
           <w:rPr>
             <w:rStyle w:val="Hyperlink"/>
@@ -69,7 +69,7 @@
             <w:noProof/>
             <w:webHidden/>
           </w:rPr>
-          <w:instrText xml:space="preserve"> PAGEREF _Toc198157064 \h </w:instrText>
+          <w:instrText xml:space="preserve"> PAGEREF _Toc198254761 \h </w:instrText>
         </w:r>
         <w:r>
           <w:rPr>
@@ -113,7 +113,7 @@
           <w:lang w:eastAsia="it-IT"/>
         </w:rPr>
       </w:pPr>
-      <w:hyperlink w:anchor="_Toc198157065" w:history="1">
+      <w:hyperlink w:anchor="_Toc198254762" w:history="1">
         <w:r>
           <w:rPr>
             <w:rStyle w:val="Hyperlink"/>
@@ -140,7 +140,7 @@
             <w:noProof/>
             <w:webHidden/>
           </w:rPr>
-          <w:instrText xml:space="preserve"> PAGEREF _Toc198157065 \h </w:instrText>
+          <w:instrText xml:space="preserve"> PAGEREF _Toc198254762 \h </w:instrText>
         </w:r>
         <w:r>
           <w:rPr>
@@ -184,7 +184,7 @@
           <w:lang w:eastAsia="it-IT"/>
         </w:rPr>
       </w:pPr>
-      <w:hyperlink w:anchor="_Toc198157066" w:history="1">
+      <w:hyperlink w:anchor="_Toc198254763" w:history="1">
         <w:r>
           <w:rPr>
             <w:rStyle w:val="Hyperlink"/>
@@ -211,7 +211,7 @@
             <w:noProof/>
             <w:webHidden/>
           </w:rPr>
-          <w:instrText xml:space="preserve"> PAGEREF _Toc198157066 \h </w:instrText>
+          <w:instrText xml:space="preserve"> PAGEREF _Toc198254763 \h </w:instrText>
         </w:r>
         <w:r>
           <w:rPr>
@@ -255,7 +255,7 @@
           <w:lang w:eastAsia="it-IT"/>
         </w:rPr>
       </w:pPr>
-      <w:hyperlink w:anchor="_Toc198157067" w:history="1">
+      <w:hyperlink w:anchor="_Toc198254764" w:history="1">
         <w:r>
           <w:rPr>
             <w:rStyle w:val="Hyperlink"/>
@@ -282,7 +282,7 @@
             <w:noProof/>
             <w:webHidden/>
           </w:rPr>
-          <w:instrText xml:space="preserve"> PAGEREF _Toc198157067 \h </w:instrText>
+          <w:instrText xml:space="preserve"> PAGEREF _Toc198254764 \h </w:instrText>
         </w:r>
         <w:r>
           <w:rPr>
@@ -326,7 +326,7 @@
           <w:lang w:eastAsia="it-IT"/>
         </w:rPr>
       </w:pPr>
-      <w:hyperlink w:anchor="_Toc198157068" w:history="1">
+      <w:hyperlink w:anchor="_Toc198254765" w:history="1">
         <w:r>
           <w:rPr>
             <w:rStyle w:val="Hyperlink"/>
@@ -353,7 +353,7 @@
             <w:noProof/>
             <w:webHidden/>
           </w:rPr>
-          <w:instrText xml:space="preserve"> PAGEREF _Toc198157068 \h </w:instrText>
+          <w:instrText xml:space="preserve"> PAGEREF _Toc198254765 \h </w:instrText>
         </w:r>
         <w:r>
           <w:rPr>
@@ -397,7 +397,7 @@
           <w:lang w:eastAsia="it-IT"/>
         </w:rPr>
       </w:pPr>
-      <w:hyperlink w:anchor="_Toc198157069" w:history="1">
+      <w:hyperlink w:anchor="_Toc198254766" w:history="1">
         <w:r>
           <w:rPr>
             <w:rStyle w:val="Hyperlink"/>
@@ -424,7 +424,7 @@
             <w:noProof/>
             <w:webHidden/>
           </w:rPr>
-          <w:instrText xml:space="preserve"> PAGEREF _Toc198157069 \h </w:instrText>
+          <w:instrText xml:space="preserve"> PAGEREF _Toc198254766 \h </w:instrText>
         </w:r>
         <w:r>
           <w:rPr>
@@ -468,7 +468,7 @@
           <w:lang w:eastAsia="it-IT"/>
         </w:rPr>
       </w:pPr>
-      <w:hyperlink w:anchor="_Toc198157070" w:history="1">
+      <w:hyperlink w:anchor="_Toc198254767" w:history="1">
         <w:r>
           <w:rPr>
             <w:rStyle w:val="Hyperlink"/>
@@ -495,7 +495,7 @@
             <w:noProof/>
             <w:webHidden/>
           </w:rPr>
-          <w:instrText xml:space="preserve"> PAGEREF _Toc198157070 \h </w:instrText>
+          <w:instrText xml:space="preserve"> PAGEREF _Toc198254767 \h </w:instrText>
         </w:r>
         <w:r>
           <w:rPr>
@@ -539,7 +539,7 @@
           <w:lang w:eastAsia="it-IT"/>
         </w:rPr>
       </w:pPr>
-      <w:hyperlink w:anchor="_Toc198157071" w:history="1">
+      <w:hyperlink w:anchor="_Toc198254768" w:history="1">
         <w:r>
           <w:rPr>
             <w:rStyle w:val="Hyperlink"/>
@@ -566,7 +566,7 @@
             <w:noProof/>
             <w:webHidden/>
           </w:rPr>
-          <w:instrText xml:space="preserve"> PAGEREF _Toc198157071 \h </w:instrText>
+          <w:instrText xml:space="preserve"> PAGEREF _Toc198254768 \h </w:instrText>
         </w:r>
         <w:r>
           <w:rPr>
@@ -610,7 +610,7 @@
           <w:lang w:eastAsia="it-IT"/>
         </w:rPr>
       </w:pPr>
-      <w:hyperlink w:anchor="_Toc198157072" w:history="1">
+      <w:hyperlink w:anchor="_Toc198254769" w:history="1">
         <w:r>
           <w:rPr>
             <w:rStyle w:val="Hyperlink"/>
@@ -637,7 +637,7 @@
             <w:noProof/>
             <w:webHidden/>
           </w:rPr>
-          <w:instrText xml:space="preserve"> PAGEREF _Toc198157072 \h </w:instrText>
+          <w:instrText xml:space="preserve"> PAGEREF _Toc198254769 \h </w:instrText>
         </w:r>
         <w:r>
           <w:rPr>
@@ -681,13 +681,13 @@
           <w:lang w:eastAsia="it-IT"/>
         </w:rPr>
       </w:pPr>
-      <w:hyperlink w:anchor="_Toc198157073" w:history="1">
+      <w:hyperlink w:anchor="_Toc198254770" w:history="1">
         <w:r>
           <w:rPr>
             <w:rStyle w:val="Hyperlink"/>
             <w:noProof/>
           </w:rPr>
-          <w:t>Modello Concettuale di E-Cycle</w:t>
+          <w:t>Il Modello Concettuale di E-Cycle</w:t>
         </w:r>
         <w:r>
           <w:rPr>
@@ -708,7 +708,7 @@
             <w:noProof/>
             <w:webHidden/>
           </w:rPr>
-          <w:instrText xml:space="preserve"> PAGEREF _Toc198157073 \h </w:instrText>
+          <w:instrText xml:space="preserve"> PAGEREF _Toc198254770 \h </w:instrText>
         </w:r>
         <w:r>
           <w:rPr>
@@ -752,7 +752,7 @@
           <w:lang w:eastAsia="it-IT"/>
         </w:rPr>
       </w:pPr>
-      <w:hyperlink w:anchor="_Toc198157074" w:history="1">
+      <w:hyperlink w:anchor="_Toc198254771" w:history="1">
         <w:r>
           <w:rPr>
             <w:rStyle w:val="Hyperlink"/>
@@ -779,7 +779,7 @@
             <w:noProof/>
             <w:webHidden/>
           </w:rPr>
-          <w:instrText xml:space="preserve"> PAGEREF _Toc198157074 \h </w:instrText>
+          <w:instrText xml:space="preserve"> PAGEREF _Toc198254771 \h </w:instrText>
         </w:r>
         <w:r>
           <w:rPr>
@@ -823,7 +823,7 @@
           <w:lang w:eastAsia="it-IT"/>
         </w:rPr>
       </w:pPr>
-      <w:hyperlink w:anchor="_Toc198157075" w:history="1">
+      <w:hyperlink w:anchor="_Toc198254772" w:history="1">
         <w:r>
           <w:rPr>
             <w:rStyle w:val="Hyperlink"/>
@@ -850,7 +850,7 @@
             <w:noProof/>
             <w:webHidden/>
           </w:rPr>
-          <w:instrText xml:space="preserve"> PAGEREF _Toc198157075 \h </w:instrText>
+          <w:instrText xml:space="preserve"> PAGEREF _Toc198254772 \h </w:instrText>
         </w:r>
         <w:r>
           <w:rPr>
@@ -871,6 +871,148 @@
             <w:webHidden/>
           </w:rPr>
           <w:t>5</w:t>
+        </w:r>
+        <w:r>
+          <w:rPr>
+            <w:noProof/>
+            <w:webHidden/>
+          </w:rPr>
+          <w:fldChar w:fldCharType="end"/>
+        </w:r>
+      </w:hyperlink>
+    </w:p>
+    <w:p>
+      <w:pPr>
+        <w:pStyle w:val="TOC2"/>
+        <w:tabs>
+          <w:tab w:val="right" w:leader="dot" w:pos="9628"/>
+        </w:tabs>
+        <w:rPr>
+          <w:rFonts w:asciiTheme="minorHAnsi" w:eastAsiaTheme="minorEastAsia" w:hAnsiTheme="minorHAnsi"/>
+          <w:noProof/>
+          <w:szCs w:val="24"/>
+          <w:lang w:eastAsia="it-IT"/>
+        </w:rPr>
+      </w:pPr>
+      <w:hyperlink w:anchor="_Toc198254773" w:history="1">
+        <w:r>
+          <w:rPr>
+            <w:rStyle w:val="Hyperlink"/>
+            <w:noProof/>
+          </w:rPr>
+          <w:t>Il Modello Concettuale</w:t>
+        </w:r>
+        <w:r>
+          <w:rPr>
+            <w:noProof/>
+            <w:webHidden/>
+          </w:rPr>
+          <w:tab/>
+        </w:r>
+        <w:r>
+          <w:rPr>
+            <w:noProof/>
+            <w:webHidden/>
+          </w:rPr>
+          <w:fldChar w:fldCharType="begin"/>
+        </w:r>
+        <w:r>
+          <w:rPr>
+            <w:noProof/>
+            <w:webHidden/>
+          </w:rPr>
+          <w:instrText xml:space="preserve"> PAGEREF _Toc198254773 \h </w:instrText>
+        </w:r>
+        <w:r>
+          <w:rPr>
+            <w:noProof/>
+            <w:webHidden/>
+          </w:rPr>
+        </w:r>
+        <w:r>
+          <w:rPr>
+            <w:noProof/>
+            <w:webHidden/>
+          </w:rPr>
+          <w:fldChar w:fldCharType="separate"/>
+        </w:r>
+        <w:r>
+          <w:rPr>
+            <w:noProof/>
+            <w:webHidden/>
+          </w:rPr>
+          <w:t>6</w:t>
+        </w:r>
+        <w:r>
+          <w:rPr>
+            <w:noProof/>
+            <w:webHidden/>
+          </w:rPr>
+          <w:fldChar w:fldCharType="end"/>
+        </w:r>
+      </w:hyperlink>
+    </w:p>
+    <w:p>
+      <w:pPr>
+        <w:pStyle w:val="TOC2"/>
+        <w:tabs>
+          <w:tab w:val="right" w:leader="dot" w:pos="9628"/>
+        </w:tabs>
+        <w:rPr>
+          <w:rFonts w:asciiTheme="minorHAnsi" w:eastAsiaTheme="minorEastAsia" w:hAnsiTheme="minorHAnsi"/>
+          <w:noProof/>
+          <w:szCs w:val="24"/>
+          <w:lang w:eastAsia="it-IT"/>
+        </w:rPr>
+      </w:pPr>
+      <w:hyperlink w:anchor="_Toc198254774" w:history="1">
+        <w:r>
+          <w:rPr>
+            <w:rStyle w:val="Hyperlink"/>
+            <w:noProof/>
+          </w:rPr>
+          <w:t>I Vincoli</w:t>
+        </w:r>
+        <w:r>
+          <w:rPr>
+            <w:noProof/>
+            <w:webHidden/>
+          </w:rPr>
+          <w:tab/>
+        </w:r>
+        <w:r>
+          <w:rPr>
+            <w:noProof/>
+            <w:webHidden/>
+          </w:rPr>
+          <w:fldChar w:fldCharType="begin"/>
+        </w:r>
+        <w:r>
+          <w:rPr>
+            <w:noProof/>
+            <w:webHidden/>
+          </w:rPr>
+          <w:instrText xml:space="preserve"> PAGEREF _Toc198254774 \h </w:instrText>
+        </w:r>
+        <w:r>
+          <w:rPr>
+            <w:noProof/>
+            <w:webHidden/>
+          </w:rPr>
+        </w:r>
+        <w:r>
+          <w:rPr>
+            <w:noProof/>
+            <w:webHidden/>
+          </w:rPr>
+          <w:fldChar w:fldCharType="separate"/>
+        </w:r>
+        <w:r>
+          <w:rPr>
+            <w:noProof/>
+            <w:webHidden/>
+          </w:rPr>
+          <w:t>6</w:t>
         </w:r>
         <w:r>
           <w:rPr>
@@ -894,13 +1036,13 @@
           <w:lang w:eastAsia="it-IT"/>
         </w:rPr>
       </w:pPr>
-      <w:hyperlink w:anchor="_Toc198157076" w:history="1">
+      <w:hyperlink w:anchor="_Toc198254775" w:history="1">
         <w:r>
           <w:rPr>
             <w:rStyle w:val="Hyperlink"/>
             <w:noProof/>
           </w:rPr>
-          <w:t>Modello Logico di E-Cycle</w:t>
+          <w:t>Il Modello Logico di E-Cycle</w:t>
         </w:r>
         <w:r>
           <w:rPr>
@@ -921,7 +1063,7 @@
             <w:noProof/>
             <w:webHidden/>
           </w:rPr>
-          <w:instrText xml:space="preserve"> PAGEREF _Toc198157076 \h </w:instrText>
+          <w:instrText xml:space="preserve"> PAGEREF _Toc198254775 \h </w:instrText>
         </w:r>
         <w:r>
           <w:rPr>
@@ -941,149 +1083,7 @@
             <w:noProof/>
             <w:webHidden/>
           </w:rPr>
-          <w:t>7</w:t>
-        </w:r>
-        <w:r>
-          <w:rPr>
-            <w:noProof/>
-            <w:webHidden/>
-          </w:rPr>
-          <w:fldChar w:fldCharType="end"/>
-        </w:r>
-      </w:hyperlink>
-    </w:p>
-    <w:p>
-      <w:pPr>
-        <w:pStyle w:val="TOC2"/>
-        <w:tabs>
-          <w:tab w:val="right" w:leader="dot" w:pos="9628"/>
-        </w:tabs>
-        <w:rPr>
-          <w:rFonts w:asciiTheme="minorHAnsi" w:eastAsiaTheme="minorEastAsia" w:hAnsiTheme="minorHAnsi"/>
-          <w:noProof/>
-          <w:szCs w:val="24"/>
-          <w:lang w:eastAsia="it-IT"/>
-        </w:rPr>
-      </w:pPr>
-      <w:hyperlink w:anchor="_Toc198157077" w:history="1">
-        <w:r>
-          <w:rPr>
-            <w:rStyle w:val="Hyperlink"/>
-            <w:noProof/>
-          </w:rPr>
-          <w:t>La Ristrutturazione del Modello Concettuale</w:t>
-        </w:r>
-        <w:r>
-          <w:rPr>
-            <w:noProof/>
-            <w:webHidden/>
-          </w:rPr>
-          <w:tab/>
-        </w:r>
-        <w:r>
-          <w:rPr>
-            <w:noProof/>
-            <w:webHidden/>
-          </w:rPr>
-          <w:fldChar w:fldCharType="begin"/>
-        </w:r>
-        <w:r>
-          <w:rPr>
-            <w:noProof/>
-            <w:webHidden/>
-          </w:rPr>
-          <w:instrText xml:space="preserve"> PAGEREF _Toc198157077 \h </w:instrText>
-        </w:r>
-        <w:r>
-          <w:rPr>
-            <w:noProof/>
-            <w:webHidden/>
-          </w:rPr>
-        </w:r>
-        <w:r>
-          <w:rPr>
-            <w:noProof/>
-            <w:webHidden/>
-          </w:rPr>
-          <w:fldChar w:fldCharType="separate"/>
-        </w:r>
-        <w:r>
-          <w:rPr>
-            <w:noProof/>
-            <w:webHidden/>
-          </w:rPr>
-          <w:t>7</w:t>
-        </w:r>
-        <w:r>
-          <w:rPr>
-            <w:noProof/>
-            <w:webHidden/>
-          </w:rPr>
-          <w:fldChar w:fldCharType="end"/>
-        </w:r>
-      </w:hyperlink>
-    </w:p>
-    <w:p>
-      <w:pPr>
-        <w:pStyle w:val="TOC2"/>
-        <w:tabs>
-          <w:tab w:val="right" w:leader="dot" w:pos="9628"/>
-        </w:tabs>
-        <w:rPr>
-          <w:rFonts w:asciiTheme="minorHAnsi" w:eastAsiaTheme="minorEastAsia" w:hAnsiTheme="minorHAnsi"/>
-          <w:noProof/>
-          <w:szCs w:val="24"/>
-          <w:lang w:eastAsia="it-IT"/>
-        </w:rPr>
-      </w:pPr>
-      <w:hyperlink w:anchor="_Toc198157078" w:history="1">
-        <w:r>
-          <w:rPr>
-            <w:rStyle w:val="Hyperlink"/>
-            <w:noProof/>
-          </w:rPr>
-          <w:t>Il Modello Logico</w:t>
-        </w:r>
-        <w:r>
-          <w:rPr>
-            <w:noProof/>
-            <w:webHidden/>
-          </w:rPr>
-          <w:tab/>
-        </w:r>
-        <w:r>
-          <w:rPr>
-            <w:noProof/>
-            <w:webHidden/>
-          </w:rPr>
-          <w:fldChar w:fldCharType="begin"/>
-        </w:r>
-        <w:r>
-          <w:rPr>
-            <w:noProof/>
-            <w:webHidden/>
-          </w:rPr>
-          <w:instrText xml:space="preserve"> PAGEREF _Toc198157078 \h </w:instrText>
-        </w:r>
-        <w:r>
-          <w:rPr>
-            <w:noProof/>
-            <w:webHidden/>
-          </w:rPr>
-        </w:r>
-        <w:r>
-          <w:rPr>
-            <w:noProof/>
-            <w:webHidden/>
-          </w:rPr>
-          <w:fldChar w:fldCharType="separate"/>
-        </w:r>
-        <w:r>
-          <w:rPr>
-            <w:noProof/>
-            <w:webHidden/>
-          </w:rPr>
-          <w:t>7</w:t>
+          <w:t>8</w:t>
         </w:r>
         <w:r>
           <w:rPr>
@@ -1123,7 +1123,7 @@
       <w:pPr>
         <w:pStyle w:val="Heading1"/>
       </w:pPr>
-      <w:bookmarkStart w:id="0" w:name="_Toc198157064"/>
+      <w:bookmarkStart w:id="0" w:name="_Toc198254761"/>
       <w:r>
         <w:lastRenderedPageBreak/>
         <w:t>Introduzione</w:t>
@@ -1291,7 +1291,7 @@
       <w:pPr>
         <w:pStyle w:val="Heading1"/>
       </w:pPr>
-      <w:bookmarkStart w:id="1" w:name="_Toc198157065"/>
+      <w:bookmarkStart w:id="1" w:name="_Toc198254762"/>
       <w:r>
         <w:t>Obiettivo dell’Applicazione</w:t>
       </w:r>
@@ -1348,7 +1348,7 @@
       <w:pPr>
         <w:pStyle w:val="Heading1"/>
       </w:pPr>
-      <w:bookmarkStart w:id="2" w:name="_Toc198157066"/>
+      <w:bookmarkStart w:id="2" w:name="_Toc198254763"/>
       <w:r>
         <w:lastRenderedPageBreak/>
         <w:t>Glossario</w:t>
@@ -1357,7 +1357,35 @@
     </w:p>
     <w:p>
       <w:r>
-        <w:t>Prima di affrontare il funzionamento dell’applicazione, è necessario chiarire alcuni termini specifici del progetto. Questo glossario definisce il vocabolario con cui descriveremo E-Cycle e i suoi meccanismi.</w:t>
+        <w:t xml:space="preserve">Per comprendere </w:t>
+      </w:r>
+      <w:r>
+        <w:t xml:space="preserve">il funzionamento dell’applicazione, è necessario </w:t>
+      </w:r>
+      <w:r>
+        <w:t xml:space="preserve">essere messi a conoscenza di </w:t>
+      </w:r>
+      <w:r>
+        <w:t xml:space="preserve">alcuni termini specifici del progetto. </w:t>
+      </w:r>
+    </w:p>
+    <w:p>
+      <w:pPr>
+        <w:pStyle w:val="ListParagraph"/>
+        <w:numPr>
+          <w:ilvl w:val="0"/>
+          <w:numId w:val="21"/>
+        </w:numPr>
+      </w:pPr>
+      <w:r>
+        <w:rPr>
+          <w:i/>
+          <w:iCs/>
+        </w:rPr>
+        <w:t>Utente</w:t>
+      </w:r>
+      <w:r>
+        <w:t>: qualsiasi soggetto registrato sull’app, sia esso privato o azienda.</w:t>
       </w:r>
     </w:p>
     <w:p>
@@ -1373,10 +1401,16 @@
           <w:i/>
           <w:iCs/>
         </w:rPr>
-        <w:t>Utente</w:t>
-      </w:r>
-      <w:r>
-        <w:t>: qualsiasi soggetto registrato sull’app, sia esso privato o azienda.</w:t>
+        <w:t>Caratteristiche</w:t>
+      </w:r>
+      <w:r>
+        <w:t xml:space="preserve"> (o Insieme Caratteristico): l’insieme delle proprietà che definiscono un </w:t>
+      </w:r>
+      <w:r>
+        <w:t>bene</w:t>
+      </w:r>
+      <w:r>
+        <w:t xml:space="preserve">. </w:t>
       </w:r>
     </w:p>
     <w:p>
@@ -1388,7 +1422,24 @@
         </w:numPr>
       </w:pPr>
       <w:r>
-        <w:t>Asset: un bene fisico inutilizzato, registrato sull’applicazione, destinato a essere ceduto.</w:t>
+        <w:rPr>
+          <w:i/>
+          <w:iCs/>
+        </w:rPr>
+        <w:t>Marca</w:t>
+      </w:r>
+      <w:r>
+        <w:t xml:space="preserve"> e </w:t>
+      </w:r>
+      <w:r>
+        <w:rPr>
+          <w:i/>
+          <w:iCs/>
+        </w:rPr>
+        <w:t>Modello</w:t>
+      </w:r>
+      <w:r>
+        <w:t>: rispettivamente, il produttore e la denominazione specifica dell’asset.</w:t>
       </w:r>
     </w:p>
     <w:p>
@@ -1404,10 +1455,10 @@
           <w:i/>
           <w:iCs/>
         </w:rPr>
-        <w:t>Caratteristiche</w:t>
-      </w:r>
-      <w:r>
-        <w:t xml:space="preserve"> (o Insieme Caratteristico): l’insieme delle proprietà che definiscono un asset. Due asset con lo stesso insieme caratteristico sono considerati equivalenti in termini di funzione e utilizzo.</w:t>
+        <w:t>Categoria</w:t>
+      </w:r>
+      <w:r>
+        <w:t>: macro-classe di beni a cui un asset appartiene (es. “dispositivo elettronico”, “veicolo industriale”, “mobile d’ufficio”).</w:t>
       </w:r>
     </w:p>
     <w:p>
@@ -1423,20 +1474,10 @@
           <w:i/>
           <w:iCs/>
         </w:rPr>
-        <w:t>Marca</w:t>
-      </w:r>
-      <w:r>
-        <w:t xml:space="preserve"> e </w:t>
-      </w:r>
-      <w:r>
-        <w:rPr>
-          <w:i/>
-          <w:iCs/>
-        </w:rPr>
-        <w:t>Modello</w:t>
-      </w:r>
-      <w:r>
-        <w:t>: rispettivamente, il produttore e la denominazione specifica dell’asset.</w:t>
+        <w:t>Natura</w:t>
+      </w:r>
+      <w:r>
+        <w:t>: il nome comune con cui si identifica l’oggetto (es. “laptop”, “forno industriale”, “trapano”).</w:t>
       </w:r>
     </w:p>
     <w:p>
@@ -1452,10 +1493,19 @@
           <w:i/>
           <w:iCs/>
         </w:rPr>
-        <w:t>Categoria</w:t>
-      </w:r>
-      <w:r>
-        <w:t>: macro-classe di beni a cui un asset appartiene (es. “dispositivo elettronico”, “veicolo industriale”, “mobile d’ufficio”).</w:t>
+        <w:t>Richiesta</w:t>
+      </w:r>
+      <w:r>
+        <w:t xml:space="preserve">: la formulazione, da parte di un utente, di un bisogno relativo a uno o più </w:t>
+      </w:r>
+      <w:r>
+        <w:t xml:space="preserve">beni </w:t>
+      </w:r>
+      <w:r>
+        <w:t>dotati di caratteristiche specifiche. Una richiesta può riguardare beni omogenei (identici tra loro) o eterogenei (diversi ma compatibili con usi distinti)</w:t>
+      </w:r>
+      <w:r>
+        <w:t>, e può quindi essere costituita da più richieste singole.</w:t>
       </w:r>
     </w:p>
     <w:p>
@@ -1471,10 +1521,23 @@
           <w:i/>
           <w:iCs/>
         </w:rPr>
-        <w:t>Natura</w:t>
-      </w:r>
-      <w:r>
-        <w:t>: il nome comune con cui si identifica l’oggetto (es. “laptop”, “forno industriale”, “trapano”).</w:t>
+        <w:t>Richiesta</w:t>
+      </w:r>
+      <w:r>
+        <w:rPr>
+          <w:i/>
+          <w:iCs/>
+        </w:rPr>
+        <w:t xml:space="preserve"> singola</w:t>
+      </w:r>
+      <w:r>
+        <w:t xml:space="preserve">: </w:t>
+      </w:r>
+      <w:r>
+        <w:t>la richiesta, da parte di un utente, di un singolo bene con determinate caratteristiche</w:t>
+      </w:r>
+      <w:r>
+        <w:t>.</w:t>
       </w:r>
     </w:p>
     <w:p>
@@ -1490,10 +1553,13 @@
           <w:i/>
           <w:iCs/>
         </w:rPr>
-        <w:t>Richiesta</w:t>
-      </w:r>
-      <w:r>
-        <w:t>: la formulazione, da parte di un utente, di un bisogno relativo a uno o più asset dotati di caratteristiche specifiche. Una richiesta può riguardare beni omogenei (identici tra loro) o eterogenei (diversi ma compatibili con usi distinti).</w:t>
+        <w:t>Offerta</w:t>
+      </w:r>
+      <w:r>
+        <w:t>: la disponibilità, da parte di un utente,</w:t>
+      </w:r>
+      <w:r>
+        <w:t xml:space="preserve"> a cedere uno o più beni dotati di caratteristiche specifiche. Un’offerta può riguardare beni omogenei o eterogenei, e può quindi essere costituita da più offerte singole.</w:t>
       </w:r>
     </w:p>
     <w:p>
@@ -1509,10 +1575,13 @@
           <w:i/>
           <w:iCs/>
         </w:rPr>
-        <w:t>Offerta</w:t>
-      </w:r>
-      <w:r>
-        <w:t>: la disponibilità, da parte di un utente, a cedere uno o più asset. Ogni offerta specifica quantità, caratteristiche e prezzo unitario.</w:t>
+        <w:t>Offerta singola</w:t>
+      </w:r>
+      <w:r>
+        <w:t>: l’offerta, da parte di un utente, di un singolo bene con determinate caratteristiche.</w:t>
+      </w:r>
+      <w:r>
+        <w:t xml:space="preserve"> </w:t>
       </w:r>
     </w:p>
     <w:p>
@@ -1531,7 +1600,25 @@
         <w:t>Matching</w:t>
       </w:r>
       <w:r>
-        <w:t>: il processo attraverso cui l’applicazione confronta una richiesta con le offerte disponibili, identificando gli asset compatibili per caratteristiche e prezzo.</w:t>
+        <w:t xml:space="preserve">: il processo attraverso cui l’applicazione confronta una richiesta </w:t>
+      </w:r>
+      <w:r>
+        <w:t xml:space="preserve">singola </w:t>
+      </w:r>
+      <w:r>
+        <w:t xml:space="preserve">con le offerte </w:t>
+      </w:r>
+      <w:r>
+        <w:t xml:space="preserve">singole </w:t>
+      </w:r>
+      <w:r>
+        <w:t xml:space="preserve">disponibili, identificando </w:t>
+      </w:r>
+      <w:r>
+        <w:t xml:space="preserve">quelle </w:t>
+      </w:r>
+      <w:r>
+        <w:t>compatibili per caratteristiche e prezzo.</w:t>
       </w:r>
     </w:p>
     <w:p>
@@ -1547,10 +1634,28 @@
           <w:i/>
           <w:iCs/>
         </w:rPr>
-        <w:t>Trattazione</w:t>
-      </w:r>
-      <w:r>
-        <w:t>: la fase in cui un utente visualizza un asset proposto in risposta a una sua richiesta e ha 24 ore di tempo per accettarlo o rifiutarlo. Oltre tale termine, la proposta decade automaticamente.</w:t>
+        <w:t>Negoziazione</w:t>
+      </w:r>
+      <w:r>
+        <w:t>: la fase in cui un utente visualizza un</w:t>
+      </w:r>
+      <w:r>
+        <w:t xml:space="preserve">’offerta singola in relazione ad una sua richiesta singola </w:t>
+      </w:r>
+      <w:r>
+        <w:t xml:space="preserve">e </w:t>
+      </w:r>
+      <w:r>
+        <w:t xml:space="preserve">può decidere di </w:t>
+      </w:r>
+      <w:r>
+        <w:t>accettar</w:t>
+      </w:r>
+      <w:r>
+        <w:t>e l’acquisto</w:t>
+      </w:r>
+      <w:r>
+        <w:t xml:space="preserve"> o rifiutarlo.</w:t>
       </w:r>
     </w:p>
     <w:p>
@@ -1566,7 +1671,7 @@
       <w:pPr>
         <w:pStyle w:val="Heading1"/>
       </w:pPr>
-      <w:bookmarkStart w:id="3" w:name="_Toc198157067"/>
+      <w:bookmarkStart w:id="3" w:name="_Toc198254764"/>
       <w:r>
         <w:lastRenderedPageBreak/>
         <w:t>Funzionamento dell’Applicazione</w:t>
@@ -1577,7 +1682,7 @@
       <w:pPr>
         <w:pStyle w:val="Heading2"/>
       </w:pPr>
-      <w:bookmarkStart w:id="4" w:name="_Toc198157068"/>
+      <w:bookmarkStart w:id="4" w:name="_Toc198254765"/>
       <w:r>
         <w:t>Registrazione e Accesso</w:t>
       </w:r>
@@ -1592,7 +1697,7 @@
       <w:pPr>
         <w:pStyle w:val="Heading2"/>
       </w:pPr>
-      <w:bookmarkStart w:id="5" w:name="_Toc198157069"/>
+      <w:bookmarkStart w:id="5" w:name="_Toc198254766"/>
       <w:r>
         <w:t>Pubblicazione di un’Offerta</w:t>
       </w:r>
@@ -1632,13 +1737,7 @@
         <w:contextualSpacing/>
       </w:pPr>
       <w:r>
-        <w:t>s</w:t>
-      </w:r>
-      <w:r>
-        <w:t>pecifica le caratteristiche dell’asset che desidera cedere: marca, modello, categoria, natura, stato qualitativo, ecc</w:t>
-      </w:r>
-      <w:r>
-        <w:t>.;</w:t>
+        <w:t>dà un nome all’offerta;</w:t>
       </w:r>
     </w:p>
     <w:p>
@@ -1651,13 +1750,25 @@
         <w:contextualSpacing/>
       </w:pPr>
       <w:r>
-        <w:t>i</w:t>
-      </w:r>
-      <w:r>
-        <w:t>ndica la quantità disponibile di asset con quelle caratteristiche</w:t>
-      </w:r>
-      <w:r>
-        <w:t>;</w:t>
+        <w:t>s</w:t>
+      </w:r>
+      <w:r>
+        <w:t>pecifica le caratteristiche de</w:t>
+      </w:r>
+      <w:r>
+        <w:t>i beni</w:t>
+      </w:r>
+      <w:r>
+        <w:t xml:space="preserve"> che desidera cedere: marca, modello, categoria, natura, stato qualitativo,</w:t>
+      </w:r>
+      <w:r>
+        <w:t xml:space="preserve"> colore principale </w:t>
+      </w:r>
+      <w:r>
+        <w:t>e funzione</w:t>
+      </w:r>
+      <w:r>
+        <w:t>.;</w:t>
       </w:r>
     </w:p>
     <w:p>
@@ -1670,10 +1781,13 @@
         <w:contextualSpacing/>
       </w:pPr>
       <w:r>
-        <w:t>a</w:t>
-      </w:r>
-      <w:r>
-        <w:t>ssegna un prezzo unitario a ciascun asset</w:t>
+        <w:t>i</w:t>
+      </w:r>
+      <w:r>
+        <w:t xml:space="preserve">ndica la quantità disponibile di </w:t>
+      </w:r>
+      <w:r>
+        <w:t>tale bene</w:t>
       </w:r>
       <w:r>
         <w:t>;</w:t>
@@ -1686,12 +1800,58 @@
           <w:numId w:val="14"/>
         </w:numPr>
         <w:ind w:left="714" w:hanging="357"/>
+        <w:contextualSpacing/>
+      </w:pPr>
+      <w:r>
+        <w:t>a</w:t>
+      </w:r>
+      <w:r>
+        <w:t>ssegna un prezzo unitario a ciascun</w:t>
+      </w:r>
+      <w:r>
+        <w:t>o di essi</w:t>
+      </w:r>
+      <w:r>
+        <w:t>;</w:t>
+      </w:r>
+    </w:p>
+    <w:p>
+      <w:pPr>
+        <w:numPr>
+          <w:ilvl w:val="0"/>
+          <w:numId w:val="14"/>
+        </w:numPr>
+        <w:ind w:left="714" w:hanging="357"/>
       </w:pPr>
       <w:r>
         <w:t>e s</w:t>
       </w:r>
       <w:r>
-        <w:t>alva l’offerta, che entra nel sistema e rimane disponibile al matching fino alla sua scadenza</w:t>
+        <w:t xml:space="preserve">alva l’offerta, che </w:t>
+      </w:r>
+      <w:r>
+        <w:t xml:space="preserve">si tradurrà in più offerte singole, </w:t>
+      </w:r>
+      <w:r>
+        <w:t>entra</w:t>
+      </w:r>
+      <w:r>
+        <w:t>nti</w:t>
+      </w:r>
+      <w:r>
+        <w:t xml:space="preserve"> nel sistema e rimane</w:t>
+      </w:r>
+      <w:r>
+        <w:t>nti</w:t>
+      </w:r>
+      <w:r>
+        <w:t xml:space="preserve"> disponibile al matching fino alla </w:t>
+      </w:r>
+      <w:r>
+        <w:t xml:space="preserve">loro </w:t>
+      </w:r>
+      <w:r>
+        <w:t>scadenza</w:t>
       </w:r>
       <w:r>
         <w:t>.</w:t>
@@ -1699,24 +1859,9 @@
     </w:p>
     <w:p>
       <w:pPr>
-        <w:rPr>
-          <w:i/>
-          <w:iCs/>
-        </w:rPr>
-      </w:pPr>
-      <w:r>
-        <w:rPr>
-          <w:i/>
-          <w:iCs/>
-        </w:rPr>
-        <w:t>Nota: È possibile offrire più asset contemporaneamente, anche con caratteristiche diverse, tramite una singola offerta articolata.</w:t>
-      </w:r>
-    </w:p>
-    <w:p>
-      <w:pPr>
         <w:pStyle w:val="Heading2"/>
       </w:pPr>
-      <w:bookmarkStart w:id="6" w:name="_Toc198157070"/>
+      <w:bookmarkStart w:id="6" w:name="_Toc198254767"/>
       <w:r>
         <w:t>Creazione di una Richiesta</w:t>
       </w:r>
@@ -1724,7 +1869,13 @@
     </w:p>
     <w:p>
       <w:r>
-        <w:t>Un utente con un bisogno definito può:</w:t>
+        <w:t xml:space="preserve">Un utente con un bisogno definito </w:t>
+      </w:r>
+      <w:r>
+        <w:t>procede come segue</w:t>
+      </w:r>
+      <w:r>
+        <w:t>:</w:t>
       </w:r>
     </w:p>
     <w:p>
@@ -1739,7 +1890,10 @@
         <w:t>a</w:t>
       </w:r>
       <w:r>
-        <w:t>ccedere all’area “Richieste”</w:t>
+        <w:t>ccede all’area</w:t>
+      </w:r>
+      <w:r>
+        <w:t xml:space="preserve"> di creazione di una richiesta</w:t>
       </w:r>
       <w:r>
         <w:t>;</w:t>
@@ -1757,7 +1911,13 @@
         <w:t>d</w:t>
       </w:r>
       <w:r>
-        <w:t>escrivere l’insieme caratteristico desiderato degli asset di cui ha bisogno</w:t>
+        <w:t xml:space="preserve">escrive l’insieme caratteristico </w:t>
+      </w:r>
+      <w:r>
+        <w:t xml:space="preserve">dei beni </w:t>
+      </w:r>
+      <w:r>
+        <w:t>desiderato</w:t>
       </w:r>
       <w:r>
         <w:t>;</w:t>
@@ -1775,7 +1935,10 @@
         <w:t>i</w:t>
       </w:r>
       <w:r>
-        <w:t>ndicare la quantità necessaria</w:t>
+        <w:t>ndica la quantità necessaria</w:t>
+      </w:r>
+      <w:r>
+        <w:t xml:space="preserve"> dei beni</w:t>
       </w:r>
       <w:r>
         <w:t>;</w:t>
@@ -1790,25 +1953,38 @@
         </w:numPr>
       </w:pPr>
       <w:r>
-        <w:t>e, opzionalmente, i</w:t>
-      </w:r>
-      <w:r>
-        <w:t>nserire un prezzo massimo disposto a pagare per ciascun asset.</w:t>
-      </w:r>
-    </w:p>
-    <w:p>
-      <w:r>
-        <w:t>L</w:t>
-      </w:r>
-      <w:r>
-        <w:t>a richiesta viene inserita nel sistema e attivata per il processo di matching continuo.</w:t>
+        <w:t>opzionalmente, i</w:t>
+      </w:r>
+      <w:r>
+        <w:t>nser</w:t>
+      </w:r>
+      <w:r>
+        <w:t>isce</w:t>
+      </w:r>
+      <w:r>
+        <w:t xml:space="preserve"> un prezzo massimo disposto a pagare per ciascun asset</w:t>
+      </w:r>
+      <w:r>
+        <w:t>;</w:t>
+      </w:r>
+    </w:p>
+    <w:p>
+      <w:pPr>
+        <w:pStyle w:val="ListParagraph"/>
+        <w:numPr>
+          <w:ilvl w:val="0"/>
+          <w:numId w:val="15"/>
+        </w:numPr>
+      </w:pPr>
+      <w:r>
+        <w:t>e salva la richiesta, che si tradurrà in più richieste singole, entranti nel sistema e rimanenti disponibili al matching fino alla loro scadenza.</w:t>
       </w:r>
     </w:p>
     <w:p>
       <w:pPr>
         <w:pStyle w:val="Heading2"/>
       </w:pPr>
-      <w:bookmarkStart w:id="7" w:name="_Toc198157071"/>
+      <w:bookmarkStart w:id="7" w:name="_Toc198254768"/>
       <w:r>
         <w:t>Matching Automatizzato</w:t>
       </w:r>
@@ -1816,7 +1992,37 @@
     </w:p>
     <w:p>
       <w:r>
-        <w:t>Il sistema esegue periodicamente un confronto tra richieste e offerte. Un asset viene considerato compatibile se:</w:t>
+        <w:t xml:space="preserve">Il sistema esegue periodicamente un confronto tra richieste </w:t>
+      </w:r>
+      <w:r>
+        <w:t xml:space="preserve">singole </w:t>
+      </w:r>
+      <w:r>
+        <w:t>e offerte</w:t>
+      </w:r>
+      <w:r>
+        <w:t xml:space="preserve"> singole</w:t>
+      </w:r>
+      <w:r>
+        <w:t>. Un</w:t>
+      </w:r>
+      <w:r>
+        <w:t>’offerta</w:t>
+      </w:r>
+      <w:r>
+        <w:t xml:space="preserve"> </w:t>
+      </w:r>
+      <w:r>
+        <w:t xml:space="preserve">singola </w:t>
+      </w:r>
+      <w:r>
+        <w:t>viene considerat</w:t>
+      </w:r>
+      <w:r>
+        <w:t>a</w:t>
+      </w:r>
+      <w:r>
+        <w:t xml:space="preserve"> compatibile se:</w:t>
       </w:r>
     </w:p>
     <w:p>
@@ -1855,6 +2061,7 @@
         <w:t>o l’offerta non è scaduta.</w:t>
       </w:r>
     </w:p>
+    <w:p/>
     <w:p>
       <w:r>
         <w:lastRenderedPageBreak/>
@@ -1870,7 +2077,19 @@
         </w:numPr>
       </w:pPr>
       <w:r>
-        <w:t>al richiedente viene mostrata la richiesta con gli asset compatibili;</w:t>
+        <w:t xml:space="preserve">al richiedente viene mostrata la richiesta </w:t>
+      </w:r>
+      <w:r>
+        <w:t xml:space="preserve">singola con l’offerta singola </w:t>
+      </w:r>
+      <w:r>
+        <w:t>compatibil</w:t>
+      </w:r>
+      <w:r>
+        <w:t>e</w:t>
+      </w:r>
+      <w:r>
+        <w:t>;</w:t>
       </w:r>
     </w:p>
     <w:p>
@@ -1882,7 +2101,19 @@
         </w:numPr>
       </w:pPr>
       <w:r>
-        <w:t>si apre una trattazione: il richiedente ha 24 ore per accettare o rifiutare l’acquisto;</w:t>
+        <w:t xml:space="preserve">si apre </w:t>
+      </w:r>
+      <w:r>
+        <w:t xml:space="preserve">così </w:t>
+      </w:r>
+      <w:r>
+        <w:t xml:space="preserve">una </w:t>
+      </w:r>
+      <w:r>
+        <w:t>negoziazione</w:t>
+      </w:r>
+      <w:r>
+        <w:t>: il richiedente ha 24 ore per accettare o rifiutare l’acquisto;</w:t>
       </w:r>
     </w:p>
     <w:p>
@@ -1894,7 +2125,25 @@
         </w:numPr>
       </w:pPr>
       <w:r>
-        <w:t>e se accetta, l’asset viene considerato assegnato</w:t>
+        <w:t xml:space="preserve">e </w:t>
+      </w:r>
+      <w:r>
+        <w:t xml:space="preserve">se accetta, </w:t>
+      </w:r>
+      <w:r>
+        <w:t>l’offerta singola</w:t>
+      </w:r>
+      <w:r>
+        <w:t xml:space="preserve"> viene considerat</w:t>
+      </w:r>
+      <w:r>
+        <w:t>a</w:t>
+      </w:r>
+      <w:r>
+        <w:t xml:space="preserve"> assegnat</w:t>
+      </w:r>
+      <w:r>
+        <w:t>a</w:t>
       </w:r>
       <w:r>
         <w:t>. Se rifiuta o non risponde entro il termine, la trattazione decade.</w:t>
@@ -1904,7 +2153,7 @@
       <w:pPr>
         <w:pStyle w:val="Heading2"/>
       </w:pPr>
-      <w:bookmarkStart w:id="8" w:name="_Toc198157072"/>
+      <w:bookmarkStart w:id="8" w:name="_Toc198254769"/>
       <w:r>
         <w:t>Ciclo vita di Richieste e Offerte</w:t>
       </w:r>
@@ -1919,7 +2168,13 @@
         </w:numPr>
       </w:pPr>
       <w:r>
-        <w:t>Un’offerta ha una durata temporale limitata: dopo la data di scadenza non viene più considerata nei matching.</w:t>
+        <w:t xml:space="preserve">Un’offerta </w:t>
+      </w:r>
+      <w:r>
+        <w:t xml:space="preserve">singola </w:t>
+      </w:r>
+      <w:r>
+        <w:t>ha una durata temporale limitata: dopo la data di scadenza non viene più considerata nei matching.</w:t>
       </w:r>
     </w:p>
     <w:p>
@@ -1931,7 +2186,13 @@
         </w:numPr>
       </w:pPr>
       <w:r>
-        <w:t>Una richiesta resta attiva finché non viene soddisfatta o cancellata dall’utente richiedente.</w:t>
+        <w:t>Una richiesta</w:t>
+      </w:r>
+      <w:r>
+        <w:t xml:space="preserve"> singola</w:t>
+      </w:r>
+      <w:r>
+        <w:t xml:space="preserve"> resta attiva finché non viene soddisfatta o cancellata dall’utente richiedente.</w:t>
       </w:r>
     </w:p>
     <w:p>
@@ -1943,10 +2204,28 @@
         </w:numPr>
       </w:pPr>
       <w:r>
-        <w:t xml:space="preserve">Gli asset </w:t>
-      </w:r>
-      <w:r>
-        <w:t>offerti ma non ancora accettati possono partecipare ad una singola trattazione al momento.</w:t>
+        <w:t xml:space="preserve">Le </w:t>
+      </w:r>
+      <w:r>
+        <w:t>offert</w:t>
+      </w:r>
+      <w:r>
+        <w:t>e singole</w:t>
+      </w:r>
+      <w:r>
+        <w:t xml:space="preserve"> </w:t>
+      </w:r>
+      <w:r>
+        <w:t xml:space="preserve">e </w:t>
+      </w:r>
+      <w:r>
+        <w:t>non ancora accettat</w:t>
+      </w:r>
+      <w:r>
+        <w:t>e</w:t>
+      </w:r>
+      <w:r>
+        <w:t xml:space="preserve"> possono partecipare ad una singola trattazione al momento.</w:t>
       </w:r>
       <w:r>
         <w:t xml:space="preserve"> </w:t>
@@ -1965,9 +2244,12 @@
       <w:pPr>
         <w:pStyle w:val="Heading1"/>
       </w:pPr>
-      <w:bookmarkStart w:id="9" w:name="_Toc198157073"/>
+      <w:bookmarkStart w:id="9" w:name="_Toc198254770"/>
       <w:r>
         <w:lastRenderedPageBreak/>
+        <w:t xml:space="preserve">Il </w:t>
+      </w:r>
+      <w:r>
         <w:t>Modello Concettuale</w:t>
       </w:r>
       <w:r>
@@ -1982,7 +2264,7 @@
       <w:pPr>
         <w:pStyle w:val="Heading2"/>
       </w:pPr>
-      <w:bookmarkStart w:id="10" w:name="_Toc198157074"/>
+      <w:bookmarkStart w:id="10" w:name="_Toc198254771"/>
       <w:r>
         <w:t>Le Entità</w:t>
       </w:r>
@@ -2082,7 +2364,51 @@
           <w:i/>
           <w:iCs/>
         </w:rPr>
-        <w:t xml:space="preserve">address </w:t>
+        <w:t>address</w:t>
+      </w:r>
+      <w:r>
+        <w:rPr>
+          <w:i/>
+          <w:iCs/>
+        </w:rPr>
+        <w:t xml:space="preserve"> </w:t>
+      </w:r>
+      <w:r>
+        <w:t xml:space="preserve">(a sua volta caratterizzato da </w:t>
+      </w:r>
+      <w:r>
+        <w:rPr>
+          <w:i/>
+          <w:iCs/>
+        </w:rPr>
+        <w:t>state,</w:t>
+      </w:r>
+      <w:r>
+        <w:rPr>
+          <w:i/>
+          <w:iCs/>
+        </w:rPr>
+        <w:t xml:space="preserve"> region, province, city, street </w:t>
+      </w:r>
+      <w:r>
+        <w:t xml:space="preserve">e </w:t>
+      </w:r>
+      <w:r>
+        <w:rPr>
+          <w:i/>
+          <w:iCs/>
+        </w:rPr>
+        <w:t>civic</w:t>
+      </w:r>
+      <w:r>
+        <w:t>)</w:t>
+      </w:r>
+      <w:r>
+        <w:rPr>
+          <w:i/>
+          <w:iCs/>
+        </w:rPr>
+        <w:t xml:space="preserve"> </w:t>
       </w:r>
       <w:r>
         <w:t>e</w:t>
@@ -2092,7 +2418,10 @@
           <w:i/>
           <w:iCs/>
         </w:rPr>
-        <w:t xml:space="preserve"> ID;</w:t>
+        <w:t xml:space="preserve"> ID</w:t>
+      </w:r>
+      <w:r>
+        <w:t>;</w:t>
       </w:r>
     </w:p>
     <w:p>
@@ -2136,13 +2465,9 @@
           <w:i/>
           <w:iCs/>
         </w:rPr>
-        <w:t>ts_deletion</w:t>
-      </w:r>
-      <w:r>
-        <w:rPr>
-          <w:i/>
-          <w:iCs/>
-        </w:rPr>
+        <w:t>title</w:t>
+      </w:r>
+      <w:r>
         <w:t xml:space="preserve"> </w:t>
       </w:r>
       <w:r>
@@ -2163,10 +2488,6 @@
         <w:t>ID</w:t>
       </w:r>
       <w:r>
-        <w:rPr>
-          <w:i/>
-          <w:iCs/>
-        </w:rPr>
         <w:t>;</w:t>
       </w:r>
     </w:p>
@@ -2187,40 +2508,19 @@
           <w:i/>
           <w:iCs/>
         </w:rPr>
-        <w:t>offer</w:t>
-      </w:r>
-      <w:r>
-        <w:t>,</w:t>
-      </w:r>
-      <w:r>
-        <w:rPr>
-          <w:i/>
-          <w:iCs/>
-        </w:rPr>
-        <w:t xml:space="preserve"> </w:t>
-      </w:r>
-      <w:r>
-        <w:t>caratterizzata da</w:t>
-      </w:r>
-      <w:r>
-        <w:rPr>
-          <w:i/>
-          <w:iCs/>
-        </w:rPr>
-        <w:t xml:space="preserve"> </w:t>
-      </w:r>
-      <w:r>
-        <w:rPr>
-          <w:i/>
-          <w:iCs/>
-        </w:rPr>
-        <w:t>ts_creation</w:t>
-      </w:r>
-      <w:r>
-        <w:rPr>
-          <w:i/>
-          <w:iCs/>
-        </w:rPr>
+        <w:t>sing_request</w:t>
+      </w:r>
+      <w:r>
+        <w:t xml:space="preserve">, carratterizzata da </w:t>
+      </w:r>
+      <w:r>
+        <w:rPr>
+          <w:i/>
+          <w:iCs/>
+        </w:rPr>
+        <w:t>max_price</w:t>
+      </w:r>
+      <w:r>
         <w:t xml:space="preserve">, </w:t>
       </w:r>
       <w:r>
@@ -2228,17 +2528,20 @@
           <w:i/>
           <w:iCs/>
         </w:rPr>
-        <w:t xml:space="preserve">expiration </w:t>
-      </w:r>
-      <w:r>
-        <w:t>e</w:t>
-      </w:r>
-      <w:r>
-        <w:rPr>
-          <w:i/>
-          <w:iCs/>
-        </w:rPr>
-        <w:t xml:space="preserve"> ID;</w:t>
+        <w:t>ts_deletion</w:t>
+      </w:r>
+      <w:r>
+        <w:t xml:space="preserve"> e </w:t>
+      </w:r>
+      <w:r>
+        <w:rPr>
+          <w:i/>
+          <w:iCs/>
+        </w:rPr>
+        <w:t>ID</w:t>
+      </w:r>
+      <w:r>
+        <w:t>;</w:t>
       </w:r>
     </w:p>
     <w:p>
@@ -2249,64 +2552,48 @@
           <w:numId w:val="19"/>
         </w:numPr>
         <w:rPr>
-          <w:lang w:val="en-GB"/>
-        </w:rPr>
-      </w:pPr>
-      <w:r>
-        <w:rPr>
-          <w:i/>
-          <w:iCs/>
-          <w:lang w:val="en-GB"/>
-        </w:rPr>
-        <w:t>cha</w:t>
-      </w:r>
-      <w:r>
-        <w:rPr>
-          <w:i/>
-          <w:iCs/>
-          <w:lang w:val="en-GB"/>
-        </w:rPr>
-        <w:t xml:space="preserve">racteristics </w:t>
-      </w:r>
-      <w:r>
-        <w:rPr>
-          <w:lang w:val="en-GB"/>
-        </w:rPr>
-        <w:t>(degli asset), caratterizzat</w:t>
-      </w:r>
-      <w:r>
-        <w:rPr>
-          <w:lang w:val="en-GB"/>
-        </w:rPr>
-        <w:t>a</w:t>
-      </w:r>
-      <w:r>
-        <w:rPr>
-          <w:lang w:val="en-GB"/>
-        </w:rPr>
-        <w:t xml:space="preserve"> da</w:t>
-      </w:r>
-      <w:r>
-        <w:rPr>
-          <w:i/>
-          <w:iCs/>
-          <w:lang w:val="en-GB"/>
+          <w:i/>
+          <w:iCs/>
+        </w:rPr>
+      </w:pPr>
+      <w:r>
+        <w:rPr>
+          <w:i/>
+          <w:iCs/>
+        </w:rPr>
+        <w:t>offer</w:t>
+      </w:r>
+      <w:r>
+        <w:t>,</w:t>
+      </w:r>
+      <w:r>
+        <w:rPr>
+          <w:i/>
+          <w:iCs/>
         </w:rPr>
         <w:t xml:space="preserve"> </w:t>
       </w:r>
       <w:r>
-        <w:rPr>
-          <w:i/>
-          <w:iCs/>
-          <w:lang w:val="en-GB"/>
-        </w:rPr>
-        <w:t>main_color</w:t>
-      </w:r>
-      <w:r>
-        <w:rPr>
-          <w:i/>
-          <w:iCs/>
-          <w:lang w:val="en-GB"/>
+        <w:t>caratterizzata da</w:t>
+      </w:r>
+      <w:r>
+        <w:rPr>
+          <w:i/>
+          <w:iCs/>
+        </w:rPr>
+        <w:t xml:space="preserve"> </w:t>
+      </w:r>
+      <w:r>
+        <w:rPr>
+          <w:i/>
+          <w:iCs/>
+        </w:rPr>
+        <w:t>ts_creation</w:t>
+      </w:r>
+      <w:r>
+        <w:rPr>
+          <w:i/>
+          <w:iCs/>
         </w:rPr>
         <w:t xml:space="preserve">, </w:t>
       </w:r>
@@ -2314,66 +2601,20 @@
         <w:rPr>
           <w:i/>
           <w:iCs/>
-          <w:lang w:val="en-GB"/>
-        </w:rPr>
-        <w:t>function</w:t>
-      </w:r>
-      <w:r>
-        <w:rPr>
-          <w:i/>
-          <w:iCs/>
-          <w:lang w:val="en-GB"/>
-        </w:rPr>
-        <w:t xml:space="preserve">, </w:t>
-      </w:r>
-      <w:r>
-        <w:rPr>
-          <w:i/>
-          <w:iCs/>
-          <w:lang w:val="en-GB"/>
-        </w:rPr>
-        <w:t>quality</w:t>
-      </w:r>
-      <w:r>
-        <w:rPr>
-          <w:i/>
-          <w:iCs/>
-          <w:lang w:val="en-GB"/>
-        </w:rPr>
-        <w:t xml:space="preserve">, </w:t>
-      </w:r>
-      <w:r>
-        <w:rPr>
-          <w:i/>
-          <w:iCs/>
-          <w:lang w:val="en-GB"/>
-        </w:rPr>
-        <w:t>prod_year</w:t>
-      </w:r>
-      <w:r>
-        <w:rPr>
-          <w:lang w:val="en-GB"/>
-        </w:rPr>
-        <w:t xml:space="preserve"> </w:t>
-      </w:r>
-      <w:r>
-        <w:rPr>
-          <w:lang w:val="en-GB"/>
-        </w:rPr>
-        <w:t xml:space="preserve">e </w:t>
-      </w:r>
-      <w:r>
-        <w:rPr>
-          <w:i/>
-          <w:iCs/>
-          <w:lang w:val="en-GB"/>
-        </w:rPr>
-        <w:t>ID</w:t>
-      </w:r>
-      <w:r>
-        <w:rPr>
-          <w:lang w:val="en-GB"/>
-        </w:rPr>
+        </w:rPr>
+        <w:t xml:space="preserve">title </w:t>
+      </w:r>
+      <w:r>
+        <w:t>e</w:t>
+      </w:r>
+      <w:r>
+        <w:rPr>
+          <w:i/>
+          <w:iCs/>
+        </w:rPr>
+        <w:t xml:space="preserve"> ID</w:t>
+      </w:r>
+      <w:r>
         <w:t>;</w:t>
       </w:r>
     </w:p>
@@ -2384,13 +2625,27 @@
           <w:ilvl w:val="0"/>
           <w:numId w:val="19"/>
         </w:numPr>
-      </w:pPr>
-      <w:r>
-        <w:rPr>
-          <w:i/>
-          <w:iCs/>
-        </w:rPr>
-        <w:t>model</w:t>
+        <w:rPr>
+          <w:i/>
+          <w:iCs/>
+        </w:rPr>
+      </w:pPr>
+      <w:r>
+        <w:rPr>
+          <w:i/>
+          <w:iCs/>
+        </w:rPr>
+        <w:t>sing_offer</w:t>
+      </w:r>
+      <w:r>
+        <w:t xml:space="preserve">, caratterizzata da </w:t>
+      </w:r>
+      <w:r>
+        <w:rPr>
+          <w:i/>
+          <w:iCs/>
+        </w:rPr>
+        <w:t>ts_creation</w:t>
       </w:r>
       <w:r>
         <w:t xml:space="preserve">, </w:t>
@@ -2400,39 +2655,10 @@
           <w:i/>
           <w:iCs/>
         </w:rPr>
-        <w:t>brand</w:t>
-      </w:r>
-      <w:r>
-        <w:t xml:space="preserve">, </w:t>
-      </w:r>
-      <w:r>
-        <w:rPr>
-          <w:i/>
-          <w:iCs/>
-        </w:rPr>
-        <w:t>category</w:t>
-      </w:r>
-      <w:r>
-        <w:t xml:space="preserve"> </w:t>
-      </w:r>
-      <w:r>
-        <w:t xml:space="preserve">e </w:t>
-      </w:r>
-      <w:r>
-        <w:rPr>
-          <w:i/>
-          <w:iCs/>
-        </w:rPr>
-        <w:t>nature</w:t>
-      </w:r>
-      <w:r>
-        <w:t>, ciascun</w:t>
-      </w:r>
-      <w:r>
-        <w:t>a</w:t>
-      </w:r>
-      <w:r>
-        <w:t xml:space="preserve"> delle quali caratterizzate da un </w:t>
+        <w:t>title</w:t>
+      </w:r>
+      <w:r>
+        <w:t xml:space="preserve"> e </w:t>
       </w:r>
       <w:r>
         <w:rPr>
@@ -2452,47 +2678,132 @@
           <w:ilvl w:val="0"/>
           <w:numId w:val="19"/>
         </w:numPr>
-      </w:pPr>
-      <w:r>
-        <w:t>asset, caratterizzat</w:t>
-      </w:r>
-      <w:r>
+        <w:rPr>
+          <w:lang w:val="en-GB"/>
+        </w:rPr>
+      </w:pPr>
+      <w:r>
+        <w:rPr>
+          <w:i/>
+          <w:iCs/>
+          <w:lang w:val="en-GB"/>
+        </w:rPr>
+        <w:t>cha</w:t>
+      </w:r>
+      <w:r>
+        <w:rPr>
+          <w:i/>
+          <w:iCs/>
+          <w:lang w:val="en-GB"/>
+        </w:rPr>
+        <w:t xml:space="preserve">racteristics </w:t>
+      </w:r>
+      <w:r>
+        <w:rPr>
+          <w:lang w:val="en-GB"/>
+        </w:rPr>
+        <w:t>(degli asset), caratterizzat</w:t>
+      </w:r>
+      <w:r>
+        <w:rPr>
+          <w:lang w:val="en-GB"/>
+        </w:rPr>
         <w:t>a</w:t>
       </w:r>
       <w:r>
-        <w:t xml:space="preserve"> da </w:t>
-      </w:r>
-      <w:r>
-        <w:rPr>
-          <w:i/>
-          <w:iCs/>
-        </w:rPr>
-        <w:t>price</w:t>
-      </w:r>
-      <w:r>
+        <w:rPr>
+          <w:lang w:val="en-GB"/>
+        </w:rPr>
+        <w:t xml:space="preserve"> da</w:t>
+      </w:r>
+      <w:r>
+        <w:rPr>
+          <w:i/>
+          <w:iCs/>
+          <w:lang w:val="en-GB"/>
+        </w:rPr>
+        <w:t xml:space="preserve"> </w:t>
+      </w:r>
+      <w:r>
+        <w:rPr>
+          <w:i/>
+          <w:iCs/>
+          <w:lang w:val="en-GB"/>
+        </w:rPr>
+        <w:t>main_color</w:t>
+      </w:r>
+      <w:r>
+        <w:rPr>
+          <w:i/>
+          <w:iCs/>
+          <w:lang w:val="en-GB"/>
+        </w:rPr>
         <w:t xml:space="preserve">, </w:t>
       </w:r>
       <w:r>
         <w:rPr>
           <w:i/>
           <w:iCs/>
-        </w:rPr>
-        <w:t>picture_path</w:t>
-      </w:r>
-      <w:r>
+          <w:lang w:val="en-GB"/>
+        </w:rPr>
+        <w:t>function</w:t>
+      </w:r>
+      <w:r>
+        <w:rPr>
+          <w:i/>
+          <w:iCs/>
+          <w:lang w:val="en-GB"/>
+        </w:rPr>
+        <w:t xml:space="preserve">, </w:t>
+      </w:r>
+      <w:r>
+        <w:rPr>
+          <w:i/>
+          <w:iCs/>
+          <w:lang w:val="en-GB"/>
+        </w:rPr>
+        <w:t>quality</w:t>
+      </w:r>
+      <w:r>
+        <w:rPr>
+          <w:i/>
+          <w:iCs/>
+          <w:lang w:val="en-GB"/>
+        </w:rPr>
+        <w:t xml:space="preserve">, </w:t>
+      </w:r>
+      <w:r>
+        <w:rPr>
+          <w:i/>
+          <w:iCs/>
+          <w:lang w:val="en-GB"/>
+        </w:rPr>
+        <w:t>prod_year</w:t>
+      </w:r>
+      <w:r>
+        <w:rPr>
+          <w:lang w:val="en-GB"/>
+        </w:rPr>
         <w:t xml:space="preserve"> </w:t>
       </w:r>
       <w:r>
+        <w:rPr>
+          <w:lang w:val="en-GB"/>
+        </w:rPr>
         <w:t xml:space="preserve">e </w:t>
       </w:r>
       <w:r>
         <w:rPr>
           <w:i/>
           <w:iCs/>
+          <w:lang w:val="en-GB"/>
         </w:rPr>
         <w:t>ID</w:t>
       </w:r>
       <w:r>
+        <w:rPr>
+          <w:lang w:val="en-GB"/>
+        </w:rPr>
         <w:t>;</w:t>
       </w:r>
     </w:p>
@@ -2503,6 +2814,74 @@
           <w:ilvl w:val="0"/>
           <w:numId w:val="19"/>
         </w:numPr>
+      </w:pPr>
+      <w:r>
+        <w:rPr>
+          <w:i/>
+          <w:iCs/>
+        </w:rPr>
+        <w:t>model</w:t>
+      </w:r>
+      <w:r>
+        <w:t xml:space="preserve">, </w:t>
+      </w:r>
+      <w:r>
+        <w:rPr>
+          <w:i/>
+          <w:iCs/>
+        </w:rPr>
+        <w:t>brand</w:t>
+      </w:r>
+      <w:r>
+        <w:t xml:space="preserve">, </w:t>
+      </w:r>
+      <w:r>
+        <w:rPr>
+          <w:i/>
+          <w:iCs/>
+        </w:rPr>
+        <w:t>category</w:t>
+      </w:r>
+      <w:r>
+        <w:t xml:space="preserve"> </w:t>
+      </w:r>
+      <w:r>
+        <w:t xml:space="preserve">e </w:t>
+      </w:r>
+      <w:r>
+        <w:rPr>
+          <w:i/>
+          <w:iCs/>
+        </w:rPr>
+        <w:t>nature</w:t>
+      </w:r>
+      <w:r>
+        <w:t>, ciascun</w:t>
+      </w:r>
+      <w:r>
+        <w:t>a</w:t>
+      </w:r>
+      <w:r>
+        <w:t xml:space="preserve"> delle quali caratterizzate da un </w:t>
+      </w:r>
+      <w:r>
+        <w:rPr>
+          <w:i/>
+          <w:iCs/>
+        </w:rPr>
+        <w:t>ID</w:t>
+      </w:r>
+      <w:r>
+        <w:t>;</w:t>
+      </w:r>
+    </w:p>
+    <w:p>
+      <w:pPr>
+        <w:pStyle w:val="ListParagraph"/>
+        <w:numPr>
+          <w:ilvl w:val="0"/>
+          <w:numId w:val="19"/>
+        </w:numPr>
         <w:rPr>
           <w:lang w:val="en-GB"/>
         </w:rPr>
@@ -2545,6 +2924,26 @@
         <w:rPr>
           <w:lang w:val="en-GB"/>
         </w:rPr>
+        <w:t>,</w:t>
+      </w:r>
+      <w:r>
+        <w:rPr>
+          <w:lang w:val="en-GB"/>
+        </w:rPr>
+        <w:t xml:space="preserve"> </w:t>
+      </w:r>
+      <w:r>
+        <w:rPr>
+          <w:i/>
+          <w:iCs/>
+          <w:lang w:val="en-GB"/>
+        </w:rPr>
+        <w:t>ts_closure</w:t>
+      </w:r>
+      <w:r>
+        <w:rPr>
+          <w:lang w:val="en-GB"/>
+        </w:rPr>
         <w:t xml:space="preserve">, </w:t>
       </w:r>
       <w:r>
@@ -2553,94 +2952,66 @@
           <w:iCs/>
           <w:lang w:val="en-GB"/>
         </w:rPr>
-        <w:t>ts_update</w:t>
+        <w:t>closure</w:t>
       </w:r>
       <w:r>
         <w:rPr>
           <w:lang w:val="en-GB"/>
         </w:rPr>
-        <w:t xml:space="preserve">, </w:t>
-      </w:r>
-      <w:r>
-        <w:rPr>
-          <w:i/>
-          <w:iCs/>
+        <w:t xml:space="preserve"> </w:t>
+      </w:r>
+      <w:r>
+        <w:rPr>
           <w:lang w:val="en-GB"/>
         </w:rPr>
-        <w:t>ts_closure</w:t>
-      </w:r>
-      <w:r>
-        <w:rPr>
+        <w:t>(</w:t>
+      </w:r>
+      <w:r>
+        <w:rPr>
+          <w:i/>
+          <w:iCs/>
           <w:lang w:val="en-GB"/>
         </w:rPr>
-        <w:t xml:space="preserve">, </w:t>
-      </w:r>
-      <w:r>
-        <w:rPr>
-          <w:i/>
-          <w:iCs/>
+        <w:t>Accepted</w:t>
+      </w:r>
+      <w:r>
+        <w:rPr>
           <w:lang w:val="en-GB"/>
         </w:rPr>
-        <w:t>closure</w:t>
-      </w:r>
-      <w:r>
-        <w:rPr>
+        <w:t>/</w:t>
+      </w:r>
+      <w:r>
+        <w:rPr>
+          <w:i/>
+          <w:iCs/>
           <w:lang w:val="en-GB"/>
         </w:rPr>
-        <w:t xml:space="preserve"> </w:t>
+        <w:t>Refused</w:t>
       </w:r>
       <w:r>
         <w:rPr>
           <w:lang w:val="en-GB"/>
         </w:rPr>
-        <w:t>(</w:t>
-      </w:r>
-      <w:r>
-        <w:rPr>
-          <w:i/>
-          <w:iCs/>
+        <w:t>)</w:t>
+      </w:r>
+      <w:r>
+        <w:rPr>
           <w:lang w:val="en-GB"/>
         </w:rPr>
-        <w:t>Accepted</w:t>
-      </w:r>
-      <w:r>
-        <w:rPr>
+        <w:t xml:space="preserve"> e </w:t>
+      </w:r>
+      <w:r>
+        <w:rPr>
+          <w:i/>
+          <w:iCs/>
           <w:lang w:val="en-GB"/>
         </w:rPr>
-        <w:t>/</w:t>
-      </w:r>
-      <w:r>
-        <w:rPr>
-          <w:i/>
-          <w:iCs/>
+        <w:t>ID</w:t>
+      </w:r>
+      <w:r>
+        <w:rPr>
           <w:lang w:val="en-GB"/>
         </w:rPr>
-        <w:t>Refused</w:t>
-      </w:r>
-      <w:r>
-        <w:rPr>
-          <w:lang w:val="en-GB"/>
-        </w:rPr>
-        <w:t>)</w:t>
-      </w:r>
-      <w:r>
-        <w:rPr>
-          <w:lang w:val="en-GB"/>
-        </w:rPr>
-        <w:t xml:space="preserve"> e </w:t>
-      </w:r>
-      <w:r>
-        <w:rPr>
-          <w:i/>
-          <w:iCs/>
-          <w:lang w:val="en-GB"/>
-        </w:rPr>
-        <w:t>ID</w:t>
-      </w:r>
-      <w:r>
-        <w:rPr>
-          <w:lang w:val="en-GB"/>
-        </w:rPr>
         <w:t>.</w:t>
       </w:r>
     </w:p>
@@ -2648,7 +3019,7 @@
       <w:pPr>
         <w:pStyle w:val="Heading2"/>
       </w:pPr>
-      <w:bookmarkStart w:id="11" w:name="_Toc198157075"/>
+      <w:bookmarkStart w:id="11" w:name="_Toc198254772"/>
       <w:r>
         <w:t>Le Relazioni</w:t>
       </w:r>
@@ -2764,10 +3135,13 @@
           <w:i/>
           <w:iCs/>
         </w:rPr>
-        <w:t>characteristics</w:t>
-      </w:r>
-      <w:r>
-        <w:t>, di tipo n:n, con vincoli di cardinalità rispettivamente di “(1, n)” e “(0, n)”;</w:t>
+        <w:t>sing_request</w:t>
+      </w:r>
+      <w:r>
+        <w:t xml:space="preserve">, di tipo n:1, </w:t>
+      </w:r>
+      <w:r>
+        <w:t>con vincoli di cardinalità rispettivamente di “(1, n)” e “(1, 1)”;</w:t>
       </w:r>
     </w:p>
     <w:p>
@@ -2777,6 +3151,10 @@
           <w:ilvl w:val="0"/>
           <w:numId w:val="20"/>
         </w:numPr>
+        <w:rPr>
+          <w:i/>
+          <w:iCs/>
+        </w:rPr>
       </w:pPr>
       <w:r>
         <w:t xml:space="preserve">tra </w:t>
@@ -2786,20 +3164,23 @@
           <w:i/>
           <w:iCs/>
         </w:rPr>
-        <w:t>offer</w:t>
-      </w:r>
-      <w:r>
-        <w:t xml:space="preserve"> e </w:t>
-      </w:r>
-      <w:r>
-        <w:rPr>
-          <w:i/>
-          <w:iCs/>
-        </w:rPr>
-        <w:t>asset</w:t>
-      </w:r>
-      <w:r>
-        <w:t>, di tipo n:1, con vincoli di cardinalità rispettivamente di “(1, n)” e “(1, 1)”;</w:t>
+        <w:t xml:space="preserve">sing_request </w:t>
+      </w:r>
+      <w:r>
+        <w:t xml:space="preserve">e </w:t>
+      </w:r>
+      <w:r>
+        <w:rPr>
+          <w:i/>
+          <w:iCs/>
+        </w:rPr>
+        <w:t>characteristics</w:t>
+      </w:r>
+      <w:r>
+        <w:t>, di ti</w:t>
+      </w:r>
+      <w:r>
+        <w:t>po 1:n, con vincoli di cardinalità rispettivamente di “(1, 1)” e “(0, n)”;</w:t>
       </w:r>
     </w:p>
     <w:p>
@@ -2809,6 +3190,10 @@
           <w:ilvl w:val="0"/>
           <w:numId w:val="20"/>
         </w:numPr>
+        <w:rPr>
+          <w:i/>
+          <w:iCs/>
+        </w:rPr>
       </w:pPr>
       <w:r>
         <w:t xml:space="preserve">tra </w:t>
@@ -2818,7 +3203,7 @@
           <w:i/>
           <w:iCs/>
         </w:rPr>
-        <w:t>asset</w:t>
+        <w:t>sing_request</w:t>
       </w:r>
       <w:r>
         <w:t xml:space="preserve"> e </w:t>
@@ -2828,13 +3213,16 @@
           <w:i/>
           <w:iCs/>
         </w:rPr>
-        <w:t>characteristics</w:t>
-      </w:r>
-      <w:r>
-        <w:t xml:space="preserve">, di tipo </w:t>
-      </w:r>
-      <w:r>
-        <w:t>1:n, con vincoli di cardinalità rispettivamente di “(1, 1)” e “(0, n)”;</w:t>
+        <w:t>negotiation</w:t>
+      </w:r>
+      <w:r>
+        <w:t>, di ti</w:t>
+      </w:r>
+      <w:r>
+        <w:t>po n:1</w:t>
+      </w:r>
+      <w:r>
+        <w:t>, con vincoli di cardinalità rispettivamente di “(0, n)” e “(1, 1)”;</w:t>
       </w:r>
     </w:p>
     <w:p>
@@ -2853,7 +3241,7 @@
           <w:i/>
           <w:iCs/>
         </w:rPr>
-        <w:t>request</w:t>
+        <w:t>offer</w:t>
       </w:r>
       <w:r>
         <w:t xml:space="preserve"> e </w:t>
@@ -2863,17 +3251,16 @@
           <w:i/>
           <w:iCs/>
         </w:rPr>
-        <w:t>negotiation</w:t>
-      </w:r>
-      <w:r>
-        <w:t>, di tipo n:1, con vincoli di cardinalità rispettivamente di “(0, n)” e “(</w:t>
-      </w:r>
-      <w:r>
-        <w:t>0</w:t>
-      </w:r>
-      <w:r>
-        <w:t>, 1)”;</w:t>
-      </w:r>
+        <w:t>sing_offer</w:t>
+      </w:r>
+      <w:r>
+        <w:t xml:space="preserve">, di tipo n:1, </w:t>
+      </w:r>
+      <w:bookmarkStart w:id="12" w:name="_Hlk198251096"/>
+      <w:r>
+        <w:t>con vincoli di cardinalità rispettivamente di “(1, n)” e “(1, 1)”;</w:t>
+      </w:r>
+      <w:bookmarkEnd w:id="12"/>
     </w:p>
     <w:p>
       <w:pPr>
@@ -2891,7 +3278,14 @@
           <w:i/>
           <w:iCs/>
         </w:rPr>
-        <w:t>asset</w:t>
+        <w:t>sing_</w:t>
+      </w:r>
+      <w:r>
+        <w:rPr>
+          <w:i/>
+          <w:iCs/>
+        </w:rPr>
+        <w:t>offer</w:t>
       </w:r>
       <w:r>
         <w:t xml:space="preserve"> e </w:t>
@@ -2901,16 +3295,13 @@
           <w:i/>
           <w:iCs/>
         </w:rPr>
-        <w:t>negotiation</w:t>
-      </w:r>
-      <w:r>
-        <w:t>, di tipo n:1, con vincoli di cardinalità rispettivamente di “(0, n)” e “(</w:t>
-      </w:r>
-      <w:r>
-        <w:t>0</w:t>
-      </w:r>
-      <w:r>
-        <w:t>, 1)”;</w:t>
+        <w:t>characteristics</w:t>
+      </w:r>
+      <w:r>
+        <w:t xml:space="preserve">, di tipo </w:t>
+      </w:r>
+      <w:r>
+        <w:t>1:n, con vincoli di cardinalità rispettivamente di “(1, 1)” e “(0, n)”;</w:t>
       </w:r>
     </w:p>
     <w:p>
@@ -2929,7 +3320,7 @@
           <w:i/>
           <w:iCs/>
         </w:rPr>
-        <w:t>model</w:t>
+        <w:t>sing_offer</w:t>
       </w:r>
       <w:r>
         <w:t xml:space="preserve"> e </w:t>
@@ -2939,13 +3330,16 @@
           <w:i/>
           <w:iCs/>
         </w:rPr>
-        <w:t>characteristics</w:t>
-      </w:r>
-      <w:r>
-        <w:t xml:space="preserve">, di tipo </w:t>
-      </w:r>
-      <w:r>
-        <w:t>n:1, con vincoli di cardinalità rispettivamente di “(1, n)” e “(1, 1)”;</w:t>
+        <w:t>negotiation</w:t>
+      </w:r>
+      <w:r>
+        <w:t>, di tipo n:1, con vincoli di cardinalità rispettivamente di “(0, n)” e “(</w:t>
+      </w:r>
+      <w:r>
+        <w:t>0</w:t>
+      </w:r>
+      <w:r>
+        <w:t>, 1)”;</w:t>
       </w:r>
     </w:p>
     <w:p>
@@ -2964,7 +3358,7 @@
           <w:i/>
           <w:iCs/>
         </w:rPr>
-        <w:t>brand</w:t>
+        <w:t>model</w:t>
       </w:r>
       <w:r>
         <w:t xml:space="preserve"> e </w:t>
@@ -2974,10 +3368,13 @@
           <w:i/>
           <w:iCs/>
         </w:rPr>
-        <w:t>model</w:t>
-      </w:r>
-      <w:r>
-        <w:t>, di tipo n:1, con vincoli di cardinalità rispettivamente di “(1, n)” e “(1, 1)”;</w:t>
+        <w:t>characteristics</w:t>
+      </w:r>
+      <w:r>
+        <w:t xml:space="preserve">, di tipo </w:t>
+      </w:r>
+      <w:r>
+        <w:t>n:1, con vincoli di cardinalità rispettivamente di “(1, n)” e “(1, 1)”;</w:t>
       </w:r>
     </w:p>
     <w:p>
@@ -2989,6 +3386,7 @@
         </w:numPr>
       </w:pPr>
       <w:r>
+        <w:lastRenderedPageBreak/>
         <w:t xml:space="preserve">tra </w:t>
       </w:r>
       <w:r>
@@ -2996,7 +3394,7 @@
           <w:i/>
           <w:iCs/>
         </w:rPr>
-        <w:t>category</w:t>
+        <w:t>brand</w:t>
       </w:r>
       <w:r>
         <w:t xml:space="preserve"> e </w:t>
@@ -3006,7 +3404,7 @@
           <w:i/>
           <w:iCs/>
         </w:rPr>
-        <w:t>characteristics</w:t>
+        <w:t>model</w:t>
       </w:r>
       <w:r>
         <w:t>, di tipo n:1, con vincoli di cardinalità rispettivamente di “(1, n)” e “(1, 1)”;</w:t>
@@ -3021,7 +3419,38 @@
         </w:numPr>
       </w:pPr>
       <w:r>
-        <w:lastRenderedPageBreak/>
+        <w:t xml:space="preserve">tra </w:t>
+      </w:r>
+      <w:r>
+        <w:rPr>
+          <w:i/>
+          <w:iCs/>
+        </w:rPr>
+        <w:t>category</w:t>
+      </w:r>
+      <w:r>
+        <w:t xml:space="preserve"> e </w:t>
+      </w:r>
+      <w:r>
+        <w:rPr>
+          <w:i/>
+          <w:iCs/>
+        </w:rPr>
+        <w:t>characteristics</w:t>
+      </w:r>
+      <w:r>
+        <w:t>, di tipo n:1, con vincoli di cardinalità rispettivamente di “(1, n)” e “(1, 1)”;</w:t>
+      </w:r>
+    </w:p>
+    <w:p>
+      <w:pPr>
+        <w:pStyle w:val="ListParagraph"/>
+        <w:numPr>
+          <w:ilvl w:val="0"/>
+          <w:numId w:val="20"/>
+        </w:numPr>
+      </w:pPr>
+      <w:r>
         <w:t xml:space="preserve">e tra </w:t>
       </w:r>
       <w:r>
@@ -3046,95 +3475,42 @@
       </w:r>
     </w:p>
     <w:p>
-      <w:r>
-        <w:t xml:space="preserve">Per ragioni funzionali e di semantica </w:t>
-      </w:r>
-      <w:r>
-        <w:t>la</w:t>
-      </w:r>
-      <w:r>
-        <w:t xml:space="preserve"> relazion</w:t>
-      </w:r>
-      <w:r>
-        <w:t>e</w:t>
-      </w:r>
-      <w:r>
-        <w:t xml:space="preserve"> tra </w:t>
-      </w:r>
-      <w:r>
-        <w:rPr>
-          <w:i/>
-          <w:iCs/>
-        </w:rPr>
-        <w:t>requests</w:t>
-      </w:r>
-      <w:r>
-        <w:t xml:space="preserve"> e </w:t>
-      </w:r>
-      <w:r>
-        <w:rPr>
-          <w:i/>
-          <w:iCs/>
-        </w:rPr>
-        <w:t>characteristics</w:t>
-      </w:r>
-      <w:r>
-        <w:t xml:space="preserve"> è inoltre caratterizzata </w:t>
-      </w:r>
-      <w:r>
-        <w:t xml:space="preserve">da </w:t>
-      </w:r>
-      <w:r>
-        <w:rPr>
-          <w:i/>
-          <w:iCs/>
-        </w:rPr>
-        <w:t>max_price</w:t>
-      </w:r>
-      <w:r>
-        <w:t xml:space="preserve"> (che indica quanto l’utente richiedente è disposto a pagare </w:t>
-      </w:r>
-      <w:r>
-        <w:t xml:space="preserve">per un asset avente le caratteristiche </w:t>
-      </w:r>
-      <w:r>
-        <w:t>desiderate</w:t>
-      </w:r>
-      <w:r>
-        <w:t>)</w:t>
-      </w:r>
-      <w:r>
-        <w:t xml:space="preserve"> e un </w:t>
-      </w:r>
-      <w:r>
-        <w:rPr>
-          <w:i/>
-          <w:iCs/>
-        </w:rPr>
-        <w:t>ID</w:t>
+      <w:pPr>
+        <w:pStyle w:val="Heading2"/>
+      </w:pPr>
+      <w:bookmarkStart w:id="13" w:name="_Toc198254773"/>
+      <w:r>
+        <w:t>Il Modello Concettuale</w:t>
+      </w:r>
+      <w:bookmarkEnd w:id="13"/>
+    </w:p>
+    <w:p>
+      <w:r>
+        <w:t xml:space="preserve">Di seguito una </w:t>
+      </w:r>
+      <w:r>
+        <w:t>rappresentazione cartacea</w:t>
+      </w:r>
+      <w:r>
+        <w:t xml:space="preserve"> del modello concettuale</w:t>
       </w:r>
       <w:r>
         <w:t>.</w:t>
       </w:r>
     </w:p>
     <w:p>
-      <w:r>
-        <w:t>Di seguito una foto del modello concettuale</w:t>
-      </w:r>
-      <w:r>
-        <w:t>.</w:t>
-      </w:r>
-    </w:p>
-    <w:p>
       <w:pPr>
         <w:jc w:val="center"/>
       </w:pPr>
       <w:r>
+        <w:rPr>
+          <w:noProof/>
+        </w:rPr>
         <w:drawing>
-          <wp:inline distT="0" distB="0" distL="0" distR="0" wp14:anchorId="0253852E" wp14:editId="09D574B6">
-            <wp:extent cx="4685353" cy="3705308"/>
-            <wp:effectExtent l="0" t="0" r="1270" b="0"/>
-            <wp:docPr id="1038814955" name="Picture 1" descr="A diagram of a diagram&#10;&#10;AI-generated content may be incorrect."/>
+          <wp:inline distT="0" distB="0" distL="0" distR="0" wp14:anchorId="7ADCAFD5" wp14:editId="6F32C22C">
+            <wp:extent cx="4678085" cy="4076700"/>
+            <wp:effectExtent l="0" t="0" r="8255" b="0"/>
+            <wp:docPr id="1553904298" name="Picture 1" descr="A diagram of a diagram&#10;&#10;AI-generated content may be incorrect."/>
             <wp:cNvGraphicFramePr>
               <a:graphicFrameLocks xmlns:a="http://schemas.openxmlformats.org/drawingml/2006/main" noChangeAspect="1"/>
             </wp:cNvGraphicFramePr>
@@ -3142,7 +3518,7 @@
               <a:graphicData uri="http://schemas.openxmlformats.org/drawingml/2006/picture">
                 <pic:pic xmlns:pic="http://schemas.openxmlformats.org/drawingml/2006/picture">
                   <pic:nvPicPr>
-                    <pic:cNvPr id="1038814955" name="Picture 1" descr="A diagram of a diagram&#10;&#10;AI-generated content may be incorrect."/>
+                    <pic:cNvPr id="1553904298" name="Picture 1" descr="A diagram of a diagram&#10;&#10;AI-generated content may be incorrect."/>
                     <pic:cNvPicPr/>
                   </pic:nvPicPr>
                   <pic:blipFill>
@@ -3154,7 +3530,7 @@
                   <pic:spPr>
                     <a:xfrm>
                       <a:off x="0" y="0"/>
-                      <a:ext cx="4700654" cy="3717409"/>
+                      <a:ext cx="4695563" cy="4091931"/>
                     </a:xfrm>
                     <a:prstGeom prst="rect">
                       <a:avLst/>
@@ -3186,7 +3562,680 @@
           <w:i/>
           <w:iCs/>
         </w:rPr>
-        <w:t>: dove è scritto “ts” si intende dire “timestamp”.</w:t>
+        <w:t>: dove è scritto “ts” si intende dire “timestamp</w:t>
+      </w:r>
+      <w:r>
+        <w:rPr>
+          <w:i/>
+          <w:iCs/>
+        </w:rPr>
+        <w:t>”</w:t>
+      </w:r>
+      <w:r>
+        <w:t xml:space="preserve">, mentre dove è scritto </w:t>
+      </w:r>
+      <w:r>
+        <w:rPr>
+          <w:i/>
+          <w:iCs/>
+        </w:rPr>
+        <w:t>“</w:t>
+      </w:r>
+      <w:r>
+        <w:rPr>
+          <w:i/>
+          <w:iCs/>
+        </w:rPr>
+        <w:t>sing”</w:t>
+      </w:r>
+      <w:r>
+        <w:t xml:space="preserve"> si intende dire </w:t>
+      </w:r>
+      <w:r>
+        <w:rPr>
+          <w:i/>
+          <w:iCs/>
+        </w:rPr>
+        <w:t>“singular”</w:t>
+      </w:r>
+      <w:r>
+        <w:rPr>
+          <w:i/>
+          <w:iCs/>
+        </w:rPr>
+        <w:t>.</w:t>
+      </w:r>
+    </w:p>
+    <w:p>
+      <w:pPr>
+        <w:pStyle w:val="Heading2"/>
+      </w:pPr>
+      <w:bookmarkStart w:id="14" w:name="_Toc198254774"/>
+      <w:r>
+        <w:t>I Vincoli</w:t>
+      </w:r>
+      <w:bookmarkEnd w:id="14"/>
+    </w:p>
+    <w:p>
+      <w:pPr>
+        <w:spacing w:line="278" w:lineRule="auto"/>
+      </w:pPr>
+      <w:r>
+        <w:t>Oltre ai vincoli di cardinalità</w:t>
+      </w:r>
+      <w:r>
+        <w:t>,</w:t>
+      </w:r>
+      <w:r>
+        <w:t xml:space="preserve"> già espressi nella rappresentazione cartacea del modello concettuale</w:t>
+      </w:r>
+      <w:r>
+        <w:t xml:space="preserve"> e mantenuti intrinsecamente dalla struttura del database</w:t>
+      </w:r>
+      <w:r>
+        <w:t xml:space="preserve">, in E-Cycle ne esistono ulteriori che vengono </w:t>
+      </w:r>
+      <w:r>
+        <w:t xml:space="preserve">imposti </w:t>
+      </w:r>
+      <w:r>
+        <w:t>dal modus operandi dell’applicazione.</w:t>
+      </w:r>
+    </w:p>
+    <w:p>
+      <w:pPr>
+        <w:spacing w:line="278" w:lineRule="auto"/>
+      </w:pPr>
+    </w:p>
+    <w:p>
+      <w:pPr>
+        <w:spacing w:line="278" w:lineRule="auto"/>
+      </w:pPr>
+      <w:r>
+        <w:lastRenderedPageBreak/>
+        <w:t>Questi vincoli aggiuntivi sono:</w:t>
+      </w:r>
+    </w:p>
+    <w:p>
+      <w:pPr>
+        <w:pStyle w:val="ListParagraph"/>
+        <w:numPr>
+          <w:ilvl w:val="0"/>
+          <w:numId w:val="21"/>
+        </w:numPr>
+        <w:spacing w:line="278" w:lineRule="auto"/>
+      </w:pPr>
+      <w:r>
+        <w:t xml:space="preserve">nella tabella </w:t>
+      </w:r>
+      <w:r>
+        <w:rPr>
+          <w:i/>
+          <w:iCs/>
+        </w:rPr>
+        <w:t>users</w:t>
+      </w:r>
+      <w:r>
+        <w:t xml:space="preserve"> solamente </w:t>
+      </w:r>
+      <w:r>
+        <w:rPr>
+          <w:i/>
+          <w:iCs/>
+        </w:rPr>
+        <w:t>name</w:t>
+      </w:r>
+      <w:r>
+        <w:t xml:space="preserve"> e </w:t>
+      </w:r>
+      <w:r>
+        <w:rPr>
+          <w:i/>
+          <w:iCs/>
+        </w:rPr>
+        <w:t>surname</w:t>
+      </w:r>
+      <w:r>
+        <w:t xml:space="preserve"> sono attributi di inserimento facoltativo;</w:t>
+      </w:r>
+    </w:p>
+    <w:p>
+      <w:pPr>
+        <w:pStyle w:val="ListParagraph"/>
+        <w:numPr>
+          <w:ilvl w:val="0"/>
+          <w:numId w:val="21"/>
+        </w:numPr>
+        <w:spacing w:line="278" w:lineRule="auto"/>
+      </w:pPr>
+      <w:r>
+        <w:t xml:space="preserve">nella tabella </w:t>
+      </w:r>
+      <w:r>
+        <w:rPr>
+          <w:i/>
+          <w:iCs/>
+        </w:rPr>
+        <w:t>users</w:t>
+      </w:r>
+      <w:r>
+        <w:t xml:space="preserve"> non possono esistere due o più tuple con attributo </w:t>
+      </w:r>
+      <w:r>
+        <w:rPr>
+          <w:i/>
+          <w:iCs/>
+        </w:rPr>
+        <w:t>username</w:t>
+      </w:r>
+      <w:r>
+        <w:t xml:space="preserve"> uguale;</w:t>
+      </w:r>
+    </w:p>
+    <w:p>
+      <w:pPr>
+        <w:pStyle w:val="ListParagraph"/>
+        <w:numPr>
+          <w:ilvl w:val="0"/>
+          <w:numId w:val="21"/>
+        </w:numPr>
+        <w:spacing w:line="278" w:lineRule="auto"/>
+      </w:pPr>
+      <w:r>
+        <w:t xml:space="preserve">nella tabella </w:t>
+      </w:r>
+      <w:r>
+        <w:rPr>
+          <w:i/>
+          <w:iCs/>
+        </w:rPr>
+        <w:t>users</w:t>
+      </w:r>
+      <w:r>
+        <w:t xml:space="preserve"> non possono esistere due o più tuple con attributo </w:t>
+      </w:r>
+      <w:r>
+        <w:rPr>
+          <w:i/>
+          <w:iCs/>
+        </w:rPr>
+        <w:t>email</w:t>
+      </w:r>
+      <w:r>
+        <w:t xml:space="preserve"> uguale;</w:t>
+      </w:r>
+    </w:p>
+    <w:p>
+      <w:pPr>
+        <w:pStyle w:val="ListParagraph"/>
+        <w:numPr>
+          <w:ilvl w:val="0"/>
+          <w:numId w:val="21"/>
+        </w:numPr>
+        <w:spacing w:line="278" w:lineRule="auto"/>
+      </w:pPr>
+      <w:r>
+        <w:t xml:space="preserve">nella tabella </w:t>
+      </w:r>
+      <w:r>
+        <w:rPr>
+          <w:i/>
+          <w:iCs/>
+        </w:rPr>
+        <w:t>sing_requests</w:t>
+      </w:r>
+      <w:r>
+        <w:t xml:space="preserve"> solamente </w:t>
+      </w:r>
+      <w:r>
+        <w:rPr>
+          <w:i/>
+          <w:iCs/>
+        </w:rPr>
+        <w:t>max_price</w:t>
+      </w:r>
+      <w:r>
+        <w:t xml:space="preserve"> e </w:t>
+      </w:r>
+      <w:r>
+        <w:rPr>
+          <w:i/>
+          <w:iCs/>
+        </w:rPr>
+        <w:t>ts_deletion</w:t>
+      </w:r>
+      <w:r>
+        <w:t xml:space="preserve"> possono essere NULL;</w:t>
+      </w:r>
+    </w:p>
+    <w:p>
+      <w:pPr>
+        <w:pStyle w:val="ListParagraph"/>
+        <w:numPr>
+          <w:ilvl w:val="0"/>
+          <w:numId w:val="21"/>
+        </w:numPr>
+        <w:spacing w:line="278" w:lineRule="auto"/>
+      </w:pPr>
+      <w:r>
+        <w:t xml:space="preserve">nella tabella </w:t>
+      </w:r>
+      <w:r>
+        <w:rPr>
+          <w:i/>
+          <w:iCs/>
+        </w:rPr>
+        <w:t>sing_offers</w:t>
+      </w:r>
+      <w:r>
+        <w:t xml:space="preserve"> solamente </w:t>
+      </w:r>
+      <w:r>
+        <w:rPr>
+          <w:i/>
+          <w:iCs/>
+        </w:rPr>
+        <w:t>ts_deletion</w:t>
+      </w:r>
+      <w:r>
+        <w:t xml:space="preserve"> può essre NULL;</w:t>
+      </w:r>
+    </w:p>
+    <w:p>
+      <w:pPr>
+        <w:pStyle w:val="ListParagraph"/>
+        <w:numPr>
+          <w:ilvl w:val="0"/>
+          <w:numId w:val="21"/>
+        </w:numPr>
+        <w:spacing w:line="278" w:lineRule="auto"/>
+      </w:pPr>
+      <w:r>
+        <w:t xml:space="preserve">quando si inseriscono tuple in </w:t>
+      </w:r>
+      <w:r>
+        <w:rPr>
+          <w:i/>
+          <w:iCs/>
+        </w:rPr>
+        <w:t>sing_offers</w:t>
+      </w:r>
+      <w:r>
+        <w:t xml:space="preserve"> queste non possono avere </w:t>
+      </w:r>
+      <w:r>
+        <w:rPr>
+          <w:i/>
+          <w:iCs/>
+        </w:rPr>
+        <w:t>expiration</w:t>
+      </w:r>
+      <w:r>
+        <w:t xml:space="preserve"> inferiore rispetto alla data corrente;</w:t>
+      </w:r>
+    </w:p>
+    <w:p>
+      <w:pPr>
+        <w:pStyle w:val="ListParagraph"/>
+        <w:numPr>
+          <w:ilvl w:val="0"/>
+          <w:numId w:val="21"/>
+        </w:numPr>
+        <w:spacing w:line="278" w:lineRule="auto"/>
+      </w:pPr>
+      <w:r>
+        <w:t xml:space="preserve">nella tabella </w:t>
+      </w:r>
+      <w:r>
+        <w:rPr>
+          <w:i/>
+          <w:iCs/>
+        </w:rPr>
+        <w:t>negotiations</w:t>
+      </w:r>
+      <w:r>
+        <w:t xml:space="preserve"> solamente gli attributi </w:t>
+      </w:r>
+      <w:r>
+        <w:rPr>
+          <w:i/>
+          <w:iCs/>
+        </w:rPr>
+        <w:t xml:space="preserve">closure </w:t>
+      </w:r>
+      <w:r>
+        <w:t xml:space="preserve">e </w:t>
+      </w:r>
+      <w:r>
+        <w:rPr>
+          <w:i/>
+          <w:iCs/>
+        </w:rPr>
+        <w:t>ts_closure</w:t>
+      </w:r>
+      <w:r>
+        <w:t xml:space="preserve"> possono essere NULL;</w:t>
+      </w:r>
+    </w:p>
+    <w:p>
+      <w:pPr>
+        <w:pStyle w:val="ListParagraph"/>
+        <w:numPr>
+          <w:ilvl w:val="0"/>
+          <w:numId w:val="21"/>
+        </w:numPr>
+        <w:spacing w:line="278" w:lineRule="auto"/>
+      </w:pPr>
+      <w:r>
+        <w:t xml:space="preserve">al momento di creazione di una nuova tupla nella tabella </w:t>
+      </w:r>
+      <w:r>
+        <w:rPr>
+          <w:i/>
+          <w:iCs/>
+        </w:rPr>
+        <w:t>negotiations</w:t>
+      </w:r>
+      <w:r>
+        <w:t xml:space="preserve">, la richiesta singola che verrà associata ad essa non può avere </w:t>
+      </w:r>
+      <w:r>
+        <w:rPr>
+          <w:i/>
+          <w:iCs/>
+        </w:rPr>
+        <w:t>ts_deletion</w:t>
+      </w:r>
+      <w:r>
+        <w:t xml:space="preserve"> diverso da NULL e non può essere associata ad un’altra tupla di </w:t>
+      </w:r>
+      <w:r>
+        <w:rPr>
+          <w:i/>
+          <w:iCs/>
+        </w:rPr>
+        <w:t>negotiations</w:t>
+      </w:r>
+      <w:r>
+        <w:t xml:space="preserve"> in cui l’attributo </w:t>
+      </w:r>
+      <w:r>
+        <w:rPr>
+          <w:i/>
+          <w:iCs/>
+        </w:rPr>
+        <w:t>ts_closure</w:t>
+      </w:r>
+      <w:r>
+        <w:t xml:space="preserve"> equivale a NULL;</w:t>
+      </w:r>
+    </w:p>
+    <w:p>
+      <w:pPr>
+        <w:pStyle w:val="ListParagraph"/>
+        <w:numPr>
+          <w:ilvl w:val="0"/>
+          <w:numId w:val="21"/>
+        </w:numPr>
+        <w:spacing w:line="278" w:lineRule="auto"/>
+      </w:pPr>
+      <w:r>
+        <w:t xml:space="preserve">al momento di creazione di una nuova tupla nella tabella </w:t>
+      </w:r>
+      <w:r>
+        <w:rPr>
+          <w:i/>
+          <w:iCs/>
+        </w:rPr>
+        <w:t>negotiations</w:t>
+      </w:r>
+      <w:r>
+        <w:t xml:space="preserve">, l’offerta singola che verrà associata ad essa non può avere </w:t>
+      </w:r>
+      <w:r>
+        <w:rPr>
+          <w:i/>
+          <w:iCs/>
+        </w:rPr>
+        <w:t>expiration</w:t>
+      </w:r>
+      <w:r>
+        <w:t xml:space="preserve"> pari alla data del giorno corrente, non può avere </w:t>
+      </w:r>
+      <w:r>
+        <w:rPr>
+          <w:i/>
+          <w:iCs/>
+        </w:rPr>
+        <w:t>ts_deletion</w:t>
+      </w:r>
+      <w:r>
+        <w:t xml:space="preserve"> diverso da NULL, e non può essere già associata ad un’altra tupla di </w:t>
+      </w:r>
+      <w:r>
+        <w:rPr>
+          <w:i/>
+          <w:iCs/>
+        </w:rPr>
+        <w:t>negotiations</w:t>
+      </w:r>
+      <w:r>
+        <w:t xml:space="preserve"> in cui l’attributo </w:t>
+      </w:r>
+      <w:r>
+        <w:rPr>
+          <w:i/>
+          <w:iCs/>
+        </w:rPr>
+        <w:t>ts_closure</w:t>
+      </w:r>
+      <w:r>
+        <w:t xml:space="preserve"> equivale a NULL;</w:t>
+      </w:r>
+    </w:p>
+    <w:p>
+      <w:pPr>
+        <w:pStyle w:val="ListParagraph"/>
+        <w:numPr>
+          <w:ilvl w:val="0"/>
+          <w:numId w:val="21"/>
+        </w:numPr>
+        <w:spacing w:line="278" w:lineRule="auto"/>
+      </w:pPr>
+      <w:r>
+        <w:t xml:space="preserve">tutte le tuple di </w:t>
+      </w:r>
+      <w:r>
+        <w:rPr>
+          <w:i/>
+          <w:iCs/>
+        </w:rPr>
+        <w:t>negotiations</w:t>
+      </w:r>
+      <w:r>
+        <w:t xml:space="preserve"> di cui il campo </w:t>
+      </w:r>
+      <w:r>
+        <w:rPr>
+          <w:i/>
+          <w:iCs/>
+        </w:rPr>
+        <w:t>ts_creation</w:t>
+      </w:r>
+      <w:r>
+        <w:t xml:space="preserve"> sottratto al timestamp corrente produce una differenza pari o superiore a 24 ore non possono avere </w:t>
+      </w:r>
+      <w:r>
+        <w:rPr>
+          <w:i/>
+          <w:iCs/>
+        </w:rPr>
+        <w:t>ts_closure</w:t>
+      </w:r>
+      <w:r>
+        <w:t xml:space="preserve"> diverso da NULL;</w:t>
+      </w:r>
+    </w:p>
+    <w:p>
+      <w:pPr>
+        <w:pStyle w:val="ListParagraph"/>
+        <w:numPr>
+          <w:ilvl w:val="0"/>
+          <w:numId w:val="21"/>
+        </w:numPr>
+        <w:spacing w:line="278" w:lineRule="auto"/>
+      </w:pPr>
+      <w:r>
+        <w:t xml:space="preserve">tutte le tuple di </w:t>
+      </w:r>
+      <w:r>
+        <w:rPr>
+          <w:i/>
+          <w:iCs/>
+        </w:rPr>
+        <w:t>negotiations</w:t>
+      </w:r>
+      <w:r>
+        <w:t xml:space="preserve"> di cui il campo </w:t>
+      </w:r>
+      <w:r>
+        <w:rPr>
+          <w:i/>
+          <w:iCs/>
+        </w:rPr>
+        <w:t>closure</w:t>
+      </w:r>
+      <w:r>
+        <w:t xml:space="preserve"> è diverso da NULL non possono avere il proprio campo </w:t>
+      </w:r>
+      <w:r>
+        <w:rPr>
+          <w:i/>
+          <w:iCs/>
+        </w:rPr>
+        <w:t>ts_closure</w:t>
+      </w:r>
+      <w:r>
+        <w:t xml:space="preserve"> pari a NULL;</w:t>
+      </w:r>
+    </w:p>
+    <w:p>
+      <w:pPr>
+        <w:pStyle w:val="ListParagraph"/>
+        <w:numPr>
+          <w:ilvl w:val="0"/>
+          <w:numId w:val="21"/>
+        </w:numPr>
+        <w:spacing w:line="278" w:lineRule="auto"/>
+      </w:pPr>
+      <w:r>
+        <w:t xml:space="preserve">nelle tabelle </w:t>
+      </w:r>
+      <w:r>
+        <w:rPr>
+          <w:i/>
+          <w:iCs/>
+        </w:rPr>
+        <w:t>offers</w:t>
+      </w:r>
+      <w:r>
+        <w:t xml:space="preserve">, </w:t>
+      </w:r>
+      <w:r>
+        <w:rPr>
+          <w:i/>
+          <w:iCs/>
+        </w:rPr>
+        <w:t>requests</w:t>
+      </w:r>
+      <w:r>
+        <w:t xml:space="preserve">, </w:t>
+      </w:r>
+      <w:r>
+        <w:rPr>
+          <w:i/>
+          <w:iCs/>
+        </w:rPr>
+        <w:t>natures</w:t>
+      </w:r>
+      <w:r>
+        <w:t xml:space="preserve">, </w:t>
+      </w:r>
+      <w:r>
+        <w:rPr>
+          <w:i/>
+          <w:iCs/>
+        </w:rPr>
+        <w:t>models</w:t>
+      </w:r>
+      <w:r>
+        <w:t xml:space="preserve">, </w:t>
+      </w:r>
+      <w:r>
+        <w:rPr>
+          <w:i/>
+          <w:iCs/>
+        </w:rPr>
+        <w:t>characteristics</w:t>
+      </w:r>
+      <w:r>
+        <w:t xml:space="preserve">, </w:t>
+      </w:r>
+      <w:r>
+        <w:rPr>
+          <w:i/>
+          <w:iCs/>
+        </w:rPr>
+        <w:t>categories</w:t>
+      </w:r>
+      <w:r>
+        <w:t xml:space="preserve"> e </w:t>
+      </w:r>
+      <w:r>
+        <w:rPr>
+          <w:i/>
+          <w:iCs/>
+        </w:rPr>
+        <w:t>brands</w:t>
+      </w:r>
+      <w:r>
+        <w:t xml:space="preserve"> tutti gli attributi non possono essere NULL;</w:t>
+      </w:r>
+    </w:p>
+    <w:p>
+      <w:pPr>
+        <w:pStyle w:val="ListParagraph"/>
+        <w:numPr>
+          <w:ilvl w:val="0"/>
+          <w:numId w:val="21"/>
+        </w:numPr>
+        <w:spacing w:line="278" w:lineRule="auto"/>
+      </w:pPr>
+      <w:r>
+        <w:t xml:space="preserve">tutte le tuple di </w:t>
+      </w:r>
+      <w:r>
+        <w:rPr>
+          <w:i/>
+          <w:iCs/>
+        </w:rPr>
+        <w:t>characteristics</w:t>
+      </w:r>
+      <w:r>
+        <w:t xml:space="preserve"> non possono avere il campo </w:t>
+      </w:r>
+      <w:r>
+        <w:rPr>
+          <w:i/>
+          <w:iCs/>
+        </w:rPr>
+        <w:t>prod_year</w:t>
+      </w:r>
+      <w:r>
+        <w:t xml:space="preserve"> inferiore a 0 o maggiore rispetto all’anno corrente</w:t>
+      </w:r>
+      <w:r>
+        <w:t>.</w:t>
       </w:r>
     </w:p>
     <w:p>
@@ -3210,33 +4259,29 @@
       <w:pPr>
         <w:pStyle w:val="Heading1"/>
       </w:pPr>
-      <w:bookmarkStart w:id="12" w:name="_Toc198157076"/>
+      <w:bookmarkStart w:id="15" w:name="_Toc198254775"/>
       <w:r>
         <w:lastRenderedPageBreak/>
+        <w:t xml:space="preserve">Il </w:t>
+      </w:r>
+      <w:r>
         <w:t>Modello Logico di E-Cycle</w:t>
       </w:r>
-      <w:bookmarkEnd w:id="12"/>
-    </w:p>
-    <w:p>
-      <w:pPr>
-        <w:pStyle w:val="Heading2"/>
-      </w:pPr>
-      <w:bookmarkStart w:id="13" w:name="_Toc198157077"/>
-      <w:r>
-        <w:t>La Ristrutturazione del Modello Concettuale</w:t>
-      </w:r>
-      <w:bookmarkEnd w:id="13"/>
+      <w:bookmarkEnd w:id="15"/>
     </w:p>
     <w:p>
       <w:pPr>
         <w:jc w:val="center"/>
       </w:pPr>
       <w:r>
+        <w:rPr>
+          <w:noProof/>
+        </w:rPr>
         <w:drawing>
-          <wp:inline distT="0" distB="0" distL="0" distR="0" wp14:anchorId="72B5D895" wp14:editId="69EA1908">
-            <wp:extent cx="4625986" cy="3427012"/>
-            <wp:effectExtent l="0" t="0" r="3175" b="2540"/>
-            <wp:docPr id="2041290003" name="Picture 1" descr="A diagram of a diagram&#10;&#10;AI-generated content may be incorrect."/>
+          <wp:inline distT="0" distB="0" distL="0" distR="0" wp14:anchorId="2DFEE7A7" wp14:editId="4D3394AF">
+            <wp:extent cx="4948955" cy="4019550"/>
+            <wp:effectExtent l="0" t="0" r="4445" b="0"/>
+            <wp:docPr id="1890169393" name="Picture 1" descr="A paper with writing on it&#10;&#10;AI-generated content may be incorrect."/>
             <wp:cNvGraphicFramePr>
               <a:graphicFrameLocks xmlns:a="http://schemas.openxmlformats.org/drawingml/2006/main" noChangeAspect="1"/>
             </wp:cNvGraphicFramePr>
@@ -3244,7 +4289,7 @@
               <a:graphicData uri="http://schemas.openxmlformats.org/drawingml/2006/picture">
                 <pic:pic xmlns:pic="http://schemas.openxmlformats.org/drawingml/2006/picture">
                   <pic:nvPicPr>
-                    <pic:cNvPr id="2041290003" name="Picture 1" descr="A diagram of a diagram&#10;&#10;AI-generated content may be incorrect."/>
+                    <pic:cNvPr id="1890169393" name="Picture 1" descr="A paper with writing on it&#10;&#10;AI-generated content may be incorrect."/>
                     <pic:cNvPicPr/>
                   </pic:nvPicPr>
                   <pic:blipFill>
@@ -3256,7 +4301,7 @@
                   <pic:spPr>
                     <a:xfrm>
                       <a:off x="0" y="0"/>
-                      <a:ext cx="4653665" cy="3447517"/>
+                      <a:ext cx="4952971" cy="4022812"/>
                     </a:xfrm>
                     <a:prstGeom prst="rect">
                       <a:avLst/>
@@ -3269,61 +4314,9 @@
         </w:drawing>
       </w:r>
     </w:p>
-    <w:p>
-      <w:pPr>
-        <w:pStyle w:val="Heading2"/>
-      </w:pPr>
-      <w:bookmarkStart w:id="14" w:name="_Toc198157078"/>
-      <w:r>
-        <w:t>Il Modello Logico</w:t>
-      </w:r>
-      <w:bookmarkEnd w:id="14"/>
-    </w:p>
-    <w:p>
-      <w:pPr>
-        <w:jc w:val="center"/>
-      </w:pPr>
-      <w:r>
-        <w:drawing>
-          <wp:inline distT="0" distB="0" distL="0" distR="0" wp14:anchorId="7499073B" wp14:editId="3DA97A32">
-            <wp:extent cx="4214274" cy="3454081"/>
-            <wp:effectExtent l="0" t="0" r="0" b="0"/>
-            <wp:docPr id="960423062" name="Picture 1" descr="A paper with writing on it&#10;&#10;AI-generated content may be incorrect."/>
-            <wp:cNvGraphicFramePr>
-              <a:graphicFrameLocks xmlns:a="http://schemas.openxmlformats.org/drawingml/2006/main" noChangeAspect="1"/>
-            </wp:cNvGraphicFramePr>
-            <a:graphic xmlns:a="http://schemas.openxmlformats.org/drawingml/2006/main">
-              <a:graphicData uri="http://schemas.openxmlformats.org/drawingml/2006/picture">
-                <pic:pic xmlns:pic="http://schemas.openxmlformats.org/drawingml/2006/picture">
-                  <pic:nvPicPr>
-                    <pic:cNvPr id="960423062" name="Picture 1" descr="A paper with writing on it&#10;&#10;AI-generated content may be incorrect."/>
-                    <pic:cNvPicPr/>
-                  </pic:nvPicPr>
-                  <pic:blipFill>
-                    <a:blip r:embed="rId10"/>
-                    <a:stretch>
-                      <a:fillRect/>
-                    </a:stretch>
-                  </pic:blipFill>
-                  <pic:spPr>
-                    <a:xfrm>
-                      <a:off x="0" y="0"/>
-                      <a:ext cx="4222939" cy="3461183"/>
-                    </a:xfrm>
-                    <a:prstGeom prst="rect">
-                      <a:avLst/>
-                    </a:prstGeom>
-                  </pic:spPr>
-                </pic:pic>
-              </a:graphicData>
-            </a:graphic>
-          </wp:inline>
-        </w:drawing>
-      </w:r>
-    </w:p>
     <w:sectPr>
-      <w:headerReference w:type="default" r:id="rId11"/>
-      <w:footerReference w:type="default" r:id="rId12"/>
+      <w:headerReference w:type="default" r:id="rId10"/>
+      <w:footerReference w:type="default" r:id="rId11"/>
       <w:pgSz w:w="11906" w:h="16838"/>
       <w:pgMar w:top="1418" w:right="1134" w:bottom="1134" w:left="1134" w:header="709" w:footer="709" w:gutter="0"/>
       <w:pgNumType w:start="0"/>
@@ -4175,6 +5168,119 @@
     </w:lvl>
   </w:abstractNum>
   <w:abstractNum w:abstractNumId="6" w15:restartNumberingAfterBreak="0">
+    <w:nsid w:val="42113C06"/>
+    <w:multiLevelType w:val="hybridMultilevel"/>
+    <w:tmpl w:val="6D526FBA"/>
+    <w:lvl w:ilvl="0" w:tplc="04100005">
+      <w:start w:val="1"/>
+      <w:numFmt w:val="bullet"/>
+      <w:lvlText w:val=""/>
+      <w:lvlJc w:val="left"/>
+      <w:pPr>
+        <w:ind w:left="720" w:hanging="360"/>
+      </w:pPr>
+      <w:rPr>
+        <w:rFonts w:ascii="Wingdings" w:hAnsi="Wingdings" w:hint="default"/>
+      </w:rPr>
+    </w:lvl>
+    <w:lvl w:ilvl="1" w:tplc="04100003" w:tentative="1">
+      <w:start w:val="1"/>
+      <w:numFmt w:val="bullet"/>
+      <w:lvlText w:val="o"/>
+      <w:lvlJc w:val="left"/>
+      <w:pPr>
+        <w:ind w:left="1440" w:hanging="360"/>
+      </w:pPr>
+      <w:rPr>
+        <w:rFonts w:ascii="Courier New" w:hAnsi="Courier New" w:cs="Courier New" w:hint="default"/>
+      </w:rPr>
+    </w:lvl>
+    <w:lvl w:ilvl="2" w:tplc="04100005" w:tentative="1">
+      <w:start w:val="1"/>
+      <w:numFmt w:val="bullet"/>
+      <w:lvlText w:val=""/>
+      <w:lvlJc w:val="left"/>
+      <w:pPr>
+        <w:ind w:left="2160" w:hanging="360"/>
+      </w:pPr>
+      <w:rPr>
+        <w:rFonts w:ascii="Wingdings" w:hAnsi="Wingdings" w:hint="default"/>
+      </w:rPr>
+    </w:lvl>
+    <w:lvl w:ilvl="3" w:tplc="04100001" w:tentative="1">
+      <w:start w:val="1"/>
+      <w:numFmt w:val="bullet"/>
+      <w:lvlText w:val=""/>
+      <w:lvlJc w:val="left"/>
+      <w:pPr>
+        <w:ind w:left="2880" w:hanging="360"/>
+      </w:pPr>
+      <w:rPr>
+        <w:rFonts w:ascii="Symbol" w:hAnsi="Symbol" w:hint="default"/>
+      </w:rPr>
+    </w:lvl>
+    <w:lvl w:ilvl="4" w:tplc="04100003" w:tentative="1">
+      <w:start w:val="1"/>
+      <w:numFmt w:val="bullet"/>
+      <w:lvlText w:val="o"/>
+      <w:lvlJc w:val="left"/>
+      <w:pPr>
+        <w:ind w:left="3600" w:hanging="360"/>
+      </w:pPr>
+      <w:rPr>
+        <w:rFonts w:ascii="Courier New" w:hAnsi="Courier New" w:cs="Courier New" w:hint="default"/>
+      </w:rPr>
+    </w:lvl>
+    <w:lvl w:ilvl="5" w:tplc="04100005" w:tentative="1">
+      <w:start w:val="1"/>
+      <w:numFmt w:val="bullet"/>
+      <w:lvlText w:val=""/>
+      <w:lvlJc w:val="left"/>
+      <w:pPr>
+        <w:ind w:left="4320" w:hanging="360"/>
+      </w:pPr>
+      <w:rPr>
+        <w:rFonts w:ascii="Wingdings" w:hAnsi="Wingdings" w:hint="default"/>
+      </w:rPr>
+    </w:lvl>
+    <w:lvl w:ilvl="6" w:tplc="04100001" w:tentative="1">
+      <w:start w:val="1"/>
+      <w:numFmt w:val="bullet"/>
+      <w:lvlText w:val=""/>
+      <w:lvlJc w:val="left"/>
+      <w:pPr>
+        <w:ind w:left="5040" w:hanging="360"/>
+      </w:pPr>
+      <w:rPr>
+        <w:rFonts w:ascii="Symbol" w:hAnsi="Symbol" w:hint="default"/>
+      </w:rPr>
+    </w:lvl>
+    <w:lvl w:ilvl="7" w:tplc="04100003" w:tentative="1">
+      <w:start w:val="1"/>
+      <w:numFmt w:val="bullet"/>
+      <w:lvlText w:val="o"/>
+      <w:lvlJc w:val="left"/>
+      <w:pPr>
+        <w:ind w:left="5760" w:hanging="360"/>
+      </w:pPr>
+      <w:rPr>
+        <w:rFonts w:ascii="Courier New" w:hAnsi="Courier New" w:cs="Courier New" w:hint="default"/>
+      </w:rPr>
+    </w:lvl>
+    <w:lvl w:ilvl="8" w:tplc="04100005" w:tentative="1">
+      <w:start w:val="1"/>
+      <w:numFmt w:val="bullet"/>
+      <w:lvlText w:val=""/>
+      <w:lvlJc w:val="left"/>
+      <w:pPr>
+        <w:ind w:left="6480" w:hanging="360"/>
+      </w:pPr>
+      <w:rPr>
+        <w:rFonts w:ascii="Wingdings" w:hAnsi="Wingdings" w:hint="default"/>
+      </w:rPr>
+    </w:lvl>
+  </w:abstractNum>
+  <w:abstractNum w:abstractNumId="7" w15:restartNumberingAfterBreak="0">
     <w:nsid w:val="441E6F5C"/>
     <w:multiLevelType w:val="hybridMultilevel"/>
     <w:tmpl w:val="CCB61052"/>
@@ -4287,7 +5393,7 @@
       </w:rPr>
     </w:lvl>
   </w:abstractNum>
-  <w:abstractNum w:abstractNumId="7" w15:restartNumberingAfterBreak="0">
+  <w:abstractNum w:abstractNumId="8" w15:restartNumberingAfterBreak="0">
     <w:nsid w:val="46E92357"/>
     <w:multiLevelType w:val="hybridMultilevel"/>
     <w:tmpl w:val="2C261B68"/>
@@ -4400,7 +5506,7 @@
       </w:rPr>
     </w:lvl>
   </w:abstractNum>
-  <w:abstractNum w:abstractNumId="8" w15:restartNumberingAfterBreak="0">
+  <w:abstractNum w:abstractNumId="9" w15:restartNumberingAfterBreak="0">
     <w:nsid w:val="47D33308"/>
     <w:multiLevelType w:val="multilevel"/>
     <w:tmpl w:val="0CBA806E"/>
@@ -4516,7 +5622,7 @@
       </w:pPr>
     </w:lvl>
   </w:abstractNum>
-  <w:abstractNum w:abstractNumId="9" w15:restartNumberingAfterBreak="0">
+  <w:abstractNum w:abstractNumId="10" w15:restartNumberingAfterBreak="0">
     <w:nsid w:val="4D544E11"/>
     <w:multiLevelType w:val="multilevel"/>
     <w:tmpl w:val="0CBA806E"/>
@@ -4632,7 +5738,7 @@
       </w:pPr>
     </w:lvl>
   </w:abstractNum>
-  <w:abstractNum w:abstractNumId="10" w15:restartNumberingAfterBreak="0">
+  <w:abstractNum w:abstractNumId="11" w15:restartNumberingAfterBreak="0">
     <w:nsid w:val="5A26376B"/>
     <w:multiLevelType w:val="multilevel"/>
     <w:tmpl w:val="0CBA806E"/>
@@ -4748,7 +5854,7 @@
       </w:pPr>
     </w:lvl>
   </w:abstractNum>
-  <w:abstractNum w:abstractNumId="11" w15:restartNumberingAfterBreak="0">
+  <w:abstractNum w:abstractNumId="12" w15:restartNumberingAfterBreak="0">
     <w:nsid w:val="5CB731D5"/>
     <w:multiLevelType w:val="hybridMultilevel"/>
     <w:tmpl w:val="E426357C"/>
@@ -4861,7 +5967,7 @@
       </w:rPr>
     </w:lvl>
   </w:abstractNum>
-  <w:abstractNum w:abstractNumId="12" w15:restartNumberingAfterBreak="0">
+  <w:abstractNum w:abstractNumId="13" w15:restartNumberingAfterBreak="0">
     <w:nsid w:val="611D568E"/>
     <w:multiLevelType w:val="hybridMultilevel"/>
     <w:tmpl w:val="AE1880BE"/>
@@ -4974,7 +6080,7 @@
       </w:rPr>
     </w:lvl>
   </w:abstractNum>
-  <w:abstractNum w:abstractNumId="13" w15:restartNumberingAfterBreak="0">
+  <w:abstractNum w:abstractNumId="14" w15:restartNumberingAfterBreak="0">
     <w:nsid w:val="68A72427"/>
     <w:multiLevelType w:val="multilevel"/>
     <w:tmpl w:val="0CBA806E"/>
@@ -5090,7 +6196,7 @@
       </w:pPr>
     </w:lvl>
   </w:abstractNum>
-  <w:abstractNum w:abstractNumId="14" w15:restartNumberingAfterBreak="0">
+  <w:abstractNum w:abstractNumId="15" w15:restartNumberingAfterBreak="0">
     <w:nsid w:val="702D40EE"/>
     <w:multiLevelType w:val="hybridMultilevel"/>
     <w:tmpl w:val="0F245A3A"/>
@@ -5203,7 +6309,7 @@
       </w:rPr>
     </w:lvl>
   </w:abstractNum>
-  <w:abstractNum w:abstractNumId="15" w15:restartNumberingAfterBreak="0">
+  <w:abstractNum w:abstractNumId="16" w15:restartNumberingAfterBreak="0">
     <w:nsid w:val="726E2A0E"/>
     <w:multiLevelType w:val="hybridMultilevel"/>
     <w:tmpl w:val="08C48BD4"/>
@@ -5316,7 +6422,7 @@
       </w:rPr>
     </w:lvl>
   </w:abstractNum>
-  <w:abstractNum w:abstractNumId="16" w15:restartNumberingAfterBreak="0">
+  <w:abstractNum w:abstractNumId="17" w15:restartNumberingAfterBreak="0">
     <w:nsid w:val="77055917"/>
     <w:multiLevelType w:val="hybridMultilevel"/>
     <w:tmpl w:val="2E0CEF84"/>
@@ -5429,7 +6535,7 @@
       </w:rPr>
     </w:lvl>
   </w:abstractNum>
-  <w:abstractNum w:abstractNumId="17" w15:restartNumberingAfterBreak="0">
+  <w:abstractNum w:abstractNumId="18" w15:restartNumberingAfterBreak="0">
     <w:nsid w:val="79FB7443"/>
     <w:multiLevelType w:val="multilevel"/>
     <w:tmpl w:val="0CBA806E"/>
@@ -5545,7 +6651,7 @@
       </w:pPr>
     </w:lvl>
   </w:abstractNum>
-  <w:abstractNum w:abstractNumId="18" w15:restartNumberingAfterBreak="0">
+  <w:abstractNum w:abstractNumId="19" w15:restartNumberingAfterBreak="0">
     <w:nsid w:val="7CF358AD"/>
     <w:multiLevelType w:val="hybridMultilevel"/>
     <w:tmpl w:val="BCF0E446"/>
@@ -5658,7 +6764,7 @@
       </w:rPr>
     </w:lvl>
   </w:abstractNum>
-  <w:abstractNum w:abstractNumId="19" w15:restartNumberingAfterBreak="0">
+  <w:abstractNum w:abstractNumId="20" w15:restartNumberingAfterBreak="0">
     <w:nsid w:val="7FD56A15"/>
     <w:multiLevelType w:val="hybridMultilevel"/>
     <w:tmpl w:val="EA242F00"/>
@@ -5772,31 +6878,31 @@
     </w:lvl>
   </w:abstractNum>
   <w:num w:numId="1" w16cid:durableId="29651321">
-    <w:abstractNumId w:val="19"/>
+    <w:abstractNumId w:val="20"/>
   </w:num>
   <w:num w:numId="2" w16cid:durableId="369040371">
-    <w:abstractNumId w:val="15"/>
+    <w:abstractNumId w:val="16"/>
   </w:num>
   <w:num w:numId="3" w16cid:durableId="294798230">
     <w:abstractNumId w:val="0"/>
   </w:num>
   <w:num w:numId="4" w16cid:durableId="2073429471">
-    <w:abstractNumId w:val="12"/>
+    <w:abstractNumId w:val="13"/>
   </w:num>
   <w:num w:numId="5" w16cid:durableId="911887610">
+    <w:abstractNumId w:val="8"/>
+  </w:num>
+  <w:num w:numId="6" w16cid:durableId="9265751">
+    <w:abstractNumId w:val="17"/>
+  </w:num>
+  <w:num w:numId="7" w16cid:durableId="27031524">
     <w:abstractNumId w:val="7"/>
   </w:num>
-  <w:num w:numId="6" w16cid:durableId="9265751">
-    <w:abstractNumId w:val="16"/>
-  </w:num>
-  <w:num w:numId="7" w16cid:durableId="27031524">
-    <w:abstractNumId w:val="6"/>
-  </w:num>
   <w:num w:numId="8" w16cid:durableId="275870760">
-    <w:abstractNumId w:val="14"/>
+    <w:abstractNumId w:val="15"/>
   </w:num>
   <w:num w:numId="9" w16cid:durableId="1263952938">
-    <w:abstractNumId w:val="18"/>
+    <w:abstractNumId w:val="19"/>
   </w:num>
   <w:num w:numId="10" w16cid:durableId="364478356">
     <w:abstractNumId w:val="1"/>
@@ -5805,7 +6911,7 @@
     <w:abstractNumId w:val="3"/>
   </w:num>
   <w:num w:numId="12" w16cid:durableId="135877259">
-    <w:abstractNumId w:val="11"/>
+    <w:abstractNumId w:val="12"/>
   </w:num>
   <w:num w:numId="13" w16cid:durableId="843011219">
     <w:abstractNumId w:val="4"/>
@@ -5814,22 +6920,25 @@
     <w:abstractNumId w:val="2"/>
   </w:num>
   <w:num w:numId="15" w16cid:durableId="1991251273">
-    <w:abstractNumId w:val="9"/>
+    <w:abstractNumId w:val="10"/>
   </w:num>
   <w:num w:numId="16" w16cid:durableId="2130121691">
-    <w:abstractNumId w:val="10"/>
+    <w:abstractNumId w:val="11"/>
   </w:num>
   <w:num w:numId="17" w16cid:durableId="1266302774">
-    <w:abstractNumId w:val="8"/>
+    <w:abstractNumId w:val="9"/>
   </w:num>
   <w:num w:numId="18" w16cid:durableId="1832335027">
     <w:abstractNumId w:val="5"/>
   </w:num>
   <w:num w:numId="19" w16cid:durableId="231889808">
-    <w:abstractNumId w:val="17"/>
+    <w:abstractNumId w:val="18"/>
   </w:num>
   <w:num w:numId="20" w16cid:durableId="288826335">
-    <w:abstractNumId w:val="13"/>
+    <w:abstractNumId w:val="14"/>
+  </w:num>
+  <w:num w:numId="21" w16cid:durableId="1196961639">
+    <w:abstractNumId w:val="6"/>
   </w:num>
 </w:numbering>
 </file>

</xml_diff>

<commit_message>
feat: Implement account management page with user information update functionality
- Updated application.properties to use hardcoded database connection parameters.
- Added account.css for styling the account management page.
- Enhanced general.css with smooth text transitions.
- Modified home.css to include styles for account-related components.
- Removed unused arrow.png image from static resources.
- Created account.html template for user account settings.
- Updated error.html to improve error card styling.
- Enhanced header.html to support synchronized theme transitions.
- Updated home.html to include a floating account button and improved layout.
- Refactored index.html and login.html for better structure and consistency.
- Updated registration.html for improved layout and styling.
</commit_message>
<xml_diff>
--- a/docs/E-Cycle_Analisi.docx
+++ b/docs/E-Cycle_Analisi.docx
@@ -1478,6 +1478,28 @@
       </w:r>
       <w:r>
         <w:t>: il nome comune con cui si identifica l’oggetto (es. “laptop”, “forno industriale”, “trapano”).</w:t>
+      </w:r>
+    </w:p>
+    <w:p>
+      <w:pPr>
+        <w:pStyle w:val="ListParagraph"/>
+        <w:numPr>
+          <w:ilvl w:val="0"/>
+          <w:numId w:val="12"/>
+        </w:numPr>
+      </w:pPr>
+      <w:r>
+        <w:rPr>
+          <w:i/>
+          <w:iCs/>
+        </w:rPr>
+        <w:t>Interazione</w:t>
+      </w:r>
+      <w:r>
+        <w:t xml:space="preserve">: o una richiesta </w:t>
+      </w:r>
+      <w:r>
+        <w:t>o un offerta.</w:t>
       </w:r>
     </w:p>
     <w:p>
@@ -2441,7 +2463,7 @@
           <w:i/>
           <w:iCs/>
         </w:rPr>
-        <w:t>request</w:t>
+        <w:t>interaction</w:t>
       </w:r>
       <w:r>
         <w:t>, caratterizzata da</w:t>
@@ -2451,13 +2473,16 @@
           <w:i/>
           <w:iCs/>
         </w:rPr>
-        <w:t xml:space="preserve"> ts_creation</w:t>
-      </w:r>
-      <w:r>
-        <w:rPr>
-          <w:i/>
-          <w:iCs/>
-        </w:rPr>
+        <w:t xml:space="preserve"> </w:t>
+      </w:r>
+      <w:r>
+        <w:rPr>
+          <w:i/>
+          <w:iCs/>
+        </w:rPr>
+        <w:t>title</w:t>
+      </w:r>
+      <w:r>
         <w:t xml:space="preserve">, </w:t>
       </w:r>
       <w:r>
@@ -2465,9 +2490,30 @@
           <w:i/>
           <w:iCs/>
         </w:rPr>
-        <w:t>title</w:t>
-      </w:r>
-      <w:r>
+        <w:t>ts_creation</w:t>
+      </w:r>
+      <w:r>
+        <w:t>,</w:t>
+      </w:r>
+      <w:r>
+        <w:rPr>
+          <w:i/>
+          <w:iCs/>
+        </w:rPr>
+        <w:t xml:space="preserve"> </w:t>
+      </w:r>
+      <w:r>
+        <w:rPr>
+          <w:i/>
+          <w:iCs/>
+        </w:rPr>
+        <w:t>isOffer</w:t>
+      </w:r>
+      <w:r>
+        <w:rPr>
+          <w:i/>
+          <w:iCs/>
+        </w:rPr>
         <w:t xml:space="preserve"> </w:t>
       </w:r>
       <w:r>
@@ -2554,67 +2600,65 @@
         <w:rPr>
           <w:i/>
           <w:iCs/>
-        </w:rPr>
-      </w:pPr>
-      <w:r>
-        <w:rPr>
-          <w:i/>
-          <w:iCs/>
-        </w:rPr>
-        <w:t>offer</w:t>
-      </w:r>
-      <w:r>
-        <w:t>,</w:t>
-      </w:r>
-      <w:r>
-        <w:rPr>
-          <w:i/>
-          <w:iCs/>
-        </w:rPr>
-        <w:t xml:space="preserve"> </w:t>
-      </w:r>
-      <w:r>
-        <w:t>caratterizzata da</w:t>
-      </w:r>
-      <w:r>
-        <w:rPr>
-          <w:i/>
-          <w:iCs/>
-        </w:rPr>
-        <w:t xml:space="preserve"> </w:t>
-      </w:r>
-      <w:r>
-        <w:rPr>
-          <w:i/>
-          <w:iCs/>
-        </w:rPr>
-        <w:t>ts_creation</w:t>
-      </w:r>
-      <w:r>
-        <w:rPr>
-          <w:i/>
-          <w:iCs/>
-        </w:rPr>
-        <w:t xml:space="preserve">, </w:t>
-      </w:r>
-      <w:r>
-        <w:rPr>
-          <w:i/>
-          <w:iCs/>
-        </w:rPr>
-        <w:t xml:space="preserve">title </w:t>
-      </w:r>
-      <w:r>
-        <w:t>e</w:t>
-      </w:r>
-      <w:r>
-        <w:rPr>
-          <w:i/>
-          <w:iCs/>
-        </w:rPr>
-        <w:t xml:space="preserve"> ID</w:t>
-      </w:r>
-      <w:r>
+          <w:lang w:val="en-GB"/>
+        </w:rPr>
+      </w:pPr>
+      <w:r>
+        <w:rPr>
+          <w:i/>
+          <w:iCs/>
+          <w:lang w:val="en-GB"/>
+        </w:rPr>
+        <w:t>sing_offer</w:t>
+      </w:r>
+      <w:r>
+        <w:rPr>
+          <w:lang w:val="en-GB"/>
+        </w:rPr>
+        <w:t xml:space="preserve">, caratterizzata da </w:t>
+      </w:r>
+      <w:r>
+        <w:rPr>
+          <w:i/>
+          <w:iCs/>
+          <w:lang w:val="en-GB"/>
+        </w:rPr>
+        <w:t>price, picture_path, description</w:t>
+      </w:r>
+      <w:r>
+        <w:rPr>
+          <w:i/>
+          <w:iCs/>
+          <w:lang w:val="en-GB"/>
+        </w:rPr>
+        <w:t xml:space="preserve">, expiration, </w:t>
+      </w:r>
+      <w:r>
+        <w:rPr>
+          <w:i/>
+          <w:iCs/>
+          <w:lang w:val="en-GB"/>
+        </w:rPr>
+        <w:t>ts_deletion</w:t>
+      </w:r>
+      <w:r>
+        <w:rPr>
+          <w:lang w:val="en-GB"/>
+        </w:rPr>
+        <w:t xml:space="preserve"> e </w:t>
+      </w:r>
+      <w:r>
+        <w:rPr>
+          <w:i/>
+          <w:iCs/>
+          <w:lang w:val="en-GB"/>
+        </w:rPr>
+        <w:t>ID</w:t>
+      </w:r>
+      <w:r>
+        <w:rPr>
+          <w:lang w:val="en-GB"/>
+        </w:rPr>
         <w:t>;</w:t>
       </w:r>
     </w:p>
@@ -2626,48 +2670,139 @@
           <w:numId w:val="19"/>
         </w:numPr>
         <w:rPr>
-          <w:i/>
-          <w:iCs/>
-        </w:rPr>
-      </w:pPr>
-      <w:r>
-        <w:rPr>
-          <w:i/>
-          <w:iCs/>
-        </w:rPr>
-        <w:t>sing_offer</w:t>
-      </w:r>
-      <w:r>
-        <w:t xml:space="preserve">, caratterizzata da </w:t>
-      </w:r>
-      <w:r>
-        <w:rPr>
-          <w:i/>
-          <w:iCs/>
-        </w:rPr>
-        <w:t>ts_creation</w:t>
-      </w:r>
-      <w:r>
+          <w:lang w:val="en-GB"/>
+        </w:rPr>
+      </w:pPr>
+      <w:r>
+        <w:rPr>
+          <w:i/>
+          <w:iCs/>
+          <w:lang w:val="en-GB"/>
+        </w:rPr>
+        <w:t>cha</w:t>
+      </w:r>
+      <w:r>
+        <w:rPr>
+          <w:i/>
+          <w:iCs/>
+          <w:lang w:val="en-GB"/>
+        </w:rPr>
+        <w:t xml:space="preserve">racteristics </w:t>
+      </w:r>
+      <w:r>
+        <w:rPr>
+          <w:lang w:val="en-GB"/>
+        </w:rPr>
+        <w:t>(degli asset), caratterizzat</w:t>
+      </w:r>
+      <w:r>
+        <w:rPr>
+          <w:lang w:val="en-GB"/>
+        </w:rPr>
+        <w:t>a</w:t>
+      </w:r>
+      <w:r>
+        <w:rPr>
+          <w:lang w:val="en-GB"/>
+        </w:rPr>
+        <w:t xml:space="preserve"> da</w:t>
+      </w:r>
+      <w:r>
+        <w:rPr>
+          <w:i/>
+          <w:iCs/>
+          <w:lang w:val="en-GB"/>
+        </w:rPr>
+        <w:t xml:space="preserve"> </w:t>
+      </w:r>
+      <w:r>
+        <w:rPr>
+          <w:i/>
+          <w:iCs/>
+          <w:lang w:val="en-GB"/>
+        </w:rPr>
+        <w:t>main_color</w:t>
+      </w:r>
+      <w:r>
+        <w:rPr>
+          <w:i/>
+          <w:iCs/>
+          <w:lang w:val="en-GB"/>
+        </w:rPr>
         <w:t xml:space="preserve">, </w:t>
       </w:r>
       <w:r>
         <w:rPr>
           <w:i/>
           <w:iCs/>
-        </w:rPr>
-        <w:t>title</w:t>
-      </w:r>
-      <w:r>
-        <w:t xml:space="preserve"> e </w:t>
-      </w:r>
-      <w:r>
-        <w:rPr>
-          <w:i/>
-          <w:iCs/>
+          <w:lang w:val="en-GB"/>
+        </w:rPr>
+        <w:t>function</w:t>
+      </w:r>
+      <w:r>
+        <w:rPr>
+          <w:i/>
+          <w:iCs/>
+          <w:lang w:val="en-GB"/>
+        </w:rPr>
+        <w:t xml:space="preserve">, </w:t>
+      </w:r>
+      <w:r>
+        <w:rPr>
+          <w:i/>
+          <w:iCs/>
+          <w:lang w:val="en-GB"/>
+        </w:rPr>
+        <w:t>quality</w:t>
+      </w:r>
+      <w:r>
+        <w:rPr>
+          <w:i/>
+          <w:iCs/>
+          <w:lang w:val="en-GB"/>
+        </w:rPr>
+        <w:t xml:space="preserve">, </w:t>
+      </w:r>
+      <w:r>
+        <w:rPr>
+          <w:i/>
+          <w:iCs/>
+          <w:lang w:val="en-GB"/>
+        </w:rPr>
+        <w:t>prod_year</w:t>
+      </w:r>
+      <w:r>
+        <w:rPr>
+          <w:i/>
+          <w:iCs/>
+          <w:lang w:val="en-GB"/>
+        </w:rPr>
+        <w:t>, batch</w:t>
+      </w:r>
+      <w:r>
+        <w:rPr>
+          <w:lang w:val="en-GB"/>
+        </w:rPr>
+        <w:t xml:space="preserve"> </w:t>
+      </w:r>
+      <w:r>
+        <w:rPr>
+          <w:lang w:val="en-GB"/>
+        </w:rPr>
+        <w:t xml:space="preserve">e </w:t>
+      </w:r>
+      <w:r>
+        <w:rPr>
+          <w:i/>
+          <w:iCs/>
+          <w:lang w:val="en-GB"/>
         </w:rPr>
         <w:t>ID</w:t>
       </w:r>
       <w:r>
+        <w:rPr>
+          <w:lang w:val="en-GB"/>
+        </w:rPr>
         <w:t>;</w:t>
       </w:r>
     </w:p>
@@ -2678,132 +2813,64 @@
           <w:ilvl w:val="0"/>
           <w:numId w:val="19"/>
         </w:numPr>
-        <w:rPr>
-          <w:lang w:val="en-GB"/>
-        </w:rPr>
-      </w:pPr>
-      <w:r>
-        <w:rPr>
-          <w:i/>
-          <w:iCs/>
-          <w:lang w:val="en-GB"/>
-        </w:rPr>
-        <w:t>cha</w:t>
-      </w:r>
-      <w:r>
-        <w:rPr>
-          <w:i/>
-          <w:iCs/>
-          <w:lang w:val="en-GB"/>
-        </w:rPr>
-        <w:t xml:space="preserve">racteristics </w:t>
-      </w:r>
-      <w:r>
-        <w:rPr>
-          <w:lang w:val="en-GB"/>
-        </w:rPr>
-        <w:t>(degli asset), caratterizzat</w:t>
-      </w:r>
-      <w:r>
-        <w:rPr>
-          <w:lang w:val="en-GB"/>
-        </w:rPr>
+      </w:pPr>
+      <w:r>
+        <w:rPr>
+          <w:i/>
+          <w:iCs/>
+        </w:rPr>
+        <w:t>model</w:t>
+      </w:r>
+      <w:r>
+        <w:t xml:space="preserve">, </w:t>
+      </w:r>
+      <w:r>
+        <w:rPr>
+          <w:i/>
+          <w:iCs/>
+        </w:rPr>
+        <w:t>brand</w:t>
+      </w:r>
+      <w:r>
+        <w:t xml:space="preserve">, </w:t>
+      </w:r>
+      <w:r>
+        <w:rPr>
+          <w:i/>
+          <w:iCs/>
+        </w:rPr>
+        <w:t>category</w:t>
+      </w:r>
+      <w:r>
+        <w:t xml:space="preserve"> </w:t>
+      </w:r>
+      <w:r>
+        <w:t xml:space="preserve">e </w:t>
+      </w:r>
+      <w:r>
+        <w:rPr>
+          <w:i/>
+          <w:iCs/>
+        </w:rPr>
+        <w:t>nature</w:t>
+      </w:r>
+      <w:r>
+        <w:t>, ciascun</w:t>
+      </w:r>
+      <w:r>
         <w:t>a</w:t>
       </w:r>
       <w:r>
-        <w:rPr>
-          <w:lang w:val="en-GB"/>
-        </w:rPr>
-        <w:t xml:space="preserve"> da</w:t>
-      </w:r>
-      <w:r>
-        <w:rPr>
-          <w:i/>
-          <w:iCs/>
-          <w:lang w:val="en-GB"/>
-        </w:rPr>
-        <w:t xml:space="preserve"> </w:t>
-      </w:r>
-      <w:r>
-        <w:rPr>
-          <w:i/>
-          <w:iCs/>
-          <w:lang w:val="en-GB"/>
-        </w:rPr>
-        <w:t>main_color</w:t>
-      </w:r>
-      <w:r>
-        <w:rPr>
-          <w:i/>
-          <w:iCs/>
-          <w:lang w:val="en-GB"/>
-        </w:rPr>
-        <w:t xml:space="preserve">, </w:t>
-      </w:r>
-      <w:r>
-        <w:rPr>
-          <w:i/>
-          <w:iCs/>
-          <w:lang w:val="en-GB"/>
-        </w:rPr>
-        <w:t>function</w:t>
-      </w:r>
-      <w:r>
-        <w:rPr>
-          <w:i/>
-          <w:iCs/>
-          <w:lang w:val="en-GB"/>
-        </w:rPr>
-        <w:t xml:space="preserve">, </w:t>
-      </w:r>
-      <w:r>
-        <w:rPr>
-          <w:i/>
-          <w:iCs/>
-          <w:lang w:val="en-GB"/>
-        </w:rPr>
-        <w:t>quality</w:t>
-      </w:r>
-      <w:r>
-        <w:rPr>
-          <w:i/>
-          <w:iCs/>
-          <w:lang w:val="en-GB"/>
-        </w:rPr>
-        <w:t xml:space="preserve">, </w:t>
-      </w:r>
-      <w:r>
-        <w:rPr>
-          <w:i/>
-          <w:iCs/>
-          <w:lang w:val="en-GB"/>
-        </w:rPr>
-        <w:t>prod_year</w:t>
-      </w:r>
-      <w:r>
-        <w:rPr>
-          <w:lang w:val="en-GB"/>
-        </w:rPr>
-        <w:t xml:space="preserve"> </w:t>
-      </w:r>
-      <w:r>
-        <w:rPr>
-          <w:lang w:val="en-GB"/>
-        </w:rPr>
-        <w:t xml:space="preserve">e </w:t>
-      </w:r>
-      <w:r>
-        <w:rPr>
-          <w:i/>
-          <w:iCs/>
-          <w:lang w:val="en-GB"/>
+        <w:t xml:space="preserve"> delle quali caratterizzate da un </w:t>
+      </w:r>
+      <w:r>
+        <w:rPr>
+          <w:i/>
+          <w:iCs/>
         </w:rPr>
         <w:t>ID</w:t>
       </w:r>
       <w:r>
-        <w:rPr>
-          <w:lang w:val="en-GB"/>
-        </w:rPr>
         <w:t>;</w:t>
       </w:r>
     </w:p>
@@ -2816,11 +2883,40 @@
         </w:numPr>
       </w:pPr>
       <w:r>
-        <w:rPr>
-          <w:i/>
-          <w:iCs/>
-        </w:rPr>
-        <w:t>model</w:t>
+        <w:t xml:space="preserve">e </w:t>
+      </w:r>
+      <w:r>
+        <w:rPr>
+          <w:i/>
+          <w:iCs/>
+        </w:rPr>
+        <w:t>negotiation</w:t>
+      </w:r>
+      <w:r>
+        <w:t>, caratterizzata</w:t>
+      </w:r>
+      <w:r>
+        <w:t xml:space="preserve"> da </w:t>
+      </w:r>
+      <w:r>
+        <w:rPr>
+          <w:i/>
+          <w:iCs/>
+        </w:rPr>
+        <w:t>ts_creation</w:t>
+      </w:r>
+      <w:r>
+        <w:t>,</w:t>
+      </w:r>
+      <w:r>
+        <w:t xml:space="preserve"> </w:t>
+      </w:r>
+      <w:r>
+        <w:rPr>
+          <w:i/>
+          <w:iCs/>
+        </w:rPr>
+        <w:t>ts_closure</w:t>
       </w:r>
       <w:r>
         <w:t xml:space="preserve">, </w:t>
@@ -2830,17 +2926,7 @@
           <w:i/>
           <w:iCs/>
         </w:rPr>
-        <w:t>brand</w:t>
-      </w:r>
-      <w:r>
-        <w:t xml:space="preserve">, </w:t>
-      </w:r>
-      <w:r>
-        <w:rPr>
-          <w:i/>
-          <w:iCs/>
-        </w:rPr>
-        <w:t>category</w:t>
+        <w:t>wasAccepted</w:t>
       </w:r>
       <w:r>
         <w:t xml:space="preserve"> </w:t>
@@ -2853,165 +2939,9 @@
           <w:i/>
           <w:iCs/>
         </w:rPr>
-        <w:t>nature</w:t>
-      </w:r>
-      <w:r>
-        <w:t>, ciascun</w:t>
-      </w:r>
-      <w:r>
-        <w:t>a</w:t>
-      </w:r>
-      <w:r>
-        <w:t xml:space="preserve"> delle quali caratterizzate da un </w:t>
-      </w:r>
-      <w:r>
-        <w:rPr>
-          <w:i/>
-          <w:iCs/>
-        </w:rPr>
         <w:t>ID</w:t>
       </w:r>
       <w:r>
-        <w:t>;</w:t>
-      </w:r>
-    </w:p>
-    <w:p>
-      <w:pPr>
-        <w:pStyle w:val="ListParagraph"/>
-        <w:numPr>
-          <w:ilvl w:val="0"/>
-          <w:numId w:val="19"/>
-        </w:numPr>
-        <w:rPr>
-          <w:lang w:val="en-GB"/>
-        </w:rPr>
-      </w:pPr>
-      <w:r>
-        <w:rPr>
-          <w:lang w:val="en-GB"/>
-        </w:rPr>
-        <w:t xml:space="preserve">e </w:t>
-      </w:r>
-      <w:r>
-        <w:rPr>
-          <w:i/>
-          <w:iCs/>
-          <w:lang w:val="en-GB"/>
-        </w:rPr>
-        <w:t>negotiation</w:t>
-      </w:r>
-      <w:r>
-        <w:rPr>
-          <w:lang w:val="en-GB"/>
-        </w:rPr>
-        <w:t>, caratterizzata</w:t>
-      </w:r>
-      <w:r>
-        <w:rPr>
-          <w:lang w:val="en-GB"/>
-        </w:rPr>
-        <w:t xml:space="preserve"> da </w:t>
-      </w:r>
-      <w:r>
-        <w:rPr>
-          <w:i/>
-          <w:iCs/>
-          <w:lang w:val="en-GB"/>
-        </w:rPr>
-        <w:t>ts_creation</w:t>
-      </w:r>
-      <w:r>
-        <w:rPr>
-          <w:lang w:val="en-GB"/>
-        </w:rPr>
-        <w:t>,</w:t>
-      </w:r>
-      <w:r>
-        <w:rPr>
-          <w:lang w:val="en-GB"/>
-        </w:rPr>
-        <w:t xml:space="preserve"> </w:t>
-      </w:r>
-      <w:r>
-        <w:rPr>
-          <w:i/>
-          <w:iCs/>
-          <w:lang w:val="en-GB"/>
-        </w:rPr>
-        <w:t>ts_closure</w:t>
-      </w:r>
-      <w:r>
-        <w:rPr>
-          <w:lang w:val="en-GB"/>
-        </w:rPr>
-        <w:t xml:space="preserve">, </w:t>
-      </w:r>
-      <w:r>
-        <w:rPr>
-          <w:i/>
-          <w:iCs/>
-          <w:lang w:val="en-GB"/>
-        </w:rPr>
-        <w:t>closure</w:t>
-      </w:r>
-      <w:r>
-        <w:rPr>
-          <w:lang w:val="en-GB"/>
-        </w:rPr>
-        <w:t xml:space="preserve"> </w:t>
-      </w:r>
-      <w:r>
-        <w:rPr>
-          <w:lang w:val="en-GB"/>
-        </w:rPr>
-        <w:t>(</w:t>
-      </w:r>
-      <w:r>
-        <w:rPr>
-          <w:i/>
-          <w:iCs/>
-          <w:lang w:val="en-GB"/>
-        </w:rPr>
-        <w:t>Accepted</w:t>
-      </w:r>
-      <w:r>
-        <w:rPr>
-          <w:lang w:val="en-GB"/>
-        </w:rPr>
-        <w:t>/</w:t>
-      </w:r>
-      <w:r>
-        <w:rPr>
-          <w:i/>
-          <w:iCs/>
-          <w:lang w:val="en-GB"/>
-        </w:rPr>
-        <w:t>Refused</w:t>
-      </w:r>
-      <w:r>
-        <w:rPr>
-          <w:lang w:val="en-GB"/>
-        </w:rPr>
-        <w:t>)</w:t>
-      </w:r>
-      <w:r>
-        <w:rPr>
-          <w:lang w:val="en-GB"/>
-        </w:rPr>
-        <w:t xml:space="preserve"> e </w:t>
-      </w:r>
-      <w:r>
-        <w:rPr>
-          <w:i/>
-          <w:iCs/>
-          <w:lang w:val="en-GB"/>
-        </w:rPr>
-        <w:t>ID</w:t>
-      </w:r>
-      <w:r>
-        <w:rPr>
-          <w:lang w:val="en-GB"/>
-        </w:rPr>
         <w:t>.</w:t>
       </w:r>
     </w:p>
@@ -3059,7 +2989,7 @@
           <w:i/>
           <w:iCs/>
         </w:rPr>
-        <w:t>request</w:t>
+        <w:t>interaction</w:t>
       </w:r>
       <w:r>
         <w:t xml:space="preserve">, di tipo n:1, con vincoli </w:t>
@@ -3087,10 +3017,7 @@
           <w:i/>
           <w:iCs/>
         </w:rPr>
-        <w:t>user</w:t>
-      </w:r>
-      <w:r>
-        <w:t xml:space="preserve"> </w:t>
+        <w:t xml:space="preserve">interaction </w:t>
       </w:r>
       <w:r>
         <w:t xml:space="preserve">e </w:t>
@@ -3100,13 +3027,19 @@
           <w:i/>
           <w:iCs/>
         </w:rPr>
-        <w:t>offer</w:t>
+        <w:t>sing_request</w:t>
       </w:r>
       <w:r>
         <w:t xml:space="preserve">, di tipo n:1, </w:t>
       </w:r>
       <w:r>
-        <w:t>con vincoli di cardinalità rispettivamente di “(0, n)” e “(1, 1)”;</w:t>
+        <w:t>con vincoli di cardinalità rispettivamente di “(</w:t>
+      </w:r>
+      <w:r>
+        <w:t>0</w:t>
+      </w:r>
+      <w:r>
+        <w:t>, n)” e “(1, 1)”;</w:t>
       </w:r>
     </w:p>
     <w:p>
@@ -3116,6 +3049,10 @@
           <w:ilvl w:val="0"/>
           <w:numId w:val="20"/>
         </w:numPr>
+        <w:rPr>
+          <w:i/>
+          <w:iCs/>
+        </w:rPr>
       </w:pPr>
       <w:r>
         <w:t xml:space="preserve">tra </w:t>
@@ -3125,23 +3062,23 @@
           <w:i/>
           <w:iCs/>
         </w:rPr>
-        <w:t>request</w:t>
-      </w:r>
-      <w:r>
-        <w:t xml:space="preserve"> e </w:t>
-      </w:r>
-      <w:r>
-        <w:rPr>
-          <w:i/>
-          <w:iCs/>
-        </w:rPr>
-        <w:t>sing_request</w:t>
-      </w:r>
-      <w:r>
-        <w:t xml:space="preserve">, di tipo n:1, </w:t>
-      </w:r>
-      <w:r>
-        <w:t>con vincoli di cardinalità rispettivamente di “(1, n)” e “(1, 1)”;</w:t>
+        <w:t xml:space="preserve">sing_request </w:t>
+      </w:r>
+      <w:r>
+        <w:t xml:space="preserve">e </w:t>
+      </w:r>
+      <w:r>
+        <w:rPr>
+          <w:i/>
+          <w:iCs/>
+        </w:rPr>
+        <w:t>characteristics</w:t>
+      </w:r>
+      <w:r>
+        <w:t>, di ti</w:t>
+      </w:r>
+      <w:r>
+        <w:t>po 1:n, con vincoli di cardinalità rispettivamente di “(1, 1)” e “(0, n)”;</w:t>
       </w:r>
     </w:p>
     <w:p>
@@ -3164,23 +3101,26 @@
           <w:i/>
           <w:iCs/>
         </w:rPr>
-        <w:t xml:space="preserve">sing_request </w:t>
-      </w:r>
-      <w:r>
-        <w:t xml:space="preserve">e </w:t>
-      </w:r>
-      <w:r>
-        <w:rPr>
-          <w:i/>
-          <w:iCs/>
-        </w:rPr>
-        <w:t>characteristics</w:t>
+        <w:t>sing_request</w:t>
+      </w:r>
+      <w:r>
+        <w:t xml:space="preserve"> e </w:t>
+      </w:r>
+      <w:r>
+        <w:rPr>
+          <w:i/>
+          <w:iCs/>
+        </w:rPr>
+        <w:t>negotiation</w:t>
       </w:r>
       <w:r>
         <w:t>, di ti</w:t>
       </w:r>
       <w:r>
-        <w:t>po 1:n, con vincoli di cardinalità rispettivamente di “(1, 1)” e “(0, n)”;</w:t>
+        <w:t>po n:1</w:t>
+      </w:r>
+      <w:r>
+        <w:t>, con vincoli di cardinalità rispettivamente di “(0, n)” e “(1, 1)”;</w:t>
       </w:r>
     </w:p>
     <w:p>
@@ -3190,10 +3130,6 @@
           <w:ilvl w:val="0"/>
           <w:numId w:val="20"/>
         </w:numPr>
-        <w:rPr>
-          <w:i/>
-          <w:iCs/>
-        </w:rPr>
       </w:pPr>
       <w:r>
         <w:t xml:space="preserve">tra </w:t>
@@ -3203,7 +3139,7 @@
           <w:i/>
           <w:iCs/>
         </w:rPr>
-        <w:t>sing_request</w:t>
+        <w:t>interaction</w:t>
       </w:r>
       <w:r>
         <w:t xml:space="preserve"> e </w:t>
@@ -3213,17 +3149,22 @@
           <w:i/>
           <w:iCs/>
         </w:rPr>
-        <w:t>negotiation</w:t>
-      </w:r>
-      <w:r>
-        <w:t>, di ti</w:t>
-      </w:r>
-      <w:r>
-        <w:t>po n:1</w:t>
-      </w:r>
-      <w:r>
-        <w:t>, con vincoli di cardinalità rispettivamente di “(0, n)” e “(1, 1)”;</w:t>
-      </w:r>
+        <w:t>sing_offer</w:t>
+      </w:r>
+      <w:r>
+        <w:t xml:space="preserve">, di tipo n:1, </w:t>
+      </w:r>
+      <w:bookmarkStart w:id="12" w:name="_Hlk198251096"/>
+      <w:r>
+        <w:t>con vincoli di cardinalità rispettivamente di “(</w:t>
+      </w:r>
+      <w:r>
+        <w:t>0</w:t>
+      </w:r>
+      <w:r>
+        <w:t>, n)” e “(1, 1)”;</w:t>
+      </w:r>
+      <w:bookmarkEnd w:id="12"/>
     </w:p>
     <w:p>
       <w:pPr>
@@ -3241,6 +3182,13 @@
           <w:i/>
           <w:iCs/>
         </w:rPr>
+        <w:t>sing_</w:t>
+      </w:r>
+      <w:r>
+        <w:rPr>
+          <w:i/>
+          <w:iCs/>
+        </w:rPr>
         <w:t>offer</w:t>
       </w:r>
       <w:r>
@@ -3251,16 +3199,14 @@
           <w:i/>
           <w:iCs/>
         </w:rPr>
-        <w:t>sing_offer</w:t>
-      </w:r>
-      <w:r>
-        <w:t xml:space="preserve">, di tipo n:1, </w:t>
-      </w:r>
-      <w:bookmarkStart w:id="12" w:name="_Hlk198251096"/>
-      <w:r>
-        <w:t>con vincoli di cardinalità rispettivamente di “(1, n)” e “(1, 1)”;</w:t>
-      </w:r>
-      <w:bookmarkEnd w:id="12"/>
+        <w:t>characteristics</w:t>
+      </w:r>
+      <w:r>
+        <w:t xml:space="preserve">, di tipo </w:t>
+      </w:r>
+      <w:r>
+        <w:t>1:n, con vincoli di cardinalità rispettivamente di “(1, 1)” e “(0, n)”;</w:t>
+      </w:r>
     </w:p>
     <w:p>
       <w:pPr>
@@ -3278,14 +3224,7 @@
           <w:i/>
           <w:iCs/>
         </w:rPr>
-        <w:t>sing_</w:t>
-      </w:r>
-      <w:r>
-        <w:rPr>
-          <w:i/>
-          <w:iCs/>
-        </w:rPr>
-        <w:t>offer</w:t>
+        <w:t>sing_offer</w:t>
       </w:r>
       <w:r>
         <w:t xml:space="preserve"> e </w:t>
@@ -3295,13 +3234,16 @@
           <w:i/>
           <w:iCs/>
         </w:rPr>
-        <w:t>characteristics</w:t>
-      </w:r>
-      <w:r>
-        <w:t xml:space="preserve">, di tipo </w:t>
-      </w:r>
-      <w:r>
-        <w:t>1:n, con vincoli di cardinalità rispettivamente di “(1, 1)” e “(0, n)”;</w:t>
+        <w:t>negotiation</w:t>
+      </w:r>
+      <w:r>
+        <w:t>, di tipo n:1, con vincoli di cardinalità rispettivamente di “(0, n)” e “(</w:t>
+      </w:r>
+      <w:r>
+        <w:t>0</w:t>
+      </w:r>
+      <w:r>
+        <w:t>, 1)”;</w:t>
       </w:r>
     </w:p>
     <w:p>
@@ -3320,7 +3262,7 @@
           <w:i/>
           <w:iCs/>
         </w:rPr>
-        <w:t>sing_offer</w:t>
+        <w:t>model</w:t>
       </w:r>
       <w:r>
         <w:t xml:space="preserve"> e </w:t>
@@ -3330,16 +3272,13 @@
           <w:i/>
           <w:iCs/>
         </w:rPr>
-        <w:t>negotiation</w:t>
-      </w:r>
-      <w:r>
-        <w:t>, di tipo n:1, con vincoli di cardinalità rispettivamente di “(0, n)” e “(</w:t>
-      </w:r>
-      <w:r>
-        <w:t>0</w:t>
-      </w:r>
-      <w:r>
-        <w:t>, 1)”;</w:t>
+        <w:t>characteristics</w:t>
+      </w:r>
+      <w:r>
+        <w:t xml:space="preserve">, di tipo </w:t>
+      </w:r>
+      <w:r>
+        <w:t>n:1, con vincoli di cardinalità rispettivamente di “(1, n)” e “(1, 1)”;</w:t>
       </w:r>
     </w:p>
     <w:p>
@@ -3358,23 +3297,20 @@
           <w:i/>
           <w:iCs/>
         </w:rPr>
+        <w:t>brand</w:t>
+      </w:r>
+      <w:r>
+        <w:t xml:space="preserve"> e </w:t>
+      </w:r>
+      <w:r>
+        <w:rPr>
+          <w:i/>
+          <w:iCs/>
+        </w:rPr>
         <w:t>model</w:t>
       </w:r>
       <w:r>
-        <w:t xml:space="preserve"> e </w:t>
-      </w:r>
-      <w:r>
-        <w:rPr>
-          <w:i/>
-          <w:iCs/>
-        </w:rPr>
-        <w:t>characteristics</w:t>
-      </w:r>
-      <w:r>
-        <w:t xml:space="preserve">, di tipo </w:t>
-      </w:r>
-      <w:r>
-        <w:t>n:1, con vincoli di cardinalità rispettivamente di “(1, n)” e “(1, 1)”;</w:t>
+        <w:t>, di tipo n:1, con vincoli di cardinalità rispettivamente di “(1, n)” e “(1, 1)”;</w:t>
       </w:r>
     </w:p>
     <w:p>
@@ -3386,7 +3322,6 @@
         </w:numPr>
       </w:pPr>
       <w:r>
-        <w:lastRenderedPageBreak/>
         <w:t xml:space="preserve">tra </w:t>
       </w:r>
       <w:r>
@@ -3394,7 +3329,7 @@
           <w:i/>
           <w:iCs/>
         </w:rPr>
-        <w:t>brand</w:t>
+        <w:t>category</w:t>
       </w:r>
       <w:r>
         <w:t xml:space="preserve"> e </w:t>
@@ -3404,7 +3339,7 @@
           <w:i/>
           <w:iCs/>
         </w:rPr>
-        <w:t>model</w:t>
+        <w:t>characteristics</w:t>
       </w:r>
       <w:r>
         <w:t>, di tipo n:1, con vincoli di cardinalità rispettivamente di “(1, n)” e “(1, 1)”;</w:t>
@@ -3419,14 +3354,15 @@
         </w:numPr>
       </w:pPr>
       <w:r>
-        <w:t xml:space="preserve">tra </w:t>
-      </w:r>
-      <w:r>
-        <w:rPr>
-          <w:i/>
-          <w:iCs/>
-        </w:rPr>
-        <w:t>category</w:t>
+        <w:lastRenderedPageBreak/>
+        <w:t xml:space="preserve">e tra </w:t>
+      </w:r>
+      <w:r>
+        <w:rPr>
+          <w:i/>
+          <w:iCs/>
+        </w:rPr>
+        <w:t>nature</w:t>
       </w:r>
       <w:r>
         <w:t xml:space="preserve"> e </w:t>
@@ -3439,38 +3375,6 @@
         <w:t>characteristics</w:t>
       </w:r>
       <w:r>
-        <w:t>, di tipo n:1, con vincoli di cardinalità rispettivamente di “(1, n)” e “(1, 1)”;</w:t>
-      </w:r>
-    </w:p>
-    <w:p>
-      <w:pPr>
-        <w:pStyle w:val="ListParagraph"/>
-        <w:numPr>
-          <w:ilvl w:val="0"/>
-          <w:numId w:val="20"/>
-        </w:numPr>
-      </w:pPr>
-      <w:r>
-        <w:t xml:space="preserve">e tra </w:t>
-      </w:r>
-      <w:r>
-        <w:rPr>
-          <w:i/>
-          <w:iCs/>
-        </w:rPr>
-        <w:t>nature</w:t>
-      </w:r>
-      <w:r>
-        <w:t xml:space="preserve"> e </w:t>
-      </w:r>
-      <w:r>
-        <w:rPr>
-          <w:i/>
-          <w:iCs/>
-        </w:rPr>
-        <w:t>characteristics</w:t>
-      </w:r>
-      <w:r>
         <w:t>, di tipo n:1, con vincoli di cardinalità rispettivamente di “(1, n)” e “(1, 1)”.</w:t>
       </w:r>
     </w:p>
@@ -3503,14 +3407,11 @@
         <w:jc w:val="center"/>
       </w:pPr>
       <w:r>
-        <w:rPr>
-          <w:noProof/>
-        </w:rPr>
         <w:drawing>
-          <wp:inline distT="0" distB="0" distL="0" distR="0" wp14:anchorId="7ADCAFD5" wp14:editId="6F32C22C">
-            <wp:extent cx="4678085" cy="4076700"/>
-            <wp:effectExtent l="0" t="0" r="8255" b="0"/>
-            <wp:docPr id="1553904298" name="Picture 1" descr="A diagram of a diagram&#10;&#10;AI-generated content may be incorrect."/>
+          <wp:inline distT="0" distB="0" distL="0" distR="0" wp14:anchorId="3228C23D" wp14:editId="13BAB0D1">
+            <wp:extent cx="5040000" cy="4067350"/>
+            <wp:effectExtent l="0" t="0" r="8255" b="9525"/>
+            <wp:docPr id="1133074224" name="Picture 2" descr="A diagram of a diagram on a graph paper&#10;&#10;AI-generated content may be incorrect."/>
             <wp:cNvGraphicFramePr>
               <a:graphicFrameLocks xmlns:a="http://schemas.openxmlformats.org/drawingml/2006/main" noChangeAspect="1"/>
             </wp:cNvGraphicFramePr>
@@ -3518,23 +3419,36 @@
               <a:graphicData uri="http://schemas.openxmlformats.org/drawingml/2006/picture">
                 <pic:pic xmlns:pic="http://schemas.openxmlformats.org/drawingml/2006/picture">
                   <pic:nvPicPr>
-                    <pic:cNvPr id="1553904298" name="Picture 1" descr="A diagram of a diagram&#10;&#10;AI-generated content may be incorrect."/>
-                    <pic:cNvPicPr/>
+                    <pic:cNvPr id="1133074224" name="Picture 2" descr="A diagram of a diagram on a graph paper&#10;&#10;AI-generated content may be incorrect."/>
+                    <pic:cNvPicPr>
+                      <a:picLocks noChangeAspect="1" noChangeArrowheads="1"/>
+                    </pic:cNvPicPr>
                   </pic:nvPicPr>
                   <pic:blipFill>
-                    <a:blip r:embed="rId8"/>
+                    <a:blip r:embed="rId8" cstate="print">
+                      <a:extLst>
+                        <a:ext uri="{28A0092B-C50C-407E-A947-70E740481C1C}">
+                          <a14:useLocalDpi xmlns:a14="http://schemas.microsoft.com/office/drawing/2010/main" val="0"/>
+                        </a:ext>
+                      </a:extLst>
+                    </a:blip>
+                    <a:srcRect/>
                     <a:stretch>
                       <a:fillRect/>
                     </a:stretch>
                   </pic:blipFill>
-                  <pic:spPr>
+                  <pic:spPr bwMode="auto">
                     <a:xfrm>
                       <a:off x="0" y="0"/>
-                      <a:ext cx="4695563" cy="4091931"/>
+                      <a:ext cx="5040000" cy="4067350"/>
                     </a:xfrm>
                     <a:prstGeom prst="rect">
                       <a:avLst/>
                     </a:prstGeom>
+                    <a:noFill/>
+                    <a:ln>
+                      <a:noFill/>
+                    </a:ln>
                   </pic:spPr>
                 </pic:pic>
               </a:graphicData>
@@ -3542,68 +3456,11 @@
           </wp:inline>
         </w:drawing>
       </w:r>
-    </w:p>
-    <w:p>
-      <w:pPr>
-        <w:rPr>
-          <w:i/>
-          <w:iCs/>
-        </w:rPr>
-      </w:pPr>
-      <w:r>
-        <w:rPr>
-          <w:i/>
-          <w:iCs/>
-        </w:rPr>
-        <w:t>Nota</w:t>
-      </w:r>
-      <w:r>
-        <w:rPr>
-          <w:i/>
-          <w:iCs/>
-        </w:rPr>
-        <w:t>: dove è scritto “ts” si intende dire “timestamp</w:t>
-      </w:r>
-      <w:r>
-        <w:rPr>
-          <w:i/>
-          <w:iCs/>
-        </w:rPr>
-        <w:t>”</w:t>
-      </w:r>
-      <w:r>
-        <w:t xml:space="preserve">, mentre dove è scritto </w:t>
-      </w:r>
-      <w:r>
-        <w:rPr>
-          <w:i/>
-          <w:iCs/>
-        </w:rPr>
-        <w:t>“</w:t>
-      </w:r>
-      <w:r>
-        <w:rPr>
-          <w:i/>
-          <w:iCs/>
-        </w:rPr>
-        <w:t>sing”</w:t>
-      </w:r>
-      <w:r>
-        <w:t xml:space="preserve"> si intende dire </w:t>
-      </w:r>
-      <w:r>
-        <w:rPr>
-          <w:i/>
-          <w:iCs/>
-        </w:rPr>
-        <w:t>“singular”</w:t>
-      </w:r>
-      <w:r>
-        <w:rPr>
-          <w:i/>
-          <w:iCs/>
-        </w:rPr>
-        <w:t>.</w:t>
+      <w:r>
+        <w:rPr>
+          <w:rStyle w:val="FootnoteReference"/>
+        </w:rPr>
+        <w:footnoteReference w:id="1"/>
       </w:r>
     </w:p>
     <w:p>
@@ -3646,13 +3503,7 @@
       <w:pPr>
         <w:spacing w:line="278" w:lineRule="auto"/>
       </w:pPr>
-    </w:p>
-    <w:p>
-      <w:pPr>
-        <w:spacing w:line="278" w:lineRule="auto"/>
-      </w:pPr>
-      <w:r>
-        <w:lastRenderedPageBreak/>
+      <w:r>
         <w:t>Questi vincoli aggiuntivi sono:</w:t>
       </w:r>
     </w:p>
@@ -3742,6 +3593,7 @@
         <w:spacing w:line="278" w:lineRule="auto"/>
       </w:pPr>
       <w:r>
+        <w:lastRenderedPageBreak/>
         <w:t xml:space="preserve">nella tabella </w:t>
       </w:r>
       <w:r>
@@ -3782,30 +3634,10 @@
           <w:i/>
           <w:iCs/>
         </w:rPr>
-        <w:t>sing_requests</w:t>
-      </w:r>
-      <w:r>
-        <w:t xml:space="preserve"> solamente </w:t>
-      </w:r>
-      <w:r>
-        <w:rPr>
-          <w:i/>
-          <w:iCs/>
-        </w:rPr>
-        <w:t>max_price</w:t>
-      </w:r>
-      <w:r>
-        <w:t xml:space="preserve"> e </w:t>
-      </w:r>
-      <w:r>
-        <w:rPr>
-          <w:i/>
-          <w:iCs/>
-        </w:rPr>
-        <w:t>ts_deletion</w:t>
-      </w:r>
-      <w:r>
-        <w:t xml:space="preserve"> possono essere NULL;</w:t>
+        <w:t>interactions</w:t>
+      </w:r>
+      <w:r>
+        <w:t xml:space="preserve"> tutti gli attributi devono essere diversi da NULL;</w:t>
       </w:r>
     </w:p>
     <w:p>
@@ -3825,7 +3657,7 @@
           <w:i/>
           <w:iCs/>
         </w:rPr>
-        <w:t>sing_offers</w:t>
+        <w:t>sing_requests</w:t>
       </w:r>
       <w:r>
         <w:t xml:space="preserve"> solamente </w:t>
@@ -3835,10 +3667,20 @@
           <w:i/>
           <w:iCs/>
         </w:rPr>
+        <w:t>max_price</w:t>
+      </w:r>
+      <w:r>
+        <w:t xml:space="preserve"> e </w:t>
+      </w:r>
+      <w:r>
+        <w:rPr>
+          <w:i/>
+          <w:iCs/>
+        </w:rPr>
         <w:t>ts_deletion</w:t>
       </w:r>
       <w:r>
-        <w:t xml:space="preserve"> può essre NULL;</w:t>
+        <w:t xml:space="preserve"> possono essere NULL;</w:t>
       </w:r>
     </w:p>
     <w:p>
@@ -3851,7 +3693,7 @@
         <w:spacing w:line="278" w:lineRule="auto"/>
       </w:pPr>
       <w:r>
-        <w:t xml:space="preserve">quando si inseriscono tuple in </w:t>
+        <w:t xml:space="preserve">nella tabella </w:t>
       </w:r>
       <w:r>
         <w:rPr>
@@ -3861,7 +3703,17 @@
         <w:t>sing_offers</w:t>
       </w:r>
       <w:r>
-        <w:t xml:space="preserve"> queste non possono avere </w:t>
+        <w:t xml:space="preserve"> solamente </w:t>
+      </w:r>
+      <w:r>
+        <w:rPr>
+          <w:i/>
+          <w:iCs/>
+        </w:rPr>
+        <w:t>description</w:t>
+      </w:r>
+      <w:r>
+        <w:t xml:space="preserve">, </w:t>
       </w:r>
       <w:r>
         <w:rPr>
@@ -3871,7 +3723,36 @@
         <w:t>expiration</w:t>
       </w:r>
       <w:r>
-        <w:t xml:space="preserve"> inferiore rispetto alla data corrente;</w:t>
+        <w:t xml:space="preserve"> e </w:t>
+      </w:r>
+      <w:r>
+        <w:rPr>
+          <w:i/>
+          <w:iCs/>
+        </w:rPr>
+        <w:t>ts</w:t>
+      </w:r>
+      <w:r>
+        <w:rPr>
+          <w:i/>
+          <w:iCs/>
+        </w:rPr>
+        <w:t>_deletion</w:t>
+      </w:r>
+      <w:r>
+        <w:t xml:space="preserve"> p</w:t>
+      </w:r>
+      <w:r>
+        <w:t>ossono</w:t>
+      </w:r>
+      <w:r>
+        <w:t xml:space="preserve"> ess</w:t>
+      </w:r>
+      <w:r>
+        <w:t>e</w:t>
+      </w:r>
+      <w:r>
+        <w:t>re NULL;</w:t>
       </w:r>
     </w:p>
     <w:p>
@@ -3884,37 +3765,27 @@
         <w:spacing w:line="278" w:lineRule="auto"/>
       </w:pPr>
       <w:r>
-        <w:t xml:space="preserve">nella tabella </w:t>
-      </w:r>
-      <w:r>
-        <w:rPr>
-          <w:i/>
-          <w:iCs/>
-        </w:rPr>
-        <w:t>negotiations</w:t>
-      </w:r>
-      <w:r>
-        <w:t xml:space="preserve"> solamente gli attributi </w:t>
-      </w:r>
-      <w:r>
-        <w:rPr>
-          <w:i/>
-          <w:iCs/>
-        </w:rPr>
-        <w:t xml:space="preserve">closure </w:t>
-      </w:r>
-      <w:r>
-        <w:t xml:space="preserve">e </w:t>
-      </w:r>
-      <w:r>
-        <w:rPr>
-          <w:i/>
-          <w:iCs/>
-        </w:rPr>
-        <w:t>ts_closure</w:t>
-      </w:r>
-      <w:r>
-        <w:t xml:space="preserve"> possono essere NULL;</w:t>
+        <w:t xml:space="preserve">quando si inseriscono tuple in </w:t>
+      </w:r>
+      <w:r>
+        <w:rPr>
+          <w:i/>
+          <w:iCs/>
+        </w:rPr>
+        <w:t>sing_offers</w:t>
+      </w:r>
+      <w:r>
+        <w:t xml:space="preserve"> queste non possono avere </w:t>
+      </w:r>
+      <w:r>
+        <w:rPr>
+          <w:i/>
+          <w:iCs/>
+        </w:rPr>
+        <w:t>expiration</w:t>
+      </w:r>
+      <w:r>
+        <w:t xml:space="preserve"> inferiore rispetto alla data corrente;</w:t>
       </w:r>
     </w:p>
     <w:p>
@@ -3927,7 +3798,7 @@
         <w:spacing w:line="278" w:lineRule="auto"/>
       </w:pPr>
       <w:r>
-        <w:t xml:space="preserve">al momento di creazione di una nuova tupla nella tabella </w:t>
+        <w:t xml:space="preserve">nella tabella </w:t>
       </w:r>
       <w:r>
         <w:rPr>
@@ -3937,27 +3808,7 @@
         <w:t>negotiations</w:t>
       </w:r>
       <w:r>
-        <w:t xml:space="preserve">, la richiesta singola che verrà associata ad essa non può avere </w:t>
-      </w:r>
-      <w:r>
-        <w:rPr>
-          <w:i/>
-          <w:iCs/>
-        </w:rPr>
-        <w:t>ts_deletion</w:t>
-      </w:r>
-      <w:r>
-        <w:t xml:space="preserve"> diverso da NULL e non può essere associata ad un’altra tupla di </w:t>
-      </w:r>
-      <w:r>
-        <w:rPr>
-          <w:i/>
-          <w:iCs/>
-        </w:rPr>
-        <w:t>negotiations</w:t>
-      </w:r>
-      <w:r>
-        <w:t xml:space="preserve"> in cui l’attributo </w:t>
+        <w:t xml:space="preserve"> solamente gli attributi </w:t>
       </w:r>
       <w:r>
         <w:rPr>
@@ -3967,7 +3818,23 @@
         <w:t>ts_closure</w:t>
       </w:r>
       <w:r>
-        <w:t xml:space="preserve"> equivale a NULL;</w:t>
+        <w:t xml:space="preserve"> </w:t>
+      </w:r>
+      <w:r>
+        <w:t xml:space="preserve">e </w:t>
+      </w:r>
+      <w:r>
+        <w:rPr>
+          <w:i/>
+          <w:iCs/>
+        </w:rPr>
+        <w:t>wasAccepted</w:t>
+      </w:r>
+      <w:r>
+        <w:t xml:space="preserve"> </w:t>
+      </w:r>
+      <w:r>
+        <w:t>possono essere NULL;</w:t>
       </w:r>
     </w:p>
     <w:p>
@@ -3990,17 +3857,7 @@
         <w:t>negotiations</w:t>
       </w:r>
       <w:r>
-        <w:t xml:space="preserve">, l’offerta singola che verrà associata ad essa non può avere </w:t>
-      </w:r>
-      <w:r>
-        <w:rPr>
-          <w:i/>
-          <w:iCs/>
-        </w:rPr>
-        <w:t>expiration</w:t>
-      </w:r>
-      <w:r>
-        <w:t xml:space="preserve"> pari alla data del giorno corrente, non può avere </w:t>
+        <w:t xml:space="preserve">, la richiesta singola che verrà associata ad essa non può avere </w:t>
       </w:r>
       <w:r>
         <w:rPr>
@@ -4010,7 +3867,7 @@
         <w:t>ts_deletion</w:t>
       </w:r>
       <w:r>
-        <w:t xml:space="preserve"> diverso da NULL, e non può essere già associata ad un’altra tupla di </w:t>
+        <w:t xml:space="preserve"> diverso da NULL e non può essere associata ad un’altra tupla di </w:t>
       </w:r>
       <w:r>
         <w:rPr>
@@ -4043,7 +3900,7 @@
         <w:spacing w:line="278" w:lineRule="auto"/>
       </w:pPr>
       <w:r>
-        <w:t xml:space="preserve">tutte le tuple di </w:t>
+        <w:t xml:space="preserve">al momento di creazione di una nuova tupla nella tabella </w:t>
       </w:r>
       <w:r>
         <w:rPr>
@@ -4053,17 +3910,37 @@
         <w:t>negotiations</w:t>
       </w:r>
       <w:r>
-        <w:t xml:space="preserve"> di cui il campo </w:t>
-      </w:r>
-      <w:r>
-        <w:rPr>
-          <w:i/>
-          <w:iCs/>
-        </w:rPr>
-        <w:t>ts_creation</w:t>
-      </w:r>
-      <w:r>
-        <w:t xml:space="preserve"> sottratto al timestamp corrente produce una differenza pari o superiore a 24 ore non possono avere </w:t>
+        <w:t xml:space="preserve">, l’offerta singola che verrà associata ad essa non può avere </w:t>
+      </w:r>
+      <w:r>
+        <w:rPr>
+          <w:i/>
+          <w:iCs/>
+        </w:rPr>
+        <w:t>expiration</w:t>
+      </w:r>
+      <w:r>
+        <w:t xml:space="preserve"> pari alla data del giorno corrente, non può avere </w:t>
+      </w:r>
+      <w:r>
+        <w:rPr>
+          <w:i/>
+          <w:iCs/>
+        </w:rPr>
+        <w:t>ts_deletion</w:t>
+      </w:r>
+      <w:r>
+        <w:t xml:space="preserve"> diverso da NULL, e non può essere già associata ad un’altra tupla di </w:t>
+      </w:r>
+      <w:r>
+        <w:rPr>
+          <w:i/>
+          <w:iCs/>
+        </w:rPr>
+        <w:t>negotiations</w:t>
+      </w:r>
+      <w:r>
+        <w:t xml:space="preserve"> in cui l’attributo </w:t>
       </w:r>
       <w:r>
         <w:rPr>
@@ -4073,7 +3950,7 @@
         <w:t>ts_closure</w:t>
       </w:r>
       <w:r>
-        <w:t xml:space="preserve"> diverso da NULL;</w:t>
+        <w:t xml:space="preserve"> equivale a NULL;</w:t>
       </w:r>
     </w:p>
     <w:p>
@@ -4103,10 +3980,10 @@
           <w:i/>
           <w:iCs/>
         </w:rPr>
-        <w:t>closure</w:t>
-      </w:r>
-      <w:r>
-        <w:t xml:space="preserve"> è diverso da NULL non possono avere il proprio campo </w:t>
+        <w:t>ts_creation</w:t>
+      </w:r>
+      <w:r>
+        <w:t xml:space="preserve"> sottratto al timestamp corrente produce una differenza pari o superiore a 24 ore non possono avere </w:t>
       </w:r>
       <w:r>
         <w:rPr>
@@ -4116,7 +3993,7 @@
         <w:t>ts_closure</w:t>
       </w:r>
       <w:r>
-        <w:t xml:space="preserve"> pari a NULL;</w:t>
+        <w:t xml:space="preserve"> diverso da NULL;</w:t>
       </w:r>
     </w:p>
     <w:p>
@@ -4129,77 +4006,37 @@
         <w:spacing w:line="278" w:lineRule="auto"/>
       </w:pPr>
       <w:r>
-        <w:t xml:space="preserve">nelle tabelle </w:t>
-      </w:r>
-      <w:r>
-        <w:rPr>
-          <w:i/>
-          <w:iCs/>
-        </w:rPr>
-        <w:t>offers</w:t>
-      </w:r>
-      <w:r>
-        <w:t xml:space="preserve">, </w:t>
-      </w:r>
-      <w:r>
-        <w:rPr>
-          <w:i/>
-          <w:iCs/>
-        </w:rPr>
-        <w:t>requests</w:t>
-      </w:r>
-      <w:r>
-        <w:t xml:space="preserve">, </w:t>
-      </w:r>
-      <w:r>
-        <w:rPr>
-          <w:i/>
-          <w:iCs/>
-        </w:rPr>
-        <w:t>natures</w:t>
-      </w:r>
-      <w:r>
-        <w:t xml:space="preserve">, </w:t>
-      </w:r>
-      <w:r>
-        <w:rPr>
-          <w:i/>
-          <w:iCs/>
-        </w:rPr>
-        <w:t>models</w:t>
-      </w:r>
-      <w:r>
-        <w:t xml:space="preserve">, </w:t>
-      </w:r>
-      <w:r>
-        <w:rPr>
-          <w:i/>
-          <w:iCs/>
-        </w:rPr>
-        <w:t>characteristics</w:t>
-      </w:r>
-      <w:r>
-        <w:t xml:space="preserve">, </w:t>
-      </w:r>
-      <w:r>
-        <w:rPr>
-          <w:i/>
-          <w:iCs/>
-        </w:rPr>
-        <w:t>categories</w:t>
-      </w:r>
-      <w:r>
-        <w:t xml:space="preserve"> e </w:t>
-      </w:r>
-      <w:r>
-        <w:rPr>
-          <w:i/>
-          <w:iCs/>
-        </w:rPr>
-        <w:t>brands</w:t>
-      </w:r>
-      <w:r>
-        <w:t xml:space="preserve"> tutti gli attributi non possono essere NULL;</w:t>
+        <w:t xml:space="preserve">tutte le tuple di </w:t>
+      </w:r>
+      <w:r>
+        <w:rPr>
+          <w:i/>
+          <w:iCs/>
+        </w:rPr>
+        <w:t>negotiations</w:t>
+      </w:r>
+      <w:r>
+        <w:t xml:space="preserve"> di cui il campo </w:t>
+      </w:r>
+      <w:r>
+        <w:rPr>
+          <w:i/>
+          <w:iCs/>
+        </w:rPr>
+        <w:t>closure</w:t>
+      </w:r>
+      <w:r>
+        <w:t xml:space="preserve"> è diverso da NULL non possono avere il proprio campo </w:t>
+      </w:r>
+      <w:r>
+        <w:rPr>
+          <w:i/>
+          <w:iCs/>
+        </w:rPr>
+        <w:t>ts_closure</w:t>
+      </w:r>
+      <w:r>
+        <w:t xml:space="preserve"> pari a NULL;</w:t>
       </w:r>
     </w:p>
     <w:p>
@@ -4212,6 +4049,89 @@
         <w:spacing w:line="278" w:lineRule="auto"/>
       </w:pPr>
       <w:r>
+        <w:t xml:space="preserve">nelle tabelle </w:t>
+      </w:r>
+      <w:r>
+        <w:rPr>
+          <w:i/>
+          <w:iCs/>
+        </w:rPr>
+        <w:t>offers</w:t>
+      </w:r>
+      <w:r>
+        <w:t xml:space="preserve">, </w:t>
+      </w:r>
+      <w:r>
+        <w:rPr>
+          <w:i/>
+          <w:iCs/>
+        </w:rPr>
+        <w:t>requests</w:t>
+      </w:r>
+      <w:r>
+        <w:t xml:space="preserve">, </w:t>
+      </w:r>
+      <w:r>
+        <w:rPr>
+          <w:i/>
+          <w:iCs/>
+        </w:rPr>
+        <w:t>natures</w:t>
+      </w:r>
+      <w:r>
+        <w:t xml:space="preserve">, </w:t>
+      </w:r>
+      <w:r>
+        <w:rPr>
+          <w:i/>
+          <w:iCs/>
+        </w:rPr>
+        <w:t>models</w:t>
+      </w:r>
+      <w:r>
+        <w:t xml:space="preserve">, </w:t>
+      </w:r>
+      <w:r>
+        <w:rPr>
+          <w:i/>
+          <w:iCs/>
+        </w:rPr>
+        <w:t>characteristics</w:t>
+      </w:r>
+      <w:r>
+        <w:t xml:space="preserve">, </w:t>
+      </w:r>
+      <w:r>
+        <w:rPr>
+          <w:i/>
+          <w:iCs/>
+        </w:rPr>
+        <w:t>categories</w:t>
+      </w:r>
+      <w:r>
+        <w:t xml:space="preserve"> e </w:t>
+      </w:r>
+      <w:r>
+        <w:rPr>
+          <w:i/>
+          <w:iCs/>
+        </w:rPr>
+        <w:t>brands</w:t>
+      </w:r>
+      <w:r>
+        <w:t xml:space="preserve"> tutti gli attributi non possono essere NULL;</w:t>
+      </w:r>
+    </w:p>
+    <w:p>
+      <w:pPr>
+        <w:pStyle w:val="ListParagraph"/>
+        <w:numPr>
+          <w:ilvl w:val="0"/>
+          <w:numId w:val="21"/>
+        </w:numPr>
+        <w:spacing w:line="278" w:lineRule="auto"/>
+      </w:pPr>
+      <w:r>
         <w:t xml:space="preserve">tutte le tuple di </w:t>
       </w:r>
       <w:r>
@@ -4274,14 +4194,11 @@
         <w:jc w:val="center"/>
       </w:pPr>
       <w:r>
-        <w:rPr>
-          <w:noProof/>
-        </w:rPr>
         <w:drawing>
-          <wp:inline distT="0" distB="0" distL="0" distR="0" wp14:anchorId="2DFEE7A7" wp14:editId="4D3394AF">
-            <wp:extent cx="4948955" cy="4019550"/>
-            <wp:effectExtent l="0" t="0" r="4445" b="0"/>
-            <wp:docPr id="1890169393" name="Picture 1" descr="A paper with writing on it&#10;&#10;AI-generated content may be incorrect."/>
+          <wp:inline distT="0" distB="0" distL="0" distR="0" wp14:anchorId="0AD1689E" wp14:editId="2186C885">
+            <wp:extent cx="5040000" cy="3972176"/>
+            <wp:effectExtent l="0" t="0" r="8255" b="9525"/>
+            <wp:docPr id="284388295" name="Picture 4" descr="A paper with writing on it&#10;&#10;AI-generated content may be incorrect."/>
             <wp:cNvGraphicFramePr>
               <a:graphicFrameLocks xmlns:a="http://schemas.openxmlformats.org/drawingml/2006/main" noChangeAspect="1"/>
             </wp:cNvGraphicFramePr>
@@ -4289,29 +4206,48 @@
               <a:graphicData uri="http://schemas.openxmlformats.org/drawingml/2006/picture">
                 <pic:pic xmlns:pic="http://schemas.openxmlformats.org/drawingml/2006/picture">
                   <pic:nvPicPr>
-                    <pic:cNvPr id="1890169393" name="Picture 1" descr="A paper with writing on it&#10;&#10;AI-generated content may be incorrect."/>
-                    <pic:cNvPicPr/>
+                    <pic:cNvPr id="284388295" name="Picture 4" descr="A paper with writing on it&#10;&#10;AI-generated content may be incorrect."/>
+                    <pic:cNvPicPr>
+                      <a:picLocks noChangeAspect="1" noChangeArrowheads="1"/>
+                    </pic:cNvPicPr>
                   </pic:nvPicPr>
                   <pic:blipFill>
-                    <a:blip r:embed="rId9"/>
+                    <a:blip r:embed="rId9">
+                      <a:extLst>
+                        <a:ext uri="{28A0092B-C50C-407E-A947-70E740481C1C}">
+                          <a14:useLocalDpi xmlns:a14="http://schemas.microsoft.com/office/drawing/2010/main" val="0"/>
+                        </a:ext>
+                      </a:extLst>
+                    </a:blip>
+                    <a:srcRect/>
                     <a:stretch>
                       <a:fillRect/>
                     </a:stretch>
                   </pic:blipFill>
-                  <pic:spPr>
+                  <pic:spPr bwMode="auto">
                     <a:xfrm>
                       <a:off x="0" y="0"/>
-                      <a:ext cx="4952971" cy="4022812"/>
+                      <a:ext cx="5040000" cy="3972176"/>
                     </a:xfrm>
                     <a:prstGeom prst="rect">
                       <a:avLst/>
                     </a:prstGeom>
+                    <a:noFill/>
+                    <a:ln>
+                      <a:noFill/>
+                    </a:ln>
                   </pic:spPr>
                 </pic:pic>
               </a:graphicData>
             </a:graphic>
           </wp:inline>
         </w:drawing>
+      </w:r>
+      <w:r>
+        <w:rPr>
+          <w:rStyle w:val="FootnoteReference"/>
+        </w:rPr>
+        <w:footnoteReference w:id="2"/>
       </w:r>
     </w:p>
     <w:sectPr>
@@ -4414,6 +4350,79 @@
       </w:pPr>
       <w:r>
         <w:continuationSeparator/>
+      </w:r>
+    </w:p>
+  </w:footnote>
+  <w:footnote w:id="1">
+    <w:p>
+      <w:pPr>
+        <w:pStyle w:val="FootnoteText"/>
+        <w:rPr>
+          <w:sz w:val="16"/>
+          <w:szCs w:val="16"/>
+        </w:rPr>
+      </w:pPr>
+      <w:r>
+        <w:rPr>
+          <w:rStyle w:val="FootnoteReference"/>
+          <w:sz w:val="16"/>
+          <w:szCs w:val="16"/>
+        </w:rPr>
+        <w:footnoteRef/>
+      </w:r>
+      <w:r>
+        <w:rPr>
+          <w:sz w:val="16"/>
+          <w:szCs w:val="16"/>
+        </w:rPr>
+        <w:t xml:space="preserve"> </w:t>
+      </w:r>
+      <w:r>
+        <w:rPr>
+          <w:sz w:val="16"/>
+          <w:szCs w:val="16"/>
+        </w:rPr>
+        <w:t>Nota: dove è scritto “ts” si intende dire “timestamp”, mentre dove è scritto “sing” si intende dire “single”.</w:t>
+      </w:r>
+    </w:p>
+  </w:footnote>
+  <w:footnote w:id="2">
+    <w:p>
+      <w:pPr>
+        <w:pStyle w:val="FootnoteText"/>
+        <w:rPr>
+          <w:sz w:val="16"/>
+          <w:szCs w:val="16"/>
+        </w:rPr>
+      </w:pPr>
+      <w:r>
+        <w:rPr>
+          <w:rStyle w:val="FootnoteReference"/>
+          <w:sz w:val="16"/>
+          <w:szCs w:val="16"/>
+        </w:rPr>
+        <w:footnoteRef/>
+      </w:r>
+      <w:r>
+        <w:rPr>
+          <w:sz w:val="16"/>
+          <w:szCs w:val="16"/>
+        </w:rPr>
+        <w:t xml:space="preserve"> </w:t>
+      </w:r>
+      <w:r>
+        <w:rPr>
+          <w:sz w:val="16"/>
+          <w:szCs w:val="16"/>
+        </w:rPr>
+        <w:t>Nota:</w:t>
+      </w:r>
+      <w:r>
+        <w:rPr>
+          <w:sz w:val="16"/>
+          <w:szCs w:val="16"/>
+        </w:rPr>
+        <w:t xml:space="preserve"> “id_offer” e “id_request” sono chiavi esterne puntanti a interactions.ID.</w:t>
       </w:r>
     </w:p>
   </w:footnote>
@@ -7553,7 +7562,6 @@
   <w:style w:type="character" w:default="1" w:styleId="DefaultParagraphFont">
     <w:name w:val="Default Paragraph Font"/>
     <w:uiPriority w:val="1"/>
-    <w:semiHidden/>
     <w:unhideWhenUsed/>
   </w:style>
   <w:style w:type="table" w:default="1" w:styleId="TableNormal">

</xml_diff>

<commit_message>
finished the damn project.
</commit_message>
<xml_diff>
--- a/docs/E-Cycle_Analisi.docx
+++ b/docs/E-Cycle_Analisi.docx
@@ -7,8 +7,13 @@
         <w:pStyle w:val="Title"/>
       </w:pPr>
       <w:r>
-        <w:t>E-Cycle: Analisi</w:t>
-      </w:r>
+        <w:t xml:space="preserve">E-Cycle: </w:t>
+      </w:r>
+      <w:proofErr w:type="spellStart"/>
+      <w:r>
+        <w:t>Analisi</w:t>
+      </w:r>
+      <w:proofErr w:type="spellEnd"/>
     </w:p>
     <w:p>
       <w:pPr>
@@ -1247,7 +1252,15 @@
         <w:t>,</w:t>
       </w:r>
       <w:r>
-        <w:t xml:space="preserve"> con cui il bene viene ceduto intatto a un altro soggetto, che poi né farà ciò che desidera.</w:t>
+        <w:t xml:space="preserve"> con cui il bene viene ceduto intatto a un altro soggetto, che poi </w:t>
+      </w:r>
+      <w:proofErr w:type="gramStart"/>
+      <w:r>
+        <w:t>né</w:t>
+      </w:r>
+      <w:proofErr w:type="gramEnd"/>
+      <w:r>
+        <w:t xml:space="preserve"> farà ciò che desidera.</w:t>
       </w:r>
     </w:p>
     <w:p>
@@ -1313,7 +1326,13 @@
     </w:p>
     <w:p>
       <w:r>
-        <w:t>Chi possiede beni vacanti li può offrire, chi ne ha bisogno li può cercare</w:t>
+        <w:t>Chi possiede beni vacanti li può offrire</w:t>
+      </w:r>
+      <w:r>
+        <w:t xml:space="preserve"> e </w:t>
+      </w:r>
+      <w:r>
+        <w:t>chi ne ha bisogno li può cercare</w:t>
       </w:r>
       <w:r>
         <w:t>. Entrambi agiscono in base alle caratteristiche reali del bene, non solo</w:t>
@@ -1499,7 +1518,15 @@
         <w:t xml:space="preserve">: o una richiesta </w:t>
       </w:r>
       <w:r>
-        <w:t>o un offerta.</w:t>
+        <w:t xml:space="preserve">o </w:t>
+      </w:r>
+      <w:proofErr w:type="gramStart"/>
+      <w:r>
+        <w:t>un offerta</w:t>
+      </w:r>
+      <w:proofErr w:type="gramEnd"/>
+      <w:r>
+        <w:t>.</w:t>
       </w:r>
     </w:p>
     <w:p>
@@ -2346,6 +2373,7 @@
         </w:rPr>
         <w:t xml:space="preserve">, </w:t>
       </w:r>
+      <w:proofErr w:type="spellStart"/>
       <w:r>
         <w:rPr>
           <w:i/>
@@ -2353,6 +2381,7 @@
         </w:rPr>
         <w:t>surname</w:t>
       </w:r>
+      <w:proofErr w:type="spellEnd"/>
       <w:r>
         <w:rPr>
           <w:i/>
@@ -2360,6 +2389,7 @@
         </w:rPr>
         <w:t xml:space="preserve">, </w:t>
       </w:r>
+      <w:proofErr w:type="gramStart"/>
       <w:r>
         <w:rPr>
           <w:i/>
@@ -2367,6 +2397,7 @@
         </w:rPr>
         <w:t>email</w:t>
       </w:r>
+      <w:proofErr w:type="gramEnd"/>
       <w:r>
         <w:rPr>
           <w:i/>
@@ -2410,11 +2441,28 @@
           <w:i/>
           <w:iCs/>
         </w:rPr>
-        <w:t xml:space="preserve"> region, province, city, street </w:t>
+        <w:t xml:space="preserve"> </w:t>
+      </w:r>
+      <w:proofErr w:type="spellStart"/>
+      <w:r>
+        <w:rPr>
+          <w:i/>
+          <w:iCs/>
+        </w:rPr>
+        <w:t>region</w:t>
+      </w:r>
+      <w:proofErr w:type="spellEnd"/>
+      <w:r>
+        <w:rPr>
+          <w:i/>
+          <w:iCs/>
+        </w:rPr>
+        <w:t xml:space="preserve">, province, city, street </w:t>
       </w:r>
       <w:r>
         <w:t xml:space="preserve">e </w:t>
       </w:r>
+      <w:proofErr w:type="spellStart"/>
       <w:r>
         <w:rPr>
           <w:i/>
@@ -2422,6 +2470,7 @@
         </w:rPr>
         <w:t>civic</w:t>
       </w:r>
+      <w:proofErr w:type="spellEnd"/>
       <w:r>
         <w:t>)</w:t>
       </w:r>
@@ -2475,6 +2524,7 @@
         </w:rPr>
         <w:t xml:space="preserve"> </w:t>
       </w:r>
+      <w:proofErr w:type="spellStart"/>
       <w:r>
         <w:rPr>
           <w:i/>
@@ -2482,9 +2532,11 @@
         </w:rPr>
         <w:t>title</w:t>
       </w:r>
+      <w:proofErr w:type="spellEnd"/>
       <w:r>
         <w:t xml:space="preserve">, </w:t>
       </w:r>
+      <w:proofErr w:type="spellStart"/>
       <w:r>
         <w:rPr>
           <w:i/>
@@ -2492,6 +2544,7 @@
         </w:rPr>
         <w:t>ts_creation</w:t>
       </w:r>
+      <w:proofErr w:type="spellEnd"/>
       <w:r>
         <w:t>,</w:t>
       </w:r>
@@ -2502,6 +2555,7 @@
         </w:rPr>
         <w:t xml:space="preserve"> </w:t>
       </w:r>
+      <w:proofErr w:type="spellStart"/>
       <w:r>
         <w:rPr>
           <w:i/>
@@ -2509,6 +2563,7 @@
         </w:rPr>
         <w:t>isOffer</w:t>
       </w:r>
+      <w:proofErr w:type="spellEnd"/>
       <w:r>
         <w:rPr>
           <w:i/>
@@ -2549,6 +2604,7 @@
           <w:iCs/>
         </w:rPr>
       </w:pPr>
+      <w:proofErr w:type="spellStart"/>
       <w:r>
         <w:rPr>
           <w:i/>
@@ -2556,9 +2612,19 @@
         </w:rPr>
         <w:t>sing_request</w:t>
       </w:r>
-      <w:r>
-        <w:t xml:space="preserve">, carratterizzata da </w:t>
-      </w:r>
+      <w:proofErr w:type="spellEnd"/>
+      <w:r>
+        <w:t xml:space="preserve">, </w:t>
+      </w:r>
+      <w:proofErr w:type="spellStart"/>
+      <w:r>
+        <w:t>carratterizzata</w:t>
+      </w:r>
+      <w:proofErr w:type="spellEnd"/>
+      <w:r>
+        <w:t xml:space="preserve"> da </w:t>
+      </w:r>
+      <w:proofErr w:type="spellStart"/>
       <w:r>
         <w:rPr>
           <w:i/>
@@ -2566,9 +2632,11 @@
         </w:rPr>
         <w:t>max_price</w:t>
       </w:r>
+      <w:proofErr w:type="spellEnd"/>
       <w:r>
         <w:t xml:space="preserve">, </w:t>
       </w:r>
+      <w:proofErr w:type="spellStart"/>
       <w:r>
         <w:rPr>
           <w:i/>
@@ -2576,6 +2644,7 @@
         </w:rPr>
         <w:t>ts_deletion</w:t>
       </w:r>
+      <w:proofErr w:type="spellEnd"/>
       <w:r>
         <w:t xml:space="preserve"> e </w:t>
       </w:r>
@@ -2603,6 +2672,7 @@
           <w:lang w:val="en-GB"/>
         </w:rPr>
       </w:pPr>
+      <w:proofErr w:type="spellStart"/>
       <w:r>
         <w:rPr>
           <w:i/>
@@ -2611,28 +2681,62 @@
         </w:rPr>
         <w:t>sing_offer</w:t>
       </w:r>
+      <w:proofErr w:type="spellEnd"/>
       <w:r>
         <w:rPr>
           <w:lang w:val="en-GB"/>
         </w:rPr>
-        <w:t xml:space="preserve">, caratterizzata da </w:t>
-      </w:r>
-      <w:r>
-        <w:rPr>
-          <w:i/>
-          <w:iCs/>
+        <w:t xml:space="preserve">, </w:t>
+      </w:r>
+      <w:proofErr w:type="spellStart"/>
+      <w:r>
+        <w:rPr>
           <w:lang w:val="en-GB"/>
         </w:rPr>
-        <w:t>price, picture_path, description</w:t>
-      </w:r>
-      <w:r>
-        <w:rPr>
-          <w:i/>
-          <w:iCs/>
+        <w:t>caratterizzata</w:t>
+      </w:r>
+      <w:proofErr w:type="spellEnd"/>
+      <w:r>
+        <w:rPr>
           <w:lang w:val="en-GB"/>
         </w:rPr>
+        <w:t xml:space="preserve"> da </w:t>
+      </w:r>
+      <w:r>
+        <w:rPr>
+          <w:i/>
+          <w:iCs/>
+          <w:lang w:val="en-GB"/>
+        </w:rPr>
+        <w:t xml:space="preserve">price, </w:t>
+      </w:r>
+      <w:proofErr w:type="spellStart"/>
+      <w:r>
+        <w:rPr>
+          <w:i/>
+          <w:iCs/>
+          <w:lang w:val="en-GB"/>
+        </w:rPr>
+        <w:t>picture_path</w:t>
+      </w:r>
+      <w:proofErr w:type="spellEnd"/>
+      <w:r>
+        <w:rPr>
+          <w:i/>
+          <w:iCs/>
+          <w:lang w:val="en-GB"/>
+        </w:rPr>
+        <w:t>, description</w:t>
+      </w:r>
+      <w:r>
+        <w:rPr>
+          <w:i/>
+          <w:iCs/>
+          <w:lang w:val="en-GB"/>
+        </w:rPr>
         <w:t xml:space="preserve">, expiration, </w:t>
       </w:r>
+      <w:proofErr w:type="spellStart"/>
       <w:r>
         <w:rPr>
           <w:i/>
@@ -2641,12 +2745,14 @@
         </w:rPr>
         <w:t>ts_deletion</w:t>
       </w:r>
+      <w:proofErr w:type="spellEnd"/>
       <w:r>
         <w:rPr>
           <w:lang w:val="en-GB"/>
         </w:rPr>
         <w:t xml:space="preserve"> e </w:t>
       </w:r>
+      <w:proofErr w:type="gramStart"/>
       <w:r>
         <w:rPr>
           <w:i/>
@@ -2661,6 +2767,7 @@
         </w:rPr>
         <w:t>;</w:t>
       </w:r>
+      <w:proofErr w:type="gramEnd"/>
     </w:p>
     <w:p>
       <w:pPr>
@@ -2693,14 +2800,36 @@
         <w:rPr>
           <w:lang w:val="en-GB"/>
         </w:rPr>
-        <w:t>(degli asset), caratterizzat</w:t>
-      </w:r>
+        <w:t>(</w:t>
+      </w:r>
+      <w:proofErr w:type="spellStart"/>
       <w:r>
         <w:rPr>
           <w:lang w:val="en-GB"/>
         </w:rPr>
+        <w:t>degli</w:t>
+      </w:r>
+      <w:proofErr w:type="spellEnd"/>
+      <w:r>
+        <w:rPr>
+          <w:lang w:val="en-GB"/>
+        </w:rPr>
+        <w:t xml:space="preserve"> asset), </w:t>
+      </w:r>
+      <w:proofErr w:type="spellStart"/>
+      <w:r>
+        <w:rPr>
+          <w:lang w:val="en-GB"/>
+        </w:rPr>
+        <w:t>caratterizzat</w:t>
+      </w:r>
+      <w:r>
+        <w:rPr>
+          <w:lang w:val="en-GB"/>
+        </w:rPr>
         <w:t>a</w:t>
       </w:r>
+      <w:proofErr w:type="spellEnd"/>
       <w:r>
         <w:rPr>
           <w:lang w:val="en-GB"/>
@@ -2715,6 +2844,7 @@
         </w:rPr>
         <w:t xml:space="preserve"> </w:t>
       </w:r>
+      <w:proofErr w:type="spellStart"/>
       <w:r>
         <w:rPr>
           <w:i/>
@@ -2723,6 +2853,7 @@
         </w:rPr>
         <w:t>main_color</w:t>
       </w:r>
+      <w:proofErr w:type="spellEnd"/>
       <w:r>
         <w:rPr>
           <w:i/>
@@ -2763,6 +2894,7 @@
         </w:rPr>
         <w:t xml:space="preserve">, </w:t>
       </w:r>
+      <w:proofErr w:type="spellStart"/>
       <w:r>
         <w:rPr>
           <w:i/>
@@ -2771,6 +2903,7 @@
         </w:rPr>
         <w:t>prod_year</w:t>
       </w:r>
+      <w:proofErr w:type="spellEnd"/>
       <w:r>
         <w:rPr>
           <w:i/>
@@ -2791,6 +2924,7 @@
         </w:rPr>
         <w:t xml:space="preserve">e </w:t>
       </w:r>
+      <w:proofErr w:type="gramStart"/>
       <w:r>
         <w:rPr>
           <w:i/>
@@ -2805,6 +2939,7 @@
         </w:rPr>
         <w:t>;</w:t>
       </w:r>
+      <w:proofErr w:type="gramEnd"/>
     </w:p>
     <w:p>
       <w:pPr>
@@ -2834,6 +2969,7 @@
       <w:r>
         <w:t xml:space="preserve">, </w:t>
       </w:r>
+      <w:proofErr w:type="spellStart"/>
       <w:r>
         <w:rPr>
           <w:i/>
@@ -2841,6 +2977,7 @@
         </w:rPr>
         <w:t>category</w:t>
       </w:r>
+      <w:proofErr w:type="spellEnd"/>
       <w:r>
         <w:t xml:space="preserve"> </w:t>
       </w:r>
@@ -2885,6 +3022,7 @@
       <w:r>
         <w:t xml:space="preserve">e </w:t>
       </w:r>
+      <w:proofErr w:type="spellStart"/>
       <w:r>
         <w:rPr>
           <w:i/>
@@ -2892,12 +3030,14 @@
         </w:rPr>
         <w:t>negotiation</w:t>
       </w:r>
+      <w:proofErr w:type="spellEnd"/>
       <w:r>
         <w:t>, caratterizzata</w:t>
       </w:r>
       <w:r>
         <w:t xml:space="preserve"> da </w:t>
       </w:r>
+      <w:proofErr w:type="spellStart"/>
       <w:r>
         <w:rPr>
           <w:i/>
@@ -2905,12 +3045,14 @@
         </w:rPr>
         <w:t>ts_creation</w:t>
       </w:r>
+      <w:proofErr w:type="spellEnd"/>
       <w:r>
         <w:t>,</w:t>
       </w:r>
       <w:r>
         <w:t xml:space="preserve"> </w:t>
       </w:r>
+      <w:proofErr w:type="spellStart"/>
       <w:r>
         <w:rPr>
           <w:i/>
@@ -2918,9 +3060,11 @@
         </w:rPr>
         <w:t>ts_closure</w:t>
       </w:r>
+      <w:proofErr w:type="spellEnd"/>
       <w:r>
         <w:t xml:space="preserve">, </w:t>
       </w:r>
+      <w:proofErr w:type="spellStart"/>
       <w:r>
         <w:rPr>
           <w:i/>
@@ -2928,6 +3072,7 @@
         </w:rPr>
         <w:t>wasAccepted</w:t>
       </w:r>
+      <w:proofErr w:type="spellEnd"/>
       <w:r>
         <w:t xml:space="preserve"> </w:t>
       </w:r>
@@ -3022,6 +3167,7 @@
       <w:r>
         <w:t xml:space="preserve">e </w:t>
       </w:r>
+      <w:proofErr w:type="spellStart"/>
       <w:r>
         <w:rPr>
           <w:i/>
@@ -3029,6 +3175,7 @@
         </w:rPr>
         <w:t>sing_request</w:t>
       </w:r>
+      <w:proofErr w:type="spellEnd"/>
       <w:r>
         <w:t xml:space="preserve">, di tipo n:1, </w:t>
       </w:r>
@@ -3057,16 +3204,26 @@
       <w:r>
         <w:t xml:space="preserve">tra </w:t>
       </w:r>
-      <w:r>
-        <w:rPr>
-          <w:i/>
-          <w:iCs/>
-        </w:rPr>
-        <w:t xml:space="preserve">sing_request </w:t>
+      <w:proofErr w:type="spellStart"/>
+      <w:r>
+        <w:rPr>
+          <w:i/>
+          <w:iCs/>
+        </w:rPr>
+        <w:t>sing_request</w:t>
+      </w:r>
+      <w:proofErr w:type="spellEnd"/>
+      <w:r>
+        <w:rPr>
+          <w:i/>
+          <w:iCs/>
+        </w:rPr>
+        <w:t xml:space="preserve"> </w:t>
       </w:r>
       <w:r>
         <w:t xml:space="preserve">e </w:t>
       </w:r>
+      <w:proofErr w:type="spellStart"/>
       <w:r>
         <w:rPr>
           <w:i/>
@@ -3074,11 +3231,20 @@
         </w:rPr>
         <w:t>characteristics</w:t>
       </w:r>
+      <w:proofErr w:type="spellEnd"/>
       <w:r>
         <w:t>, di ti</w:t>
       </w:r>
       <w:r>
-        <w:t>po 1:n, con vincoli di cardinalità rispettivamente di “(1, 1)” e “(0, n)”;</w:t>
+        <w:t xml:space="preserve">po </w:t>
+      </w:r>
+      <w:proofErr w:type="gramStart"/>
+      <w:r>
+        <w:t>1:n</w:t>
+      </w:r>
+      <w:proofErr w:type="gramEnd"/>
+      <w:r>
+        <w:t>, con vincoli di cardinalità rispettivamente di “(1, 1)” e “(0, n)”;</w:t>
       </w:r>
     </w:p>
     <w:p>
@@ -3096,6 +3262,7 @@
       <w:r>
         <w:t xml:space="preserve">tra </w:t>
       </w:r>
+      <w:proofErr w:type="spellStart"/>
       <w:r>
         <w:rPr>
           <w:i/>
@@ -3103,9 +3270,11 @@
         </w:rPr>
         <w:t>sing_request</w:t>
       </w:r>
+      <w:proofErr w:type="spellEnd"/>
       <w:r>
         <w:t xml:space="preserve"> e </w:t>
       </w:r>
+      <w:proofErr w:type="spellStart"/>
       <w:r>
         <w:rPr>
           <w:i/>
@@ -3113,6 +3282,7 @@
         </w:rPr>
         <w:t>negotiation</w:t>
       </w:r>
+      <w:proofErr w:type="spellEnd"/>
       <w:r>
         <w:t>, di ti</w:t>
       </w:r>
@@ -3144,6 +3314,7 @@
       <w:r>
         <w:t xml:space="preserve"> e </w:t>
       </w:r>
+      <w:proofErr w:type="spellStart"/>
       <w:r>
         <w:rPr>
           <w:i/>
@@ -3151,6 +3322,7 @@
         </w:rPr>
         <w:t>sing_offer</w:t>
       </w:r>
+      <w:proofErr w:type="spellEnd"/>
       <w:r>
         <w:t xml:space="preserve">, di tipo n:1, </w:t>
       </w:r>
@@ -3177,6 +3349,7 @@
       <w:r>
         <w:t xml:space="preserve">tra </w:t>
       </w:r>
+      <w:proofErr w:type="spellStart"/>
       <w:r>
         <w:rPr>
           <w:i/>
@@ -3191,9 +3364,11 @@
         </w:rPr>
         <w:t>offer</w:t>
       </w:r>
+      <w:proofErr w:type="spellEnd"/>
       <w:r>
         <w:t xml:space="preserve"> e </w:t>
       </w:r>
+      <w:proofErr w:type="spellStart"/>
       <w:r>
         <w:rPr>
           <w:i/>
@@ -3201,11 +3376,17 @@
         </w:rPr>
         <w:t>characteristics</w:t>
       </w:r>
+      <w:proofErr w:type="spellEnd"/>
       <w:r>
         <w:t xml:space="preserve">, di tipo </w:t>
       </w:r>
-      <w:r>
-        <w:t>1:n, con vincoli di cardinalità rispettivamente di “(1, 1)” e “(0, n)”;</w:t>
+      <w:proofErr w:type="gramStart"/>
+      <w:r>
+        <w:t>1:n</w:t>
+      </w:r>
+      <w:proofErr w:type="gramEnd"/>
+      <w:r>
+        <w:t>, con vincoli di cardinalità rispettivamente di “(1, 1)” e “(0, n)”;</w:t>
       </w:r>
     </w:p>
     <w:p>
@@ -3219,6 +3400,7 @@
       <w:r>
         <w:t xml:space="preserve">tra </w:t>
       </w:r>
+      <w:proofErr w:type="spellStart"/>
       <w:r>
         <w:rPr>
           <w:i/>
@@ -3226,9 +3408,11 @@
         </w:rPr>
         <w:t>sing_offer</w:t>
       </w:r>
+      <w:proofErr w:type="spellEnd"/>
       <w:r>
         <w:t xml:space="preserve"> e </w:t>
       </w:r>
+      <w:proofErr w:type="spellStart"/>
       <w:r>
         <w:rPr>
           <w:i/>
@@ -3236,6 +3420,7 @@
         </w:rPr>
         <w:t>negotiation</w:t>
       </w:r>
+      <w:proofErr w:type="spellEnd"/>
       <w:r>
         <w:t>, di tipo n:1, con vincoli di cardinalità rispettivamente di “(0, n)” e “(</w:t>
       </w:r>
@@ -3267,6 +3452,7 @@
       <w:r>
         <w:t xml:space="preserve"> e </w:t>
       </w:r>
+      <w:proofErr w:type="spellStart"/>
       <w:r>
         <w:rPr>
           <w:i/>
@@ -3274,6 +3460,7 @@
         </w:rPr>
         <w:t>characteristics</w:t>
       </w:r>
+      <w:proofErr w:type="spellEnd"/>
       <w:r>
         <w:t xml:space="preserve">, di tipo </w:t>
       </w:r>
@@ -3324,6 +3511,7 @@
       <w:r>
         <w:t xml:space="preserve">tra </w:t>
       </w:r>
+      <w:proofErr w:type="spellStart"/>
       <w:r>
         <w:rPr>
           <w:i/>
@@ -3331,9 +3519,11 @@
         </w:rPr>
         <w:t>category</w:t>
       </w:r>
+      <w:proofErr w:type="spellEnd"/>
       <w:r>
         <w:t xml:space="preserve"> e </w:t>
       </w:r>
+      <w:proofErr w:type="spellStart"/>
       <w:r>
         <w:rPr>
           <w:i/>
@@ -3341,6 +3531,7 @@
         </w:rPr>
         <w:t>characteristics</w:t>
       </w:r>
+      <w:proofErr w:type="spellEnd"/>
       <w:r>
         <w:t>, di tipo n:1, con vincoli di cardinalità rispettivamente di “(1, n)” e “(1, 1)”;</w:t>
       </w:r>
@@ -3367,6 +3558,7 @@
       <w:r>
         <w:t xml:space="preserve"> e </w:t>
       </w:r>
+      <w:proofErr w:type="spellStart"/>
       <w:r>
         <w:rPr>
           <w:i/>
@@ -3374,6 +3566,7 @@
         </w:rPr>
         <w:t>characteristics</w:t>
       </w:r>
+      <w:proofErr w:type="spellEnd"/>
       <w:r>
         <w:t>, di tipo n:1, con vincoli di cardinalità rispettivamente di “(1, n)” e “(1, 1)”.</w:t>
       </w:r>
@@ -3407,8 +3600,11 @@
         <w:jc w:val="center"/>
       </w:pPr>
       <w:r>
+        <w:rPr>
+          <w:noProof/>
+        </w:rPr>
         <w:drawing>
-          <wp:inline distT="0" distB="0" distL="0" distR="0" wp14:anchorId="3228C23D" wp14:editId="13BAB0D1">
+          <wp:inline distT="0" distB="0" distL="0" distR="0" wp14:anchorId="3228C23D" wp14:editId="460AB3E0">
             <wp:extent cx="5040000" cy="4067350"/>
             <wp:effectExtent l="0" t="0" r="8255" b="9525"/>
             <wp:docPr id="1133074224" name="Picture 2" descr="A diagram of a diagram on a graph paper&#10;&#10;AI-generated content may be incorrect."/>
@@ -3539,6 +3735,7 @@
       <w:r>
         <w:t xml:space="preserve"> e </w:t>
       </w:r>
+      <w:proofErr w:type="spellStart"/>
       <w:r>
         <w:rPr>
           <w:i/>
@@ -3546,6 +3743,7 @@
         </w:rPr>
         <w:t>surname</w:t>
       </w:r>
+      <w:proofErr w:type="spellEnd"/>
       <w:r>
         <w:t xml:space="preserve"> sono attributi di inserimento facoltativo;</w:t>
       </w:r>
@@ -3606,6 +3804,7 @@
       <w:r>
         <w:t xml:space="preserve"> non possono esistere due o più tuple con attributo </w:t>
       </w:r>
+      <w:proofErr w:type="gramStart"/>
       <w:r>
         <w:rPr>
           <w:i/>
@@ -3613,6 +3812,7 @@
         </w:rPr>
         <w:t>email</w:t>
       </w:r>
+      <w:proofErr w:type="gramEnd"/>
       <w:r>
         <w:t xml:space="preserve"> uguale;</w:t>
       </w:r>
@@ -3652,6 +3852,7 @@
       <w:r>
         <w:t xml:space="preserve">nella tabella </w:t>
       </w:r>
+      <w:proofErr w:type="spellStart"/>
       <w:r>
         <w:rPr>
           <w:i/>
@@ -3659,9 +3860,11 @@
         </w:rPr>
         <w:t>sing_requests</w:t>
       </w:r>
+      <w:proofErr w:type="spellEnd"/>
       <w:r>
         <w:t xml:space="preserve"> solamente </w:t>
       </w:r>
+      <w:proofErr w:type="spellStart"/>
       <w:r>
         <w:rPr>
           <w:i/>
@@ -3669,9 +3872,11 @@
         </w:rPr>
         <w:t>max_price</w:t>
       </w:r>
+      <w:proofErr w:type="spellEnd"/>
       <w:r>
         <w:t xml:space="preserve"> e </w:t>
       </w:r>
+      <w:proofErr w:type="spellStart"/>
       <w:r>
         <w:rPr>
           <w:i/>
@@ -3679,6 +3884,7 @@
         </w:rPr>
         <w:t>ts_deletion</w:t>
       </w:r>
+      <w:proofErr w:type="spellEnd"/>
       <w:r>
         <w:t xml:space="preserve"> possono essere NULL;</w:t>
       </w:r>
@@ -3695,6 +3901,7 @@
       <w:r>
         <w:t xml:space="preserve">nella tabella </w:t>
       </w:r>
+      <w:proofErr w:type="spellStart"/>
       <w:r>
         <w:rPr>
           <w:i/>
@@ -3702,9 +3909,11 @@
         </w:rPr>
         <w:t>sing_offers</w:t>
       </w:r>
+      <w:proofErr w:type="spellEnd"/>
       <w:r>
         <w:t xml:space="preserve"> solamente </w:t>
       </w:r>
+      <w:proofErr w:type="spellStart"/>
       <w:r>
         <w:rPr>
           <w:i/>
@@ -3712,9 +3921,11 @@
         </w:rPr>
         <w:t>description</w:t>
       </w:r>
+      <w:proofErr w:type="spellEnd"/>
       <w:r>
         <w:t xml:space="preserve">, </w:t>
       </w:r>
+      <w:proofErr w:type="spellStart"/>
       <w:r>
         <w:rPr>
           <w:i/>
@@ -3722,9 +3933,11 @@
         </w:rPr>
         <w:t>expiration</w:t>
       </w:r>
+      <w:proofErr w:type="spellEnd"/>
       <w:r>
         <w:t xml:space="preserve"> e </w:t>
       </w:r>
+      <w:proofErr w:type="spellStart"/>
       <w:r>
         <w:rPr>
           <w:i/>
@@ -3739,6 +3952,7 @@
         </w:rPr>
         <w:t>_deletion</w:t>
       </w:r>
+      <w:proofErr w:type="spellEnd"/>
       <w:r>
         <w:t xml:space="preserve"> p</w:t>
       </w:r>
@@ -3767,6 +3981,7 @@
       <w:r>
         <w:t xml:space="preserve">quando si inseriscono tuple in </w:t>
       </w:r>
+      <w:proofErr w:type="spellStart"/>
       <w:r>
         <w:rPr>
           <w:i/>
@@ -3774,9 +3989,11 @@
         </w:rPr>
         <w:t>sing_offers</w:t>
       </w:r>
+      <w:proofErr w:type="spellEnd"/>
       <w:r>
         <w:t xml:space="preserve"> queste non possono avere </w:t>
       </w:r>
+      <w:proofErr w:type="spellStart"/>
       <w:r>
         <w:rPr>
           <w:i/>
@@ -3784,6 +4001,7 @@
         </w:rPr>
         <w:t>expiration</w:t>
       </w:r>
+      <w:proofErr w:type="spellEnd"/>
       <w:r>
         <w:t xml:space="preserve"> inferiore rispetto alla data corrente;</w:t>
       </w:r>
@@ -3800,6 +4018,7 @@
       <w:r>
         <w:t xml:space="preserve">nella tabella </w:t>
       </w:r>
+      <w:proofErr w:type="spellStart"/>
       <w:r>
         <w:rPr>
           <w:i/>
@@ -3807,9 +4026,11 @@
         </w:rPr>
         <w:t>negotiations</w:t>
       </w:r>
+      <w:proofErr w:type="spellEnd"/>
       <w:r>
         <w:t xml:space="preserve"> solamente gli attributi </w:t>
       </w:r>
+      <w:proofErr w:type="spellStart"/>
       <w:r>
         <w:rPr>
           <w:i/>
@@ -3817,12 +4038,14 @@
         </w:rPr>
         <w:t>ts_closure</w:t>
       </w:r>
+      <w:proofErr w:type="spellEnd"/>
       <w:r>
         <w:t xml:space="preserve"> </w:t>
       </w:r>
       <w:r>
         <w:t xml:space="preserve">e </w:t>
       </w:r>
+      <w:proofErr w:type="spellStart"/>
       <w:r>
         <w:rPr>
           <w:i/>
@@ -3830,6 +4053,7 @@
         </w:rPr>
         <w:t>wasAccepted</w:t>
       </w:r>
+      <w:proofErr w:type="spellEnd"/>
       <w:r>
         <w:t xml:space="preserve"> </w:t>
       </w:r>
@@ -3849,6 +4073,7 @@
       <w:r>
         <w:t xml:space="preserve">al momento di creazione di una nuova tupla nella tabella </w:t>
       </w:r>
+      <w:proofErr w:type="spellStart"/>
       <w:r>
         <w:rPr>
           <w:i/>
@@ -3856,9 +4081,11 @@
         </w:rPr>
         <w:t>negotiations</w:t>
       </w:r>
+      <w:proofErr w:type="spellEnd"/>
       <w:r>
         <w:t xml:space="preserve">, la richiesta singola che verrà associata ad essa non può avere </w:t>
       </w:r>
+      <w:proofErr w:type="spellStart"/>
       <w:r>
         <w:rPr>
           <w:i/>
@@ -3866,9 +4093,11 @@
         </w:rPr>
         <w:t>ts_deletion</w:t>
       </w:r>
+      <w:proofErr w:type="spellEnd"/>
       <w:r>
         <w:t xml:space="preserve"> diverso da NULL e non può essere associata ad un’altra tupla di </w:t>
       </w:r>
+      <w:proofErr w:type="spellStart"/>
       <w:r>
         <w:rPr>
           <w:i/>
@@ -3876,9 +4105,11 @@
         </w:rPr>
         <w:t>negotiations</w:t>
       </w:r>
+      <w:proofErr w:type="spellEnd"/>
       <w:r>
         <w:t xml:space="preserve"> in cui l’attributo </w:t>
       </w:r>
+      <w:proofErr w:type="spellStart"/>
       <w:r>
         <w:rPr>
           <w:i/>
@@ -3886,6 +4117,7 @@
         </w:rPr>
         <w:t>ts_closure</w:t>
       </w:r>
+      <w:proofErr w:type="spellEnd"/>
       <w:r>
         <w:t xml:space="preserve"> equivale a NULL;</w:t>
       </w:r>
@@ -3902,6 +4134,7 @@
       <w:r>
         <w:t xml:space="preserve">al momento di creazione di una nuova tupla nella tabella </w:t>
       </w:r>
+      <w:proofErr w:type="spellStart"/>
       <w:r>
         <w:rPr>
           <w:i/>
@@ -3909,9 +4142,11 @@
         </w:rPr>
         <w:t>negotiations</w:t>
       </w:r>
+      <w:proofErr w:type="spellEnd"/>
       <w:r>
         <w:t xml:space="preserve">, l’offerta singola che verrà associata ad essa non può avere </w:t>
       </w:r>
+      <w:proofErr w:type="spellStart"/>
       <w:r>
         <w:rPr>
           <w:i/>
@@ -3919,9 +4154,11 @@
         </w:rPr>
         <w:t>expiration</w:t>
       </w:r>
+      <w:proofErr w:type="spellEnd"/>
       <w:r>
         <w:t xml:space="preserve"> pari alla data del giorno corrente, non può avere </w:t>
       </w:r>
+      <w:proofErr w:type="spellStart"/>
       <w:r>
         <w:rPr>
           <w:i/>
@@ -3929,9 +4166,11 @@
         </w:rPr>
         <w:t>ts_deletion</w:t>
       </w:r>
+      <w:proofErr w:type="spellEnd"/>
       <w:r>
         <w:t xml:space="preserve"> diverso da NULL, e non può essere già associata ad un’altra tupla di </w:t>
       </w:r>
+      <w:proofErr w:type="spellStart"/>
       <w:r>
         <w:rPr>
           <w:i/>
@@ -3939,9 +4178,11 @@
         </w:rPr>
         <w:t>negotiations</w:t>
       </w:r>
+      <w:proofErr w:type="spellEnd"/>
       <w:r>
         <w:t xml:space="preserve"> in cui l’attributo </w:t>
       </w:r>
+      <w:proofErr w:type="spellStart"/>
       <w:r>
         <w:rPr>
           <w:i/>
@@ -3949,6 +4190,7 @@
         </w:rPr>
         <w:t>ts_closure</w:t>
       </w:r>
+      <w:proofErr w:type="spellEnd"/>
       <w:r>
         <w:t xml:space="preserve"> equivale a NULL;</w:t>
       </w:r>
@@ -3965,6 +4207,7 @@
       <w:r>
         <w:t xml:space="preserve">tutte le tuple di </w:t>
       </w:r>
+      <w:proofErr w:type="spellStart"/>
       <w:r>
         <w:rPr>
           <w:i/>
@@ -3972,9 +4215,11 @@
         </w:rPr>
         <w:t>negotiations</w:t>
       </w:r>
+      <w:proofErr w:type="spellEnd"/>
       <w:r>
         <w:t xml:space="preserve"> di cui il campo </w:t>
       </w:r>
+      <w:proofErr w:type="spellStart"/>
       <w:r>
         <w:rPr>
           <w:i/>
@@ -3982,9 +4227,11 @@
         </w:rPr>
         <w:t>ts_creation</w:t>
       </w:r>
+      <w:proofErr w:type="spellEnd"/>
       <w:r>
         <w:t xml:space="preserve"> sottratto al timestamp corrente produce una differenza pari o superiore a 24 ore non possono avere </w:t>
       </w:r>
+      <w:proofErr w:type="spellStart"/>
       <w:r>
         <w:rPr>
           <w:i/>
@@ -3992,6 +4239,7 @@
         </w:rPr>
         <w:t>ts_closure</w:t>
       </w:r>
+      <w:proofErr w:type="spellEnd"/>
       <w:r>
         <w:t xml:space="preserve"> diverso da NULL;</w:t>
       </w:r>
@@ -4008,6 +4256,7 @@
       <w:r>
         <w:t xml:space="preserve">tutte le tuple di </w:t>
       </w:r>
+      <w:proofErr w:type="spellStart"/>
       <w:r>
         <w:rPr>
           <w:i/>
@@ -4015,9 +4264,11 @@
         </w:rPr>
         <w:t>negotiations</w:t>
       </w:r>
+      <w:proofErr w:type="spellEnd"/>
       <w:r>
         <w:t xml:space="preserve"> di cui il campo </w:t>
       </w:r>
+      <w:proofErr w:type="spellStart"/>
       <w:r>
         <w:rPr>
           <w:i/>
@@ -4025,9 +4276,11 @@
         </w:rPr>
         <w:t>closure</w:t>
       </w:r>
+      <w:proofErr w:type="spellEnd"/>
       <w:r>
         <w:t xml:space="preserve"> è diverso da NULL non possono avere il proprio campo </w:t>
       </w:r>
+      <w:proofErr w:type="spellStart"/>
       <w:r>
         <w:rPr>
           <w:i/>
@@ -4035,6 +4288,7 @@
         </w:rPr>
         <w:t>ts_closure</w:t>
       </w:r>
+      <w:proofErr w:type="spellEnd"/>
       <w:r>
         <w:t xml:space="preserve"> pari a NULL;</w:t>
       </w:r>
@@ -4051,6 +4305,7 @@
       <w:r>
         <w:t xml:space="preserve">nelle tabelle </w:t>
       </w:r>
+      <w:proofErr w:type="spellStart"/>
       <w:r>
         <w:rPr>
           <w:i/>
@@ -4058,9 +4313,11 @@
         </w:rPr>
         <w:t>offers</w:t>
       </w:r>
+      <w:proofErr w:type="spellEnd"/>
       <w:r>
         <w:t xml:space="preserve">, </w:t>
       </w:r>
+      <w:proofErr w:type="spellStart"/>
       <w:r>
         <w:rPr>
           <w:i/>
@@ -4068,9 +4325,11 @@
         </w:rPr>
         <w:t>requests</w:t>
       </w:r>
+      <w:proofErr w:type="spellEnd"/>
       <w:r>
         <w:t xml:space="preserve">, </w:t>
       </w:r>
+      <w:proofErr w:type="spellStart"/>
       <w:r>
         <w:rPr>
           <w:i/>
@@ -4078,6 +4337,7 @@
         </w:rPr>
         <w:t>natures</w:t>
       </w:r>
+      <w:proofErr w:type="spellEnd"/>
       <w:r>
         <w:t xml:space="preserve">, </w:t>
       </w:r>
@@ -4091,6 +4351,7 @@
       <w:r>
         <w:t xml:space="preserve">, </w:t>
       </w:r>
+      <w:proofErr w:type="spellStart"/>
       <w:r>
         <w:rPr>
           <w:i/>
@@ -4098,9 +4359,11 @@
         </w:rPr>
         <w:t>characteristics</w:t>
       </w:r>
+      <w:proofErr w:type="spellEnd"/>
       <w:r>
         <w:t xml:space="preserve">, </w:t>
       </w:r>
+      <w:proofErr w:type="spellStart"/>
       <w:r>
         <w:rPr>
           <w:i/>
@@ -4108,6 +4371,7 @@
         </w:rPr>
         <w:t>categories</w:t>
       </w:r>
+      <w:proofErr w:type="spellEnd"/>
       <w:r>
         <w:t xml:space="preserve"> e </w:t>
       </w:r>
@@ -4134,6 +4398,7 @@
       <w:r>
         <w:t xml:space="preserve">tutte le tuple di </w:t>
       </w:r>
+      <w:proofErr w:type="spellStart"/>
       <w:r>
         <w:rPr>
           <w:i/>
@@ -4141,9 +4406,11 @@
         </w:rPr>
         <w:t>characteristics</w:t>
       </w:r>
+      <w:proofErr w:type="spellEnd"/>
       <w:r>
         <w:t xml:space="preserve"> non possono avere il campo </w:t>
       </w:r>
+      <w:proofErr w:type="spellStart"/>
       <w:r>
         <w:rPr>
           <w:i/>
@@ -4151,6 +4418,7 @@
         </w:rPr>
         <w:t>prod_year</w:t>
       </w:r>
+      <w:proofErr w:type="spellEnd"/>
       <w:r>
         <w:t xml:space="preserve"> inferiore a 0 o maggiore rispetto all’anno corrente</w:t>
       </w:r>
@@ -4194,6 +4462,9 @@
         <w:jc w:val="center"/>
       </w:pPr>
       <w:r>
+        <w:rPr>
+          <w:noProof/>
+        </w:rPr>
         <w:drawing>
           <wp:inline distT="0" distB="0" distL="0" distR="0" wp14:anchorId="0AD1689E" wp14:editId="2186C885">
             <wp:extent cx="5040000" cy="3972176"/>
@@ -4375,14 +4646,7 @@
           <w:sz w:val="16"/>
           <w:szCs w:val="16"/>
         </w:rPr>
-        <w:t xml:space="preserve"> </w:t>
-      </w:r>
-      <w:r>
-        <w:rPr>
-          <w:sz w:val="16"/>
-          <w:szCs w:val="16"/>
-        </w:rPr>
-        <w:t>Nota: dove è scritto “ts” si intende dire “timestamp”, mentre dove è scritto “sing” si intende dire “single”.</w:t>
+        <w:t xml:space="preserve"> Nota: dove è scritto “ts” si intende dire “timestamp”, mentre dove è scritto “sing” si intende dire “single”.</w:t>
       </w:r>
     </w:p>
   </w:footnote>
@@ -4408,14 +4672,7 @@
           <w:sz w:val="16"/>
           <w:szCs w:val="16"/>
         </w:rPr>
-        <w:t xml:space="preserve"> </w:t>
-      </w:r>
-      <w:r>
-        <w:rPr>
-          <w:sz w:val="16"/>
-          <w:szCs w:val="16"/>
-        </w:rPr>
-        <w:t>Nota:</w:t>
+        <w:t xml:space="preserve"> Nota:</w:t>
       </w:r>
       <w:r>
         <w:rPr>
@@ -4463,7 +4720,14 @@
     </w:r>
     <w:r>
       <w:tab/>
-      <w:t>Lecco ; IIS Badoni</w:t>
+    </w:r>
+    <w:proofErr w:type="gramStart"/>
+    <w:r>
+      <w:t>Lecco ;</w:t>
+    </w:r>
+    <w:proofErr w:type="gramEnd"/>
+    <w:r>
+      <w:t xml:space="preserve"> IIS Badoni</w:t>
     </w:r>
   </w:p>
   <w:p>
@@ -7562,6 +7826,7 @@
   <w:style w:type="character" w:default="1" w:styleId="DefaultParagraphFont">
     <w:name w:val="Default Paragraph Font"/>
     <w:uiPriority w:val="1"/>
+    <w:semiHidden/>
     <w:unhideWhenUsed/>
   </w:style>
   <w:style w:type="table" w:default="1" w:styleId="TableNormal">

</xml_diff>